<commit_message>
Completed the code to load recruitment budget in the datagrid
</commit_message>
<xml_diff>
--- a/MigrationScripts/EF Core Migration History.docx
+++ b/MigrationScripts/EF Core Migration History.docx
@@ -5069,15 +5069,7 @@
           <w:bCs/>
           <w:color w:val="EE0000"/>
         </w:rPr>
-        <w:t>2</w:t>
-      </w:r>
-      <w:r>
-        <w:rPr>
-          <w:b/>
-          <w:bCs/>
-          <w:color w:val="EE0000"/>
-        </w:rPr>
-        <w:t>4</w:t>
+        <w:t>24</w:t>
       </w:r>
     </w:p>
     <w:p>
@@ -5253,15 +5245,7 @@
           <w:bCs/>
           <w:color w:val="EE0000"/>
         </w:rPr>
-        <w:t>2</w:t>
-      </w:r>
-      <w:r>
-        <w:rPr>
-          <w:b/>
-          <w:bCs/>
-          <w:color w:val="EE0000"/>
-        </w:rPr>
-        <w:t>5</w:t>
+        <w:t>25</w:t>
       </w:r>
     </w:p>
     <w:p>
@@ -5404,366 +5388,11 @@
         <w:t>Migration completed</w:t>
       </w:r>
     </w:p>
-    <w:p/>
-    <w:p/>
-    <w:p>
-      <w:pPr>
-        <w:rPr>
-          <w:b/>
-          <w:bCs/>
-          <w:color w:val="EE0000"/>
-        </w:rPr>
-      </w:pPr>
-      <w:r>
-        <w:rPr>
-          <w:b/>
-          <w:bCs/>
-          <w:color w:val="EE0000"/>
-        </w:rPr>
-        <w:t>To remove previous migration without updating the database:</w:t>
-      </w:r>
-    </w:p>
-    <w:p>
-      <w:r>
-        <w:lastRenderedPageBreak/>
-        <w:t xml:space="preserve">Remove-Migration -Context </w:t>
-      </w:r>
-      <w:proofErr w:type="spellStart"/>
-      <w:r>
-        <w:t>AppDbContext</w:t>
-      </w:r>
-      <w:proofErr w:type="spellEnd"/>
-    </w:p>
-    <w:p>
-      <w:pPr>
-        <w:rPr>
-          <w:b/>
-          <w:bCs/>
-          <w:color w:val="EE0000"/>
-        </w:rPr>
-      </w:pPr>
-      <w:r>
-        <w:rPr>
-          <w:b/>
-          <w:bCs/>
-          <w:color w:val="EE0000"/>
-        </w:rPr>
-        <w:t>To get the list of all existing migrations:</w:t>
-      </w:r>
-    </w:p>
-    <w:p>
-      <w:r>
-        <w:t xml:space="preserve">Get-Migration -Context </w:t>
-      </w:r>
-      <w:proofErr w:type="spellStart"/>
-      <w:r>
-        <w:t>AppDbContext</w:t>
-      </w:r>
-      <w:proofErr w:type="spellEnd"/>
-    </w:p>
-    <w:p/>
-    <w:p>
-      <w:pPr>
-        <w:rPr>
-          <w:lang w:val="en-GB"/>
-        </w:rPr>
-      </w:pPr>
-      <w:r>
-        <w:rPr>
-          <w:lang w:val="en-GB"/>
-        </w:rPr>
-        <w:t xml:space="preserve">If you want the </w:t>
-      </w:r>
-      <w:r>
-        <w:rPr>
-          <w:b/>
-          <w:bCs/>
-          <w:lang w:val="en-GB"/>
-        </w:rPr>
-        <w:t>last unapplied migration only</w:t>
-      </w:r>
-      <w:r>
-        <w:rPr>
-          <w:lang w:val="en-GB"/>
-        </w:rPr>
-        <w:t>, you can run:</w:t>
-      </w:r>
-    </w:p>
-    <w:p>
-      <w:pPr>
-        <w:rPr>
-          <w:color w:val="EE0000"/>
-          <w:lang w:val="en-GB"/>
-        </w:rPr>
-      </w:pPr>
-      <w:r>
-        <w:rPr>
-          <w:color w:val="EE0000"/>
-          <w:lang w:val="en-GB"/>
-        </w:rPr>
-        <w:t>Script-Migration -Idempotent -Output "Migrations\</w:t>
-      </w:r>
-      <w:proofErr w:type="spellStart"/>
-      <w:r>
-        <w:rPr>
-          <w:color w:val="EE0000"/>
-          <w:lang w:val="en-GB"/>
-        </w:rPr>
-        <w:t>Last.sql</w:t>
-      </w:r>
-      <w:proofErr w:type="spellEnd"/>
-      <w:r>
-        <w:rPr>
-          <w:color w:val="EE0000"/>
-          <w:lang w:val="en-GB"/>
-        </w:rPr>
-        <w:t>"</w:t>
-      </w:r>
-    </w:p>
-    <w:p>
-      <w:pPr>
-        <w:rPr>
-          <w:color w:val="EE0000"/>
-          <w:lang w:val="en-GB"/>
-        </w:rPr>
-      </w:pPr>
-      <w:r>
-        <w:rPr>
-          <w:color w:val="EE0000"/>
-          <w:lang w:val="en-GB"/>
-        </w:rPr>
-        <w:t xml:space="preserve">Script-Migration -Idempotent </w:t>
-      </w:r>
-      <w:r>
-        <w:rPr>
-          <w:color w:val="EE0000"/>
-          <w:lang w:val="en-GB"/>
-        </w:rPr>
-        <w:t xml:space="preserve">-Context </w:t>
-      </w:r>
-      <w:proofErr w:type="spellStart"/>
-      <w:r>
-        <w:rPr>
-          <w:color w:val="EE0000"/>
-          <w:lang w:val="en-GB"/>
-        </w:rPr>
-        <w:t>AppDbContext</w:t>
-      </w:r>
-      <w:proofErr w:type="spellEnd"/>
-      <w:r>
-        <w:rPr>
-          <w:color w:val="EE0000"/>
-          <w:lang w:val="en-GB"/>
-        </w:rPr>
-        <w:t xml:space="preserve"> </w:t>
-      </w:r>
-      <w:r>
-        <w:rPr>
-          <w:color w:val="EE0000"/>
-          <w:lang w:val="en-GB"/>
-        </w:rPr>
-        <w:t>-Output "</w:t>
-      </w:r>
-      <w:r>
-        <w:rPr>
-          <w:color w:val="EE0000"/>
-          <w:lang w:val="en-GB"/>
-        </w:rPr>
-        <w:t>.\</w:t>
-      </w:r>
-      <w:proofErr w:type="spellStart"/>
-      <w:r>
-        <w:rPr>
-          <w:color w:val="EE0000"/>
-          <w:lang w:val="en-GB"/>
-        </w:rPr>
-        <w:t>MigrationScripts</w:t>
-      </w:r>
-      <w:proofErr w:type="spellEnd"/>
-      <w:r>
-        <w:rPr>
-          <w:color w:val="EE0000"/>
-          <w:lang w:val="en-GB"/>
-        </w:rPr>
-        <w:t>\</w:t>
-      </w:r>
-      <w:proofErr w:type="spellStart"/>
-      <w:r>
-        <w:rPr>
-          <w:color w:val="EE0000"/>
-          <w:lang w:val="en-GB"/>
-        </w:rPr>
-        <w:t>Last.sql</w:t>
-      </w:r>
-      <w:proofErr w:type="spellEnd"/>
-      <w:r>
-        <w:rPr>
-          <w:color w:val="EE0000"/>
-          <w:lang w:val="en-GB"/>
-        </w:rPr>
-        <w:t>"</w:t>
-      </w:r>
-    </w:p>
-    <w:p>
-      <w:pPr>
-        <w:rPr>
-          <w:lang w:val="en-GB"/>
-        </w:rPr>
-      </w:pPr>
-      <w:r>
-        <w:rPr>
-          <w:lang w:val="en-GB"/>
-        </w:rPr>
-        <w:t>This generates a script that checks if the migration has already been applied before running it (safe for multiple DBs).</w:t>
-      </w:r>
-    </w:p>
-    <w:p>
-      <w:pPr>
-        <w:rPr>
-          <w:b/>
-          <w:bCs/>
-          <w:sz w:val="30"/>
-          <w:szCs w:val="30"/>
-          <w:u w:val="single"/>
-        </w:rPr>
-      </w:pPr>
-    </w:p>
-    <w:p>
-      <w:pPr>
-        <w:rPr>
-          <w:b/>
-          <w:bCs/>
-          <w:sz w:val="30"/>
-          <w:szCs w:val="30"/>
-          <w:u w:val="single"/>
-        </w:rPr>
-      </w:pPr>
-    </w:p>
-    <w:p>
-      <w:pPr>
-        <w:rPr>
-          <w:b/>
-          <w:bCs/>
-          <w:sz w:val="30"/>
-          <w:szCs w:val="30"/>
-          <w:u w:val="single"/>
-        </w:rPr>
-      </w:pPr>
-      <w:r>
-        <w:rPr>
-          <w:b/>
-          <w:bCs/>
-          <w:sz w:val="30"/>
-          <w:szCs w:val="30"/>
-          <w:u w:val="single"/>
-        </w:rPr>
-        <w:t>Migration using SQL Script:</w:t>
-      </w:r>
-    </w:p>
-    <w:p>
-      <w:pPr>
-        <w:rPr>
-          <w:b/>
-          <w:bCs/>
-          <w:color w:val="EE0000"/>
-        </w:rPr>
-      </w:pPr>
-      <w:r>
-        <w:rPr>
-          <w:b/>
-          <w:bCs/>
-          <w:color w:val="EE0000"/>
-        </w:rPr>
-        <w:t>To generate SQL migration script</w:t>
-      </w:r>
-      <w:r>
-        <w:rPr>
-          <w:b/>
-          <w:bCs/>
-          <w:color w:val="EE0000"/>
-        </w:rPr>
-        <w:t xml:space="preserve"> from first migration up to the latest one. Note that the output </w:t>
-      </w:r>
-      <w:proofErr w:type="spellStart"/>
-      <w:r>
-        <w:rPr>
-          <w:b/>
-          <w:bCs/>
-          <w:color w:val="EE0000"/>
-        </w:rPr>
-        <w:t>sql</w:t>
-      </w:r>
-      <w:proofErr w:type="spellEnd"/>
-      <w:r>
-        <w:rPr>
-          <w:b/>
-          <w:bCs/>
-          <w:color w:val="EE0000"/>
-        </w:rPr>
-        <w:t xml:space="preserve"> file will be generated in the following folder: </w:t>
-      </w:r>
-      <w:r>
-        <w:rPr>
-          <w:b/>
-          <w:bCs/>
-          <w:color w:val="EE0000"/>
-        </w:rPr>
-        <w:t>C:\NET Projects\</w:t>
-      </w:r>
-      <w:proofErr w:type="spellStart"/>
-      <w:r>
-        <w:rPr>
-          <w:b/>
-          <w:bCs/>
-          <w:color w:val="EE0000"/>
-        </w:rPr>
-        <w:t>KenHRSolution</w:t>
-      </w:r>
-      <w:proofErr w:type="spellEnd"/>
-      <w:r>
-        <w:rPr>
-          <w:b/>
-          <w:bCs/>
-          <w:color w:val="EE0000"/>
-        </w:rPr>
-        <w:t>\</w:t>
-      </w:r>
-      <w:proofErr w:type="spellStart"/>
-      <w:r>
-        <w:rPr>
-          <w:b/>
-          <w:bCs/>
-          <w:color w:val="EE0000"/>
-        </w:rPr>
-        <w:t>KenHRApp</w:t>
-      </w:r>
-      <w:proofErr w:type="spellEnd"/>
-      <w:r>
-        <w:rPr>
-          <w:b/>
-          <w:bCs/>
-          <w:color w:val="EE0000"/>
-        </w:rPr>
-        <w:t>\</w:t>
-      </w:r>
-      <w:proofErr w:type="spellStart"/>
-      <w:r>
-        <w:rPr>
-          <w:b/>
-          <w:bCs/>
-          <w:color w:val="EE0000"/>
-        </w:rPr>
-        <w:t>MigrationScripts</w:t>
-      </w:r>
-      <w:proofErr w:type="spellEnd"/>
-      <w:r>
-        <w:rPr>
-          <w:b/>
-          <w:bCs/>
-          <w:color w:val="EE0000"/>
-        </w:rPr>
-        <w:t>. Before executing the script, check the last migration name in EF Core, then only run the script from there.</w:t>
-      </w:r>
+    <w:p>
+      <w:pPr>
+        <w:pStyle w:val="ListParagraph"/>
+        <w:ind w:left="1800"/>
+      </w:pPr>
     </w:p>
     <w:p>
       <w:pPr>
@@ -5776,69 +5405,351 @@
           <w:b/>
           <w:bCs/>
           <w:color w:val="EE0000"/>
-          <w:lang w:val="en-GB"/>
-        </w:rPr>
-      </w:pPr>
-      <w:r>
-        <w:rPr>
-          <w:b/>
-          <w:bCs/>
-          <w:color w:val="EE0000"/>
-          <w:lang w:val="en-GB"/>
-        </w:rPr>
-        <w:t>Migration script #2</w:t>
-      </w:r>
-    </w:p>
-    <w:p>
-      <w:pPr>
-        <w:ind w:left="720"/>
-        <w:rPr>
-          <w:lang w:val="en-GB"/>
-        </w:rPr>
-      </w:pPr>
-      <w:r>
-        <w:rPr>
-          <w:lang w:val="en-GB"/>
-        </w:rPr>
-        <w:t>S</w:t>
-      </w:r>
-      <w:r>
-        <w:rPr>
-          <w:lang w:val="en-GB"/>
-        </w:rPr>
-        <w:t xml:space="preserve">cript-Migration -From 0 -To </w:t>
-      </w:r>
-      <w:proofErr w:type="spellStart"/>
-      <w:r>
-        <w:rPr>
-          <w:lang w:val="en-GB"/>
-        </w:rPr>
-        <w:t>ModifyEmployeeModel</w:t>
-      </w:r>
-      <w:proofErr w:type="spellEnd"/>
-      <w:r>
-        <w:rPr>
-          <w:lang w:val="en-GB"/>
-        </w:rPr>
+        </w:rPr>
+      </w:pPr>
+      <w:r>
+        <w:rPr>
+          <w:b/>
+          <w:bCs/>
+          <w:color w:val="EE0000"/>
+        </w:rPr>
+        <w:t>Data Migration PMC Command #</w:t>
+      </w:r>
+      <w:r>
+        <w:rPr>
+          <w:b/>
+          <w:bCs/>
+          <w:color w:val="EE0000"/>
+        </w:rPr>
+        <w:t>2</w:t>
+      </w:r>
+      <w:r>
+        <w:rPr>
+          <w:b/>
+          <w:bCs/>
+          <w:color w:val="EE0000"/>
+        </w:rPr>
+        <w:t>6</w:t>
+      </w:r>
+    </w:p>
+    <w:p>
+      <w:pPr>
+        <w:ind w:left="1080"/>
+      </w:pPr>
+      <w:r>
+        <w:t>Add-Migration</w:t>
+      </w:r>
+      <w:r>
+        <w:t xml:space="preserve"> </w:t>
+      </w:r>
+      <w:proofErr w:type="spellStart"/>
+      <w:r>
+        <w:rPr>
+          <w:lang w:val="en-GB"/>
+        </w:rPr>
+        <w:t>Add</w:t>
+      </w:r>
+      <w:r>
+        <w:rPr>
+          <w:lang w:val="en-GB"/>
+        </w:rPr>
+        <w:t>NewFields</w:t>
+      </w:r>
+      <w:r>
+        <w:rPr>
+          <w:lang w:val="en-GB"/>
+        </w:rPr>
+        <w:t>RecruitmentBudget</w:t>
+      </w:r>
+      <w:proofErr w:type="spellEnd"/>
+      <w:r>
         <w:t xml:space="preserve"> -Context </w:t>
       </w:r>
       <w:proofErr w:type="spellStart"/>
       <w:r>
-        <w:rPr>
-          <w:lang w:val="en-GB"/>
-        </w:rPr>
         <w:t>AppDbContext</w:t>
       </w:r>
       <w:proofErr w:type="spellEnd"/>
       <w:r>
-        <w:rPr>
-          <w:lang w:val="en-GB"/>
-        </w:rPr>
-        <w:t xml:space="preserve"> -Output ".\</w:t>
-      </w:r>
-      <w:proofErr w:type="spellStart"/>
-      <w:r>
-        <w:rPr>
+        <w:t xml:space="preserve"> </w:t>
+      </w:r>
+      <w:r>
+        <w:t xml:space="preserve">-Project </w:t>
+      </w:r>
+      <w:proofErr w:type="spellStart"/>
+      <w:r>
+        <w:t>KenHRApp.Infrastructure</w:t>
+      </w:r>
+      <w:proofErr w:type="spellEnd"/>
+      <w:r>
+        <w:t xml:space="preserve"> -</w:t>
+      </w:r>
+      <w:proofErr w:type="spellStart"/>
+      <w:r>
+        <w:t>StartupProject</w:t>
+      </w:r>
+      <w:proofErr w:type="spellEnd"/>
+      <w:r>
+        <w:t xml:space="preserve"> </w:t>
+      </w:r>
+      <w:proofErr w:type="spellStart"/>
+      <w:r>
+        <w:t>KenHRApp.Web</w:t>
+      </w:r>
+      <w:proofErr w:type="spellEnd"/>
+      <w:r>
+        <w:t xml:space="preserve"> -Verbose</w:t>
+      </w:r>
+    </w:p>
+    <w:p>
+      <w:pPr>
+        <w:ind w:left="1080"/>
+      </w:pPr>
+      <w:r>
+        <w:lastRenderedPageBreak/>
+        <w:t xml:space="preserve">Update-Database </w:t>
+      </w:r>
+      <w:r>
+        <w:t xml:space="preserve">-Context </w:t>
+      </w:r>
+      <w:proofErr w:type="spellStart"/>
+      <w:r>
+        <w:t>AppDbContext</w:t>
+      </w:r>
+      <w:proofErr w:type="spellEnd"/>
+    </w:p>
+    <w:p>
+      <w:pPr>
+        <w:ind w:left="1080"/>
+        <w:rPr>
+          <w:u w:val="single"/>
+        </w:rPr>
+      </w:pPr>
+      <w:r>
+        <w:rPr>
+          <w:b/>
+          <w:bCs/>
+          <w:u w:val="single"/>
+        </w:rPr>
+        <w:t>Status:</w:t>
+      </w:r>
+      <w:r>
+        <w:rPr>
+          <w:u w:val="single"/>
+        </w:rPr>
+        <w:t xml:space="preserve"> </w:t>
+      </w:r>
+    </w:p>
+    <w:p>
+      <w:pPr>
+        <w:pStyle w:val="ListParagraph"/>
+        <w:numPr>
+          <w:ilvl w:val="2"/>
+          <w:numId w:val="6"/>
+        </w:numPr>
+      </w:pPr>
+      <w:r>
+        <w:t>Development Database:</w:t>
+      </w:r>
+      <w:r>
+        <w:t xml:space="preserve"> </w:t>
+      </w:r>
+      <w:r>
+        <w:rPr>
+          <w:color w:val="EE0000"/>
+        </w:rPr>
+        <w:t>Pending</w:t>
+      </w:r>
+    </w:p>
+    <w:p>
+      <w:pPr>
+        <w:pStyle w:val="ListParagraph"/>
+        <w:numPr>
+          <w:ilvl w:val="2"/>
+          <w:numId w:val="6"/>
+        </w:numPr>
+      </w:pPr>
+      <w:r>
+        <w:t xml:space="preserve">Staging Database: </w:t>
+      </w:r>
+      <w:r>
+        <w:rPr>
+          <w:color w:val="00B050"/>
+        </w:rPr>
+        <w:t>Migration completed</w:t>
+      </w:r>
+    </w:p>
+    <w:p/>
+    <w:p/>
+    <w:p/>
+    <w:p>
+      <w:pPr>
+        <w:rPr>
+          <w:b/>
+          <w:bCs/>
+          <w:color w:val="EE0000"/>
+        </w:rPr>
+      </w:pPr>
+      <w:r>
+        <w:rPr>
+          <w:b/>
+          <w:bCs/>
+          <w:color w:val="EE0000"/>
+        </w:rPr>
+        <w:t>To remove previous migration without updating the database:</w:t>
+      </w:r>
+    </w:p>
+    <w:p>
+      <w:r>
+        <w:t xml:space="preserve">Remove-Migration -Context </w:t>
+      </w:r>
+      <w:proofErr w:type="spellStart"/>
+      <w:r>
+        <w:t>AppDbContext</w:t>
+      </w:r>
+      <w:proofErr w:type="spellEnd"/>
+    </w:p>
+    <w:p>
+      <w:pPr>
+        <w:rPr>
+          <w:b/>
+          <w:bCs/>
+          <w:color w:val="EE0000"/>
+        </w:rPr>
+      </w:pPr>
+      <w:r>
+        <w:rPr>
+          <w:b/>
+          <w:bCs/>
+          <w:color w:val="EE0000"/>
+        </w:rPr>
+        <w:t>To get the list of all existing migrations:</w:t>
+      </w:r>
+    </w:p>
+    <w:p>
+      <w:r>
+        <w:t xml:space="preserve">Get-Migration -Context </w:t>
+      </w:r>
+      <w:proofErr w:type="spellStart"/>
+      <w:r>
+        <w:t>AppDbContext</w:t>
+      </w:r>
+      <w:proofErr w:type="spellEnd"/>
+    </w:p>
+    <w:p/>
+    <w:p>
+      <w:pPr>
+        <w:rPr>
+          <w:lang w:val="en-GB"/>
+        </w:rPr>
+      </w:pPr>
+      <w:r>
+        <w:rPr>
+          <w:lang w:val="en-GB"/>
+        </w:rPr>
+        <w:t xml:space="preserve">If you want the </w:t>
+      </w:r>
+      <w:r>
+        <w:rPr>
+          <w:b/>
+          <w:bCs/>
+          <w:lang w:val="en-GB"/>
+        </w:rPr>
+        <w:t>last unapplied migration only</w:t>
+      </w:r>
+      <w:r>
+        <w:rPr>
+          <w:lang w:val="en-GB"/>
+        </w:rPr>
+        <w:t>, you can run:</w:t>
+      </w:r>
+    </w:p>
+    <w:p>
+      <w:pPr>
+        <w:rPr>
+          <w:color w:val="EE0000"/>
+          <w:lang w:val="en-GB"/>
+        </w:rPr>
+      </w:pPr>
+      <w:r>
+        <w:rPr>
+          <w:color w:val="EE0000"/>
+          <w:lang w:val="en-GB"/>
+        </w:rPr>
+        <w:t>Script-Migration -Idempotent -Output "Migrations\</w:t>
+      </w:r>
+      <w:proofErr w:type="spellStart"/>
+      <w:r>
+        <w:rPr>
+          <w:color w:val="EE0000"/>
+          <w:lang w:val="en-GB"/>
+        </w:rPr>
+        <w:t>Last.sql</w:t>
+      </w:r>
+      <w:proofErr w:type="spellEnd"/>
+      <w:r>
+        <w:rPr>
+          <w:color w:val="EE0000"/>
+          <w:lang w:val="en-GB"/>
+        </w:rPr>
+        <w:t>"</w:t>
+      </w:r>
+    </w:p>
+    <w:p>
+      <w:pPr>
+        <w:rPr>
+          <w:color w:val="EE0000"/>
+          <w:lang w:val="en-GB"/>
+        </w:rPr>
+      </w:pPr>
+      <w:r>
+        <w:rPr>
+          <w:color w:val="EE0000"/>
+          <w:lang w:val="en-GB"/>
+        </w:rPr>
+        <w:t xml:space="preserve">Script-Migration -Idempotent </w:t>
+      </w:r>
+      <w:r>
+        <w:rPr>
+          <w:color w:val="EE0000"/>
+          <w:lang w:val="en-GB"/>
+        </w:rPr>
+        <w:t xml:space="preserve">-Context </w:t>
+      </w:r>
+      <w:proofErr w:type="spellStart"/>
+      <w:r>
+        <w:rPr>
+          <w:color w:val="EE0000"/>
+          <w:lang w:val="en-GB"/>
+        </w:rPr>
+        <w:t>AppDbContext</w:t>
+      </w:r>
+      <w:proofErr w:type="spellEnd"/>
+      <w:r>
+        <w:rPr>
+          <w:color w:val="EE0000"/>
+          <w:lang w:val="en-GB"/>
+        </w:rPr>
+        <w:t xml:space="preserve"> </w:t>
+      </w:r>
+      <w:r>
+        <w:rPr>
+          <w:color w:val="EE0000"/>
+          <w:lang w:val="en-GB"/>
+        </w:rPr>
+        <w:t>-Output "</w:t>
+      </w:r>
+      <w:r>
+        <w:rPr>
+          <w:color w:val="EE0000"/>
+          <w:lang w:val="en-GB"/>
+        </w:rPr>
+        <w:t>.\</w:t>
+      </w:r>
+      <w:proofErr w:type="spellStart"/>
+      <w:r>
+        <w:rPr>
+          <w:color w:val="EE0000"/>
           <w:lang w:val="en-GB"/>
         </w:rPr>
         <w:t>MigrationScripts</w:t>
@@ -5846,6 +5757,7 @@
       <w:proofErr w:type="spellEnd"/>
       <w:r>
         <w:rPr>
+          <w:color w:val="EE0000"/>
           <w:lang w:val="en-GB"/>
         </w:rPr>
         <w:t>\</w:t>
@@ -5853,13 +5765,15 @@
       <w:proofErr w:type="spellStart"/>
       <w:r>
         <w:rPr>
-          <w:lang w:val="en-GB"/>
-        </w:rPr>
-        <w:t>ModifyEmployeeModel.sql</w:t>
-      </w:r>
-      <w:proofErr w:type="spellEnd"/>
-      <w:r>
-        <w:rPr>
+          <w:color w:val="EE0000"/>
+          <w:lang w:val="en-GB"/>
+        </w:rPr>
+        <w:t>Last.sql</w:t>
+      </w:r>
+      <w:proofErr w:type="spellEnd"/>
+      <w:r>
+        <w:rPr>
+          <w:color w:val="EE0000"/>
           <w:lang w:val="en-GB"/>
         </w:rPr>
         <w:t>"</w:t>
@@ -5867,31 +5781,164 @@
     </w:p>
     <w:p>
       <w:pPr>
-        <w:ind w:left="720"/>
-        <w:rPr>
-          <w:b/>
-          <w:bCs/>
-          <w:color w:val="00B050"/>
-          <w:lang w:val="en-GB"/>
-        </w:rPr>
-      </w:pPr>
-      <w:r>
-        <w:rPr>
-          <w:b/>
-          <w:bCs/>
-          <w:color w:val="00B050"/>
-          <w:lang w:val="en-GB"/>
-        </w:rPr>
-        <w:t>Status: Completed</w:t>
-      </w:r>
-    </w:p>
-    <w:p>
-      <w:pPr>
-        <w:ind w:left="720"/>
-        <w:rPr>
-          <w:lang w:val="en-GB"/>
-        </w:rPr>
-      </w:pPr>
+        <w:rPr>
+          <w:lang w:val="en-GB"/>
+        </w:rPr>
+      </w:pPr>
+      <w:r>
+        <w:rPr>
+          <w:lang w:val="en-GB"/>
+        </w:rPr>
+        <w:t>This generates a script that checks if the migration has already been applied before running it (safe for multiple DBs).</w:t>
+      </w:r>
+    </w:p>
+    <w:p>
+      <w:pPr>
+        <w:rPr>
+          <w:b/>
+          <w:bCs/>
+          <w:sz w:val="30"/>
+          <w:szCs w:val="30"/>
+          <w:u w:val="single"/>
+        </w:rPr>
+      </w:pPr>
+    </w:p>
+    <w:p>
+      <w:pPr>
+        <w:rPr>
+          <w:b/>
+          <w:bCs/>
+          <w:sz w:val="30"/>
+          <w:szCs w:val="30"/>
+          <w:u w:val="single"/>
+        </w:rPr>
+      </w:pPr>
+    </w:p>
+    <w:p>
+      <w:pPr>
+        <w:rPr>
+          <w:b/>
+          <w:bCs/>
+          <w:sz w:val="30"/>
+          <w:szCs w:val="30"/>
+          <w:u w:val="single"/>
+        </w:rPr>
+      </w:pPr>
+      <w:r>
+        <w:rPr>
+          <w:b/>
+          <w:bCs/>
+          <w:sz w:val="30"/>
+          <w:szCs w:val="30"/>
+          <w:u w:val="single"/>
+        </w:rPr>
+        <w:t>Migration using SQL Script:</w:t>
+      </w:r>
+    </w:p>
+    <w:p>
+      <w:pPr>
+        <w:rPr>
+          <w:b/>
+          <w:bCs/>
+          <w:color w:val="EE0000"/>
+        </w:rPr>
+      </w:pPr>
+      <w:r>
+        <w:rPr>
+          <w:b/>
+          <w:bCs/>
+          <w:color w:val="EE0000"/>
+        </w:rPr>
+        <w:t>To generate SQL migration script</w:t>
+      </w:r>
+      <w:r>
+        <w:rPr>
+          <w:b/>
+          <w:bCs/>
+          <w:color w:val="EE0000"/>
+        </w:rPr>
+        <w:t xml:space="preserve"> from first migration up to the latest one. Note that the output </w:t>
+      </w:r>
+      <w:proofErr w:type="spellStart"/>
+      <w:r>
+        <w:rPr>
+          <w:b/>
+          <w:bCs/>
+          <w:color w:val="EE0000"/>
+        </w:rPr>
+        <w:t>sql</w:t>
+      </w:r>
+      <w:proofErr w:type="spellEnd"/>
+      <w:r>
+        <w:rPr>
+          <w:b/>
+          <w:bCs/>
+          <w:color w:val="EE0000"/>
+        </w:rPr>
+        <w:t xml:space="preserve"> file will be generated in the following folder: </w:t>
+      </w:r>
+      <w:r>
+        <w:rPr>
+          <w:b/>
+          <w:bCs/>
+          <w:color w:val="EE0000"/>
+        </w:rPr>
+        <w:t>C:\NET Projects\</w:t>
+      </w:r>
+      <w:proofErr w:type="spellStart"/>
+      <w:r>
+        <w:rPr>
+          <w:b/>
+          <w:bCs/>
+          <w:color w:val="EE0000"/>
+        </w:rPr>
+        <w:t>KenHRSolution</w:t>
+      </w:r>
+      <w:proofErr w:type="spellEnd"/>
+      <w:r>
+        <w:rPr>
+          <w:b/>
+          <w:bCs/>
+          <w:color w:val="EE0000"/>
+        </w:rPr>
+        <w:t>\</w:t>
+      </w:r>
+      <w:proofErr w:type="spellStart"/>
+      <w:r>
+        <w:rPr>
+          <w:b/>
+          <w:bCs/>
+          <w:color w:val="EE0000"/>
+        </w:rPr>
+        <w:t>KenHRApp</w:t>
+      </w:r>
+      <w:proofErr w:type="spellEnd"/>
+      <w:r>
+        <w:rPr>
+          <w:b/>
+          <w:bCs/>
+          <w:color w:val="EE0000"/>
+        </w:rPr>
+        <w:t>\</w:t>
+      </w:r>
+      <w:proofErr w:type="spellStart"/>
+      <w:r>
+        <w:rPr>
+          <w:b/>
+          <w:bCs/>
+          <w:color w:val="EE0000"/>
+        </w:rPr>
+        <w:t>MigrationScripts</w:t>
+      </w:r>
+      <w:proofErr w:type="spellEnd"/>
+      <w:r>
+        <w:rPr>
+          <w:b/>
+          <w:bCs/>
+          <w:color w:val="EE0000"/>
+        </w:rPr>
+        <w:t>. Before executing the script, check the last migration name in EF Core, then only run the script from there.</w:t>
+      </w:r>
     </w:p>
     <w:p>
       <w:pPr>
@@ -5914,7 +5961,7 @@
           <w:color w:val="EE0000"/>
           <w:lang w:val="en-GB"/>
         </w:rPr>
-        <w:t>Migration script #3</w:t>
+        <w:t>Migration script #2</w:t>
       </w:r>
     </w:p>
     <w:p>
@@ -5926,17 +5973,15 @@
       </w:pPr>
       <w:r>
         <w:rPr>
-          <w:b/>
-          <w:bCs/>
-          <w:lang w:val="en-GB"/>
-        </w:rPr>
-        <w:t>Description:</w:t>
-      </w:r>
-      <w:r>
-        <w:rPr>
-          <w:lang w:val="en-GB"/>
-        </w:rPr>
-        <w:t xml:space="preserve"> Create SQL migration script from “</w:t>
+          <w:lang w:val="en-GB"/>
+        </w:rPr>
+        <w:t>S</w:t>
+      </w:r>
+      <w:r>
+        <w:rPr>
+          <w:lang w:val="en-GB"/>
+        </w:rPr>
+        <w:t xml:space="preserve">cript-Migration -From 0 -To </w:t>
       </w:r>
       <w:proofErr w:type="spellStart"/>
       <w:r>
@@ -5950,18 +5995,49 @@
         <w:rPr>
           <w:lang w:val="en-GB"/>
         </w:rPr>
-        <w:t>” to “</w:t>
-      </w:r>
-      <w:proofErr w:type="spellStart"/>
-      <w:r>
-        <w:t>AddDepartmentMaster</w:t>
-      </w:r>
-      <w:proofErr w:type="spellEnd"/>
-      <w:r>
-        <w:rPr>
-          <w:lang w:val="en-GB"/>
-        </w:rPr>
-        <w:t>”</w:t>
+        <w:t xml:space="preserve"> -Context </w:t>
+      </w:r>
+      <w:proofErr w:type="spellStart"/>
+      <w:r>
+        <w:rPr>
+          <w:lang w:val="en-GB"/>
+        </w:rPr>
+        <w:t>AppDbContext</w:t>
+      </w:r>
+      <w:proofErr w:type="spellEnd"/>
+      <w:r>
+        <w:rPr>
+          <w:lang w:val="en-GB"/>
+        </w:rPr>
+        <w:t xml:space="preserve"> -Output ".\</w:t>
+      </w:r>
+      <w:proofErr w:type="spellStart"/>
+      <w:r>
+        <w:rPr>
+          <w:lang w:val="en-GB"/>
+        </w:rPr>
+        <w:t>MigrationScripts</w:t>
+      </w:r>
+      <w:proofErr w:type="spellEnd"/>
+      <w:r>
+        <w:rPr>
+          <w:lang w:val="en-GB"/>
+        </w:rPr>
+        <w:t>\</w:t>
+      </w:r>
+      <w:proofErr w:type="spellStart"/>
+      <w:r>
+        <w:rPr>
+          <w:lang w:val="en-GB"/>
+        </w:rPr>
+        <w:t>ModifyEmployeeModel.sql</w:t>
+      </w:r>
+      <w:proofErr w:type="spellEnd"/>
+      <w:r>
+        <w:rPr>
+          <w:lang w:val="en-GB"/>
+        </w:rPr>
+        <w:t>"</w:t>
       </w:r>
     </w:p>
     <w:p>
@@ -5970,135 +6046,25 @@
         <w:rPr>
           <w:b/>
           <w:bCs/>
-        </w:rPr>
-      </w:pPr>
-      <w:r>
-        <w:rPr>
-          <w:b/>
-          <w:bCs/>
-        </w:rPr>
-        <w:t>PMC script:</w:t>
+          <w:color w:val="00B050"/>
+          <w:lang w:val="en-GB"/>
+        </w:rPr>
+      </w:pPr>
+      <w:r>
+        <w:rPr>
+          <w:b/>
+          <w:bCs/>
+          <w:color w:val="00B050"/>
+          <w:lang w:val="en-GB"/>
+        </w:rPr>
+        <w:lastRenderedPageBreak/>
+        <w:t>Status: Completed</w:t>
       </w:r>
     </w:p>
     <w:p>
       <w:pPr>
         <w:ind w:left="720"/>
         <w:rPr>
-          <w:lang w:val="en-GB"/>
-        </w:rPr>
-      </w:pPr>
-      <w:r>
-        <w:t xml:space="preserve">Script-Migration -From </w:t>
-      </w:r>
-      <w:proofErr w:type="spellStart"/>
-      <w:r>
-        <w:rPr>
-          <w:lang w:val="en-GB"/>
-        </w:rPr>
-        <w:t>ModifyEmployeeModel</w:t>
-      </w:r>
-      <w:proofErr w:type="spellEnd"/>
-      <w:r>
-        <w:t xml:space="preserve"> -To </w:t>
-      </w:r>
-      <w:proofErr w:type="spellStart"/>
-      <w:r>
-        <w:t>AddDepartmentMaster</w:t>
-      </w:r>
-      <w:proofErr w:type="spellEnd"/>
-      <w:r>
-        <w:t xml:space="preserve"> </w:t>
-      </w:r>
-      <w:r>
-        <w:rPr>
-          <w:lang w:val="en-GB"/>
-        </w:rPr>
-        <w:t xml:space="preserve">-Context </w:t>
-      </w:r>
-      <w:proofErr w:type="spellStart"/>
-      <w:r>
-        <w:rPr>
-          <w:lang w:val="en-GB"/>
-        </w:rPr>
-        <w:t>AppDbContext</w:t>
-      </w:r>
-      <w:proofErr w:type="spellEnd"/>
-      <w:r>
-        <w:t xml:space="preserve"> -Output </w:t>
-      </w:r>
-      <w:r>
-        <w:rPr>
-          <w:lang w:val="en-GB"/>
-        </w:rPr>
-        <w:t>".\</w:t>
-      </w:r>
-      <w:proofErr w:type="spellStart"/>
-      <w:r>
-        <w:rPr>
-          <w:lang w:val="en-GB"/>
-        </w:rPr>
-        <w:t>MigrationScripts</w:t>
-      </w:r>
-      <w:proofErr w:type="spellEnd"/>
-      <w:r>
-        <w:rPr>
-          <w:lang w:val="en-GB"/>
-        </w:rPr>
-        <w:t>\</w:t>
-      </w:r>
-      <w:proofErr w:type="spellStart"/>
-      <w:r>
-        <w:t>AddDepartmentMaster</w:t>
-      </w:r>
-      <w:proofErr w:type="spellEnd"/>
-      <w:r>
-        <w:rPr>
-          <w:lang w:val="en-GB"/>
-        </w:rPr>
-        <w:t>.</w:t>
-      </w:r>
-      <w:proofErr w:type="spellStart"/>
-      <w:r>
-        <w:rPr>
-          <w:lang w:val="en-GB"/>
-        </w:rPr>
-        <w:t>sql</w:t>
-      </w:r>
-      <w:proofErr w:type="spellEnd"/>
-      <w:r>
-        <w:rPr>
-          <w:lang w:val="en-GB"/>
-        </w:rPr>
-        <w:t>"</w:t>
-      </w:r>
-    </w:p>
-    <w:p>
-      <w:pPr>
-        <w:ind w:left="720"/>
-        <w:rPr>
-          <w:b/>
-          <w:bCs/>
-          <w:color w:val="00B050"/>
-          <w:lang w:val="en-GB"/>
-        </w:rPr>
-      </w:pPr>
-      <w:r>
-        <w:rPr>
-          <w:b/>
-          <w:bCs/>
-          <w:color w:val="00B050"/>
-          <w:lang w:val="en-GB"/>
-        </w:rPr>
-        <w:t>Status: Completed</w:t>
-      </w:r>
-    </w:p>
-    <w:p>
-      <w:pPr>
-        <w:ind w:left="720"/>
-        <w:rPr>
-          <w:b/>
-          <w:bCs/>
-          <w:color w:val="00B050"/>
           <w:lang w:val="en-GB"/>
         </w:rPr>
       </w:pPr>
@@ -6124,7 +6090,7 @@
           <w:color w:val="EE0000"/>
           <w:lang w:val="en-GB"/>
         </w:rPr>
-        <w:t>Migration script #4</w:t>
+        <w:t>Migration script #3</w:t>
       </w:r>
     </w:p>
     <w:p>
@@ -6153,6 +6119,17 @@
         <w:rPr>
           <w:lang w:val="en-GB"/>
         </w:rPr>
+        <w:t>ModifyEmployeeModel</w:t>
+      </w:r>
+      <w:proofErr w:type="spellEnd"/>
+      <w:r>
+        <w:rPr>
+          <w:lang w:val="en-GB"/>
+        </w:rPr>
+        <w:t>” to “</w:t>
+      </w:r>
+      <w:proofErr w:type="spellStart"/>
+      <w:r>
         <w:t>AddDepartmentMaster</w:t>
       </w:r>
       <w:proofErr w:type="spellEnd"/>
@@ -6160,20 +6137,6 @@
         <w:rPr>
           <w:lang w:val="en-GB"/>
         </w:rPr>
-        <w:t>” to “</w:t>
-      </w:r>
-      <w:proofErr w:type="spellStart"/>
-      <w:r>
-        <w:rPr>
-          <w:lang w:val="en-GB"/>
-        </w:rPr>
-        <w:t>AddNewFieldsToEmployeeModel</w:t>
-      </w:r>
-      <w:proofErr w:type="spellEnd"/>
-      <w:r>
-        <w:rPr>
-          <w:lang w:val="en-GB"/>
-        </w:rPr>
         <w:t>”</w:t>
       </w:r>
     </w:p>
@@ -6208,6 +6171,14 @@
         <w:rPr>
           <w:lang w:val="en-GB"/>
         </w:rPr>
+        <w:t>ModifyEmployeeModel</w:t>
+      </w:r>
+      <w:proofErr w:type="spellEnd"/>
+      <w:r>
+        <w:t xml:space="preserve"> -To </w:t>
+      </w:r>
+      <w:proofErr w:type="spellStart"/>
+      <w:r>
         <w:t>AddDepartmentMaster</w:t>
       </w:r>
       <w:proofErr w:type="spellEnd"/>
@@ -6215,23 +6186,6 @@
         <w:t xml:space="preserve"> </w:t>
       </w:r>
       <w:r>
-        <w:t xml:space="preserve">-To </w:t>
-      </w:r>
-      <w:proofErr w:type="spellStart"/>
-      <w:r>
-        <w:rPr>
-          <w:lang w:val="en-GB"/>
-        </w:rPr>
-        <w:t>AddNewFieldsToEmployeeModel</w:t>
-      </w:r>
-      <w:proofErr w:type="spellEnd"/>
-      <w:r>
-        <w:rPr>
-          <w:lang w:val="en-GB"/>
-        </w:rPr>
-        <w:t xml:space="preserve"> </w:t>
-      </w:r>
-      <w:r>
         <w:rPr>
           <w:lang w:val="en-GB"/>
         </w:rPr>
@@ -6270,16 +6224,21 @@
       </w:r>
       <w:proofErr w:type="spellStart"/>
       <w:r>
-        <w:rPr>
-          <w:lang w:val="en-GB"/>
-        </w:rPr>
-        <w:t>AddNewFieldsToEmployeeModel</w:t>
-      </w:r>
-      <w:r>
-        <w:rPr>
-          <w:lang w:val="en-GB"/>
-        </w:rPr>
-        <w:t>.sql</w:t>
+        <w:t>AddDepartmentMaster</w:t>
+      </w:r>
+      <w:proofErr w:type="spellEnd"/>
+      <w:r>
+        <w:rPr>
+          <w:lang w:val="en-GB"/>
+        </w:rPr>
+        <w:t>.</w:t>
+      </w:r>
+      <w:proofErr w:type="spellStart"/>
+      <w:r>
+        <w:rPr>
+          <w:lang w:val="en-GB"/>
+        </w:rPr>
+        <w:t>sql</w:t>
       </w:r>
       <w:proofErr w:type="spellEnd"/>
       <w:r>
@@ -6306,17 +6265,19 @@
           <w:color w:val="00B050"/>
           <w:lang w:val="en-GB"/>
         </w:rPr>
-        <w:t xml:space="preserve">Status: </w:t>
-      </w:r>
-      <w:r>
-        <w:rPr>
-          <w:b/>
-          <w:bCs/>
-          <w:color w:val="00B050"/>
-          <w:lang w:val="en-GB"/>
-        </w:rPr>
-        <w:t>Completed</w:t>
-      </w:r>
+        <w:t>Status: Completed</w:t>
+      </w:r>
+    </w:p>
+    <w:p>
+      <w:pPr>
+        <w:ind w:left="720"/>
+        <w:rPr>
+          <w:b/>
+          <w:bCs/>
+          <w:color w:val="00B050"/>
+          <w:lang w:val="en-GB"/>
+        </w:rPr>
+      </w:pPr>
     </w:p>
     <w:p>
       <w:pPr>
@@ -6339,16 +6300,7 @@
           <w:color w:val="EE0000"/>
           <w:lang w:val="en-GB"/>
         </w:rPr>
-        <w:t>Migration script #</w:t>
-      </w:r>
-      <w:r>
-        <w:rPr>
-          <w:b/>
-          <w:bCs/>
-          <w:color w:val="EE0000"/>
-          <w:lang w:val="en-GB"/>
-        </w:rPr>
-        <w:t>5</w:t>
+        <w:t>Migration script #4</w:t>
       </w:r>
     </w:p>
     <w:p>
@@ -6377,6 +6329,20 @@
         <w:rPr>
           <w:lang w:val="en-GB"/>
         </w:rPr>
+        <w:t>AddDepartmentMaster</w:t>
+      </w:r>
+      <w:proofErr w:type="spellEnd"/>
+      <w:r>
+        <w:rPr>
+          <w:lang w:val="en-GB"/>
+        </w:rPr>
+        <w:t>” to “</w:t>
+      </w:r>
+      <w:proofErr w:type="spellStart"/>
+      <w:r>
+        <w:rPr>
+          <w:lang w:val="en-GB"/>
+        </w:rPr>
         <w:t>AddNewFieldsToEmployeeModel</w:t>
       </w:r>
       <w:proofErr w:type="spellEnd"/>
@@ -6384,25 +6350,6 @@
         <w:rPr>
           <w:lang w:val="en-GB"/>
         </w:rPr>
-        <w:t xml:space="preserve">” </w:t>
-      </w:r>
-      <w:proofErr w:type="gramStart"/>
-      <w:r>
-        <w:rPr>
-          <w:lang w:val="en-GB"/>
-        </w:rPr>
-        <w:t>to  “</w:t>
-      </w:r>
-      <w:proofErr w:type="spellStart"/>
-      <w:proofErr w:type="gramEnd"/>
-      <w:r>
-        <w:t>UpdateFieldsEmployeeModel</w:t>
-      </w:r>
-      <w:proofErr w:type="spellEnd"/>
-      <w:r>
-        <w:rPr>
-          <w:lang w:val="en-GB"/>
-        </w:rPr>
         <w:t>”</w:t>
       </w:r>
     </w:p>
@@ -6437,18 +6384,24 @@
         <w:rPr>
           <w:lang w:val="en-GB"/>
         </w:rPr>
+        <w:t>AddDepartmentMaster</w:t>
+      </w:r>
+      <w:proofErr w:type="spellEnd"/>
+      <w:r>
+        <w:t xml:space="preserve"> </w:t>
+      </w:r>
+      <w:r>
+        <w:t xml:space="preserve">-To </w:t>
+      </w:r>
+      <w:proofErr w:type="spellStart"/>
+      <w:r>
+        <w:rPr>
+          <w:lang w:val="en-GB"/>
+        </w:rPr>
         <w:t>AddNewFieldsToEmployeeModel</w:t>
       </w:r>
       <w:proofErr w:type="spellEnd"/>
       <w:r>
-        <w:t xml:space="preserve"> -To </w:t>
-      </w:r>
-      <w:proofErr w:type="spellStart"/>
-      <w:r>
-        <w:t>UpdateFieldsEmployeeModel</w:t>
-      </w:r>
-      <w:proofErr w:type="spellEnd"/>
-      <w:r>
         <w:rPr>
           <w:lang w:val="en-GB"/>
         </w:rPr>
@@ -6493,21 +6446,16 @@
       </w:r>
       <w:proofErr w:type="spellStart"/>
       <w:r>
-        <w:t>UpdateFieldsEmployeeModel</w:t>
-      </w:r>
-      <w:proofErr w:type="spellEnd"/>
-      <w:r>
-        <w:rPr>
-          <w:lang w:val="en-GB"/>
-        </w:rPr>
-        <w:t>.</w:t>
-      </w:r>
-      <w:proofErr w:type="spellStart"/>
-      <w:r>
-        <w:rPr>
-          <w:lang w:val="en-GB"/>
-        </w:rPr>
-        <w:t>sql</w:t>
+        <w:rPr>
+          <w:lang w:val="en-GB"/>
+        </w:rPr>
+        <w:t>AddNewFieldsToEmployeeModel</w:t>
+      </w:r>
+      <w:r>
+        <w:rPr>
+          <w:lang w:val="en-GB"/>
+        </w:rPr>
+        <w:t>.sql</w:t>
       </w:r>
       <w:proofErr w:type="spellEnd"/>
       <w:r>
@@ -6521,6 +6469,9 @@
       <w:pPr>
         <w:ind w:left="720"/>
         <w:rPr>
+          <w:b/>
+          <w:bCs/>
+          <w:color w:val="00B050"/>
           <w:lang w:val="en-GB"/>
         </w:rPr>
       </w:pPr>
@@ -6573,7 +6524,7 @@
           <w:color w:val="EE0000"/>
           <w:lang w:val="en-GB"/>
         </w:rPr>
-        <w:t>6</w:t>
+        <w:t>5</w:t>
       </w:r>
     </w:p>
     <w:p>
@@ -6599,6 +6550,28 @@
       </w:r>
       <w:proofErr w:type="spellStart"/>
       <w:r>
+        <w:rPr>
+          <w:lang w:val="en-GB"/>
+        </w:rPr>
+        <w:t>AddNewFieldsToEmployeeModel</w:t>
+      </w:r>
+      <w:proofErr w:type="spellEnd"/>
+      <w:r>
+        <w:rPr>
+          <w:lang w:val="en-GB"/>
+        </w:rPr>
+        <w:t xml:space="preserve">” </w:t>
+      </w:r>
+      <w:proofErr w:type="gramStart"/>
+      <w:r>
+        <w:rPr>
+          <w:lang w:val="en-GB"/>
+        </w:rPr>
+        <w:t>to  “</w:t>
+      </w:r>
+      <w:proofErr w:type="spellStart"/>
+      <w:proofErr w:type="gramEnd"/>
+      <w:r>
         <w:t>UpdateFieldsEmployeeModel</w:t>
       </w:r>
       <w:proofErr w:type="spellEnd"/>
@@ -6606,25 +6579,6 @@
         <w:rPr>
           <w:lang w:val="en-GB"/>
         </w:rPr>
-        <w:t xml:space="preserve">” </w:t>
-      </w:r>
-      <w:proofErr w:type="gramStart"/>
-      <w:r>
-        <w:rPr>
-          <w:lang w:val="en-GB"/>
-        </w:rPr>
-        <w:t>to  “</w:t>
-      </w:r>
-      <w:proofErr w:type="spellStart"/>
-      <w:proofErr w:type="gramEnd"/>
-      <w:r>
-        <w:t>UpdatePresentPermanentCountry</w:t>
-      </w:r>
-      <w:proofErr w:type="spellEnd"/>
-      <w:r>
-        <w:rPr>
-          <w:lang w:val="en-GB"/>
-        </w:rPr>
         <w:t>”</w:t>
       </w:r>
     </w:p>
@@ -6656,18 +6610,21 @@
       </w:r>
       <w:proofErr w:type="spellStart"/>
       <w:r>
+        <w:rPr>
+          <w:lang w:val="en-GB"/>
+        </w:rPr>
+        <w:t>AddNewFieldsToEmployeeModel</w:t>
+      </w:r>
+      <w:proofErr w:type="spellEnd"/>
+      <w:r>
+        <w:t xml:space="preserve"> -To </w:t>
+      </w:r>
+      <w:proofErr w:type="spellStart"/>
+      <w:r>
         <w:t>UpdateFieldsEmployeeModel</w:t>
       </w:r>
       <w:proofErr w:type="spellEnd"/>
       <w:r>
-        <w:t xml:space="preserve"> -To </w:t>
-      </w:r>
-      <w:proofErr w:type="spellStart"/>
-      <w:r>
-        <w:t>UpdatePresentPermanentCountry</w:t>
-      </w:r>
-      <w:proofErr w:type="spellEnd"/>
-      <w:r>
         <w:rPr>
           <w:lang w:val="en-GB"/>
         </w:rPr>
@@ -6712,7 +6669,7 @@
       </w:r>
       <w:proofErr w:type="spellStart"/>
       <w:r>
-        <w:t>UpdatePresentPermanentCountry</w:t>
+        <w:t>UpdateFieldsEmployeeModel</w:t>
       </w:r>
       <w:proofErr w:type="spellEnd"/>
       <w:r>
@@ -6740,9 +6697,6 @@
       <w:pPr>
         <w:ind w:left="720"/>
         <w:rPr>
-          <w:b/>
-          <w:bCs/>
-          <w:color w:val="00B050"/>
           <w:lang w:val="en-GB"/>
         </w:rPr>
       </w:pPr>
@@ -6764,16 +6718,6 @@
         </w:rPr>
         <w:t>Completed</w:t>
       </w:r>
-    </w:p>
-    <w:p>
-      <w:pPr>
-        <w:rPr>
-          <w:b/>
-          <w:bCs/>
-          <w:color w:val="00B050"/>
-          <w:lang w:val="en-GB"/>
-        </w:rPr>
-      </w:pPr>
     </w:p>
     <w:p>
       <w:pPr>
@@ -6805,7 +6749,7 @@
           <w:color w:val="EE0000"/>
           <w:lang w:val="en-GB"/>
         </w:rPr>
-        <w:t>7</w:t>
+        <w:t>6</w:t>
       </w:r>
     </w:p>
     <w:p>
@@ -6831,38 +6775,26 @@
       </w:r>
       <w:proofErr w:type="spellStart"/>
       <w:r>
+        <w:t>UpdateFieldsEmployeeModel</w:t>
+      </w:r>
+      <w:proofErr w:type="spellEnd"/>
+      <w:r>
+        <w:rPr>
+          <w:lang w:val="en-GB"/>
+        </w:rPr>
+        <w:t xml:space="preserve">” </w:t>
+      </w:r>
+      <w:proofErr w:type="gramStart"/>
+      <w:r>
+        <w:rPr>
+          <w:lang w:val="en-GB"/>
+        </w:rPr>
+        <w:t>to  “</w:t>
+      </w:r>
+      <w:proofErr w:type="spellStart"/>
+      <w:proofErr w:type="gramEnd"/>
+      <w:r>
         <w:t>UpdatePresentPermanentCountry</w:t>
-      </w:r>
-      <w:proofErr w:type="spellEnd"/>
-      <w:r>
-        <w:rPr>
-          <w:lang w:val="en-GB"/>
-        </w:rPr>
-        <w:t xml:space="preserve">” </w:t>
-      </w:r>
-      <w:proofErr w:type="gramStart"/>
-      <w:r>
-        <w:rPr>
-          <w:lang w:val="en-GB"/>
-        </w:rPr>
-        <w:t>to  “</w:t>
-      </w:r>
-      <w:proofErr w:type="gramEnd"/>
-      <w:r>
-        <w:t>Update</w:t>
-      </w:r>
-      <w:proofErr w:type="spellStart"/>
-      <w:r>
-        <w:rPr>
-          <w:lang w:val="en-GB"/>
-        </w:rPr>
-        <w:t>EmergencyContact</w:t>
-      </w:r>
-      <w:r>
-        <w:rPr>
-          <w:lang w:val="en-GB"/>
-        </w:rPr>
-        <w:t>Entity</w:t>
       </w:r>
       <w:proofErr w:type="spellEnd"/>
       <w:r>
@@ -6901,30 +6833,18 @@
       </w:r>
       <w:proofErr w:type="spellStart"/>
       <w:r>
+        <w:t>UpdateFieldsEmployeeModel</w:t>
+      </w:r>
+      <w:proofErr w:type="spellEnd"/>
+      <w:r>
+        <w:t xml:space="preserve"> -To </w:t>
+      </w:r>
+      <w:proofErr w:type="spellStart"/>
+      <w:r>
         <w:t>UpdatePresentPermanentCountry</w:t>
       </w:r>
       <w:proofErr w:type="spellEnd"/>
       <w:r>
-        <w:t xml:space="preserve"> -To </w:t>
-      </w:r>
-      <w:r>
-        <w:t>Update</w:t>
-      </w:r>
-      <w:proofErr w:type="spellStart"/>
-      <w:r>
-        <w:rPr>
-          <w:lang w:val="en-GB"/>
-        </w:rPr>
-        <w:t>EmergencyContact</w:t>
-      </w:r>
-      <w:r>
-        <w:rPr>
-          <w:lang w:val="en-GB"/>
-        </w:rPr>
-        <w:t>Entity</w:t>
-      </w:r>
-      <w:proofErr w:type="spellEnd"/>
-      <w:r>
         <w:rPr>
           <w:lang w:val="en-GB"/>
         </w:rPr>
@@ -6967,27 +6887,23 @@
         </w:rPr>
         <w:t>\</w:t>
       </w:r>
-      <w:r>
-        <w:t>Update</w:t>
-      </w:r>
-      <w:proofErr w:type="spellStart"/>
-      <w:r>
-        <w:rPr>
-          <w:lang w:val="en-GB"/>
-        </w:rPr>
-        <w:t>EmergencyContact</w:t>
-      </w:r>
-      <w:r>
-        <w:rPr>
-          <w:lang w:val="en-GB"/>
-        </w:rPr>
-        <w:t>Entity</w:t>
-      </w:r>
-      <w:r>
-        <w:rPr>
-          <w:lang w:val="en-GB"/>
-        </w:rPr>
-        <w:t>.sql</w:t>
+      <w:proofErr w:type="spellStart"/>
+      <w:r>
+        <w:t>UpdatePresentPermanentCountry</w:t>
+      </w:r>
+      <w:proofErr w:type="spellEnd"/>
+      <w:r>
+        <w:rPr>
+          <w:lang w:val="en-GB"/>
+        </w:rPr>
+        <w:t>.</w:t>
+      </w:r>
+      <w:proofErr w:type="spellStart"/>
+      <w:r>
+        <w:rPr>
+          <w:lang w:val="en-GB"/>
+        </w:rPr>
+        <w:t>sql</w:t>
       </w:r>
       <w:proofErr w:type="spellEnd"/>
       <w:r>
@@ -7028,7 +6944,6 @@
     </w:p>
     <w:p>
       <w:pPr>
-        <w:ind w:left="720"/>
         <w:rPr>
           <w:b/>
           <w:bCs/>
@@ -7067,7 +6982,7 @@
           <w:color w:val="EE0000"/>
           <w:lang w:val="en-GB"/>
         </w:rPr>
-        <w:t>8</w:t>
+        <w:t>7</w:t>
       </w:r>
     </w:p>
     <w:p>
@@ -7091,6 +7006,25 @@
         </w:rPr>
         <w:t xml:space="preserve"> Create SQL migration script from “</w:t>
       </w:r>
+      <w:proofErr w:type="spellStart"/>
+      <w:r>
+        <w:t>UpdatePresentPermanentCountry</w:t>
+      </w:r>
+      <w:proofErr w:type="spellEnd"/>
+      <w:r>
+        <w:rPr>
+          <w:lang w:val="en-GB"/>
+        </w:rPr>
+        <w:t xml:space="preserve">” </w:t>
+      </w:r>
+      <w:proofErr w:type="gramStart"/>
+      <w:r>
+        <w:rPr>
+          <w:lang w:val="en-GB"/>
+        </w:rPr>
+        <w:t>to  “</w:t>
+      </w:r>
+      <w:proofErr w:type="gramEnd"/>
       <w:r>
         <w:t>Update</w:t>
       </w:r>
@@ -7112,28 +7046,6 @@
         <w:rPr>
           <w:lang w:val="en-GB"/>
         </w:rPr>
-        <w:t xml:space="preserve">” </w:t>
-      </w:r>
-      <w:proofErr w:type="gramStart"/>
-      <w:r>
-        <w:rPr>
-          <w:lang w:val="en-GB"/>
-        </w:rPr>
-        <w:t>to  “</w:t>
-      </w:r>
-      <w:proofErr w:type="spellStart"/>
-      <w:proofErr w:type="gramEnd"/>
-      <w:r>
-        <w:rPr>
-          <w:lang w:val="en-GB"/>
-        </w:rPr>
-        <w:t>UpdateIdentityProofEntity</w:t>
-      </w:r>
-      <w:proofErr w:type="spellEnd"/>
-      <w:r>
-        <w:rPr>
-          <w:lang w:val="en-GB"/>
-        </w:rPr>
         <w:t>”</w:t>
       </w:r>
     </w:p>
@@ -7163,6 +7075,14 @@
       <w:r>
         <w:t xml:space="preserve">Script-Migration -From </w:t>
       </w:r>
+      <w:proofErr w:type="spellStart"/>
+      <w:r>
+        <w:t>UpdatePresentPermanentCountry</w:t>
+      </w:r>
+      <w:proofErr w:type="spellEnd"/>
+      <w:r>
+        <w:t xml:space="preserve"> -To </w:t>
+      </w:r>
       <w:r>
         <w:t>Update</w:t>
       </w:r>
@@ -7181,17 +7101,6 @@
       </w:r>
       <w:proofErr w:type="spellEnd"/>
       <w:r>
-        <w:t xml:space="preserve"> -To </w:t>
-      </w:r>
-      <w:proofErr w:type="spellStart"/>
-      <w:r>
-        <w:rPr>
-          <w:lang w:val="en-GB"/>
-        </w:rPr>
-        <w:t>UpdateIdentityProofEntity</w:t>
-      </w:r>
-      <w:proofErr w:type="spellEnd"/>
-      <w:r>
         <w:rPr>
           <w:lang w:val="en-GB"/>
         </w:rPr>
@@ -7234,12 +7143,21 @@
         </w:rPr>
         <w:t>\</w:t>
       </w:r>
-      <w:proofErr w:type="spellStart"/>
-      <w:r>
-        <w:rPr>
-          <w:lang w:val="en-GB"/>
-        </w:rPr>
-        <w:t>UpdateIdentityProofEntity</w:t>
+      <w:r>
+        <w:t>Update</w:t>
+      </w:r>
+      <w:proofErr w:type="spellStart"/>
+      <w:r>
+        <w:rPr>
+          <w:lang w:val="en-GB"/>
+        </w:rPr>
+        <w:t>EmergencyContact</w:t>
+      </w:r>
+      <w:r>
+        <w:rPr>
+          <w:lang w:val="en-GB"/>
+        </w:rPr>
+        <w:t>Entity</w:t>
       </w:r>
       <w:r>
         <w:rPr>
@@ -7272,7 +7190,16 @@
           <w:color w:val="00B050"/>
           <w:lang w:val="en-GB"/>
         </w:rPr>
-        <w:t>Status: Completed</w:t>
+        <w:t xml:space="preserve">Status: </w:t>
+      </w:r>
+      <w:r>
+        <w:rPr>
+          <w:b/>
+          <w:bCs/>
+          <w:color w:val="00B050"/>
+          <w:lang w:val="en-GB"/>
+        </w:rPr>
+        <w:t>Completed</w:t>
       </w:r>
     </w:p>
     <w:p>
@@ -7316,7 +7243,7 @@
           <w:color w:val="EE0000"/>
           <w:lang w:val="en-GB"/>
         </w:rPr>
-        <w:t>9</w:t>
+        <w:t>8</w:t>
       </w:r>
     </w:p>
     <w:p>
@@ -7340,7 +7267,38 @@
         </w:rPr>
         <w:t xml:space="preserve"> Create SQL migration script from “</w:t>
       </w:r>
-      <w:proofErr w:type="spellStart"/>
+      <w:r>
+        <w:t>Update</w:t>
+      </w:r>
+      <w:proofErr w:type="spellStart"/>
+      <w:r>
+        <w:rPr>
+          <w:lang w:val="en-GB"/>
+        </w:rPr>
+        <w:t>EmergencyContact</w:t>
+      </w:r>
+      <w:r>
+        <w:rPr>
+          <w:lang w:val="en-GB"/>
+        </w:rPr>
+        <w:t>Entity</w:t>
+      </w:r>
+      <w:proofErr w:type="spellEnd"/>
+      <w:r>
+        <w:rPr>
+          <w:lang w:val="en-GB"/>
+        </w:rPr>
+        <w:t xml:space="preserve">” </w:t>
+      </w:r>
+      <w:proofErr w:type="gramStart"/>
+      <w:r>
+        <w:rPr>
+          <w:lang w:val="en-GB"/>
+        </w:rPr>
+        <w:t>to  “</w:t>
+      </w:r>
+      <w:proofErr w:type="spellStart"/>
+      <w:proofErr w:type="gramEnd"/>
       <w:r>
         <w:rPr>
           <w:lang w:val="en-GB"/>
@@ -7352,25 +7310,6 @@
         <w:rPr>
           <w:lang w:val="en-GB"/>
         </w:rPr>
-        <w:t xml:space="preserve">” </w:t>
-      </w:r>
-      <w:proofErr w:type="gramStart"/>
-      <w:r>
-        <w:rPr>
-          <w:lang w:val="en-GB"/>
-        </w:rPr>
-        <w:t>to  “</w:t>
-      </w:r>
-      <w:proofErr w:type="spellStart"/>
-      <w:proofErr w:type="gramEnd"/>
-      <w:r>
-        <w:t>UpdateQualificationEntity</w:t>
-      </w:r>
-      <w:proofErr w:type="spellEnd"/>
-      <w:r>
-        <w:rPr>
-          <w:lang w:val="en-GB"/>
-        </w:rPr>
         <w:t>”</w:t>
       </w:r>
     </w:p>
@@ -7400,6 +7339,26 @@
       <w:r>
         <w:t xml:space="preserve">Script-Migration -From </w:t>
       </w:r>
+      <w:r>
+        <w:t>Update</w:t>
+      </w:r>
+      <w:proofErr w:type="spellStart"/>
+      <w:r>
+        <w:rPr>
+          <w:lang w:val="en-GB"/>
+        </w:rPr>
+        <w:t>EmergencyContact</w:t>
+      </w:r>
+      <w:r>
+        <w:rPr>
+          <w:lang w:val="en-GB"/>
+        </w:rPr>
+        <w:t>Entity</w:t>
+      </w:r>
+      <w:proofErr w:type="spellEnd"/>
+      <w:r>
+        <w:t xml:space="preserve"> -To </w:t>
+      </w:r>
       <w:proofErr w:type="spellStart"/>
       <w:r>
         <w:rPr>
@@ -7409,14 +7368,6 @@
       </w:r>
       <w:proofErr w:type="spellEnd"/>
       <w:r>
-        <w:t xml:space="preserve"> -To </w:t>
-      </w:r>
-      <w:proofErr w:type="spellStart"/>
-      <w:r>
-        <w:t>UpdateQualificationEntity</w:t>
-      </w:r>
-      <w:proofErr w:type="spellEnd"/>
-      <w:r>
         <w:rPr>
           <w:lang w:val="en-GB"/>
         </w:rPr>
@@ -7461,21 +7412,16 @@
       </w:r>
       <w:proofErr w:type="spellStart"/>
       <w:r>
-        <w:t>UpdateQualificationEntity</w:t>
-      </w:r>
-      <w:proofErr w:type="spellEnd"/>
-      <w:r>
-        <w:rPr>
-          <w:lang w:val="en-GB"/>
-        </w:rPr>
-        <w:t>.</w:t>
-      </w:r>
-      <w:proofErr w:type="spellStart"/>
-      <w:r>
-        <w:rPr>
-          <w:lang w:val="en-GB"/>
-        </w:rPr>
-        <w:t>sql</w:t>
+        <w:rPr>
+          <w:lang w:val="en-GB"/>
+        </w:rPr>
+        <w:t>UpdateIdentityProofEntity</w:t>
+      </w:r>
+      <w:r>
+        <w:rPr>
+          <w:lang w:val="en-GB"/>
+        </w:rPr>
+        <w:t>.sql</w:t>
       </w:r>
       <w:proofErr w:type="spellEnd"/>
       <w:r>
@@ -7491,27 +7437,18 @@
         <w:rPr>
           <w:b/>
           <w:bCs/>
-          <w:color w:val="EE0000"/>
-          <w:lang w:val="en-GB"/>
-        </w:rPr>
-      </w:pPr>
-      <w:r>
-        <w:rPr>
-          <w:b/>
-          <w:bCs/>
-          <w:color w:val="00B050"/>
-          <w:lang w:val="en-GB"/>
-        </w:rPr>
-        <w:t xml:space="preserve">Status: </w:t>
-      </w:r>
-      <w:r>
-        <w:rPr>
-          <w:b/>
-          <w:bCs/>
-          <w:color w:val="00B050"/>
-          <w:lang w:val="en-GB"/>
-        </w:rPr>
-        <w:t>Completed</w:t>
+          <w:color w:val="00B050"/>
+          <w:lang w:val="en-GB"/>
+        </w:rPr>
+      </w:pPr>
+      <w:r>
+        <w:rPr>
+          <w:b/>
+          <w:bCs/>
+          <w:color w:val="00B050"/>
+          <w:lang w:val="en-GB"/>
+        </w:rPr>
+        <w:t>Status: Completed</w:t>
       </w:r>
     </w:p>
     <w:p>
@@ -7555,7 +7492,7 @@
           <w:color w:val="EE0000"/>
           <w:lang w:val="en-GB"/>
         </w:rPr>
-        <w:t>10</w:t>
+        <w:t>9</w:t>
       </w:r>
     </w:p>
     <w:p>
@@ -7581,6 +7518,28 @@
       </w:r>
       <w:proofErr w:type="spellStart"/>
       <w:r>
+        <w:rPr>
+          <w:lang w:val="en-GB"/>
+        </w:rPr>
+        <w:t>UpdateIdentityProofEntity</w:t>
+      </w:r>
+      <w:proofErr w:type="spellEnd"/>
+      <w:r>
+        <w:rPr>
+          <w:lang w:val="en-GB"/>
+        </w:rPr>
+        <w:t xml:space="preserve">” </w:t>
+      </w:r>
+      <w:proofErr w:type="gramStart"/>
+      <w:r>
+        <w:rPr>
+          <w:lang w:val="en-GB"/>
+        </w:rPr>
+        <w:t>to  “</w:t>
+      </w:r>
+      <w:proofErr w:type="spellStart"/>
+      <w:proofErr w:type="gramEnd"/>
+      <w:r>
         <w:t>UpdateQualificationEntity</w:t>
       </w:r>
       <w:proofErr w:type="spellEnd"/>
@@ -7588,25 +7547,6 @@
         <w:rPr>
           <w:lang w:val="en-GB"/>
         </w:rPr>
-        <w:t xml:space="preserve">” </w:t>
-      </w:r>
-      <w:proofErr w:type="gramStart"/>
-      <w:r>
-        <w:rPr>
-          <w:lang w:val="en-GB"/>
-        </w:rPr>
-        <w:t>to  “</w:t>
-      </w:r>
-      <w:proofErr w:type="spellStart"/>
-      <w:proofErr w:type="gramEnd"/>
-      <w:r>
-        <w:t>UpdateEmployeeSkillEntity</w:t>
-      </w:r>
-      <w:proofErr w:type="spellEnd"/>
-      <w:r>
-        <w:rPr>
-          <w:lang w:val="en-GB"/>
-        </w:rPr>
         <w:t>”</w:t>
       </w:r>
     </w:p>
@@ -7638,18 +7578,21 @@
       </w:r>
       <w:proofErr w:type="spellStart"/>
       <w:r>
+        <w:rPr>
+          <w:lang w:val="en-GB"/>
+        </w:rPr>
+        <w:t>UpdateIdentityProofEntity</w:t>
+      </w:r>
+      <w:proofErr w:type="spellEnd"/>
+      <w:r>
+        <w:t xml:space="preserve"> -To </w:t>
+      </w:r>
+      <w:proofErr w:type="spellStart"/>
+      <w:r>
         <w:t>UpdateQualificationEntity</w:t>
       </w:r>
       <w:proofErr w:type="spellEnd"/>
       <w:r>
-        <w:t xml:space="preserve"> -To </w:t>
-      </w:r>
-      <w:proofErr w:type="spellStart"/>
-      <w:r>
-        <w:t>UpdateEmployeeSkillEntity</w:t>
-      </w:r>
-      <w:proofErr w:type="spellEnd"/>
-      <w:r>
         <w:rPr>
           <w:lang w:val="en-GB"/>
         </w:rPr>
@@ -7694,7 +7637,7 @@
       </w:r>
       <w:proofErr w:type="spellStart"/>
       <w:r>
-        <w:t>UpdateEmployeeSkillEntity</w:t>
+        <w:t>UpdateQualificationEntity</w:t>
       </w:r>
       <w:proofErr w:type="spellEnd"/>
       <w:r>
@@ -7789,7 +7732,7 @@
           <w:color w:val="EE0000"/>
           <w:lang w:val="en-GB"/>
         </w:rPr>
-        <w:t>11</w:t>
+        <w:t>10</w:t>
       </w:r>
     </w:p>
     <w:p>
@@ -7815,6 +7758,25 @@
       </w:r>
       <w:proofErr w:type="spellStart"/>
       <w:r>
+        <w:t>UpdateQualificationEntity</w:t>
+      </w:r>
+      <w:proofErr w:type="spellEnd"/>
+      <w:r>
+        <w:rPr>
+          <w:lang w:val="en-GB"/>
+        </w:rPr>
+        <w:t xml:space="preserve">” </w:t>
+      </w:r>
+      <w:proofErr w:type="gramStart"/>
+      <w:r>
+        <w:rPr>
+          <w:lang w:val="en-GB"/>
+        </w:rPr>
+        <w:t>to  “</w:t>
+      </w:r>
+      <w:proofErr w:type="spellStart"/>
+      <w:proofErr w:type="gramEnd"/>
+      <w:r>
         <w:t>UpdateEmployeeSkillEntity</w:t>
       </w:r>
       <w:proofErr w:type="spellEnd"/>
@@ -7822,25 +7784,6 @@
         <w:rPr>
           <w:lang w:val="en-GB"/>
         </w:rPr>
-        <w:t xml:space="preserve">” </w:t>
-      </w:r>
-      <w:proofErr w:type="gramStart"/>
-      <w:r>
-        <w:rPr>
-          <w:lang w:val="en-GB"/>
-        </w:rPr>
-        <w:t>to  “</w:t>
-      </w:r>
-      <w:proofErr w:type="spellStart"/>
-      <w:proofErr w:type="gramEnd"/>
-      <w:r>
-        <w:t>UpdateLanguageSkillEntity</w:t>
-      </w:r>
-      <w:proofErr w:type="spellEnd"/>
-      <w:r>
-        <w:rPr>
-          <w:lang w:val="en-GB"/>
-        </w:rPr>
         <w:t>”</w:t>
       </w:r>
     </w:p>
@@ -7872,18 +7815,18 @@
       </w:r>
       <w:proofErr w:type="spellStart"/>
       <w:r>
+        <w:t>UpdateQualificationEntity</w:t>
+      </w:r>
+      <w:proofErr w:type="spellEnd"/>
+      <w:r>
+        <w:t xml:space="preserve"> -To </w:t>
+      </w:r>
+      <w:proofErr w:type="spellStart"/>
+      <w:r>
         <w:t>UpdateEmployeeSkillEntity</w:t>
       </w:r>
       <w:proofErr w:type="spellEnd"/>
       <w:r>
-        <w:t xml:space="preserve"> -To </w:t>
-      </w:r>
-      <w:proofErr w:type="spellStart"/>
-      <w:r>
-        <w:t>UpdateLanguageSkillEntity</w:t>
-      </w:r>
-      <w:proofErr w:type="spellEnd"/>
-      <w:r>
         <w:rPr>
           <w:lang w:val="en-GB"/>
         </w:rPr>
@@ -7928,7 +7871,7 @@
       </w:r>
       <w:proofErr w:type="spellStart"/>
       <w:r>
-        <w:t>UpdateLanguageSkillEntity</w:t>
+        <w:t>UpdateEmployeeSkillEntity</w:t>
       </w:r>
       <w:proofErr w:type="spellEnd"/>
       <w:r>
@@ -7958,7 +7901,7 @@
         <w:rPr>
           <w:b/>
           <w:bCs/>
-          <w:color w:val="00B050"/>
+          <w:color w:val="EE0000"/>
           <w:lang w:val="en-GB"/>
         </w:rPr>
       </w:pPr>
@@ -8022,7 +7965,7 @@
           <w:color w:val="EE0000"/>
           <w:lang w:val="en-GB"/>
         </w:rPr>
-        <w:t>12</w:t>
+        <w:t>11</w:t>
       </w:r>
     </w:p>
     <w:p>
@@ -8048,6 +7991,25 @@
       </w:r>
       <w:proofErr w:type="spellStart"/>
       <w:r>
+        <w:t>UpdateEmployeeSkillEntity</w:t>
+      </w:r>
+      <w:proofErr w:type="spellEnd"/>
+      <w:r>
+        <w:rPr>
+          <w:lang w:val="en-GB"/>
+        </w:rPr>
+        <w:t xml:space="preserve">” </w:t>
+      </w:r>
+      <w:proofErr w:type="gramStart"/>
+      <w:r>
+        <w:rPr>
+          <w:lang w:val="en-GB"/>
+        </w:rPr>
+        <w:t>to  “</w:t>
+      </w:r>
+      <w:proofErr w:type="spellStart"/>
+      <w:proofErr w:type="gramEnd"/>
+      <w:r>
         <w:t>UpdateLanguageSkillEntity</w:t>
       </w:r>
       <w:proofErr w:type="spellEnd"/>
@@ -8055,25 +8017,6 @@
         <w:rPr>
           <w:lang w:val="en-GB"/>
         </w:rPr>
-        <w:t xml:space="preserve">” </w:t>
-      </w:r>
-      <w:proofErr w:type="gramStart"/>
-      <w:r>
-        <w:rPr>
-          <w:lang w:val="en-GB"/>
-        </w:rPr>
-        <w:t>to  “</w:t>
-      </w:r>
-      <w:proofErr w:type="spellStart"/>
-      <w:proofErr w:type="gramEnd"/>
-      <w:r>
-        <w:t>UpdateEmployeeCertification</w:t>
-      </w:r>
-      <w:proofErr w:type="spellEnd"/>
-      <w:r>
-        <w:rPr>
-          <w:lang w:val="en-GB"/>
-        </w:rPr>
         <w:t>”</w:t>
       </w:r>
     </w:p>
@@ -8105,18 +8048,18 @@
       </w:r>
       <w:proofErr w:type="spellStart"/>
       <w:r>
+        <w:t>UpdateEmployeeSkillEntity</w:t>
+      </w:r>
+      <w:proofErr w:type="spellEnd"/>
+      <w:r>
+        <w:t xml:space="preserve"> -To </w:t>
+      </w:r>
+      <w:proofErr w:type="spellStart"/>
+      <w:r>
         <w:t>UpdateLanguageSkillEntity</w:t>
       </w:r>
       <w:proofErr w:type="spellEnd"/>
       <w:r>
-        <w:t xml:space="preserve"> -To </w:t>
-      </w:r>
-      <w:proofErr w:type="spellStart"/>
-      <w:r>
-        <w:t>UpdateEmployeeCertification</w:t>
-      </w:r>
-      <w:proofErr w:type="spellEnd"/>
-      <w:r>
         <w:rPr>
           <w:lang w:val="en-GB"/>
         </w:rPr>
@@ -8161,7 +8104,7 @@
       </w:r>
       <w:proofErr w:type="spellStart"/>
       <w:r>
-        <w:t>UpdateEmployeeCertification</w:t>
+        <w:t>UpdateLanguageSkillEntity</w:t>
       </w:r>
       <w:proofErr w:type="spellEnd"/>
       <w:r>
@@ -8191,7 +8134,7 @@
         <w:rPr>
           <w:b/>
           <w:bCs/>
-          <w:color w:val="EE0000"/>
+          <w:color w:val="00B050"/>
           <w:lang w:val="en-GB"/>
         </w:rPr>
       </w:pPr>
@@ -8213,6 +8156,17 @@
         </w:rPr>
         <w:t>Completed</w:t>
       </w:r>
+    </w:p>
+    <w:p>
+      <w:pPr>
+        <w:ind w:left="720"/>
+        <w:rPr>
+          <w:b/>
+          <w:bCs/>
+          <w:color w:val="00B050"/>
+          <w:lang w:val="en-GB"/>
+        </w:rPr>
+      </w:pPr>
     </w:p>
     <w:p>
       <w:pPr>
@@ -8244,7 +8198,7 @@
           <w:color w:val="EE0000"/>
           <w:lang w:val="en-GB"/>
         </w:rPr>
-        <w:t>13</w:t>
+        <w:t>12</w:t>
       </w:r>
     </w:p>
     <w:p>
@@ -8270,6 +8224,25 @@
       </w:r>
       <w:proofErr w:type="spellStart"/>
       <w:r>
+        <w:t>UpdateLanguageSkillEntity</w:t>
+      </w:r>
+      <w:proofErr w:type="spellEnd"/>
+      <w:r>
+        <w:rPr>
+          <w:lang w:val="en-GB"/>
+        </w:rPr>
+        <w:t xml:space="preserve">” </w:t>
+      </w:r>
+      <w:proofErr w:type="gramStart"/>
+      <w:r>
+        <w:rPr>
+          <w:lang w:val="en-GB"/>
+        </w:rPr>
+        <w:t>to  “</w:t>
+      </w:r>
+      <w:proofErr w:type="spellStart"/>
+      <w:proofErr w:type="gramEnd"/>
+      <w:r>
         <w:t>UpdateEmployeeCertification</w:t>
       </w:r>
       <w:proofErr w:type="spellEnd"/>
@@ -8277,25 +8250,6 @@
         <w:rPr>
           <w:lang w:val="en-GB"/>
         </w:rPr>
-        <w:t xml:space="preserve">” </w:t>
-      </w:r>
-      <w:proofErr w:type="gramStart"/>
-      <w:r>
-        <w:rPr>
-          <w:lang w:val="en-GB"/>
-        </w:rPr>
-        <w:t>to  “</w:t>
-      </w:r>
-      <w:proofErr w:type="spellStart"/>
-      <w:proofErr w:type="gramEnd"/>
-      <w:r>
-        <w:t>ChangeEmployeeCertificationStateCity</w:t>
-      </w:r>
-      <w:proofErr w:type="spellEnd"/>
-      <w:r>
-        <w:rPr>
-          <w:lang w:val="en-GB"/>
-        </w:rPr>
         <w:t>”</w:t>
       </w:r>
     </w:p>
@@ -8327,18 +8281,18 @@
       </w:r>
       <w:proofErr w:type="spellStart"/>
       <w:r>
+        <w:t>UpdateLanguageSkillEntity</w:t>
+      </w:r>
+      <w:proofErr w:type="spellEnd"/>
+      <w:r>
+        <w:t xml:space="preserve"> -To </w:t>
+      </w:r>
+      <w:proofErr w:type="spellStart"/>
+      <w:r>
         <w:t>UpdateEmployeeCertification</w:t>
       </w:r>
       <w:proofErr w:type="spellEnd"/>
       <w:r>
-        <w:t xml:space="preserve"> -To </w:t>
-      </w:r>
-      <w:proofErr w:type="spellStart"/>
-      <w:r>
-        <w:t>ChangeEmployeeCertificationStateCity</w:t>
-      </w:r>
-      <w:proofErr w:type="spellEnd"/>
-      <w:r>
         <w:rPr>
           <w:lang w:val="en-GB"/>
         </w:rPr>
@@ -8383,7 +8337,7 @@
       </w:r>
       <w:proofErr w:type="spellStart"/>
       <w:r>
-        <w:t>ChangeEmployeeCertificationStateCity</w:t>
+        <w:t>UpdateEmployeeCertification</w:t>
       </w:r>
       <w:proofErr w:type="spellEnd"/>
       <w:r>
@@ -8413,7 +8367,7 @@
         <w:rPr>
           <w:b/>
           <w:bCs/>
-          <w:color w:val="00B050"/>
+          <w:color w:val="EE0000"/>
           <w:lang w:val="en-GB"/>
         </w:rPr>
       </w:pPr>
@@ -8466,7 +8420,7 @@
           <w:color w:val="EE0000"/>
           <w:lang w:val="en-GB"/>
         </w:rPr>
-        <w:t>14</w:t>
+        <w:t>13</w:t>
       </w:r>
     </w:p>
     <w:p>
@@ -8492,26 +8446,26 @@
       </w:r>
       <w:proofErr w:type="spellStart"/>
       <w:r>
+        <w:t>UpdateEmployeeCertification</w:t>
+      </w:r>
+      <w:proofErr w:type="spellEnd"/>
+      <w:r>
+        <w:rPr>
+          <w:lang w:val="en-GB"/>
+        </w:rPr>
+        <w:t xml:space="preserve">” </w:t>
+      </w:r>
+      <w:proofErr w:type="gramStart"/>
+      <w:r>
+        <w:rPr>
+          <w:lang w:val="en-GB"/>
+        </w:rPr>
+        <w:t>to  “</w:t>
+      </w:r>
+      <w:proofErr w:type="spellStart"/>
+      <w:proofErr w:type="gramEnd"/>
+      <w:r>
         <w:t>ChangeEmployeeCertificationStateCity</w:t>
-      </w:r>
-      <w:proofErr w:type="spellEnd"/>
-      <w:r>
-        <w:rPr>
-          <w:lang w:val="en-GB"/>
-        </w:rPr>
-        <w:t xml:space="preserve">” </w:t>
-      </w:r>
-      <w:proofErr w:type="gramStart"/>
-      <w:r>
-        <w:rPr>
-          <w:lang w:val="en-GB"/>
-        </w:rPr>
-        <w:t>to  “</w:t>
-      </w:r>
-      <w:proofErr w:type="spellStart"/>
-      <w:proofErr w:type="gramEnd"/>
-      <w:r>
-        <w:t>UpdateFamilyVisa</w:t>
       </w:r>
       <w:proofErr w:type="spellEnd"/>
       <w:r>
@@ -8550,18 +8504,18 @@
       </w:r>
       <w:proofErr w:type="spellStart"/>
       <w:r>
+        <w:t>UpdateEmployeeCertification</w:t>
+      </w:r>
+      <w:proofErr w:type="spellEnd"/>
+      <w:r>
+        <w:t xml:space="preserve"> -To </w:t>
+      </w:r>
+      <w:proofErr w:type="spellStart"/>
+      <w:r>
         <w:t>ChangeEmployeeCertificationStateCity</w:t>
       </w:r>
       <w:proofErr w:type="spellEnd"/>
       <w:r>
-        <w:t xml:space="preserve"> -To </w:t>
-      </w:r>
-      <w:proofErr w:type="spellStart"/>
-      <w:r>
-        <w:t>UpdateFamilyVisa</w:t>
-      </w:r>
-      <w:proofErr w:type="spellEnd"/>
-      <w:r>
         <w:rPr>
           <w:lang w:val="en-GB"/>
         </w:rPr>
@@ -8606,7 +8560,7 @@
       </w:r>
       <w:proofErr w:type="spellStart"/>
       <w:r>
-        <w:t>UpdateFamilyVisa</w:t>
+        <w:t>ChangeEmployeeCertificationStateCity</w:t>
       </w:r>
       <w:proofErr w:type="spellEnd"/>
       <w:r>
@@ -8689,7 +8643,7 @@
           <w:color w:val="EE0000"/>
           <w:lang w:val="en-GB"/>
         </w:rPr>
-        <w:t>15</w:t>
+        <w:t>14</w:t>
       </w:r>
     </w:p>
     <w:p>
@@ -8715,6 +8669,25 @@
       </w:r>
       <w:proofErr w:type="spellStart"/>
       <w:r>
+        <w:t>ChangeEmployeeCertificationStateCity</w:t>
+      </w:r>
+      <w:proofErr w:type="spellEnd"/>
+      <w:r>
+        <w:rPr>
+          <w:lang w:val="en-GB"/>
+        </w:rPr>
+        <w:t xml:space="preserve">” </w:t>
+      </w:r>
+      <w:proofErr w:type="gramStart"/>
+      <w:r>
+        <w:rPr>
+          <w:lang w:val="en-GB"/>
+        </w:rPr>
+        <w:t>to  “</w:t>
+      </w:r>
+      <w:proofErr w:type="spellStart"/>
+      <w:proofErr w:type="gramEnd"/>
+      <w:r>
         <w:t>UpdateFamilyVisa</w:t>
       </w:r>
       <w:proofErr w:type="spellEnd"/>
@@ -8722,28 +8695,6 @@
         <w:rPr>
           <w:lang w:val="en-GB"/>
         </w:rPr>
-        <w:t xml:space="preserve">” </w:t>
-      </w:r>
-      <w:proofErr w:type="gramStart"/>
-      <w:r>
-        <w:rPr>
-          <w:lang w:val="en-GB"/>
-        </w:rPr>
-        <w:t>to  “</w:t>
-      </w:r>
-      <w:proofErr w:type="spellStart"/>
-      <w:proofErr w:type="gramEnd"/>
-      <w:r>
-        <w:rPr>
-          <w:lang w:val="en-GB"/>
-        </w:rPr>
-        <w:t>UpdateFamilyMember</w:t>
-      </w:r>
-      <w:proofErr w:type="spellEnd"/>
-      <w:r>
-        <w:rPr>
-          <w:lang w:val="en-GB"/>
-        </w:rPr>
         <w:t>”</w:t>
       </w:r>
     </w:p>
@@ -8775,21 +8726,18 @@
       </w:r>
       <w:proofErr w:type="spellStart"/>
       <w:r>
+        <w:t>ChangeEmployeeCertificationStateCity</w:t>
+      </w:r>
+      <w:proofErr w:type="spellEnd"/>
+      <w:r>
+        <w:t xml:space="preserve"> -To </w:t>
+      </w:r>
+      <w:proofErr w:type="spellStart"/>
+      <w:r>
         <w:t>UpdateFamilyVisa</w:t>
       </w:r>
       <w:proofErr w:type="spellEnd"/>
       <w:r>
-        <w:t xml:space="preserve"> -To </w:t>
-      </w:r>
-      <w:proofErr w:type="spellStart"/>
-      <w:r>
-        <w:rPr>
-          <w:lang w:val="en-GB"/>
-        </w:rPr>
-        <w:t>UpdateFamilyMember</w:t>
-      </w:r>
-      <w:proofErr w:type="spellEnd"/>
-      <w:r>
         <w:rPr>
           <w:lang w:val="en-GB"/>
         </w:rPr>
@@ -8834,16 +8782,21 @@
       </w:r>
       <w:proofErr w:type="spellStart"/>
       <w:r>
-        <w:rPr>
-          <w:lang w:val="en-GB"/>
-        </w:rPr>
-        <w:t>UpdateFamilyMember</w:t>
-      </w:r>
-      <w:r>
-        <w:rPr>
-          <w:lang w:val="en-GB"/>
-        </w:rPr>
-        <w:t>.sql</w:t>
+        <w:t>UpdateFamilyVisa</w:t>
+      </w:r>
+      <w:proofErr w:type="spellEnd"/>
+      <w:r>
+        <w:rPr>
+          <w:lang w:val="en-GB"/>
+        </w:rPr>
+        <w:t>.</w:t>
+      </w:r>
+      <w:proofErr w:type="spellStart"/>
+      <w:r>
+        <w:rPr>
+          <w:lang w:val="en-GB"/>
+        </w:rPr>
+        <w:t>sql</w:t>
       </w:r>
       <w:proofErr w:type="spellEnd"/>
       <w:r>
@@ -8912,7 +8865,7 @@
           <w:color w:val="EE0000"/>
           <w:lang w:val="en-GB"/>
         </w:rPr>
-        <w:t>16</w:t>
+        <w:t>15</w:t>
       </w:r>
     </w:p>
     <w:p>
@@ -8938,6 +8891,25 @@
       </w:r>
       <w:proofErr w:type="spellStart"/>
       <w:r>
+        <w:t>UpdateFamilyVisa</w:t>
+      </w:r>
+      <w:proofErr w:type="spellEnd"/>
+      <w:r>
+        <w:rPr>
+          <w:lang w:val="en-GB"/>
+        </w:rPr>
+        <w:t xml:space="preserve">” </w:t>
+      </w:r>
+      <w:proofErr w:type="gramStart"/>
+      <w:r>
+        <w:rPr>
+          <w:lang w:val="en-GB"/>
+        </w:rPr>
+        <w:t>to  “</w:t>
+      </w:r>
+      <w:proofErr w:type="spellStart"/>
+      <w:proofErr w:type="gramEnd"/>
+      <w:r>
         <w:rPr>
           <w:lang w:val="en-GB"/>
         </w:rPr>
@@ -8948,34 +8920,6 @@
         <w:rPr>
           <w:lang w:val="en-GB"/>
         </w:rPr>
-        <w:t xml:space="preserve">” </w:t>
-      </w:r>
-      <w:proofErr w:type="gramStart"/>
-      <w:r>
-        <w:rPr>
-          <w:lang w:val="en-GB"/>
-        </w:rPr>
-        <w:t>to  “</w:t>
-      </w:r>
-      <w:proofErr w:type="spellStart"/>
-      <w:proofErr w:type="gramEnd"/>
-      <w:r>
-        <w:rPr>
-          <w:lang w:val="en-GB"/>
-        </w:rPr>
-        <w:t>Update</w:t>
-      </w:r>
-      <w:r>
-        <w:rPr>
-          <w:lang w:val="en-GB"/>
-        </w:rPr>
-        <w:t>OtherDocument</w:t>
-      </w:r>
-      <w:proofErr w:type="spellEnd"/>
-      <w:r>
-        <w:rPr>
-          <w:lang w:val="en-GB"/>
-        </w:rPr>
         <w:t>”</w:t>
       </w:r>
     </w:p>
@@ -9007,6 +8951,14 @@
       </w:r>
       <w:proofErr w:type="spellStart"/>
       <w:r>
+        <w:t>UpdateFamilyVisa</w:t>
+      </w:r>
+      <w:proofErr w:type="spellEnd"/>
+      <w:r>
+        <w:t xml:space="preserve"> -To </w:t>
+      </w:r>
+      <w:proofErr w:type="spellStart"/>
+      <w:r>
         <w:rPr>
           <w:lang w:val="en-GB"/>
         </w:rPr>
@@ -9014,23 +8966,6 @@
       </w:r>
       <w:proofErr w:type="spellEnd"/>
       <w:r>
-        <w:t xml:space="preserve"> -To </w:t>
-      </w:r>
-      <w:proofErr w:type="spellStart"/>
-      <w:r>
-        <w:rPr>
-          <w:lang w:val="en-GB"/>
-        </w:rPr>
-        <w:t>Update</w:t>
-      </w:r>
-      <w:r>
-        <w:rPr>
-          <w:lang w:val="en-GB"/>
-        </w:rPr>
-        <w:t>OtherDocument</w:t>
-      </w:r>
-      <w:proofErr w:type="spellEnd"/>
-      <w:r>
         <w:rPr>
           <w:lang w:val="en-GB"/>
         </w:rPr>
@@ -9078,13 +9013,7 @@
         <w:rPr>
           <w:lang w:val="en-GB"/>
         </w:rPr>
-        <w:t>Update</w:t>
-      </w:r>
-      <w:r>
-        <w:rPr>
-          <w:lang w:val="en-GB"/>
-        </w:rPr>
-        <w:t>OtherDocument</w:t>
+        <w:t>UpdateFamilyMember</w:t>
       </w:r>
       <w:r>
         <w:rPr>
@@ -9117,7 +9046,16 @@
           <w:color w:val="00B050"/>
           <w:lang w:val="en-GB"/>
         </w:rPr>
-        <w:t>Status: Completed</w:t>
+        <w:t xml:space="preserve">Status: </w:t>
+      </w:r>
+      <w:r>
+        <w:rPr>
+          <w:b/>
+          <w:bCs/>
+          <w:color w:val="00B050"/>
+          <w:lang w:val="en-GB"/>
+        </w:rPr>
+        <w:t>Completed</w:t>
       </w:r>
     </w:p>
     <w:p>
@@ -9150,7 +9088,7 @@
           <w:color w:val="EE0000"/>
           <w:lang w:val="en-GB"/>
         </w:rPr>
-        <w:t>17</w:t>
+        <w:t>16</w:t>
       </w:r>
     </w:p>
     <w:p>
@@ -9179,6 +9117,28 @@
         <w:rPr>
           <w:lang w:val="en-GB"/>
         </w:rPr>
+        <w:t>UpdateFamilyMember</w:t>
+      </w:r>
+      <w:proofErr w:type="spellEnd"/>
+      <w:r>
+        <w:rPr>
+          <w:lang w:val="en-GB"/>
+        </w:rPr>
+        <w:t xml:space="preserve">” </w:t>
+      </w:r>
+      <w:proofErr w:type="gramStart"/>
+      <w:r>
+        <w:rPr>
+          <w:lang w:val="en-GB"/>
+        </w:rPr>
+        <w:t>to  “</w:t>
+      </w:r>
+      <w:proofErr w:type="spellStart"/>
+      <w:proofErr w:type="gramEnd"/>
+      <w:r>
+        <w:rPr>
+          <w:lang w:val="en-GB"/>
+        </w:rPr>
         <w:t>Update</w:t>
       </w:r>
       <w:r>
@@ -9192,28 +9152,6 @@
         <w:rPr>
           <w:lang w:val="en-GB"/>
         </w:rPr>
-        <w:t xml:space="preserve">” </w:t>
-      </w:r>
-      <w:proofErr w:type="gramStart"/>
-      <w:r>
-        <w:rPr>
-          <w:lang w:val="en-GB"/>
-        </w:rPr>
-        <w:t>to  “</w:t>
-      </w:r>
-      <w:proofErr w:type="spellStart"/>
-      <w:proofErr w:type="gramEnd"/>
-      <w:r>
-        <w:rPr>
-          <w:lang w:val="en-GB"/>
-        </w:rPr>
-        <w:t>UpdateEmploymentHistory</w:t>
-      </w:r>
-      <w:proofErr w:type="spellEnd"/>
-      <w:r>
-        <w:rPr>
-          <w:lang w:val="en-GB"/>
-        </w:rPr>
         <w:t>”</w:t>
       </w:r>
     </w:p>
@@ -9248,6 +9186,17 @@
         <w:rPr>
           <w:lang w:val="en-GB"/>
         </w:rPr>
+        <w:t>UpdateFamilyMember</w:t>
+      </w:r>
+      <w:proofErr w:type="spellEnd"/>
+      <w:r>
+        <w:t xml:space="preserve"> -To </w:t>
+      </w:r>
+      <w:proofErr w:type="spellStart"/>
+      <w:r>
+        <w:rPr>
+          <w:lang w:val="en-GB"/>
+        </w:rPr>
         <w:t>Update</w:t>
       </w:r>
       <w:r>
@@ -9258,21 +9207,16 @@
       </w:r>
       <w:proofErr w:type="spellEnd"/>
       <w:r>
-        <w:t xml:space="preserve"> -To </w:t>
-      </w:r>
-      <w:proofErr w:type="spellStart"/>
-      <w:r>
-        <w:rPr>
-          <w:lang w:val="en-GB"/>
-        </w:rPr>
-        <w:t>UpdateEmploymentHistory</w:t>
-      </w:r>
-      <w:proofErr w:type="spellEnd"/>
-      <w:r>
-        <w:rPr>
-          <w:lang w:val="en-GB"/>
-        </w:rPr>
-        <w:t xml:space="preserve"> -Context </w:t>
+        <w:rPr>
+          <w:lang w:val="en-GB"/>
+        </w:rPr>
+        <w:t xml:space="preserve"> </w:t>
+      </w:r>
+      <w:r>
+        <w:rPr>
+          <w:lang w:val="en-GB"/>
+        </w:rPr>
+        <w:t xml:space="preserve">-Context </w:t>
       </w:r>
       <w:proofErr w:type="spellStart"/>
       <w:r>
@@ -9310,7 +9254,13 @@
         <w:rPr>
           <w:lang w:val="en-GB"/>
         </w:rPr>
-        <w:t>UpdateEmploymentHistory</w:t>
+        <w:t>Update</w:t>
+      </w:r>
+      <w:r>
+        <w:rPr>
+          <w:lang w:val="en-GB"/>
+        </w:rPr>
+        <w:t>OtherDocument</w:t>
       </w:r>
       <w:r>
         <w:rPr>
@@ -9345,17 +9295,6 @@
         </w:rPr>
         <w:t>Status: Completed</w:t>
       </w:r>
-    </w:p>
-    <w:p>
-      <w:pPr>
-        <w:ind w:left="720"/>
-        <w:rPr>
-          <w:b/>
-          <w:bCs/>
-          <w:color w:val="00B050"/>
-          <w:lang w:val="en-GB"/>
-        </w:rPr>
-      </w:pPr>
     </w:p>
     <w:p>
       <w:pPr>
@@ -9387,7 +9326,7 @@
           <w:color w:val="EE0000"/>
           <w:lang w:val="en-GB"/>
         </w:rPr>
-        <w:t>18</w:t>
+        <w:t>17</w:t>
       </w:r>
     </w:p>
     <w:p>
@@ -9403,14 +9342,100 @@
           <w:bCs/>
           <w:lang w:val="en-GB"/>
         </w:rPr>
+        <w:t>Description:</w:t>
+      </w:r>
+      <w:r>
+        <w:rPr>
+          <w:lang w:val="en-GB"/>
+        </w:rPr>
+        <w:t xml:space="preserve"> Create SQL migration script from “</w:t>
+      </w:r>
+      <w:proofErr w:type="spellStart"/>
+      <w:r>
+        <w:rPr>
+          <w:lang w:val="en-GB"/>
+        </w:rPr>
+        <w:t>Update</w:t>
+      </w:r>
+      <w:r>
+        <w:rPr>
+          <w:lang w:val="en-GB"/>
+        </w:rPr>
+        <w:t>OtherDocument</w:t>
+      </w:r>
+      <w:proofErr w:type="spellEnd"/>
+      <w:r>
+        <w:rPr>
+          <w:lang w:val="en-GB"/>
+        </w:rPr>
+        <w:t xml:space="preserve">” </w:t>
+      </w:r>
+      <w:proofErr w:type="gramStart"/>
+      <w:r>
+        <w:rPr>
+          <w:lang w:val="en-GB"/>
+        </w:rPr>
+        <w:t>to  “</w:t>
+      </w:r>
+      <w:proofErr w:type="spellStart"/>
+      <w:proofErr w:type="gramEnd"/>
+      <w:r>
+        <w:rPr>
+          <w:lang w:val="en-GB"/>
+        </w:rPr>
+        <w:t>UpdateEmploymentHistory</w:t>
+      </w:r>
+      <w:proofErr w:type="spellEnd"/>
+      <w:r>
+        <w:rPr>
+          <w:lang w:val="en-GB"/>
+        </w:rPr>
+        <w:t>”</w:t>
+      </w:r>
+    </w:p>
+    <w:p>
+      <w:pPr>
+        <w:ind w:left="720"/>
+        <w:rPr>
+          <w:b/>
+          <w:bCs/>
+        </w:rPr>
+      </w:pPr>
+      <w:r>
+        <w:rPr>
+          <w:b/>
+          <w:bCs/>
+        </w:rPr>
         <w:lastRenderedPageBreak/>
-        <w:t>Description:</w:t>
-      </w:r>
-      <w:r>
-        <w:rPr>
-          <w:lang w:val="en-GB"/>
-        </w:rPr>
-        <w:t xml:space="preserve"> Create SQL migration script from “</w:t>
+        <w:t>PMC script:</w:t>
+      </w:r>
+    </w:p>
+    <w:p>
+      <w:pPr>
+        <w:ind w:left="720"/>
+        <w:rPr>
+          <w:lang w:val="en-GB"/>
+        </w:rPr>
+      </w:pPr>
+      <w:r>
+        <w:t xml:space="preserve">Script-Migration -From </w:t>
+      </w:r>
+      <w:proofErr w:type="spellStart"/>
+      <w:r>
+        <w:rPr>
+          <w:lang w:val="en-GB"/>
+        </w:rPr>
+        <w:t>Update</w:t>
+      </w:r>
+      <w:r>
+        <w:rPr>
+          <w:lang w:val="en-GB"/>
+        </w:rPr>
+        <w:t>OtherDocument</w:t>
+      </w:r>
+      <w:proofErr w:type="spellEnd"/>
+      <w:r>
+        <w:t xml:space="preserve"> -To </w:t>
       </w:r>
       <w:proofErr w:type="spellStart"/>
       <w:r>
@@ -9424,56 +9449,38 @@
         <w:rPr>
           <w:lang w:val="en-GB"/>
         </w:rPr>
-        <w:t xml:space="preserve">” </w:t>
-      </w:r>
-      <w:proofErr w:type="gramStart"/>
-      <w:r>
-        <w:rPr>
-          <w:lang w:val="en-GB"/>
-        </w:rPr>
-        <w:t>to  “</w:t>
-      </w:r>
-      <w:proofErr w:type="spellStart"/>
-      <w:proofErr w:type="gramEnd"/>
-      <w:r>
-        <w:rPr>
-          <w:lang w:val="en-GB"/>
-        </w:rPr>
-        <w:t>UpdateEmpHistReportingManager</w:t>
-      </w:r>
-      <w:proofErr w:type="spellEnd"/>
-      <w:r>
-        <w:rPr>
-          <w:lang w:val="en-GB"/>
-        </w:rPr>
-        <w:t>”</w:t>
-      </w:r>
-    </w:p>
-    <w:p>
-      <w:pPr>
-        <w:ind w:left="720"/>
-        <w:rPr>
-          <w:b/>
-          <w:bCs/>
-        </w:rPr>
-      </w:pPr>
-      <w:r>
-        <w:rPr>
-          <w:b/>
-          <w:bCs/>
-        </w:rPr>
-        <w:t>PMC script:</w:t>
-      </w:r>
-    </w:p>
-    <w:p>
-      <w:pPr>
-        <w:ind w:left="720"/>
-        <w:rPr>
-          <w:lang w:val="en-GB"/>
-        </w:rPr>
-      </w:pPr>
-      <w:r>
-        <w:t xml:space="preserve">Script-Migration -From </w:t>
+        <w:t xml:space="preserve"> -Context </w:t>
+      </w:r>
+      <w:proofErr w:type="spellStart"/>
+      <w:r>
+        <w:rPr>
+          <w:lang w:val="en-GB"/>
+        </w:rPr>
+        <w:t>AppDbContext</w:t>
+      </w:r>
+      <w:proofErr w:type="spellEnd"/>
+      <w:r>
+        <w:t xml:space="preserve"> -Output </w:t>
+      </w:r>
+      <w:r>
+        <w:rPr>
+          <w:lang w:val="en-GB"/>
+        </w:rPr>
+        <w:t>".\</w:t>
+      </w:r>
+      <w:proofErr w:type="spellStart"/>
+      <w:r>
+        <w:rPr>
+          <w:lang w:val="en-GB"/>
+        </w:rPr>
+        <w:t>MigrationScripts</w:t>
+      </w:r>
+      <w:proofErr w:type="spellEnd"/>
+      <w:r>
+        <w:rPr>
+          <w:lang w:val="en-GB"/>
+        </w:rPr>
+        <w:t>\</w:t>
       </w:r>
       <w:proofErr w:type="spellStart"/>
       <w:r>
@@ -9481,68 +9488,6 @@
           <w:lang w:val="en-GB"/>
         </w:rPr>
         <w:t>UpdateEmploymentHistory</w:t>
-      </w:r>
-      <w:proofErr w:type="spellEnd"/>
-      <w:r>
-        <w:rPr>
-          <w:lang w:val="en-GB"/>
-        </w:rPr>
-        <w:t xml:space="preserve"> </w:t>
-      </w:r>
-      <w:r>
-        <w:t xml:space="preserve">-To </w:t>
-      </w:r>
-      <w:proofErr w:type="spellStart"/>
-      <w:r>
-        <w:rPr>
-          <w:lang w:val="en-GB"/>
-        </w:rPr>
-        <w:t>UpdateEmpHistReportingManager</w:t>
-      </w:r>
-      <w:proofErr w:type="spellEnd"/>
-      <w:r>
-        <w:rPr>
-          <w:lang w:val="en-GB"/>
-        </w:rPr>
-        <w:t xml:space="preserve"> -Context </w:t>
-      </w:r>
-      <w:proofErr w:type="spellStart"/>
-      <w:r>
-        <w:rPr>
-          <w:lang w:val="en-GB"/>
-        </w:rPr>
-        <w:t>AppDbContext</w:t>
-      </w:r>
-      <w:proofErr w:type="spellEnd"/>
-      <w:r>
-        <w:t xml:space="preserve"> -Output </w:t>
-      </w:r>
-      <w:r>
-        <w:rPr>
-          <w:lang w:val="en-GB"/>
-        </w:rPr>
-        <w:t>".\</w:t>
-      </w:r>
-      <w:proofErr w:type="spellStart"/>
-      <w:r>
-        <w:rPr>
-          <w:lang w:val="en-GB"/>
-        </w:rPr>
-        <w:t>MigrationScripts</w:t>
-      </w:r>
-      <w:proofErr w:type="spellEnd"/>
-      <w:r>
-        <w:rPr>
-          <w:lang w:val="en-GB"/>
-        </w:rPr>
-        <w:t>\</w:t>
-      </w:r>
-      <w:proofErr w:type="spellStart"/>
-      <w:r>
-        <w:rPr>
-          <w:lang w:val="en-GB"/>
-        </w:rPr>
-        <w:t>UpdateEmpHistReportingManager</w:t>
       </w:r>
       <w:r>
         <w:rPr>
@@ -9619,7 +9564,7 @@
           <w:color w:val="EE0000"/>
           <w:lang w:val="en-GB"/>
         </w:rPr>
-        <w:t>19</w:t>
+        <w:t>18</w:t>
       </w:r>
     </w:p>
     <w:p>
@@ -9648,6 +9593,28 @@
         <w:rPr>
           <w:lang w:val="en-GB"/>
         </w:rPr>
+        <w:t>UpdateEmploymentHistory</w:t>
+      </w:r>
+      <w:proofErr w:type="spellEnd"/>
+      <w:r>
+        <w:rPr>
+          <w:lang w:val="en-GB"/>
+        </w:rPr>
+        <w:t xml:space="preserve">” </w:t>
+      </w:r>
+      <w:proofErr w:type="gramStart"/>
+      <w:r>
+        <w:rPr>
+          <w:lang w:val="en-GB"/>
+        </w:rPr>
+        <w:t>to  “</w:t>
+      </w:r>
+      <w:proofErr w:type="spellStart"/>
+      <w:proofErr w:type="gramEnd"/>
+      <w:r>
+        <w:rPr>
+          <w:lang w:val="en-GB"/>
+        </w:rPr>
         <w:t>UpdateEmpHistReportingManager</w:t>
       </w:r>
       <w:proofErr w:type="spellEnd"/>
@@ -9655,25 +9622,6 @@
         <w:rPr>
           <w:lang w:val="en-GB"/>
         </w:rPr>
-        <w:t xml:space="preserve">” </w:t>
-      </w:r>
-      <w:proofErr w:type="gramStart"/>
-      <w:r>
-        <w:rPr>
-          <w:lang w:val="en-GB"/>
-        </w:rPr>
-        <w:t>to  “</w:t>
-      </w:r>
-      <w:proofErr w:type="spellStart"/>
-      <w:proofErr w:type="gramEnd"/>
-      <w:r>
-        <w:t>RenameCompanyBranch</w:t>
-      </w:r>
-      <w:proofErr w:type="spellEnd"/>
-      <w:r>
-        <w:rPr>
-          <w:lang w:val="en-GB"/>
-        </w:rPr>
         <w:t>”</w:t>
       </w:r>
     </w:p>
@@ -9708,6 +9656,23 @@
         <w:rPr>
           <w:lang w:val="en-GB"/>
         </w:rPr>
+        <w:t>UpdateEmploymentHistory</w:t>
+      </w:r>
+      <w:proofErr w:type="spellEnd"/>
+      <w:r>
+        <w:rPr>
+          <w:lang w:val="en-GB"/>
+        </w:rPr>
+        <w:t xml:space="preserve"> </w:t>
+      </w:r>
+      <w:r>
+        <w:t xml:space="preserve">-To </w:t>
+      </w:r>
+      <w:proofErr w:type="spellStart"/>
+      <w:r>
+        <w:rPr>
+          <w:lang w:val="en-GB"/>
+        </w:rPr>
         <w:t>UpdateEmpHistReportingManager</w:t>
       </w:r>
       <w:proofErr w:type="spellEnd"/>
@@ -9715,20 +9680,6 @@
         <w:rPr>
           <w:lang w:val="en-GB"/>
         </w:rPr>
-        <w:t xml:space="preserve"> </w:t>
-      </w:r>
-      <w:r>
-        <w:t xml:space="preserve">-To </w:t>
-      </w:r>
-      <w:proofErr w:type="spellStart"/>
-      <w:r>
-        <w:t>RenameCompanyBranch</w:t>
-      </w:r>
-      <w:proofErr w:type="spellEnd"/>
-      <w:r>
-        <w:rPr>
-          <w:lang w:val="en-GB"/>
-        </w:rPr>
         <w:t xml:space="preserve"> -Context </w:t>
       </w:r>
       <w:proofErr w:type="spellStart"/>
@@ -9764,21 +9715,16 @@
       </w:r>
       <w:proofErr w:type="spellStart"/>
       <w:r>
-        <w:t>RenameCompanyBranch</w:t>
-      </w:r>
-      <w:proofErr w:type="spellEnd"/>
-      <w:r>
-        <w:rPr>
-          <w:lang w:val="en-GB"/>
-        </w:rPr>
-        <w:t>.</w:t>
-      </w:r>
-      <w:proofErr w:type="spellStart"/>
-      <w:r>
-        <w:rPr>
-          <w:lang w:val="en-GB"/>
-        </w:rPr>
-        <w:t>sql</w:t>
+        <w:rPr>
+          <w:lang w:val="en-GB"/>
+        </w:rPr>
+        <w:t>UpdateEmpHistReportingManager</w:t>
+      </w:r>
+      <w:r>
+        <w:rPr>
+          <w:lang w:val="en-GB"/>
+        </w:rPr>
+        <w:t>.sql</w:t>
       </w:r>
       <w:proofErr w:type="spellEnd"/>
       <w:r>
@@ -9805,16 +9751,7 @@
           <w:color w:val="00B050"/>
           <w:lang w:val="en-GB"/>
         </w:rPr>
-        <w:t xml:space="preserve">Status: </w:t>
-      </w:r>
-      <w:r>
-        <w:rPr>
-          <w:b/>
-          <w:bCs/>
-          <w:color w:val="00B050"/>
-          <w:lang w:val="en-GB"/>
-        </w:rPr>
-        <w:t>Completed</w:t>
+        <w:t>Status: Completed</w:t>
       </w:r>
     </w:p>
     <w:p>
@@ -9858,7 +9795,7 @@
           <w:color w:val="EE0000"/>
           <w:lang w:val="en-GB"/>
         </w:rPr>
-        <w:t>20</w:t>
+        <w:t>19</w:t>
       </w:r>
     </w:p>
     <w:p>
@@ -9884,6 +9821,28 @@
       </w:r>
       <w:proofErr w:type="spellStart"/>
       <w:r>
+        <w:rPr>
+          <w:lang w:val="en-GB"/>
+        </w:rPr>
+        <w:t>UpdateEmpHistReportingManager</w:t>
+      </w:r>
+      <w:proofErr w:type="spellEnd"/>
+      <w:r>
+        <w:rPr>
+          <w:lang w:val="en-GB"/>
+        </w:rPr>
+        <w:t xml:space="preserve">” </w:t>
+      </w:r>
+      <w:proofErr w:type="gramStart"/>
+      <w:r>
+        <w:rPr>
+          <w:lang w:val="en-GB"/>
+        </w:rPr>
+        <w:t>to  “</w:t>
+      </w:r>
+      <w:proofErr w:type="spellStart"/>
+      <w:proofErr w:type="gramEnd"/>
+      <w:r>
         <w:t>RenameCompanyBranch</w:t>
       </w:r>
       <w:proofErr w:type="spellEnd"/>
@@ -9891,34 +9850,6 @@
         <w:rPr>
           <w:lang w:val="en-GB"/>
         </w:rPr>
-        <w:t xml:space="preserve">” </w:t>
-      </w:r>
-      <w:proofErr w:type="gramStart"/>
-      <w:r>
-        <w:rPr>
-          <w:lang w:val="en-GB"/>
-        </w:rPr>
-        <w:t>to  “</w:t>
-      </w:r>
-      <w:proofErr w:type="spellStart"/>
-      <w:proofErr w:type="gramEnd"/>
-      <w:r>
-        <w:rPr>
-          <w:lang w:val="en-GB"/>
-        </w:rPr>
-        <w:t>Add</w:t>
-      </w:r>
-      <w:r>
-        <w:rPr>
-          <w:lang w:val="en-GB"/>
-        </w:rPr>
-        <w:t>RecruitmentBudget</w:t>
-      </w:r>
-      <w:proofErr w:type="spellEnd"/>
-      <w:r>
-        <w:rPr>
-          <w:lang w:val="en-GB"/>
-        </w:rPr>
         <w:t>”</w:t>
       </w:r>
     </w:p>
@@ -9950,6 +9881,23 @@
       </w:r>
       <w:proofErr w:type="spellStart"/>
       <w:r>
+        <w:rPr>
+          <w:lang w:val="en-GB"/>
+        </w:rPr>
+        <w:t>UpdateEmpHistReportingManager</w:t>
+      </w:r>
+      <w:proofErr w:type="spellEnd"/>
+      <w:r>
+        <w:rPr>
+          <w:lang w:val="en-GB"/>
+        </w:rPr>
+        <w:t xml:space="preserve"> </w:t>
+      </w:r>
+      <w:r>
+        <w:t xml:space="preserve">-To </w:t>
+      </w:r>
+      <w:proofErr w:type="spellStart"/>
+      <w:r>
         <w:t>RenameCompanyBranch</w:t>
       </w:r>
       <w:proofErr w:type="spellEnd"/>
@@ -9957,29 +9905,6 @@
         <w:rPr>
           <w:lang w:val="en-GB"/>
         </w:rPr>
-        <w:t xml:space="preserve"> </w:t>
-      </w:r>
-      <w:r>
-        <w:t xml:space="preserve">-To </w:t>
-      </w:r>
-      <w:proofErr w:type="spellStart"/>
-      <w:r>
-        <w:rPr>
-          <w:lang w:val="en-GB"/>
-        </w:rPr>
-        <w:t>Add</w:t>
-      </w:r>
-      <w:r>
-        <w:rPr>
-          <w:lang w:val="en-GB"/>
-        </w:rPr>
-        <w:t>RecruitmentBudget</w:t>
-      </w:r>
-      <w:proofErr w:type="spellEnd"/>
-      <w:r>
-        <w:rPr>
-          <w:lang w:val="en-GB"/>
-        </w:rPr>
         <w:t xml:space="preserve"> -Context </w:t>
       </w:r>
       <w:proofErr w:type="spellStart"/>
@@ -9993,7 +9918,6 @@
       <w:r>
         <w:t xml:space="preserve"> -Output </w:t>
       </w:r>
-      <w:proofErr w:type="gramStart"/>
       <w:r>
         <w:rPr>
           <w:lang w:val="en-GB"/>
@@ -10014,31 +9938,23 @@
         </w:rPr>
         <w:t>\</w:t>
       </w:r>
-      <w:proofErr w:type="gramEnd"/>
-      <w:r>
-        <w:rPr>
-          <w:lang w:val="en-GB"/>
-        </w:rPr>
-        <w:t xml:space="preserve"> </w:t>
-      </w:r>
-      <w:proofErr w:type="spellStart"/>
-      <w:r>
-        <w:rPr>
-          <w:lang w:val="en-GB"/>
-        </w:rPr>
-        <w:t>Add</w:t>
-      </w:r>
-      <w:r>
-        <w:rPr>
-          <w:lang w:val="en-GB"/>
-        </w:rPr>
-        <w:t>RecruitmentBudget</w:t>
-      </w:r>
-      <w:r>
-        <w:rPr>
-          <w:lang w:val="en-GB"/>
-        </w:rPr>
-        <w:t>.sql</w:t>
+      <w:proofErr w:type="spellStart"/>
+      <w:r>
+        <w:t>RenameCompanyBranch</w:t>
+      </w:r>
+      <w:proofErr w:type="spellEnd"/>
+      <w:r>
+        <w:rPr>
+          <w:lang w:val="en-GB"/>
+        </w:rPr>
+        <w:t>.</w:t>
+      </w:r>
+      <w:proofErr w:type="spellStart"/>
+      <w:r>
+        <w:rPr>
+          <w:lang w:val="en-GB"/>
+        </w:rPr>
+        <w:t>sql</w:t>
       </w:r>
       <w:proofErr w:type="spellEnd"/>
       <w:r>
@@ -10074,63 +9990,8 @@
           <w:color w:val="00B050"/>
           <w:lang w:val="en-GB"/>
         </w:rPr>
-        <w:t>Pending</w:t>
-      </w:r>
-    </w:p>
-    <w:p>
-      <w:pPr>
-        <w:ind w:left="720"/>
-        <w:rPr>
-          <w:b/>
-          <w:bCs/>
-          <w:color w:val="00B050"/>
-          <w:lang w:val="en-GB"/>
-        </w:rPr>
-      </w:pPr>
-    </w:p>
-    <w:p>
-      <w:pPr>
-        <w:ind w:left="720"/>
-        <w:rPr>
-          <w:b/>
-          <w:bCs/>
-          <w:color w:val="00B050"/>
-          <w:lang w:val="en-GB"/>
-        </w:rPr>
-      </w:pPr>
-    </w:p>
-    <w:p>
-      <w:pPr>
-        <w:ind w:left="720"/>
-        <w:rPr>
-          <w:b/>
-          <w:bCs/>
-          <w:color w:val="00B050"/>
-          <w:lang w:val="en-GB"/>
-        </w:rPr>
-      </w:pPr>
-    </w:p>
-    <w:p>
-      <w:pPr>
-        <w:ind w:left="720"/>
-        <w:rPr>
-          <w:b/>
-          <w:bCs/>
-          <w:color w:val="00B050"/>
-          <w:lang w:val="en-GB"/>
-        </w:rPr>
-      </w:pPr>
-    </w:p>
-    <w:p>
-      <w:pPr>
-        <w:ind w:left="720"/>
-        <w:rPr>
-          <w:b/>
-          <w:bCs/>
-          <w:color w:val="00B050"/>
-          <w:lang w:val="en-GB"/>
-        </w:rPr>
-      </w:pPr>
+        <w:t>Completed</w:t>
+      </w:r>
     </w:p>
     <w:p>
       <w:pPr>
@@ -10153,6 +10014,255 @@
           <w:color w:val="EE0000"/>
           <w:lang w:val="en-GB"/>
         </w:rPr>
+        <w:t>Migration script #</w:t>
+      </w:r>
+      <w:r>
+        <w:rPr>
+          <w:b/>
+          <w:bCs/>
+          <w:color w:val="EE0000"/>
+          <w:lang w:val="en-GB"/>
+        </w:rPr>
+        <w:t>20</w:t>
+      </w:r>
+    </w:p>
+    <w:p>
+      <w:pPr>
+        <w:ind w:left="720"/>
+        <w:rPr>
+          <w:lang w:val="en-GB"/>
+        </w:rPr>
+      </w:pPr>
+      <w:r>
+        <w:rPr>
+          <w:b/>
+          <w:bCs/>
+          <w:lang w:val="en-GB"/>
+        </w:rPr>
+        <w:t>Description:</w:t>
+      </w:r>
+      <w:r>
+        <w:rPr>
+          <w:lang w:val="en-GB"/>
+        </w:rPr>
+        <w:t xml:space="preserve"> Create SQL migration script from “</w:t>
+      </w:r>
+      <w:proofErr w:type="spellStart"/>
+      <w:r>
+        <w:t>RenameCompanyBranch</w:t>
+      </w:r>
+      <w:proofErr w:type="spellEnd"/>
+      <w:r>
+        <w:rPr>
+          <w:lang w:val="en-GB"/>
+        </w:rPr>
+        <w:t xml:space="preserve">” </w:t>
+      </w:r>
+      <w:proofErr w:type="gramStart"/>
+      <w:r>
+        <w:rPr>
+          <w:lang w:val="en-GB"/>
+        </w:rPr>
+        <w:t>to  “</w:t>
+      </w:r>
+      <w:proofErr w:type="spellStart"/>
+      <w:proofErr w:type="gramEnd"/>
+      <w:r>
+        <w:rPr>
+          <w:lang w:val="en-GB"/>
+        </w:rPr>
+        <w:t>Add</w:t>
+      </w:r>
+      <w:r>
+        <w:rPr>
+          <w:lang w:val="en-GB"/>
+        </w:rPr>
+        <w:t>RecruitmentBudget</w:t>
+      </w:r>
+      <w:proofErr w:type="spellEnd"/>
+      <w:r>
+        <w:rPr>
+          <w:lang w:val="en-GB"/>
+        </w:rPr>
+        <w:t>”</w:t>
+      </w:r>
+    </w:p>
+    <w:p>
+      <w:pPr>
+        <w:ind w:left="720"/>
+        <w:rPr>
+          <w:b/>
+          <w:bCs/>
+        </w:rPr>
+      </w:pPr>
+      <w:r>
+        <w:rPr>
+          <w:b/>
+          <w:bCs/>
+        </w:rPr>
+        <w:t>PMC script:</w:t>
+      </w:r>
+    </w:p>
+    <w:p>
+      <w:pPr>
+        <w:ind w:left="720"/>
+        <w:rPr>
+          <w:lang w:val="en-GB"/>
+        </w:rPr>
+      </w:pPr>
+      <w:r>
+        <w:t xml:space="preserve">Script-Migration -From </w:t>
+      </w:r>
+      <w:proofErr w:type="spellStart"/>
+      <w:r>
+        <w:t>RenameCompanyBranch</w:t>
+      </w:r>
+      <w:proofErr w:type="spellEnd"/>
+      <w:r>
+        <w:rPr>
+          <w:lang w:val="en-GB"/>
+        </w:rPr>
+        <w:t xml:space="preserve"> </w:t>
+      </w:r>
+      <w:r>
+        <w:t xml:space="preserve">-To </w:t>
+      </w:r>
+      <w:proofErr w:type="spellStart"/>
+      <w:r>
+        <w:rPr>
+          <w:lang w:val="en-GB"/>
+        </w:rPr>
+        <w:t>Add</w:t>
+      </w:r>
+      <w:r>
+        <w:rPr>
+          <w:lang w:val="en-GB"/>
+        </w:rPr>
+        <w:t>RecruitmentBudget</w:t>
+      </w:r>
+      <w:proofErr w:type="spellEnd"/>
+      <w:r>
+        <w:rPr>
+          <w:lang w:val="en-GB"/>
+        </w:rPr>
+        <w:t xml:space="preserve"> -Context </w:t>
+      </w:r>
+      <w:proofErr w:type="spellStart"/>
+      <w:r>
+        <w:rPr>
+          <w:lang w:val="en-GB"/>
+        </w:rPr>
+        <w:t>AppDbContext</w:t>
+      </w:r>
+      <w:proofErr w:type="spellEnd"/>
+      <w:r>
+        <w:t xml:space="preserve"> -Output </w:t>
+      </w:r>
+      <w:proofErr w:type="gramStart"/>
+      <w:r>
+        <w:rPr>
+          <w:lang w:val="en-GB"/>
+        </w:rPr>
+        <w:t>".\</w:t>
+      </w:r>
+      <w:proofErr w:type="spellStart"/>
+      <w:r>
+        <w:rPr>
+          <w:lang w:val="en-GB"/>
+        </w:rPr>
+        <w:t>MigrationScripts</w:t>
+      </w:r>
+      <w:proofErr w:type="spellEnd"/>
+      <w:r>
+        <w:rPr>
+          <w:lang w:val="en-GB"/>
+        </w:rPr>
+        <w:t>\</w:t>
+      </w:r>
+      <w:proofErr w:type="gramEnd"/>
+      <w:r>
+        <w:rPr>
+          <w:lang w:val="en-GB"/>
+        </w:rPr>
+        <w:t xml:space="preserve"> </w:t>
+      </w:r>
+      <w:proofErr w:type="spellStart"/>
+      <w:r>
+        <w:rPr>
+          <w:lang w:val="en-GB"/>
+        </w:rPr>
+        <w:t>Add</w:t>
+      </w:r>
+      <w:r>
+        <w:rPr>
+          <w:lang w:val="en-GB"/>
+        </w:rPr>
+        <w:t>RecruitmentBudget</w:t>
+      </w:r>
+      <w:r>
+        <w:rPr>
+          <w:lang w:val="en-GB"/>
+        </w:rPr>
+        <w:t>.sql</w:t>
+      </w:r>
+      <w:proofErr w:type="spellEnd"/>
+      <w:r>
+        <w:rPr>
+          <w:lang w:val="en-GB"/>
+        </w:rPr>
+        <w:t>"</w:t>
+      </w:r>
+    </w:p>
+    <w:p>
+      <w:pPr>
+        <w:ind w:left="720"/>
+        <w:rPr>
+          <w:b/>
+          <w:bCs/>
+          <w:color w:val="00B050"/>
+          <w:lang w:val="en-GB"/>
+        </w:rPr>
+      </w:pPr>
+      <w:r>
+        <w:rPr>
+          <w:b/>
+          <w:bCs/>
+          <w:color w:val="00B050"/>
+          <w:lang w:val="en-GB"/>
+        </w:rPr>
+        <w:t xml:space="preserve">Status: </w:t>
+      </w:r>
+      <w:r>
+        <w:rPr>
+          <w:b/>
+          <w:bCs/>
+          <w:color w:val="00B050"/>
+          <w:lang w:val="en-GB"/>
+        </w:rPr>
+        <w:t>Completed</w:t>
+      </w:r>
+    </w:p>
+    <w:p>
+      <w:pPr>
+        <w:pStyle w:val="ListParagraph"/>
+        <w:numPr>
+          <w:ilvl w:val="0"/>
+          <w:numId w:val="3"/>
+        </w:numPr>
+        <w:rPr>
+          <w:b/>
+          <w:bCs/>
+          <w:color w:val="EE0000"/>
+          <w:lang w:val="en-GB"/>
+        </w:rPr>
+      </w:pPr>
+      <w:r>
+        <w:rPr>
+          <w:b/>
+          <w:bCs/>
+          <w:color w:val="EE0000"/>
+          <w:lang w:val="en-GB"/>
+        </w:rPr>
         <w:lastRenderedPageBreak/>
         <w:t>Migration script #</w:t>
       </w:r>
@@ -10163,6 +10273,266 @@
           <w:color w:val="EE0000"/>
           <w:lang w:val="en-GB"/>
         </w:rPr>
+        <w:t>21</w:t>
+      </w:r>
+    </w:p>
+    <w:p>
+      <w:pPr>
+        <w:ind w:left="720"/>
+        <w:rPr>
+          <w:lang w:val="en-GB"/>
+        </w:rPr>
+      </w:pPr>
+      <w:r>
+        <w:rPr>
+          <w:b/>
+          <w:bCs/>
+          <w:lang w:val="en-GB"/>
+        </w:rPr>
+        <w:t>Description:</w:t>
+      </w:r>
+      <w:r>
+        <w:rPr>
+          <w:lang w:val="en-GB"/>
+        </w:rPr>
+        <w:t xml:space="preserve"> Create SQL migration script from “</w:t>
+      </w:r>
+      <w:proofErr w:type="spellStart"/>
+      <w:r>
+        <w:rPr>
+          <w:lang w:val="en-GB"/>
+        </w:rPr>
+        <w:t>Add</w:t>
+      </w:r>
+      <w:r>
+        <w:rPr>
+          <w:lang w:val="en-GB"/>
+        </w:rPr>
+        <w:t>RecruitmentBudget</w:t>
+      </w:r>
+      <w:proofErr w:type="spellEnd"/>
+      <w:r>
+        <w:rPr>
+          <w:lang w:val="en-GB"/>
+        </w:rPr>
+        <w:t xml:space="preserve">” </w:t>
+      </w:r>
+      <w:proofErr w:type="gramStart"/>
+      <w:r>
+        <w:rPr>
+          <w:lang w:val="en-GB"/>
+        </w:rPr>
+        <w:t>to  “</w:t>
+      </w:r>
+      <w:proofErr w:type="spellStart"/>
+      <w:proofErr w:type="gramEnd"/>
+      <w:r>
+        <w:rPr>
+          <w:lang w:val="en-GB"/>
+        </w:rPr>
+        <w:t>UpdateRecruitmentBudget</w:t>
+      </w:r>
+      <w:proofErr w:type="spellEnd"/>
+      <w:r>
+        <w:rPr>
+          <w:lang w:val="en-GB"/>
+        </w:rPr>
+        <w:t>”</w:t>
+      </w:r>
+    </w:p>
+    <w:p>
+      <w:pPr>
+        <w:ind w:left="720"/>
+        <w:rPr>
+          <w:b/>
+          <w:bCs/>
+        </w:rPr>
+      </w:pPr>
+      <w:r>
+        <w:rPr>
+          <w:b/>
+          <w:bCs/>
+        </w:rPr>
+        <w:t>PMC script:</w:t>
+      </w:r>
+    </w:p>
+    <w:p>
+      <w:pPr>
+        <w:ind w:left="720"/>
+        <w:rPr>
+          <w:lang w:val="en-GB"/>
+        </w:rPr>
+      </w:pPr>
+      <w:r>
+        <w:t xml:space="preserve">Script-Migration -From </w:t>
+      </w:r>
+      <w:proofErr w:type="spellStart"/>
+      <w:r>
+        <w:rPr>
+          <w:lang w:val="en-GB"/>
+        </w:rPr>
+        <w:t>Add</w:t>
+      </w:r>
+      <w:r>
+        <w:rPr>
+          <w:lang w:val="en-GB"/>
+        </w:rPr>
+        <w:t>RecruitmentBudget</w:t>
+      </w:r>
+      <w:proofErr w:type="spellEnd"/>
+      <w:r>
+        <w:rPr>
+          <w:lang w:val="en-GB"/>
+        </w:rPr>
+        <w:t xml:space="preserve"> </w:t>
+      </w:r>
+      <w:r>
+        <w:t xml:space="preserve">-To </w:t>
+      </w:r>
+      <w:proofErr w:type="spellStart"/>
+      <w:r>
+        <w:rPr>
+          <w:lang w:val="en-GB"/>
+        </w:rPr>
+        <w:t>UpdateRecruitmentBudget</w:t>
+      </w:r>
+      <w:proofErr w:type="spellEnd"/>
+      <w:r>
+        <w:rPr>
+          <w:lang w:val="en-GB"/>
+        </w:rPr>
+        <w:t xml:space="preserve"> -Context </w:t>
+      </w:r>
+      <w:proofErr w:type="spellStart"/>
+      <w:r>
+        <w:rPr>
+          <w:lang w:val="en-GB"/>
+        </w:rPr>
+        <w:t>AppDbContext</w:t>
+      </w:r>
+      <w:proofErr w:type="spellEnd"/>
+      <w:r>
+        <w:t xml:space="preserve"> -Output </w:t>
+      </w:r>
+      <w:proofErr w:type="gramStart"/>
+      <w:r>
+        <w:rPr>
+          <w:lang w:val="en-GB"/>
+        </w:rPr>
+        <w:t>".\</w:t>
+      </w:r>
+      <w:proofErr w:type="spellStart"/>
+      <w:r>
+        <w:rPr>
+          <w:lang w:val="en-GB"/>
+        </w:rPr>
+        <w:t>MigrationScripts</w:t>
+      </w:r>
+      <w:proofErr w:type="spellEnd"/>
+      <w:r>
+        <w:rPr>
+          <w:lang w:val="en-GB"/>
+        </w:rPr>
+        <w:t>\</w:t>
+      </w:r>
+      <w:proofErr w:type="gramEnd"/>
+      <w:r>
+        <w:rPr>
+          <w:lang w:val="en-GB"/>
+        </w:rPr>
+        <w:t xml:space="preserve"> </w:t>
+      </w:r>
+      <w:proofErr w:type="spellStart"/>
+      <w:r>
+        <w:rPr>
+          <w:lang w:val="en-GB"/>
+        </w:rPr>
+        <w:t>UpdateRecruitmentBudget</w:t>
+      </w:r>
+      <w:r>
+        <w:rPr>
+          <w:lang w:val="en-GB"/>
+        </w:rPr>
+        <w:t>.sql</w:t>
+      </w:r>
+      <w:proofErr w:type="spellEnd"/>
+      <w:r>
+        <w:rPr>
+          <w:lang w:val="en-GB"/>
+        </w:rPr>
+        <w:t>"</w:t>
+      </w:r>
+    </w:p>
+    <w:p>
+      <w:pPr>
+        <w:ind w:left="720"/>
+        <w:rPr>
+          <w:b/>
+          <w:bCs/>
+          <w:color w:val="00B050"/>
+          <w:lang w:val="en-GB"/>
+        </w:rPr>
+      </w:pPr>
+      <w:r>
+        <w:rPr>
+          <w:b/>
+          <w:bCs/>
+          <w:color w:val="00B050"/>
+          <w:lang w:val="en-GB"/>
+        </w:rPr>
+        <w:t xml:space="preserve">Status: </w:t>
+      </w:r>
+      <w:r>
+        <w:rPr>
+          <w:b/>
+          <w:bCs/>
+          <w:color w:val="00B050"/>
+          <w:lang w:val="en-GB"/>
+        </w:rPr>
+        <w:t>Completed</w:t>
+      </w:r>
+    </w:p>
+    <w:p>
+      <w:pPr>
+        <w:ind w:left="720"/>
+        <w:rPr>
+          <w:b/>
+          <w:bCs/>
+          <w:color w:val="00B050"/>
+          <w:lang w:val="en-GB"/>
+        </w:rPr>
+      </w:pPr>
+    </w:p>
+    <w:p>
+      <w:pPr>
+        <w:pStyle w:val="ListParagraph"/>
+        <w:numPr>
+          <w:ilvl w:val="0"/>
+          <w:numId w:val="3"/>
+        </w:numPr>
+        <w:rPr>
+          <w:b/>
+          <w:bCs/>
+          <w:color w:val="EE0000"/>
+          <w:lang w:val="en-GB"/>
+        </w:rPr>
+      </w:pPr>
+      <w:r>
+        <w:rPr>
+          <w:b/>
+          <w:bCs/>
+          <w:color w:val="EE0000"/>
+          <w:lang w:val="en-GB"/>
+        </w:rPr>
+        <w:t>Migration script #</w:t>
+      </w:r>
+      <w:r>
+        <w:rPr>
+          <w:b/>
+          <w:bCs/>
+          <w:color w:val="EE0000"/>
+          <w:lang w:val="en-GB"/>
+        </w:rPr>
         <w:t>2</w:t>
       </w:r>
       <w:r>
@@ -10172,7 +10542,7 @@
           <w:color w:val="EE0000"/>
           <w:lang w:val="en-GB"/>
         </w:rPr>
-        <w:t>1</w:t>
+        <w:t>2</w:t>
       </w:r>
     </w:p>
     <w:p>
@@ -10201,13 +10571,7 @@
         <w:rPr>
           <w:lang w:val="en-GB"/>
         </w:rPr>
-        <w:t>Add</w:t>
-      </w:r>
-      <w:r>
-        <w:rPr>
-          <w:lang w:val="en-GB"/>
-        </w:rPr>
-        <w:t>RecruitmentBudget</w:t>
+        <w:t>UpdateRecruitmentBudget</w:t>
       </w:r>
       <w:proofErr w:type="spellEnd"/>
       <w:r>
@@ -10229,6 +10593,47 @@
         <w:rPr>
           <w:lang w:val="en-GB"/>
         </w:rPr>
+        <w:t>AddNewFieldsRecruitmentBudget</w:t>
+      </w:r>
+      <w:proofErr w:type="spellEnd"/>
+      <w:r>
+        <w:rPr>
+          <w:lang w:val="en-GB"/>
+        </w:rPr>
+        <w:t>”</w:t>
+      </w:r>
+    </w:p>
+    <w:p>
+      <w:pPr>
+        <w:ind w:left="720"/>
+        <w:rPr>
+          <w:b/>
+          <w:bCs/>
+        </w:rPr>
+      </w:pPr>
+      <w:r>
+        <w:rPr>
+          <w:b/>
+          <w:bCs/>
+        </w:rPr>
+        <w:t>PMC script:</w:t>
+      </w:r>
+    </w:p>
+    <w:p>
+      <w:pPr>
+        <w:ind w:left="720"/>
+        <w:rPr>
+          <w:lang w:val="en-GB"/>
+        </w:rPr>
+      </w:pPr>
+      <w:r>
+        <w:t xml:space="preserve">Script-Migration -From </w:t>
+      </w:r>
+      <w:proofErr w:type="spellStart"/>
+      <w:r>
+        <w:rPr>
+          <w:lang w:val="en-GB"/>
+        </w:rPr>
         <w:t>UpdateRecruitmentBudget</w:t>
       </w:r>
       <w:proofErr w:type="spellEnd"/>
@@ -10236,7 +10641,75 @@
         <w:rPr>
           <w:lang w:val="en-GB"/>
         </w:rPr>
-        <w:t>”</w:t>
+        <w:t xml:space="preserve"> </w:t>
+      </w:r>
+      <w:r>
+        <w:t xml:space="preserve">-To </w:t>
+      </w:r>
+      <w:proofErr w:type="spellStart"/>
+      <w:r>
+        <w:rPr>
+          <w:lang w:val="en-GB"/>
+        </w:rPr>
+        <w:t>AddNewFieldsRecruitmentBudget</w:t>
+      </w:r>
+      <w:proofErr w:type="spellEnd"/>
+      <w:r>
+        <w:rPr>
+          <w:lang w:val="en-GB"/>
+        </w:rPr>
+        <w:t xml:space="preserve"> -Context </w:t>
+      </w:r>
+      <w:proofErr w:type="spellStart"/>
+      <w:r>
+        <w:rPr>
+          <w:lang w:val="en-GB"/>
+        </w:rPr>
+        <w:t>AppDbContext</w:t>
+      </w:r>
+      <w:proofErr w:type="spellEnd"/>
+      <w:r>
+        <w:t xml:space="preserve"> -Output </w:t>
+      </w:r>
+      <w:r>
+        <w:rPr>
+          <w:lang w:val="en-GB"/>
+        </w:rPr>
+        <w:t>".\</w:t>
+      </w:r>
+      <w:proofErr w:type="spellStart"/>
+      <w:r>
+        <w:rPr>
+          <w:lang w:val="en-GB"/>
+        </w:rPr>
+        <w:t>MigrationScripts</w:t>
+      </w:r>
+      <w:proofErr w:type="spellEnd"/>
+      <w:r>
+        <w:rPr>
+          <w:lang w:val="en-GB"/>
+        </w:rPr>
+        <w:t>\</w:t>
+      </w:r>
+      <w:proofErr w:type="spellStart"/>
+      <w:r>
+        <w:rPr>
+          <w:lang w:val="en-GB"/>
+        </w:rPr>
+        <w:t>AddNewFieldsRecruitmentBudget</w:t>
+      </w:r>
+      <w:r>
+        <w:rPr>
+          <w:lang w:val="en-GB"/>
+        </w:rPr>
+        <w:t>.sql</w:t>
+      </w:r>
+      <w:proofErr w:type="spellEnd"/>
+      <w:r>
+        <w:rPr>
+          <w:lang w:val="en-GB"/>
+        </w:rPr>
+        <w:t>"</w:t>
       </w:r>
     </w:p>
     <w:p>
@@ -10245,150 +10718,18 @@
         <w:rPr>
           <w:b/>
           <w:bCs/>
-        </w:rPr>
-      </w:pPr>
-      <w:r>
-        <w:rPr>
-          <w:b/>
-          <w:bCs/>
-        </w:rPr>
-        <w:t>PMC script:</w:t>
-      </w:r>
-    </w:p>
-    <w:p>
-      <w:pPr>
-        <w:ind w:left="720"/>
-        <w:rPr>
-          <w:lang w:val="en-GB"/>
-        </w:rPr>
-      </w:pPr>
-      <w:r>
-        <w:t xml:space="preserve">Script-Migration -From </w:t>
-      </w:r>
-      <w:proofErr w:type="spellStart"/>
-      <w:r>
-        <w:rPr>
-          <w:lang w:val="en-GB"/>
-        </w:rPr>
-        <w:t>Add</w:t>
-      </w:r>
-      <w:r>
-        <w:rPr>
-          <w:lang w:val="en-GB"/>
-        </w:rPr>
-        <w:t>RecruitmentBudget</w:t>
-      </w:r>
-      <w:proofErr w:type="spellEnd"/>
-      <w:r>
-        <w:rPr>
-          <w:lang w:val="en-GB"/>
-        </w:rPr>
-        <w:t xml:space="preserve"> </w:t>
-      </w:r>
-      <w:r>
-        <w:t xml:space="preserve">-To </w:t>
-      </w:r>
-      <w:proofErr w:type="spellStart"/>
-      <w:r>
-        <w:rPr>
-          <w:lang w:val="en-GB"/>
-        </w:rPr>
-        <w:t>UpdateRecruitmentBudget</w:t>
-      </w:r>
-      <w:proofErr w:type="spellEnd"/>
-      <w:r>
-        <w:rPr>
-          <w:lang w:val="en-GB"/>
-        </w:rPr>
-        <w:t xml:space="preserve"> -Context </w:t>
-      </w:r>
-      <w:proofErr w:type="spellStart"/>
-      <w:r>
-        <w:rPr>
-          <w:lang w:val="en-GB"/>
-        </w:rPr>
-        <w:t>AppDbContext</w:t>
-      </w:r>
-      <w:proofErr w:type="spellEnd"/>
-      <w:r>
-        <w:t xml:space="preserve"> -Output </w:t>
-      </w:r>
-      <w:proofErr w:type="gramStart"/>
-      <w:r>
-        <w:rPr>
-          <w:lang w:val="en-GB"/>
-        </w:rPr>
-        <w:t>".\</w:t>
-      </w:r>
-      <w:proofErr w:type="spellStart"/>
-      <w:r>
-        <w:rPr>
-          <w:lang w:val="en-GB"/>
-        </w:rPr>
-        <w:t>MigrationScripts</w:t>
-      </w:r>
-      <w:proofErr w:type="spellEnd"/>
-      <w:r>
-        <w:rPr>
-          <w:lang w:val="en-GB"/>
-        </w:rPr>
-        <w:t>\</w:t>
-      </w:r>
-      <w:proofErr w:type="gramEnd"/>
-      <w:r>
-        <w:rPr>
-          <w:lang w:val="en-GB"/>
-        </w:rPr>
-        <w:t xml:space="preserve"> </w:t>
-      </w:r>
-      <w:proofErr w:type="spellStart"/>
-      <w:r>
-        <w:rPr>
-          <w:lang w:val="en-GB"/>
-        </w:rPr>
-        <w:t>UpdateRecruitmentBudget</w:t>
-      </w:r>
-      <w:r>
-        <w:rPr>
-          <w:lang w:val="en-GB"/>
-        </w:rPr>
-        <w:t>.sql</w:t>
-      </w:r>
-      <w:proofErr w:type="spellEnd"/>
-      <w:r>
-        <w:rPr>
-          <w:lang w:val="en-GB"/>
-        </w:rPr>
-        <w:t>"</w:t>
-      </w:r>
-    </w:p>
-    <w:p>
-      <w:pPr>
-        <w:ind w:left="720"/>
-        <w:rPr>
-          <w:b/>
-          <w:bCs/>
-          <w:color w:val="00B050"/>
-          <w:lang w:val="en-GB"/>
-        </w:rPr>
-      </w:pPr>
-      <w:r>
-        <w:rPr>
-          <w:b/>
-          <w:bCs/>
-          <w:color w:val="00B050"/>
-          <w:lang w:val="en-GB"/>
-        </w:rPr>
-        <w:t xml:space="preserve">Status: </w:t>
-      </w:r>
-      <w:r>
-        <w:rPr>
-          <w:b/>
-          <w:bCs/>
-          <w:color w:val="00B050"/>
-          <w:lang w:val="en-GB"/>
-        </w:rPr>
-        <w:t>Pending</w:t>
+          <w:color w:val="00B050"/>
+          <w:lang w:val="en-GB"/>
+        </w:rPr>
+      </w:pPr>
+      <w:r>
+        <w:rPr>
+          <w:b/>
+          <w:bCs/>
+          <w:color w:val="00B050"/>
+          <w:lang w:val="en-GB"/>
+        </w:rPr>
+        <w:t>Status: Completed</w:t>
       </w:r>
     </w:p>
     <w:p>

</xml_diff>

<commit_message>
Successfully saved 1 Recruitment Request record
</commit_message>
<xml_diff>
--- a/MigrationScripts/EF Core Migration History.docx
+++ b/MigrationScripts/EF Core Migration History.docx
@@ -4412,233 +4412,11 @@
         <w:t>Migration completed</w:t>
       </w:r>
     </w:p>
-    <w:p/>
-    <w:p>
-      <w:pPr>
-        <w:rPr>
-          <w:b/>
-          <w:bCs/>
-          <w:color w:val="EE0000"/>
-        </w:rPr>
-      </w:pPr>
-      <w:r>
-        <w:rPr>
-          <w:b/>
-          <w:bCs/>
-          <w:color w:val="EE0000"/>
-        </w:rPr>
-        <w:t>To remove previous migration without updating the database:</w:t>
-      </w:r>
-    </w:p>
-    <w:p>
-      <w:r>
-        <w:t>Remove-Migration -Context AppDbContext</w:t>
-      </w:r>
-    </w:p>
-    <w:p>
-      <w:pPr>
-        <w:rPr>
-          <w:b/>
-          <w:bCs/>
-          <w:color w:val="EE0000"/>
-        </w:rPr>
-      </w:pPr>
-      <w:r>
-        <w:rPr>
-          <w:b/>
-          <w:bCs/>
-          <w:color w:val="EE0000"/>
-        </w:rPr>
-        <w:t>To get the list of all existing migrations:</w:t>
-      </w:r>
-    </w:p>
-    <w:p>
-      <w:r>
-        <w:t>Get-Migration -Context AppDbContext</w:t>
-      </w:r>
-    </w:p>
-    <w:p/>
-    <w:p>
-      <w:pPr>
-        <w:rPr>
-          <w:lang w:val="en-GB"/>
-        </w:rPr>
-      </w:pPr>
-      <w:r>
-        <w:rPr>
-          <w:lang w:val="en-GB"/>
-        </w:rPr>
-        <w:t xml:space="preserve">If you want the </w:t>
-      </w:r>
-      <w:r>
-        <w:rPr>
-          <w:b/>
-          <w:bCs/>
-          <w:lang w:val="en-GB"/>
-        </w:rPr>
-        <w:t>last unapplied migration only</w:t>
-      </w:r>
-      <w:r>
-        <w:rPr>
-          <w:lang w:val="en-GB"/>
-        </w:rPr>
-        <w:t>, you can run:</w:t>
-      </w:r>
-    </w:p>
-    <w:p>
-      <w:pPr>
-        <w:rPr>
-          <w:color w:val="EE0000"/>
-          <w:lang w:val="en-GB"/>
-        </w:rPr>
-      </w:pPr>
-      <w:r>
-        <w:rPr>
-          <w:color w:val="EE0000"/>
-          <w:lang w:val="en-GB"/>
-        </w:rPr>
-        <w:t>Script-Migration -Idempotent -Output "Migrations\Last.sql"</w:t>
-      </w:r>
-    </w:p>
-    <w:p>
-      <w:pPr>
-        <w:rPr>
-          <w:color w:val="EE0000"/>
-          <w:lang w:val="en-GB"/>
-        </w:rPr>
-      </w:pPr>
-      <w:r>
-        <w:rPr>
-          <w:color w:val="EE0000"/>
-          <w:lang w:val="en-GB"/>
-        </w:rPr>
-        <w:t xml:space="preserve">Script-Migration -Idempotent </w:t>
-      </w:r>
-      <w:r>
-        <w:rPr>
-          <w:color w:val="EE0000"/>
-          <w:lang w:val="en-GB"/>
-        </w:rPr>
-        <w:t xml:space="preserve">-Context AppDbContext </w:t>
-      </w:r>
-      <w:r>
-        <w:rPr>
-          <w:color w:val="EE0000"/>
-          <w:lang w:val="en-GB"/>
-        </w:rPr>
-        <w:t>-Output "</w:t>
-      </w:r>
-      <w:r>
-        <w:rPr>
-          <w:color w:val="EE0000"/>
-          <w:lang w:val="en-GB"/>
-        </w:rPr>
-        <w:t>.\MigrationScripts</w:t>
-      </w:r>
-      <w:r>
-        <w:rPr>
-          <w:color w:val="EE0000"/>
-          <w:lang w:val="en-GB"/>
-        </w:rPr>
-        <w:t>\Last.sql"</w:t>
-      </w:r>
-    </w:p>
-    <w:p>
-      <w:pPr>
-        <w:rPr>
-          <w:lang w:val="en-GB"/>
-        </w:rPr>
-      </w:pPr>
-      <w:r>
-        <w:rPr>
-          <w:lang w:val="en-GB"/>
-        </w:rPr>
-        <w:t>This generates a script that checks if the migration has already been applied before running it (safe for multiple DBs).</w:t>
-      </w:r>
-    </w:p>
-    <w:p>
-      <w:pPr>
-        <w:rPr>
-          <w:b/>
-          <w:bCs/>
-          <w:sz w:val="30"/>
-          <w:szCs w:val="30"/>
-          <w:u w:val="single"/>
-        </w:rPr>
-      </w:pPr>
-    </w:p>
-    <w:p>
-      <w:pPr>
-        <w:rPr>
-          <w:b/>
-          <w:bCs/>
-          <w:sz w:val="30"/>
-          <w:szCs w:val="30"/>
-          <w:u w:val="single"/>
-        </w:rPr>
-      </w:pPr>
-    </w:p>
-    <w:p>
-      <w:pPr>
-        <w:rPr>
-          <w:b/>
-          <w:bCs/>
-          <w:sz w:val="30"/>
-          <w:szCs w:val="30"/>
-          <w:u w:val="single"/>
-        </w:rPr>
-      </w:pPr>
-      <w:r>
-        <w:rPr>
-          <w:b/>
-          <w:bCs/>
-          <w:sz w:val="30"/>
-          <w:szCs w:val="30"/>
-          <w:u w:val="single"/>
-        </w:rPr>
-        <w:t>Migration using SQL Script:</w:t>
-      </w:r>
-    </w:p>
-    <w:p>
-      <w:pPr>
-        <w:rPr>
-          <w:b/>
-          <w:bCs/>
-          <w:color w:val="EE0000"/>
-        </w:rPr>
-      </w:pPr>
-      <w:r>
-        <w:rPr>
-          <w:b/>
-          <w:bCs/>
-          <w:color w:val="EE0000"/>
-        </w:rPr>
-        <w:t>To generate SQL migration script</w:t>
-      </w:r>
-      <w:r>
-        <w:rPr>
-          <w:b/>
-          <w:bCs/>
-          <w:color w:val="EE0000"/>
-        </w:rPr>
-        <w:t xml:space="preserve"> from first migration up to the latest one. Note that the output sql file will be generated in the following folder: </w:t>
-      </w:r>
-      <w:r>
-        <w:rPr>
-          <w:b/>
-          <w:bCs/>
-          <w:color w:val="EE0000"/>
-        </w:rPr>
-        <w:t>C:\NET Projects\KenHRSolution\KenHRApp\MigrationScripts</w:t>
-      </w:r>
-      <w:r>
-        <w:rPr>
-          <w:b/>
-          <w:bCs/>
-          <w:color w:val="EE0000"/>
-        </w:rPr>
-        <w:t>. Before executing the script, check the last migration name in EF Core, then only run the script from there.</w:t>
-      </w:r>
+    <w:p>
+      <w:pPr>
+        <w:pStyle w:val="ListParagraph"/>
+        <w:ind w:left="1800"/>
+      </w:pPr>
     </w:p>
     <w:p>
       <w:pPr>
@@ -4651,66 +4429,422 @@
           <w:b/>
           <w:bCs/>
           <w:color w:val="EE0000"/>
-          <w:lang w:val="en-GB"/>
-        </w:rPr>
-      </w:pPr>
-      <w:r>
-        <w:rPr>
-          <w:b/>
-          <w:bCs/>
-          <w:color w:val="EE0000"/>
-          <w:lang w:val="en-GB"/>
-        </w:rPr>
-        <w:t>Migration script #2</w:t>
-      </w:r>
-    </w:p>
-    <w:p>
-      <w:pPr>
-        <w:ind w:left="720"/>
-        <w:rPr>
-          <w:lang w:val="en-GB"/>
-        </w:rPr>
-      </w:pPr>
-      <w:r>
-        <w:rPr>
-          <w:lang w:val="en-GB"/>
-        </w:rPr>
-        <w:t>S</w:t>
-      </w:r>
-      <w:r>
-        <w:rPr>
-          <w:lang w:val="en-GB"/>
-        </w:rPr>
-        <w:t>cript-Migration -From 0 -To ModifyEmployeeModel -Context AppDbContext -Output ".\MigrationScripts\ModifyEmployeeModel.sql"</w:t>
-      </w:r>
-    </w:p>
-    <w:p>
-      <w:pPr>
-        <w:ind w:left="720"/>
-        <w:rPr>
-          <w:b/>
-          <w:bCs/>
-          <w:color w:val="00B050"/>
-          <w:lang w:val="en-GB"/>
-        </w:rPr>
-      </w:pPr>
-      <w:r>
-        <w:rPr>
-          <w:b/>
-          <w:bCs/>
-          <w:color w:val="00B050"/>
-          <w:lang w:val="en-GB"/>
-        </w:rPr>
-        <w:t>Status: Completed</w:t>
-      </w:r>
-    </w:p>
-    <w:p>
-      <w:pPr>
-        <w:ind w:left="720"/>
-        <w:rPr>
-          <w:lang w:val="en-GB"/>
-        </w:rPr>
-      </w:pPr>
+        </w:rPr>
+      </w:pPr>
+      <w:r>
+        <w:rPr>
+          <w:b/>
+          <w:bCs/>
+          <w:color w:val="EE0000"/>
+        </w:rPr>
+        <w:t>Data Migration PMC Command #</w:t>
+      </w:r>
+      <w:r>
+        <w:rPr>
+          <w:b/>
+          <w:bCs/>
+          <w:color w:val="EE0000"/>
+        </w:rPr>
+        <w:t>2</w:t>
+      </w:r>
+      <w:r>
+        <w:rPr>
+          <w:b/>
+          <w:bCs/>
+          <w:color w:val="EE0000"/>
+        </w:rPr>
+        <w:t>8</w:t>
+      </w:r>
+    </w:p>
+    <w:p>
+      <w:pPr>
+        <w:ind w:left="1080"/>
+      </w:pPr>
+      <w:r>
+        <w:t>Add-Migration</w:t>
+      </w:r>
+      <w:r>
+        <w:t xml:space="preserve"> </w:t>
+      </w:r>
+      <w:r>
+        <w:rPr>
+          <w:lang w:val="en-GB"/>
+        </w:rPr>
+        <w:t>Modify</w:t>
+      </w:r>
+      <w:r>
+        <w:rPr>
+          <w:lang w:val="en-GB"/>
+        </w:rPr>
+        <w:t>Recruitment</w:t>
+      </w:r>
+      <w:r>
+        <w:rPr>
+          <w:lang w:val="en-GB"/>
+        </w:rPr>
+        <w:t>Entities</w:t>
+      </w:r>
+      <w:r>
+        <w:t xml:space="preserve"> -Context AppDbContext </w:t>
+      </w:r>
+      <w:r>
+        <w:t>-Project KenHRApp.Infrastructure -StartupProject KenHRApp.Web -Verbose</w:t>
+      </w:r>
+    </w:p>
+    <w:p>
+      <w:pPr>
+        <w:ind w:left="1080"/>
+      </w:pPr>
+      <w:r>
+        <w:t xml:space="preserve">Update-Database </w:t>
+      </w:r>
+      <w:r>
+        <w:t>-Context AppDbContext</w:t>
+      </w:r>
+    </w:p>
+    <w:p>
+      <w:pPr>
+        <w:ind w:left="1080"/>
+        <w:rPr>
+          <w:u w:val="single"/>
+        </w:rPr>
+      </w:pPr>
+      <w:r>
+        <w:rPr>
+          <w:b/>
+          <w:bCs/>
+          <w:u w:val="single"/>
+        </w:rPr>
+        <w:t>Status:</w:t>
+      </w:r>
+      <w:r>
+        <w:rPr>
+          <w:u w:val="single"/>
+        </w:rPr>
+        <w:t xml:space="preserve"> </w:t>
+      </w:r>
+    </w:p>
+    <w:p>
+      <w:pPr>
+        <w:pStyle w:val="ListParagraph"/>
+        <w:numPr>
+          <w:ilvl w:val="2"/>
+          <w:numId w:val="6"/>
+        </w:numPr>
+      </w:pPr>
+      <w:r>
+        <w:t>Development Database:</w:t>
+      </w:r>
+      <w:r>
+        <w:t xml:space="preserve"> </w:t>
+      </w:r>
+      <w:r>
+        <w:rPr>
+          <w:color w:val="00B050"/>
+        </w:rPr>
+        <w:t>Migration completed</w:t>
+      </w:r>
+      <w:r>
+        <w:rPr>
+          <w:color w:val="00B050"/>
+        </w:rPr>
+        <w:t xml:space="preserve"> (Date Completed: 0</w:t>
+      </w:r>
+      <w:r>
+        <w:rPr>
+          <w:color w:val="00B050"/>
+        </w:rPr>
+        <w:t>5</w:t>
+      </w:r>
+      <w:r>
+        <w:rPr>
+          <w:color w:val="00B050"/>
+        </w:rPr>
+        <w:t>-Nov-2025)</w:t>
+      </w:r>
+    </w:p>
+    <w:p>
+      <w:pPr>
+        <w:pStyle w:val="ListParagraph"/>
+        <w:numPr>
+          <w:ilvl w:val="2"/>
+          <w:numId w:val="6"/>
+        </w:numPr>
+      </w:pPr>
+      <w:r>
+        <w:t xml:space="preserve">Staging Database: </w:t>
+      </w:r>
+      <w:r>
+        <w:rPr>
+          <w:color w:val="00B050"/>
+        </w:rPr>
+        <w:t>Migration completed</w:t>
+      </w:r>
+    </w:p>
+    <w:p>
+      <w:pPr>
+        <w:pStyle w:val="ListParagraph"/>
+        <w:numPr>
+          <w:ilvl w:val="2"/>
+          <w:numId w:val="6"/>
+        </w:numPr>
+      </w:pPr>
+    </w:p>
+    <w:p/>
+    <w:p/>
+    <w:p>
+      <w:pPr>
+        <w:rPr>
+          <w:b/>
+          <w:bCs/>
+          <w:color w:val="EE0000"/>
+        </w:rPr>
+      </w:pPr>
+    </w:p>
+    <w:p>
+      <w:pPr>
+        <w:rPr>
+          <w:b/>
+          <w:bCs/>
+          <w:color w:val="EE0000"/>
+        </w:rPr>
+      </w:pPr>
+    </w:p>
+    <w:p>
+      <w:pPr>
+        <w:rPr>
+          <w:b/>
+          <w:bCs/>
+          <w:color w:val="EE0000"/>
+        </w:rPr>
+      </w:pPr>
+    </w:p>
+    <w:p>
+      <w:pPr>
+        <w:rPr>
+          <w:b/>
+          <w:bCs/>
+          <w:color w:val="EE0000"/>
+        </w:rPr>
+      </w:pPr>
+      <w:r>
+        <w:rPr>
+          <w:b/>
+          <w:bCs/>
+          <w:color w:val="EE0000"/>
+        </w:rPr>
+        <w:t>To remove previous migration without updating the database:</w:t>
+      </w:r>
+    </w:p>
+    <w:p>
+      <w:r>
+        <w:t>Remove-Migration -Context AppDbContext</w:t>
+      </w:r>
+    </w:p>
+    <w:p>
+      <w:pPr>
+        <w:rPr>
+          <w:b/>
+          <w:bCs/>
+          <w:color w:val="EE0000"/>
+        </w:rPr>
+      </w:pPr>
+      <w:r>
+        <w:rPr>
+          <w:b/>
+          <w:bCs/>
+          <w:color w:val="EE0000"/>
+        </w:rPr>
+        <w:t>To get the list of all existing migrations:</w:t>
+      </w:r>
+    </w:p>
+    <w:p>
+      <w:r>
+        <w:t>Get-Migration -Context AppDbContext</w:t>
+      </w:r>
+    </w:p>
+    <w:p/>
+    <w:p>
+      <w:pPr>
+        <w:rPr>
+          <w:lang w:val="en-GB"/>
+        </w:rPr>
+      </w:pPr>
+      <w:r>
+        <w:rPr>
+          <w:lang w:val="en-GB"/>
+        </w:rPr>
+        <w:t xml:space="preserve">If you want the </w:t>
+      </w:r>
+      <w:r>
+        <w:rPr>
+          <w:b/>
+          <w:bCs/>
+          <w:lang w:val="en-GB"/>
+        </w:rPr>
+        <w:t>last unapplied migration only</w:t>
+      </w:r>
+      <w:r>
+        <w:rPr>
+          <w:lang w:val="en-GB"/>
+        </w:rPr>
+        <w:t>, you can run:</w:t>
+      </w:r>
+    </w:p>
+    <w:p>
+      <w:pPr>
+        <w:rPr>
+          <w:color w:val="EE0000"/>
+          <w:lang w:val="en-GB"/>
+        </w:rPr>
+      </w:pPr>
+      <w:r>
+        <w:rPr>
+          <w:color w:val="EE0000"/>
+          <w:lang w:val="en-GB"/>
+        </w:rPr>
+        <w:t>Script-Migration -Idempotent -Output "Migrations\Last.sql"</w:t>
+      </w:r>
+    </w:p>
+    <w:p>
+      <w:pPr>
+        <w:rPr>
+          <w:color w:val="EE0000"/>
+          <w:lang w:val="en-GB"/>
+        </w:rPr>
+      </w:pPr>
+      <w:r>
+        <w:rPr>
+          <w:color w:val="EE0000"/>
+          <w:lang w:val="en-GB"/>
+        </w:rPr>
+        <w:t xml:space="preserve">Script-Migration -Idempotent </w:t>
+      </w:r>
+      <w:r>
+        <w:rPr>
+          <w:color w:val="EE0000"/>
+          <w:lang w:val="en-GB"/>
+        </w:rPr>
+        <w:t xml:space="preserve">-Context AppDbContext </w:t>
+      </w:r>
+      <w:r>
+        <w:rPr>
+          <w:color w:val="EE0000"/>
+          <w:lang w:val="en-GB"/>
+        </w:rPr>
+        <w:t>-Output "</w:t>
+      </w:r>
+      <w:r>
+        <w:rPr>
+          <w:color w:val="EE0000"/>
+          <w:lang w:val="en-GB"/>
+        </w:rPr>
+        <w:t>.\MigrationScripts</w:t>
+      </w:r>
+      <w:r>
+        <w:rPr>
+          <w:color w:val="EE0000"/>
+          <w:lang w:val="en-GB"/>
+        </w:rPr>
+        <w:t>\Last.sql"</w:t>
+      </w:r>
+    </w:p>
+    <w:p>
+      <w:pPr>
+        <w:rPr>
+          <w:lang w:val="en-GB"/>
+        </w:rPr>
+      </w:pPr>
+      <w:r>
+        <w:rPr>
+          <w:lang w:val="en-GB"/>
+        </w:rPr>
+        <w:t>This generates a script that checks if the migration has already been applied before running it (safe for multiple DBs).</w:t>
+      </w:r>
+    </w:p>
+    <w:p>
+      <w:pPr>
+        <w:rPr>
+          <w:b/>
+          <w:bCs/>
+          <w:sz w:val="30"/>
+          <w:szCs w:val="30"/>
+          <w:u w:val="single"/>
+        </w:rPr>
+      </w:pPr>
+    </w:p>
+    <w:p>
+      <w:pPr>
+        <w:rPr>
+          <w:b/>
+          <w:bCs/>
+          <w:sz w:val="30"/>
+          <w:szCs w:val="30"/>
+          <w:u w:val="single"/>
+        </w:rPr>
+      </w:pPr>
+    </w:p>
+    <w:p>
+      <w:pPr>
+        <w:rPr>
+          <w:b/>
+          <w:bCs/>
+          <w:sz w:val="30"/>
+          <w:szCs w:val="30"/>
+          <w:u w:val="single"/>
+        </w:rPr>
+      </w:pPr>
+      <w:r>
+        <w:rPr>
+          <w:b/>
+          <w:bCs/>
+          <w:sz w:val="30"/>
+          <w:szCs w:val="30"/>
+          <w:u w:val="single"/>
+        </w:rPr>
+        <w:t>Migration using SQL Script:</w:t>
+      </w:r>
+    </w:p>
+    <w:p>
+      <w:pPr>
+        <w:rPr>
+          <w:b/>
+          <w:bCs/>
+          <w:color w:val="EE0000"/>
+        </w:rPr>
+      </w:pPr>
+      <w:r>
+        <w:rPr>
+          <w:b/>
+          <w:bCs/>
+          <w:color w:val="EE0000"/>
+        </w:rPr>
+        <w:t>To generate SQL migration script</w:t>
+      </w:r>
+      <w:r>
+        <w:rPr>
+          <w:b/>
+          <w:bCs/>
+          <w:color w:val="EE0000"/>
+        </w:rPr>
+        <w:t xml:space="preserve"> from first migration up to the latest one. Note that the output sql file will be generated in the following folder: </w:t>
+      </w:r>
+      <w:r>
+        <w:rPr>
+          <w:b/>
+          <w:bCs/>
+          <w:color w:val="EE0000"/>
+        </w:rPr>
+        <w:t>C:\NET Projects\KenHRSolution\KenHRApp\MigrationScripts</w:t>
+      </w:r>
+      <w:r>
+        <w:rPr>
+          <w:b/>
+          <w:bCs/>
+          <w:color w:val="EE0000"/>
+        </w:rPr>
+        <w:t>. Before executing the script, check the last migration name in EF Core, then only run the script from there.</w:t>
+      </w:r>
     </w:p>
     <w:p>
       <w:pPr>
@@ -4733,7 +4867,7 @@
           <w:color w:val="EE0000"/>
           <w:lang w:val="en-GB"/>
         </w:rPr>
-        <w:t>Migration script #3</w:t>
+        <w:t>Migration script #2</w:t>
       </w:r>
     </w:p>
     <w:p>
@@ -4745,38 +4879,15 @@
       </w:pPr>
       <w:r>
         <w:rPr>
-          <w:b/>
-          <w:bCs/>
-          <w:lang w:val="en-GB"/>
-        </w:rPr>
-        <w:t>Description:</w:t>
-      </w:r>
-      <w:r>
-        <w:rPr>
-          <w:lang w:val="en-GB"/>
-        </w:rPr>
-        <w:t xml:space="preserve"> Create SQL migration script from “</w:t>
-      </w:r>
-      <w:r>
-        <w:rPr>
-          <w:lang w:val="en-GB"/>
-        </w:rPr>
-        <w:t>ModifyEmployeeModel</w:t>
-      </w:r>
-      <w:r>
-        <w:rPr>
-          <w:lang w:val="en-GB"/>
-        </w:rPr>
-        <w:t>” to “</w:t>
-      </w:r>
-      <w:r>
-        <w:t>AddDepartmentMaster</w:t>
-      </w:r>
-      <w:r>
-        <w:rPr>
-          <w:lang w:val="en-GB"/>
-        </w:rPr>
-        <w:t>”</w:t>
+          <w:lang w:val="en-GB"/>
+        </w:rPr>
+        <w:t>S</w:t>
+      </w:r>
+      <w:r>
+        <w:rPr>
+          <w:lang w:val="en-GB"/>
+        </w:rPr>
+        <w:t>cript-Migration -From 0 -To ModifyEmployeeModel -Context AppDbContext -Output ".\MigrationScripts\ModifyEmployeeModel.sql"</w:t>
       </w:r>
     </w:p>
     <w:p>
@@ -4785,93 +4896,24 @@
         <w:rPr>
           <w:b/>
           <w:bCs/>
-        </w:rPr>
-      </w:pPr>
-      <w:r>
-        <w:rPr>
-          <w:b/>
-          <w:bCs/>
-        </w:rPr>
-        <w:t>PMC script:</w:t>
+          <w:color w:val="00B050"/>
+          <w:lang w:val="en-GB"/>
+        </w:rPr>
+      </w:pPr>
+      <w:r>
+        <w:rPr>
+          <w:b/>
+          <w:bCs/>
+          <w:color w:val="00B050"/>
+          <w:lang w:val="en-GB"/>
+        </w:rPr>
+        <w:t>Status: Completed</w:t>
       </w:r>
     </w:p>
     <w:p>
       <w:pPr>
         <w:ind w:left="720"/>
         <w:rPr>
-          <w:lang w:val="en-GB"/>
-        </w:rPr>
-      </w:pPr>
-      <w:r>
-        <w:t xml:space="preserve">Script-Migration -From </w:t>
-      </w:r>
-      <w:r>
-        <w:rPr>
-          <w:lang w:val="en-GB"/>
-        </w:rPr>
-        <w:t>ModifyEmployeeModel</w:t>
-      </w:r>
-      <w:r>
-        <w:t xml:space="preserve"> -To </w:t>
-      </w:r>
-      <w:r>
-        <w:t>AddDepartmentMaster</w:t>
-      </w:r>
-      <w:r>
-        <w:t xml:space="preserve"> </w:t>
-      </w:r>
-      <w:r>
-        <w:rPr>
-          <w:lang w:val="en-GB"/>
-        </w:rPr>
-        <w:t>-Context AppDbContext</w:t>
-      </w:r>
-      <w:r>
-        <w:t xml:space="preserve"> -Output </w:t>
-      </w:r>
-      <w:r>
-        <w:rPr>
-          <w:lang w:val="en-GB"/>
-        </w:rPr>
-        <w:t>".\MigrationScripts\</w:t>
-      </w:r>
-      <w:r>
-        <w:t>AddDepartmentMaster</w:t>
-      </w:r>
-      <w:r>
-        <w:rPr>
-          <w:lang w:val="en-GB"/>
-        </w:rPr>
-        <w:t>.sql"</w:t>
-      </w:r>
-    </w:p>
-    <w:p>
-      <w:pPr>
-        <w:ind w:left="720"/>
-        <w:rPr>
-          <w:b/>
-          <w:bCs/>
-          <w:color w:val="00B050"/>
-          <w:lang w:val="en-GB"/>
-        </w:rPr>
-      </w:pPr>
-      <w:r>
-        <w:rPr>
-          <w:b/>
-          <w:bCs/>
-          <w:color w:val="00B050"/>
-          <w:lang w:val="en-GB"/>
-        </w:rPr>
-        <w:t>Status: Completed</w:t>
-      </w:r>
-    </w:p>
-    <w:p>
-      <w:pPr>
-        <w:ind w:left="720"/>
-        <w:rPr>
-          <w:b/>
-          <w:bCs/>
-          <w:color w:val="00B050"/>
           <w:lang w:val="en-GB"/>
         </w:rPr>
       </w:pPr>
@@ -4897,7 +4939,7 @@
           <w:color w:val="EE0000"/>
           <w:lang w:val="en-GB"/>
         </w:rPr>
-        <w:t>Migration script #4</w:t>
+        <w:t>Migration script #3</w:t>
       </w:r>
     </w:p>
     <w:p>
@@ -4925,24 +4967,21 @@
         <w:rPr>
           <w:lang w:val="en-GB"/>
         </w:rPr>
+        <w:t>ModifyEmployeeModel</w:t>
+      </w:r>
+      <w:r>
+        <w:rPr>
+          <w:lang w:val="en-GB"/>
+        </w:rPr>
+        <w:t>” to “</w:t>
+      </w:r>
+      <w:r>
         <w:t>AddDepartmentMaster</w:t>
       </w:r>
       <w:r>
         <w:rPr>
           <w:lang w:val="en-GB"/>
         </w:rPr>
-        <w:t>” to “</w:t>
-      </w:r>
-      <w:r>
-        <w:rPr>
-          <w:lang w:val="en-GB"/>
-        </w:rPr>
-        <w:t>AddNewFieldsToEmployeeModel</w:t>
-      </w:r>
-      <w:r>
-        <w:rPr>
-          <w:lang w:val="en-GB"/>
-        </w:rPr>
         <w:t>”</w:t>
       </w:r>
     </w:p>
@@ -4959,6 +4998,7 @@
           <w:b/>
           <w:bCs/>
         </w:rPr>
+        <w:lastRenderedPageBreak/>
         <w:t>PMC script:</w:t>
       </w:r>
     </w:p>
@@ -4976,27 +5016,18 @@
         <w:rPr>
           <w:lang w:val="en-GB"/>
         </w:rPr>
+        <w:t>ModifyEmployeeModel</w:t>
+      </w:r>
+      <w:r>
+        <w:t xml:space="preserve"> -To </w:t>
+      </w:r>
+      <w:r>
         <w:t>AddDepartmentMaster</w:t>
       </w:r>
       <w:r>
         <w:t xml:space="preserve"> </w:t>
       </w:r>
       <w:r>
-        <w:t xml:space="preserve">-To </w:t>
-      </w:r>
-      <w:r>
-        <w:rPr>
-          <w:lang w:val="en-GB"/>
-        </w:rPr>
-        <w:t>AddNewFieldsToEmployeeModel</w:t>
-      </w:r>
-      <w:r>
-        <w:rPr>
-          <w:lang w:val="en-GB"/>
-        </w:rPr>
-        <w:t xml:space="preserve"> </w:t>
-      </w:r>
-      <w:r>
         <w:rPr>
           <w:lang w:val="en-GB"/>
         </w:rPr>
@@ -5012,10 +5043,7 @@
         <w:t>".\MigrationScripts\</w:t>
       </w:r>
       <w:r>
-        <w:rPr>
-          <w:lang w:val="en-GB"/>
-        </w:rPr>
-        <w:t>AddNewFieldsToEmployeeModel</w:t>
+        <w:t>AddDepartmentMaster</w:t>
       </w:r>
       <w:r>
         <w:rPr>
@@ -5041,17 +5069,19 @@
           <w:color w:val="00B050"/>
           <w:lang w:val="en-GB"/>
         </w:rPr>
-        <w:t xml:space="preserve">Status: </w:t>
-      </w:r>
-      <w:r>
-        <w:rPr>
-          <w:b/>
-          <w:bCs/>
-          <w:color w:val="00B050"/>
-          <w:lang w:val="en-GB"/>
-        </w:rPr>
-        <w:t>Completed</w:t>
-      </w:r>
+        <w:t>Status: Completed</w:t>
+      </w:r>
+    </w:p>
+    <w:p>
+      <w:pPr>
+        <w:ind w:left="720"/>
+        <w:rPr>
+          <w:b/>
+          <w:bCs/>
+          <w:color w:val="00B050"/>
+          <w:lang w:val="en-GB"/>
+        </w:rPr>
+      </w:pPr>
     </w:p>
     <w:p>
       <w:pPr>
@@ -5074,16 +5104,7 @@
           <w:color w:val="EE0000"/>
           <w:lang w:val="en-GB"/>
         </w:rPr>
-        <w:t>Migration script #</w:t>
-      </w:r>
-      <w:r>
-        <w:rPr>
-          <w:b/>
-          <w:bCs/>
-          <w:color w:val="EE0000"/>
-          <w:lang w:val="en-GB"/>
-        </w:rPr>
-        <w:t>5</w:t>
+        <w:t>Migration script #4</w:t>
       </w:r>
     </w:p>
     <w:p>
@@ -5099,7 +5120,6 @@
           <w:bCs/>
           <w:lang w:val="en-GB"/>
         </w:rPr>
-        <w:lastRenderedPageBreak/>
         <w:t>Description:</w:t>
       </w:r>
       <w:r>
@@ -5112,21 +5132,24 @@
         <w:rPr>
           <w:lang w:val="en-GB"/>
         </w:rPr>
+        <w:t>AddDepartmentMaster</w:t>
+      </w:r>
+      <w:r>
+        <w:rPr>
+          <w:lang w:val="en-GB"/>
+        </w:rPr>
+        <w:t>” to “</w:t>
+      </w:r>
+      <w:r>
+        <w:rPr>
+          <w:lang w:val="en-GB"/>
+        </w:rPr>
         <w:t>AddNewFieldsToEmployeeModel</w:t>
       </w:r>
       <w:r>
         <w:rPr>
           <w:lang w:val="en-GB"/>
         </w:rPr>
-        <w:t>” to  “</w:t>
-      </w:r>
-      <w:r>
-        <w:t>UpdateFieldsEmployeeModel</w:t>
-      </w:r>
-      <w:r>
-        <w:rPr>
-          <w:lang w:val="en-GB"/>
-        </w:rPr>
         <w:t>”</w:t>
       </w:r>
     </w:p>
@@ -5160,15 +5183,21 @@
         <w:rPr>
           <w:lang w:val="en-GB"/>
         </w:rPr>
+        <w:t>AddDepartmentMaster</w:t>
+      </w:r>
+      <w:r>
+        <w:t xml:space="preserve"> </w:t>
+      </w:r>
+      <w:r>
+        <w:t xml:space="preserve">-To </w:t>
+      </w:r>
+      <w:r>
+        <w:rPr>
+          <w:lang w:val="en-GB"/>
+        </w:rPr>
         <w:t>AddNewFieldsToEmployeeModel</w:t>
       </w:r>
       <w:r>
-        <w:t xml:space="preserve"> -To </w:t>
-      </w:r>
-      <w:r>
-        <w:t>UpdateFieldsEmployeeModel</w:t>
-      </w:r>
-      <w:r>
         <w:rPr>
           <w:lang w:val="en-GB"/>
         </w:rPr>
@@ -5190,7 +5219,10 @@
         <w:t>".\MigrationScripts\</w:t>
       </w:r>
       <w:r>
-        <w:t>UpdateFieldsEmployeeModel</w:t>
+        <w:rPr>
+          <w:lang w:val="en-GB"/>
+        </w:rPr>
+        <w:t>AddNewFieldsToEmployeeModel</w:t>
       </w:r>
       <w:r>
         <w:rPr>
@@ -5203,6 +5235,9 @@
       <w:pPr>
         <w:ind w:left="720"/>
         <w:rPr>
+          <w:b/>
+          <w:bCs/>
+          <w:color w:val="00B050"/>
           <w:lang w:val="en-GB"/>
         </w:rPr>
       </w:pPr>
@@ -5255,7 +5290,7 @@
           <w:color w:val="EE0000"/>
           <w:lang w:val="en-GB"/>
         </w:rPr>
-        <w:t>6</w:t>
+        <w:t>5</w:t>
       </w:r>
     </w:p>
     <w:p>
@@ -5280,21 +5315,24 @@
         <w:t xml:space="preserve"> Create SQL migration script from “</w:t>
       </w:r>
       <w:r>
+        <w:rPr>
+          <w:lang w:val="en-GB"/>
+        </w:rPr>
+        <w:t>AddNewFieldsToEmployeeModel</w:t>
+      </w:r>
+      <w:r>
+        <w:rPr>
+          <w:lang w:val="en-GB"/>
+        </w:rPr>
+        <w:t>” to  “</w:t>
+      </w:r>
+      <w:r>
         <w:t>UpdateFieldsEmployeeModel</w:t>
       </w:r>
       <w:r>
         <w:rPr>
           <w:lang w:val="en-GB"/>
         </w:rPr>
-        <w:t>” to  “</w:t>
-      </w:r>
-      <w:r>
-        <w:t>UpdatePresentPermanentCountry</w:t>
-      </w:r>
-      <w:r>
-        <w:rPr>
-          <w:lang w:val="en-GB"/>
-        </w:rPr>
         <w:t>”</w:t>
       </w:r>
     </w:p>
@@ -5325,15 +5363,18 @@
         <w:t xml:space="preserve">Script-Migration -From </w:t>
       </w:r>
       <w:r>
+        <w:rPr>
+          <w:lang w:val="en-GB"/>
+        </w:rPr>
+        <w:t>AddNewFieldsToEmployeeModel</w:t>
+      </w:r>
+      <w:r>
+        <w:t xml:space="preserve"> -To </w:t>
+      </w:r>
+      <w:r>
         <w:t>UpdateFieldsEmployeeModel</w:t>
       </w:r>
       <w:r>
-        <w:t xml:space="preserve"> -To </w:t>
-      </w:r>
-      <w:r>
-        <w:t>UpdatePresentPermanentCountry</w:t>
-      </w:r>
-      <w:r>
         <w:rPr>
           <w:lang w:val="en-GB"/>
         </w:rPr>
@@ -5355,7 +5396,7 @@
         <w:t>".\MigrationScripts\</w:t>
       </w:r>
       <w:r>
-        <w:t>UpdatePresentPermanentCountry</w:t>
+        <w:t>UpdateFieldsEmployeeModel</w:t>
       </w:r>
       <w:r>
         <w:rPr>
@@ -5368,9 +5409,6 @@
       <w:pPr>
         <w:ind w:left="720"/>
         <w:rPr>
-          <w:b/>
-          <w:bCs/>
-          <w:color w:val="00B050"/>
           <w:lang w:val="en-GB"/>
         </w:rPr>
       </w:pPr>
@@ -5392,16 +5430,6 @@
         </w:rPr>
         <w:t>Completed</w:t>
       </w:r>
-    </w:p>
-    <w:p>
-      <w:pPr>
-        <w:rPr>
-          <w:b/>
-          <w:bCs/>
-          <w:color w:val="00B050"/>
-          <w:lang w:val="en-GB"/>
-        </w:rPr>
-      </w:pPr>
     </w:p>
     <w:p>
       <w:pPr>
@@ -5433,7 +5461,7 @@
           <w:color w:val="EE0000"/>
           <w:lang w:val="en-GB"/>
         </w:rPr>
-        <w:t>7</w:t>
+        <w:t>6</w:t>
       </w:r>
     </w:p>
     <w:p>
@@ -5458,28 +5486,22 @@
         <w:t xml:space="preserve"> Create SQL migration script from “</w:t>
       </w:r>
       <w:r>
+        <w:t>UpdateFieldsEmployeeModel</w:t>
+      </w:r>
+      <w:r>
+        <w:rPr>
+          <w:lang w:val="en-GB"/>
+        </w:rPr>
+        <w:t>” to  “</w:t>
+      </w:r>
+      <w:r>
         <w:t>UpdatePresentPermanentCountry</w:t>
       </w:r>
       <w:r>
         <w:rPr>
           <w:lang w:val="en-GB"/>
         </w:rPr>
-        <w:t>” to  “</w:t>
-      </w:r>
-      <w:r>
-        <w:t>Update</w:t>
-      </w:r>
-      <w:r>
-        <w:rPr>
-          <w:lang w:val="en-GB"/>
-        </w:rPr>
-        <w:t>EmergencyContact</w:t>
-      </w:r>
-      <w:r>
-        <w:rPr>
-          <w:lang w:val="en-GB"/>
-        </w:rPr>
-        <w:t>Entity”</w:t>
+        <w:t>”</w:t>
       </w:r>
     </w:p>
     <w:p>
@@ -5509,25 +5531,19 @@
         <w:t xml:space="preserve">Script-Migration -From </w:t>
       </w:r>
       <w:r>
+        <w:t>UpdateFieldsEmployeeModel</w:t>
+      </w:r>
+      <w:r>
+        <w:t xml:space="preserve"> -To </w:t>
+      </w:r>
+      <w:r>
         <w:t>UpdatePresentPermanentCountry</w:t>
       </w:r>
       <w:r>
-        <w:t xml:space="preserve"> -To </w:t>
-      </w:r>
-      <w:r>
-        <w:t>Update</w:t>
-      </w:r>
-      <w:r>
-        <w:rPr>
-          <w:lang w:val="en-GB"/>
-        </w:rPr>
-        <w:t>EmergencyContact</w:t>
-      </w:r>
-      <w:r>
-        <w:rPr>
-          <w:lang w:val="en-GB"/>
-        </w:rPr>
-        <w:t xml:space="preserve">Entity </w:t>
+        <w:rPr>
+          <w:lang w:val="en-GB"/>
+        </w:rPr>
+        <w:t xml:space="preserve"> </w:t>
       </w:r>
       <w:r>
         <w:rPr>
@@ -5545,19 +5561,7 @@
         <w:t>".\MigrationScripts\</w:t>
       </w:r>
       <w:r>
-        <w:t>Update</w:t>
-      </w:r>
-      <w:r>
-        <w:rPr>
-          <w:lang w:val="en-GB"/>
-        </w:rPr>
-        <w:t>EmergencyContact</w:t>
-      </w:r>
-      <w:r>
-        <w:rPr>
-          <w:lang w:val="en-GB"/>
-        </w:rPr>
-        <w:t>Entity</w:t>
+        <w:t>UpdatePresentPermanentCountry</w:t>
       </w:r>
       <w:r>
         <w:rPr>
@@ -5597,7 +5601,6 @@
     </w:p>
     <w:p>
       <w:pPr>
-        <w:ind w:left="720"/>
         <w:rPr>
           <w:b/>
           <w:bCs/>
@@ -5636,7 +5639,7 @@
           <w:color w:val="EE0000"/>
           <w:lang w:val="en-GB"/>
         </w:rPr>
-        <w:t>8</w:t>
+        <w:t>7</w:t>
       </w:r>
     </w:p>
     <w:p>
@@ -5661,6 +5664,15 @@
         <w:t xml:space="preserve"> Create SQL migration script from “</w:t>
       </w:r>
       <w:r>
+        <w:t>UpdatePresentPermanentCountry</w:t>
+      </w:r>
+      <w:r>
+        <w:rPr>
+          <w:lang w:val="en-GB"/>
+        </w:rPr>
+        <w:t>” to  “</w:t>
+      </w:r>
+      <w:r>
         <w:t>Update</w:t>
       </w:r>
       <w:r>
@@ -5673,19 +5685,7 @@
         <w:rPr>
           <w:lang w:val="en-GB"/>
         </w:rPr>
-        <w:t>Entity” to  “</w:t>
-      </w:r>
-      <w:r>
-        <w:rPr>
-          <w:lang w:val="en-GB"/>
-        </w:rPr>
-        <w:t>UpdateIdentityProofEntity</w:t>
-      </w:r>
-      <w:r>
-        <w:rPr>
-          <w:lang w:val="en-GB"/>
-        </w:rPr>
-        <w:t>”</w:t>
+        <w:t>Entity”</w:t>
       </w:r>
     </w:p>
     <w:p>
@@ -5712,10 +5712,15 @@
         </w:rPr>
       </w:pPr>
       <w:r>
-        <w:lastRenderedPageBreak/>
         <w:t xml:space="preserve">Script-Migration -From </w:t>
       </w:r>
       <w:r>
+        <w:t>UpdatePresentPermanentCountry</w:t>
+      </w:r>
+      <w:r>
+        <w:t xml:space="preserve"> -To </w:t>
+      </w:r>
+      <w:r>
         <w:t>Update</w:t>
       </w:r>
       <w:r>
@@ -5728,45 +5733,39 @@
         <w:rPr>
           <w:lang w:val="en-GB"/>
         </w:rPr>
+        <w:t xml:space="preserve">Entity </w:t>
+      </w:r>
+      <w:r>
+        <w:rPr>
+          <w:lang w:val="en-GB"/>
+        </w:rPr>
+        <w:t>-Context AppDbContext</w:t>
+      </w:r>
+      <w:r>
+        <w:t xml:space="preserve"> -Output </w:t>
+      </w:r>
+      <w:r>
+        <w:rPr>
+          <w:lang w:val="en-GB"/>
+        </w:rPr>
+        <w:t>".\MigrationScripts\</w:t>
+      </w:r>
+      <w:r>
+        <w:t>Update</w:t>
+      </w:r>
+      <w:r>
+        <w:rPr>
+          <w:lang w:val="en-GB"/>
+        </w:rPr>
+        <w:t>EmergencyContact</w:t>
+      </w:r>
+      <w:r>
+        <w:rPr>
+          <w:lang w:val="en-GB"/>
+        </w:rPr>
         <w:t>Entity</w:t>
       </w:r>
       <w:r>
-        <w:t xml:space="preserve"> -To </w:t>
-      </w:r>
-      <w:r>
-        <w:rPr>
-          <w:lang w:val="en-GB"/>
-        </w:rPr>
-        <w:t>UpdateIdentityProofEntity</w:t>
-      </w:r>
-      <w:r>
-        <w:rPr>
-          <w:lang w:val="en-GB"/>
-        </w:rPr>
-        <w:t xml:space="preserve"> </w:t>
-      </w:r>
-      <w:r>
-        <w:rPr>
-          <w:lang w:val="en-GB"/>
-        </w:rPr>
-        <w:t>-Context AppDbContext</w:t>
-      </w:r>
-      <w:r>
-        <w:t xml:space="preserve"> -Output </w:t>
-      </w:r>
-      <w:r>
-        <w:rPr>
-          <w:lang w:val="en-GB"/>
-        </w:rPr>
-        <w:t>".\MigrationScripts\</w:t>
-      </w:r>
-      <w:r>
-        <w:rPr>
-          <w:lang w:val="en-GB"/>
-        </w:rPr>
-        <w:t>UpdateIdentityProofEntity</w:t>
-      </w:r>
-      <w:r>
         <w:rPr>
           <w:lang w:val="en-GB"/>
         </w:rPr>
@@ -5790,7 +5789,16 @@
           <w:color w:val="00B050"/>
           <w:lang w:val="en-GB"/>
         </w:rPr>
-        <w:t>Status: Completed</w:t>
+        <w:t xml:space="preserve">Status: </w:t>
+      </w:r>
+      <w:r>
+        <w:rPr>
+          <w:b/>
+          <w:bCs/>
+          <w:color w:val="00B050"/>
+          <w:lang w:val="en-GB"/>
+        </w:rPr>
+        <w:t>Completed</w:t>
       </w:r>
     </w:p>
     <w:p>
@@ -5834,7 +5842,7 @@
           <w:color w:val="EE0000"/>
           <w:lang w:val="en-GB"/>
         </w:rPr>
-        <w:t>9</w:t>
+        <w:t>8</w:t>
       </w:r>
     </w:p>
     <w:p>
@@ -5859,6 +5867,21 @@
         <w:t xml:space="preserve"> Create SQL migration script from “</w:t>
       </w:r>
       <w:r>
+        <w:t>Update</w:t>
+      </w:r>
+      <w:r>
+        <w:rPr>
+          <w:lang w:val="en-GB"/>
+        </w:rPr>
+        <w:t>EmergencyContact</w:t>
+      </w:r>
+      <w:r>
+        <w:rPr>
+          <w:lang w:val="en-GB"/>
+        </w:rPr>
+        <w:t>Entity” to  “</w:t>
+      </w:r>
+      <w:r>
         <w:rPr>
           <w:lang w:val="en-GB"/>
         </w:rPr>
@@ -5868,15 +5891,6 @@
         <w:rPr>
           <w:lang w:val="en-GB"/>
         </w:rPr>
-        <w:t>” to  “</w:t>
-      </w:r>
-      <w:r>
-        <w:t>UpdateQualificationEntity</w:t>
-      </w:r>
-      <w:r>
-        <w:rPr>
-          <w:lang w:val="en-GB"/>
-        </w:rPr>
         <w:t>”</w:t>
       </w:r>
     </w:p>
@@ -5907,18 +5921,30 @@
         <w:t xml:space="preserve">Script-Migration -From </w:t>
       </w:r>
       <w:r>
+        <w:t>Update</w:t>
+      </w:r>
+      <w:r>
+        <w:rPr>
+          <w:lang w:val="en-GB"/>
+        </w:rPr>
+        <w:t>EmergencyContact</w:t>
+      </w:r>
+      <w:r>
+        <w:rPr>
+          <w:lang w:val="en-GB"/>
+        </w:rPr>
+        <w:t>Entity</w:t>
+      </w:r>
+      <w:r>
+        <w:t xml:space="preserve"> -To </w:t>
+      </w:r>
+      <w:r>
         <w:rPr>
           <w:lang w:val="en-GB"/>
         </w:rPr>
         <w:t>UpdateIdentityProofEntity</w:t>
       </w:r>
       <w:r>
-        <w:t xml:space="preserve"> -To </w:t>
-      </w:r>
-      <w:r>
-        <w:t>UpdateQualificationEntity</w:t>
-      </w:r>
-      <w:r>
         <w:rPr>
           <w:lang w:val="en-GB"/>
         </w:rPr>
@@ -5940,7 +5966,10 @@
         <w:t>".\MigrationScripts\</w:t>
       </w:r>
       <w:r>
-        <w:t>UpdateQualificationEntity</w:t>
+        <w:rPr>
+          <w:lang w:val="en-GB"/>
+        </w:rPr>
+        <w:t>UpdateIdentityProofEntity</w:t>
       </w:r>
       <w:r>
         <w:rPr>
@@ -5955,27 +5984,18 @@
         <w:rPr>
           <w:b/>
           <w:bCs/>
-          <w:color w:val="EE0000"/>
-          <w:lang w:val="en-GB"/>
-        </w:rPr>
-      </w:pPr>
-      <w:r>
-        <w:rPr>
-          <w:b/>
-          <w:bCs/>
-          <w:color w:val="00B050"/>
-          <w:lang w:val="en-GB"/>
-        </w:rPr>
-        <w:t xml:space="preserve">Status: </w:t>
-      </w:r>
-      <w:r>
-        <w:rPr>
-          <w:b/>
-          <w:bCs/>
-          <w:color w:val="00B050"/>
-          <w:lang w:val="en-GB"/>
-        </w:rPr>
-        <w:t>Completed</w:t>
+          <w:color w:val="00B050"/>
+          <w:lang w:val="en-GB"/>
+        </w:rPr>
+      </w:pPr>
+      <w:r>
+        <w:rPr>
+          <w:b/>
+          <w:bCs/>
+          <w:color w:val="00B050"/>
+          <w:lang w:val="en-GB"/>
+        </w:rPr>
+        <w:t>Status: Completed</w:t>
       </w:r>
     </w:p>
     <w:p>
@@ -6019,7 +6039,7 @@
           <w:color w:val="EE0000"/>
           <w:lang w:val="en-GB"/>
         </w:rPr>
-        <w:t>10</w:t>
+        <w:t>9</w:t>
       </w:r>
     </w:p>
     <w:p>
@@ -6044,21 +6064,24 @@
         <w:t xml:space="preserve"> Create SQL migration script from “</w:t>
       </w:r>
       <w:r>
+        <w:rPr>
+          <w:lang w:val="en-GB"/>
+        </w:rPr>
+        <w:t>UpdateIdentityProofEntity</w:t>
+      </w:r>
+      <w:r>
+        <w:rPr>
+          <w:lang w:val="en-GB"/>
+        </w:rPr>
+        <w:t>” to  “</w:t>
+      </w:r>
+      <w:r>
         <w:t>UpdateQualificationEntity</w:t>
       </w:r>
       <w:r>
         <w:rPr>
           <w:lang w:val="en-GB"/>
         </w:rPr>
-        <w:t>” to  “</w:t>
-      </w:r>
-      <w:r>
-        <w:t>UpdateEmployeeSkillEntity</w:t>
-      </w:r>
-      <w:r>
-        <w:rPr>
-          <w:lang w:val="en-GB"/>
-        </w:rPr>
         <w:t>”</w:t>
       </w:r>
     </w:p>
@@ -6089,15 +6112,18 @@
         <w:t xml:space="preserve">Script-Migration -From </w:t>
       </w:r>
       <w:r>
+        <w:rPr>
+          <w:lang w:val="en-GB"/>
+        </w:rPr>
+        <w:t>UpdateIdentityProofEntity</w:t>
+      </w:r>
+      <w:r>
+        <w:t xml:space="preserve"> -To </w:t>
+      </w:r>
+      <w:r>
         <w:t>UpdateQualificationEntity</w:t>
       </w:r>
       <w:r>
-        <w:t xml:space="preserve"> -To </w:t>
-      </w:r>
-      <w:r>
-        <w:t>UpdateEmployeeSkillEntity</w:t>
-      </w:r>
-      <w:r>
         <w:rPr>
           <w:lang w:val="en-GB"/>
         </w:rPr>
@@ -6119,7 +6145,7 @@
         <w:t>".\MigrationScripts\</w:t>
       </w:r>
       <w:r>
-        <w:t>UpdateEmployeeSkillEntity</w:t>
+        <w:t>UpdateQualificationEntity</w:t>
       </w:r>
       <w:r>
         <w:rPr>
@@ -6198,7 +6224,7 @@
           <w:color w:val="EE0000"/>
           <w:lang w:val="en-GB"/>
         </w:rPr>
-        <w:t>11</w:t>
+        <w:t>10</w:t>
       </w:r>
     </w:p>
     <w:p>
@@ -6214,6 +6240,7 @@
           <w:bCs/>
           <w:lang w:val="en-GB"/>
         </w:rPr>
+        <w:lastRenderedPageBreak/>
         <w:t>Description:</w:t>
       </w:r>
       <w:r>
@@ -6223,21 +6250,21 @@
         <w:t xml:space="preserve"> Create SQL migration script from “</w:t>
       </w:r>
       <w:r>
+        <w:t>UpdateQualificationEntity</w:t>
+      </w:r>
+      <w:r>
+        <w:rPr>
+          <w:lang w:val="en-GB"/>
+        </w:rPr>
+        <w:t>” to  “</w:t>
+      </w:r>
+      <w:r>
         <w:t>UpdateEmployeeSkillEntity</w:t>
       </w:r>
       <w:r>
         <w:rPr>
           <w:lang w:val="en-GB"/>
         </w:rPr>
-        <w:t>” to  “</w:t>
-      </w:r>
-      <w:r>
-        <w:t>UpdateLanguageSkillEntity</w:t>
-      </w:r>
-      <w:r>
-        <w:rPr>
-          <w:lang w:val="en-GB"/>
-        </w:rPr>
         <w:t>”</w:t>
       </w:r>
     </w:p>
@@ -6268,15 +6295,15 @@
         <w:t xml:space="preserve">Script-Migration -From </w:t>
       </w:r>
       <w:r>
+        <w:t>UpdateQualificationEntity</w:t>
+      </w:r>
+      <w:r>
+        <w:t xml:space="preserve"> -To </w:t>
+      </w:r>
+      <w:r>
         <w:t>UpdateEmployeeSkillEntity</w:t>
       </w:r>
       <w:r>
-        <w:t xml:space="preserve"> -To </w:t>
-      </w:r>
-      <w:r>
-        <w:t>UpdateLanguageSkillEntity</w:t>
-      </w:r>
-      <w:r>
         <w:rPr>
           <w:lang w:val="en-GB"/>
         </w:rPr>
@@ -6298,7 +6325,7 @@
         <w:t>".\MigrationScripts\</w:t>
       </w:r>
       <w:r>
-        <w:t>UpdateLanguageSkillEntity</w:t>
+        <w:t>UpdateEmployeeSkillEntity</w:t>
       </w:r>
       <w:r>
         <w:rPr>
@@ -6313,7 +6340,7 @@
         <w:rPr>
           <w:b/>
           <w:bCs/>
-          <w:color w:val="00B050"/>
+          <w:color w:val="EE0000"/>
           <w:lang w:val="en-GB"/>
         </w:rPr>
       </w:pPr>
@@ -6368,7 +6395,6 @@
           <w:color w:val="EE0000"/>
           <w:lang w:val="en-GB"/>
         </w:rPr>
-        <w:lastRenderedPageBreak/>
         <w:t>Migration script #</w:t>
       </w:r>
       <w:r>
@@ -6378,7 +6404,7 @@
           <w:color w:val="EE0000"/>
           <w:lang w:val="en-GB"/>
         </w:rPr>
-        <w:t>12</w:t>
+        <w:t>11</w:t>
       </w:r>
     </w:p>
     <w:p>
@@ -6403,21 +6429,21 @@
         <w:t xml:space="preserve"> Create SQL migration script from “</w:t>
       </w:r>
       <w:r>
+        <w:t>UpdateEmployeeSkillEntity</w:t>
+      </w:r>
+      <w:r>
+        <w:rPr>
+          <w:lang w:val="en-GB"/>
+        </w:rPr>
+        <w:t>” to  “</w:t>
+      </w:r>
+      <w:r>
         <w:t>UpdateLanguageSkillEntity</w:t>
       </w:r>
       <w:r>
         <w:rPr>
           <w:lang w:val="en-GB"/>
         </w:rPr>
-        <w:t>” to  “</w:t>
-      </w:r>
-      <w:r>
-        <w:t>UpdateEmployeeCertification</w:t>
-      </w:r>
-      <w:r>
-        <w:rPr>
-          <w:lang w:val="en-GB"/>
-        </w:rPr>
         <w:t>”</w:t>
       </w:r>
     </w:p>
@@ -6448,15 +6474,15 @@
         <w:t xml:space="preserve">Script-Migration -From </w:t>
       </w:r>
       <w:r>
+        <w:t>UpdateEmployeeSkillEntity</w:t>
+      </w:r>
+      <w:r>
+        <w:t xml:space="preserve"> -To </w:t>
+      </w:r>
+      <w:r>
         <w:t>UpdateLanguageSkillEntity</w:t>
       </w:r>
       <w:r>
-        <w:t xml:space="preserve"> -To </w:t>
-      </w:r>
-      <w:r>
-        <w:t>UpdateEmployeeCertification</w:t>
-      </w:r>
-      <w:r>
         <w:rPr>
           <w:lang w:val="en-GB"/>
         </w:rPr>
@@ -6478,7 +6504,7 @@
         <w:t>".\MigrationScripts\</w:t>
       </w:r>
       <w:r>
-        <w:t>UpdateEmployeeCertification</w:t>
+        <w:t>UpdateLanguageSkillEntity</w:t>
       </w:r>
       <w:r>
         <w:rPr>
@@ -6493,7 +6519,7 @@
         <w:rPr>
           <w:b/>
           <w:bCs/>
-          <w:color w:val="EE0000"/>
+          <w:color w:val="00B050"/>
           <w:lang w:val="en-GB"/>
         </w:rPr>
       </w:pPr>
@@ -6515,6 +6541,17 @@
         </w:rPr>
         <w:t>Completed</w:t>
       </w:r>
+    </w:p>
+    <w:p>
+      <w:pPr>
+        <w:ind w:left="720"/>
+        <w:rPr>
+          <w:b/>
+          <w:bCs/>
+          <w:color w:val="00B050"/>
+          <w:lang w:val="en-GB"/>
+        </w:rPr>
+      </w:pPr>
     </w:p>
     <w:p>
       <w:pPr>
@@ -6546,7 +6583,7 @@
           <w:color w:val="EE0000"/>
           <w:lang w:val="en-GB"/>
         </w:rPr>
-        <w:t>13</w:t>
+        <w:t>12</w:t>
       </w:r>
     </w:p>
     <w:p>
@@ -6571,21 +6608,21 @@
         <w:t xml:space="preserve"> Create SQL migration script from “</w:t>
       </w:r>
       <w:r>
+        <w:t>UpdateLanguageSkillEntity</w:t>
+      </w:r>
+      <w:r>
+        <w:rPr>
+          <w:lang w:val="en-GB"/>
+        </w:rPr>
+        <w:t>” to  “</w:t>
+      </w:r>
+      <w:r>
         <w:t>UpdateEmployeeCertification</w:t>
       </w:r>
       <w:r>
         <w:rPr>
           <w:lang w:val="en-GB"/>
         </w:rPr>
-        <w:t>” to  “</w:t>
-      </w:r>
-      <w:r>
-        <w:t>ChangeEmployeeCertificationStateCity</w:t>
-      </w:r>
-      <w:r>
-        <w:rPr>
-          <w:lang w:val="en-GB"/>
-        </w:rPr>
         <w:t>”</w:t>
       </w:r>
     </w:p>
@@ -6616,15 +6653,15 @@
         <w:t xml:space="preserve">Script-Migration -From </w:t>
       </w:r>
       <w:r>
+        <w:t>UpdateLanguageSkillEntity</w:t>
+      </w:r>
+      <w:r>
+        <w:t xml:space="preserve"> -To </w:t>
+      </w:r>
+      <w:r>
         <w:t>UpdateEmployeeCertification</w:t>
       </w:r>
       <w:r>
-        <w:t xml:space="preserve"> -To </w:t>
-      </w:r>
-      <w:r>
-        <w:t>ChangeEmployeeCertificationStateCity</w:t>
-      </w:r>
-      <w:r>
         <w:rPr>
           <w:lang w:val="en-GB"/>
         </w:rPr>
@@ -6646,7 +6683,7 @@
         <w:t>".\MigrationScripts\</w:t>
       </w:r>
       <w:r>
-        <w:t>ChangeEmployeeCertificationStateCity</w:t>
+        <w:t>UpdateEmployeeCertification</w:t>
       </w:r>
       <w:r>
         <w:rPr>
@@ -6661,7 +6698,7 @@
         <w:rPr>
           <w:b/>
           <w:bCs/>
-          <w:color w:val="00B050"/>
+          <w:color w:val="EE0000"/>
           <w:lang w:val="en-GB"/>
         </w:rPr>
       </w:pPr>
@@ -6714,7 +6751,7 @@
           <w:color w:val="EE0000"/>
           <w:lang w:val="en-GB"/>
         </w:rPr>
-        <w:t>14</w:t>
+        <w:t>13</w:t>
       </w:r>
     </w:p>
     <w:p>
@@ -6739,21 +6776,21 @@
         <w:t xml:space="preserve"> Create SQL migration script from “</w:t>
       </w:r>
       <w:r>
+        <w:t>UpdateEmployeeCertification</w:t>
+      </w:r>
+      <w:r>
+        <w:rPr>
+          <w:lang w:val="en-GB"/>
+        </w:rPr>
+        <w:t>” to  “</w:t>
+      </w:r>
+      <w:r>
         <w:t>ChangeEmployeeCertificationStateCity</w:t>
       </w:r>
       <w:r>
         <w:rPr>
           <w:lang w:val="en-GB"/>
         </w:rPr>
-        <w:t>” to  “</w:t>
-      </w:r>
-      <w:r>
-        <w:t>UpdateFamilyVisa</w:t>
-      </w:r>
-      <w:r>
-        <w:rPr>
-          <w:lang w:val="en-GB"/>
-        </w:rPr>
         <w:t>”</w:t>
       </w:r>
     </w:p>
@@ -6784,15 +6821,15 @@
         <w:t xml:space="preserve">Script-Migration -From </w:t>
       </w:r>
       <w:r>
+        <w:t>UpdateEmployeeCertification</w:t>
+      </w:r>
+      <w:r>
+        <w:t xml:space="preserve"> -To </w:t>
+      </w:r>
+      <w:r>
         <w:t>ChangeEmployeeCertificationStateCity</w:t>
       </w:r>
       <w:r>
-        <w:t xml:space="preserve"> -To </w:t>
-      </w:r>
-      <w:r>
-        <w:t>UpdateFamilyVisa</w:t>
-      </w:r>
-      <w:r>
         <w:rPr>
           <w:lang w:val="en-GB"/>
         </w:rPr>
@@ -6814,7 +6851,7 @@
         <w:t>".\MigrationScripts\</w:t>
       </w:r>
       <w:r>
-        <w:t>UpdateFamilyVisa</w:t>
+        <w:t>ChangeEmployeeCertificationStateCity</w:t>
       </w:r>
       <w:r>
         <w:rPr>
@@ -6840,6 +6877,7 @@
           <w:color w:val="00B050"/>
           <w:lang w:val="en-GB"/>
         </w:rPr>
+        <w:lastRenderedPageBreak/>
         <w:t xml:space="preserve">Status: </w:t>
       </w:r>
       <w:r>
@@ -6882,7 +6920,7 @@
           <w:color w:val="EE0000"/>
           <w:lang w:val="en-GB"/>
         </w:rPr>
-        <w:t>15</w:t>
+        <w:t>14</w:t>
       </w:r>
     </w:p>
     <w:p>
@@ -6907,24 +6945,21 @@
         <w:t xml:space="preserve"> Create SQL migration script from “</w:t>
       </w:r>
       <w:r>
+        <w:t>ChangeEmployeeCertificationStateCity</w:t>
+      </w:r>
+      <w:r>
+        <w:rPr>
+          <w:lang w:val="en-GB"/>
+        </w:rPr>
+        <w:t>” to  “</w:t>
+      </w:r>
+      <w:r>
         <w:t>UpdateFamilyVisa</w:t>
       </w:r>
       <w:r>
         <w:rPr>
           <w:lang w:val="en-GB"/>
         </w:rPr>
-        <w:t>” to  “</w:t>
-      </w:r>
-      <w:r>
-        <w:rPr>
-          <w:lang w:val="en-GB"/>
-        </w:rPr>
-        <w:t>UpdateFamilyMember</w:t>
-      </w:r>
-      <w:r>
-        <w:rPr>
-          <w:lang w:val="en-GB"/>
-        </w:rPr>
         <w:t>”</w:t>
       </w:r>
     </w:p>
@@ -6955,18 +6990,15 @@
         <w:t xml:space="preserve">Script-Migration -From </w:t>
       </w:r>
       <w:r>
+        <w:t>ChangeEmployeeCertificationStateCity</w:t>
+      </w:r>
+      <w:r>
+        <w:t xml:space="preserve"> -To </w:t>
+      </w:r>
+      <w:r>
         <w:t>UpdateFamilyVisa</w:t>
       </w:r>
       <w:r>
-        <w:t xml:space="preserve"> -To </w:t>
-      </w:r>
-      <w:r>
-        <w:rPr>
-          <w:lang w:val="en-GB"/>
-        </w:rPr>
-        <w:t>UpdateFamilyMember</w:t>
-      </w:r>
-      <w:r>
         <w:rPr>
           <w:lang w:val="en-GB"/>
         </w:rPr>
@@ -6988,10 +7020,7 @@
         <w:t>".\MigrationScripts\</w:t>
       </w:r>
       <w:r>
-        <w:rPr>
-          <w:lang w:val="en-GB"/>
-        </w:rPr>
-        <w:t>UpdateFamilyMember</w:t>
+        <w:t>UpdateFamilyVisa</w:t>
       </w:r>
       <w:r>
         <w:rPr>
@@ -7050,7 +7079,6 @@
           <w:color w:val="EE0000"/>
           <w:lang w:val="en-GB"/>
         </w:rPr>
-        <w:lastRenderedPageBreak/>
         <w:t>Migration script #</w:t>
       </w:r>
       <w:r>
@@ -7060,7 +7088,7 @@
           <w:color w:val="EE0000"/>
           <w:lang w:val="en-GB"/>
         </w:rPr>
-        <w:t>16</w:t>
+        <w:t>15</w:t>
       </w:r>
     </w:p>
     <w:p>
@@ -7082,13 +7110,22 @@
         <w:rPr>
           <w:lang w:val="en-GB"/>
         </w:rPr>
-        <w:t xml:space="preserve"> Create SQL migration script from “UpdateFamilyMember” to  “Update</w:t>
-      </w:r>
-      <w:r>
-        <w:rPr>
-          <w:lang w:val="en-GB"/>
-        </w:rPr>
-        <w:t>OtherDocument</w:t>
+        <w:t xml:space="preserve"> Create SQL migration script from “</w:t>
+      </w:r>
+      <w:r>
+        <w:t>UpdateFamilyVisa</w:t>
+      </w:r>
+      <w:r>
+        <w:rPr>
+          <w:lang w:val="en-GB"/>
+        </w:rPr>
+        <w:t>” to  “</w:t>
+      </w:r>
+      <w:r>
+        <w:rPr>
+          <w:lang w:val="en-GB"/>
+        </w:rPr>
+        <w:t>UpdateFamilyMember</w:t>
       </w:r>
       <w:r>
         <w:rPr>
@@ -7124,27 +7161,18 @@
         <w:t xml:space="preserve">Script-Migration -From </w:t>
       </w:r>
       <w:r>
+        <w:t>UpdateFamilyVisa</w:t>
+      </w:r>
+      <w:r>
+        <w:t xml:space="preserve"> -To </w:t>
+      </w:r>
+      <w:r>
         <w:rPr>
           <w:lang w:val="en-GB"/>
         </w:rPr>
         <w:t>UpdateFamilyMember</w:t>
       </w:r>
       <w:r>
-        <w:t xml:space="preserve"> -To </w:t>
-      </w:r>
-      <w:r>
-        <w:rPr>
-          <w:lang w:val="en-GB"/>
-        </w:rPr>
-        <w:t>Update</w:t>
-      </w:r>
-      <w:r>
-        <w:rPr>
-          <w:lang w:val="en-GB"/>
-        </w:rPr>
-        <w:t>OtherDocument</w:t>
-      </w:r>
-      <w:r>
         <w:rPr>
           <w:lang w:val="en-GB"/>
         </w:rPr>
@@ -7169,13 +7197,7 @@
         <w:rPr>
           <w:lang w:val="en-GB"/>
         </w:rPr>
-        <w:t>Update</w:t>
-      </w:r>
-      <w:r>
-        <w:rPr>
-          <w:lang w:val="en-GB"/>
-        </w:rPr>
-        <w:t>OtherDocument</w:t>
+        <w:t>UpdateFamilyMember</w:t>
       </w:r>
       <w:r>
         <w:rPr>
@@ -7201,7 +7223,16 @@
           <w:color w:val="00B050"/>
           <w:lang w:val="en-GB"/>
         </w:rPr>
-        <w:t>Status: Completed</w:t>
+        <w:t xml:space="preserve">Status: </w:t>
+      </w:r>
+      <w:r>
+        <w:rPr>
+          <w:b/>
+          <w:bCs/>
+          <w:color w:val="00B050"/>
+          <w:lang w:val="en-GB"/>
+        </w:rPr>
+        <w:t>Completed</w:t>
       </w:r>
     </w:p>
     <w:p>
@@ -7234,7 +7265,7 @@
           <w:color w:val="EE0000"/>
           <w:lang w:val="en-GB"/>
         </w:rPr>
-        <w:t>17</w:t>
+        <w:t>16</w:t>
       </w:r>
     </w:p>
     <w:p>
@@ -7256,7 +7287,7 @@
         <w:rPr>
           <w:lang w:val="en-GB"/>
         </w:rPr>
-        <w:t xml:space="preserve"> Create SQL migration script from “Update</w:t>
+        <w:t xml:space="preserve"> Create SQL migration script from “UpdateFamilyMember” to  “Update</w:t>
       </w:r>
       <w:r>
         <w:rPr>
@@ -7268,18 +7299,6 @@
         <w:rPr>
           <w:lang w:val="en-GB"/>
         </w:rPr>
-        <w:t>” to  “</w:t>
-      </w:r>
-      <w:r>
-        <w:rPr>
-          <w:lang w:val="en-GB"/>
-        </w:rPr>
-        <w:t>UpdateEmploymentHistory</w:t>
-      </w:r>
-      <w:r>
-        <w:rPr>
-          <w:lang w:val="en-GB"/>
-        </w:rPr>
         <w:t>”</w:t>
       </w:r>
     </w:p>
@@ -7313,6 +7332,15 @@
         <w:rPr>
           <w:lang w:val="en-GB"/>
         </w:rPr>
+        <w:t>UpdateFamilyMember</w:t>
+      </w:r>
+      <w:r>
+        <w:t xml:space="preserve"> -To </w:t>
+      </w:r>
+      <w:r>
+        <w:rPr>
+          <w:lang w:val="en-GB"/>
+        </w:rPr>
         <w:t>Update</w:t>
       </w:r>
       <w:r>
@@ -7322,19 +7350,16 @@
         <w:t>OtherDocument</w:t>
       </w:r>
       <w:r>
-        <w:t xml:space="preserve"> -To </w:t>
-      </w:r>
-      <w:r>
-        <w:rPr>
-          <w:lang w:val="en-GB"/>
-        </w:rPr>
-        <w:t>UpdateEmploymentHistory</w:t>
-      </w:r>
-      <w:r>
-        <w:rPr>
-          <w:lang w:val="en-GB"/>
-        </w:rPr>
-        <w:t xml:space="preserve"> -Context AppDbContext</w:t>
+        <w:rPr>
+          <w:lang w:val="en-GB"/>
+        </w:rPr>
+        <w:t xml:space="preserve"> </w:t>
+      </w:r>
+      <w:r>
+        <w:rPr>
+          <w:lang w:val="en-GB"/>
+        </w:rPr>
+        <w:t>-Context AppDbContext</w:t>
       </w:r>
       <w:r>
         <w:t xml:space="preserve"> -Output </w:t>
@@ -7349,7 +7374,13 @@
         <w:rPr>
           <w:lang w:val="en-GB"/>
         </w:rPr>
-        <w:t>UpdateEmploymentHistory</w:t>
+        <w:t>Update</w:t>
+      </w:r>
+      <w:r>
+        <w:rPr>
+          <w:lang w:val="en-GB"/>
+        </w:rPr>
+        <w:t>OtherDocument</w:t>
       </w:r>
       <w:r>
         <w:rPr>
@@ -7377,17 +7408,6 @@
         </w:rPr>
         <w:t>Status: Completed</w:t>
       </w:r>
-    </w:p>
-    <w:p>
-      <w:pPr>
-        <w:ind w:left="720"/>
-        <w:rPr>
-          <w:b/>
-          <w:bCs/>
-          <w:color w:val="00B050"/>
-          <w:lang w:val="en-GB"/>
-        </w:rPr>
-      </w:pPr>
     </w:p>
     <w:p>
       <w:pPr>
@@ -7419,7 +7439,7 @@
           <w:color w:val="EE0000"/>
           <w:lang w:val="en-GB"/>
         </w:rPr>
-        <w:t>18</w:t>
+        <w:t>17</w:t>
       </w:r>
     </w:p>
     <w:p>
@@ -7441,7 +7461,19 @@
         <w:rPr>
           <w:lang w:val="en-GB"/>
         </w:rPr>
-        <w:t xml:space="preserve"> Create SQL migration script from “</w:t>
+        <w:t xml:space="preserve"> Create SQL migration script from “Update</w:t>
+      </w:r>
+      <w:r>
+        <w:rPr>
+          <w:lang w:val="en-GB"/>
+        </w:rPr>
+        <w:t>OtherDocument</w:t>
+      </w:r>
+      <w:r>
+        <w:rPr>
+          <w:lang w:val="en-GB"/>
+        </w:rPr>
+        <w:t>” to  “</w:t>
       </w:r>
       <w:r>
         <w:rPr>
@@ -7453,18 +7485,6 @@
         <w:rPr>
           <w:lang w:val="en-GB"/>
         </w:rPr>
-        <w:t>” to  “</w:t>
-      </w:r>
-      <w:r>
-        <w:rPr>
-          <w:lang w:val="en-GB"/>
-        </w:rPr>
-        <w:t>UpdateEmpHistReportingManager</w:t>
-      </w:r>
-      <w:r>
-        <w:rPr>
-          <w:lang w:val="en-GB"/>
-        </w:rPr>
         <w:t>”</w:t>
       </w:r>
     </w:p>
@@ -7498,27 +7518,27 @@
         <w:rPr>
           <w:lang w:val="en-GB"/>
         </w:rPr>
+        <w:t>Update</w:t>
+      </w:r>
+      <w:r>
+        <w:rPr>
+          <w:lang w:val="en-GB"/>
+        </w:rPr>
+        <w:t>OtherDocument</w:t>
+      </w:r>
+      <w:r>
+        <w:t xml:space="preserve"> -To </w:t>
+      </w:r>
+      <w:r>
+        <w:rPr>
+          <w:lang w:val="en-GB"/>
+        </w:rPr>
         <w:t>UpdateEmploymentHistory</w:t>
       </w:r>
       <w:r>
         <w:rPr>
           <w:lang w:val="en-GB"/>
         </w:rPr>
-        <w:t xml:space="preserve"> </w:t>
-      </w:r>
-      <w:r>
-        <w:t xml:space="preserve">-To </w:t>
-      </w:r>
-      <w:r>
-        <w:rPr>
-          <w:lang w:val="en-GB"/>
-        </w:rPr>
-        <w:t>UpdateEmpHistReportingManager</w:t>
-      </w:r>
-      <w:r>
-        <w:rPr>
-          <w:lang w:val="en-GB"/>
-        </w:rPr>
         <w:t xml:space="preserve"> -Context AppDbContext</w:t>
       </w:r>
       <w:r>
@@ -7534,7 +7554,7 @@
         <w:rPr>
           <w:lang w:val="en-GB"/>
         </w:rPr>
-        <w:t>UpdateEmpHistReportingManager</w:t>
+        <w:t>UpdateEmploymentHistory</w:t>
       </w:r>
       <w:r>
         <w:rPr>
@@ -7560,6 +7580,7 @@
           <w:color w:val="00B050"/>
           <w:lang w:val="en-GB"/>
         </w:rPr>
+        <w:lastRenderedPageBreak/>
         <w:t>Status: Completed</w:t>
       </w:r>
     </w:p>
@@ -7604,7 +7625,7 @@
           <w:color w:val="EE0000"/>
           <w:lang w:val="en-GB"/>
         </w:rPr>
-        <w:t>19</w:t>
+        <w:t>18</w:t>
       </w:r>
     </w:p>
     <w:p>
@@ -7632,21 +7653,24 @@
         <w:rPr>
           <w:lang w:val="en-GB"/>
         </w:rPr>
+        <w:t>UpdateEmploymentHistory</w:t>
+      </w:r>
+      <w:r>
+        <w:rPr>
+          <w:lang w:val="en-GB"/>
+        </w:rPr>
+        <w:t>” to  “</w:t>
+      </w:r>
+      <w:r>
+        <w:rPr>
+          <w:lang w:val="en-GB"/>
+        </w:rPr>
         <w:t>UpdateEmpHistReportingManager</w:t>
       </w:r>
       <w:r>
         <w:rPr>
           <w:lang w:val="en-GB"/>
         </w:rPr>
-        <w:t>” to  “</w:t>
-      </w:r>
-      <w:r>
-        <w:t>RenameCompanyBranch</w:t>
-      </w:r>
-      <w:r>
-        <w:rPr>
-          <w:lang w:val="en-GB"/>
-        </w:rPr>
         <w:t>”</w:t>
       </w:r>
     </w:p>
@@ -7674,31 +7698,33 @@
         </w:rPr>
       </w:pPr>
       <w:r>
-        <w:lastRenderedPageBreak/>
         <w:t xml:space="preserve">Script-Migration -From </w:t>
       </w:r>
       <w:r>
         <w:rPr>
           <w:lang w:val="en-GB"/>
         </w:rPr>
+        <w:t>UpdateEmploymentHistory</w:t>
+      </w:r>
+      <w:r>
+        <w:rPr>
+          <w:lang w:val="en-GB"/>
+        </w:rPr>
+        <w:t xml:space="preserve"> </w:t>
+      </w:r>
+      <w:r>
+        <w:t xml:space="preserve">-To </w:t>
+      </w:r>
+      <w:r>
+        <w:rPr>
+          <w:lang w:val="en-GB"/>
+        </w:rPr>
         <w:t>UpdateEmpHistReportingManager</w:t>
       </w:r>
       <w:r>
         <w:rPr>
           <w:lang w:val="en-GB"/>
         </w:rPr>
-        <w:t xml:space="preserve"> </w:t>
-      </w:r>
-      <w:r>
-        <w:t xml:space="preserve">-To </w:t>
-      </w:r>
-      <w:r>
-        <w:t>RenameCompanyBranch</w:t>
-      </w:r>
-      <w:r>
-        <w:rPr>
-          <w:lang w:val="en-GB"/>
-        </w:rPr>
         <w:t xml:space="preserve"> -Context AppDbContext</w:t>
       </w:r>
       <w:r>
@@ -7711,7 +7737,10 @@
         <w:t>".\MigrationScripts\</w:t>
       </w:r>
       <w:r>
-        <w:t>RenameCompanyBranch</w:t>
+        <w:rPr>
+          <w:lang w:val="en-GB"/>
+        </w:rPr>
+        <w:t>UpdateEmpHistReportingManager</w:t>
       </w:r>
       <w:r>
         <w:rPr>
@@ -7737,17 +7766,19 @@
           <w:color w:val="00B050"/>
           <w:lang w:val="en-GB"/>
         </w:rPr>
-        <w:t xml:space="preserve">Status: </w:t>
-      </w:r>
-      <w:r>
-        <w:rPr>
-          <w:b/>
-          <w:bCs/>
-          <w:color w:val="00B050"/>
-          <w:lang w:val="en-GB"/>
-        </w:rPr>
-        <w:t>Completed</w:t>
-      </w:r>
+        <w:t>Status: Completed</w:t>
+      </w:r>
+    </w:p>
+    <w:p>
+      <w:pPr>
+        <w:ind w:left="720"/>
+        <w:rPr>
+          <w:b/>
+          <w:bCs/>
+          <w:color w:val="00B050"/>
+          <w:lang w:val="en-GB"/>
+        </w:rPr>
+      </w:pPr>
     </w:p>
     <w:p>
       <w:pPr>
@@ -7779,7 +7810,7 @@
           <w:color w:val="EE0000"/>
           <w:lang w:val="en-GB"/>
         </w:rPr>
-        <w:t>20</w:t>
+        <w:t>19</w:t>
       </w:r>
     </w:p>
     <w:p>
@@ -7804,24 +7835,24 @@
         <w:t xml:space="preserve"> Create SQL migration script from “</w:t>
       </w:r>
       <w:r>
+        <w:rPr>
+          <w:lang w:val="en-GB"/>
+        </w:rPr>
+        <w:t>UpdateEmpHistReportingManager</w:t>
+      </w:r>
+      <w:r>
+        <w:rPr>
+          <w:lang w:val="en-GB"/>
+        </w:rPr>
+        <w:t>” to  “</w:t>
+      </w:r>
+      <w:r>
         <w:t>RenameCompanyBranch</w:t>
       </w:r>
       <w:r>
         <w:rPr>
           <w:lang w:val="en-GB"/>
         </w:rPr>
-        <w:t>” to  “Add</w:t>
-      </w:r>
-      <w:r>
-        <w:rPr>
-          <w:lang w:val="en-GB"/>
-        </w:rPr>
-        <w:t>RecruitmentBudget</w:t>
-      </w:r>
-      <w:r>
-        <w:rPr>
-          <w:lang w:val="en-GB"/>
-        </w:rPr>
         <w:t>”</w:t>
       </w:r>
     </w:p>
@@ -7852,33 +7883,27 @@
         <w:t xml:space="preserve">Script-Migration -From </w:t>
       </w:r>
       <w:r>
+        <w:rPr>
+          <w:lang w:val="en-GB"/>
+        </w:rPr>
+        <w:t>UpdateEmpHistReportingManager</w:t>
+      </w:r>
+      <w:r>
+        <w:rPr>
+          <w:lang w:val="en-GB"/>
+        </w:rPr>
+        <w:t xml:space="preserve"> </w:t>
+      </w:r>
+      <w:r>
+        <w:t xml:space="preserve">-To </w:t>
+      </w:r>
+      <w:r>
         <w:t>RenameCompanyBranch</w:t>
       </w:r>
       <w:r>
         <w:rPr>
           <w:lang w:val="en-GB"/>
         </w:rPr>
-        <w:t xml:space="preserve"> </w:t>
-      </w:r>
-      <w:r>
-        <w:t xml:space="preserve">-To </w:t>
-      </w:r>
-      <w:r>
-        <w:rPr>
-          <w:lang w:val="en-GB"/>
-        </w:rPr>
-        <w:t>Add</w:t>
-      </w:r>
-      <w:r>
-        <w:rPr>
-          <w:lang w:val="en-GB"/>
-        </w:rPr>
-        <w:t>RecruitmentBudget</w:t>
-      </w:r>
-      <w:r>
-        <w:rPr>
-          <w:lang w:val="en-GB"/>
-        </w:rPr>
         <w:t xml:space="preserve"> -Context AppDbContext</w:t>
       </w:r>
       <w:r>
@@ -7891,22 +7916,7 @@
         <w:t>".\MigrationScripts\</w:t>
       </w:r>
       <w:r>
-        <w:rPr>
-          <w:lang w:val="en-GB"/>
-        </w:rPr>
-        <w:t xml:space="preserve"> </w:t>
-      </w:r>
-      <w:r>
-        <w:rPr>
-          <w:lang w:val="en-GB"/>
-        </w:rPr>
-        <w:t>Add</w:t>
-      </w:r>
-      <w:r>
-        <w:rPr>
-          <w:lang w:val="en-GB"/>
-        </w:rPr>
-        <w:t>RecruitmentBudget</w:t>
+        <w:t>RenameCompanyBranch</w:t>
       </w:r>
       <w:r>
         <w:rPr>
@@ -7974,7 +7984,7 @@
           <w:color w:val="EE0000"/>
           <w:lang w:val="en-GB"/>
         </w:rPr>
-        <w:t>21</w:t>
+        <w:t>20</w:t>
       </w:r>
     </w:p>
     <w:p>
@@ -7996,7 +8006,16 @@
         <w:rPr>
           <w:lang w:val="en-GB"/>
         </w:rPr>
-        <w:t xml:space="preserve"> Create SQL migration script from “Add</w:t>
+        <w:t xml:space="preserve"> Create SQL migration script from “</w:t>
+      </w:r>
+      <w:r>
+        <w:t>RenameCompanyBranch</w:t>
+      </w:r>
+      <w:r>
+        <w:rPr>
+          <w:lang w:val="en-GB"/>
+        </w:rPr>
+        <w:t>” to  “Add</w:t>
       </w:r>
       <w:r>
         <w:rPr>
@@ -8008,18 +8027,6 @@
         <w:rPr>
           <w:lang w:val="en-GB"/>
         </w:rPr>
-        <w:t>” to  “</w:t>
-      </w:r>
-      <w:r>
-        <w:rPr>
-          <w:lang w:val="en-GB"/>
-        </w:rPr>
-        <w:t>UpdateRecruitmentBudget</w:t>
-      </w:r>
-      <w:r>
-        <w:rPr>
-          <w:lang w:val="en-GB"/>
-        </w:rPr>
         <w:t>”</w:t>
       </w:r>
     </w:p>
@@ -8050,6 +8057,18 @@
         <w:t xml:space="preserve">Script-Migration -From </w:t>
       </w:r>
       <w:r>
+        <w:t>RenameCompanyBranch</w:t>
+      </w:r>
+      <w:r>
+        <w:rPr>
+          <w:lang w:val="en-GB"/>
+        </w:rPr>
+        <w:t xml:space="preserve"> </w:t>
+      </w:r>
+      <w:r>
+        <w:t xml:space="preserve">-To </w:t>
+      </w:r>
+      <w:r>
         <w:rPr>
           <w:lang w:val="en-GB"/>
         </w:rPr>
@@ -8065,37 +8084,34 @@
         <w:rPr>
           <w:lang w:val="en-GB"/>
         </w:rPr>
+        <w:t xml:space="preserve"> -Context AppDbContext</w:t>
+      </w:r>
+      <w:r>
+        <w:t xml:space="preserve"> -Output </w:t>
+      </w:r>
+      <w:r>
+        <w:rPr>
+          <w:lang w:val="en-GB"/>
+        </w:rPr>
+        <w:t>".\MigrationScripts\</w:t>
+      </w:r>
+      <w:r>
+        <w:rPr>
+          <w:lang w:val="en-GB"/>
+        </w:rPr>
         <w:t xml:space="preserve"> </w:t>
       </w:r>
       <w:r>
-        <w:t xml:space="preserve">-To </w:t>
-      </w:r>
-      <w:r>
-        <w:rPr>
-          <w:lang w:val="en-GB"/>
-        </w:rPr>
-        <w:t>UpdateRecruitmentBudget</w:t>
-      </w:r>
-      <w:r>
-        <w:rPr>
-          <w:lang w:val="en-GB"/>
-        </w:rPr>
-        <w:t xml:space="preserve"> -Context AppDbContext</w:t>
-      </w:r>
-      <w:r>
-        <w:t xml:space="preserve"> -Output </w:t>
-      </w:r>
-      <w:r>
-        <w:rPr>
-          <w:lang w:val="en-GB"/>
-        </w:rPr>
-        <w:t>".\MigrationScripts\</w:t>
-      </w:r>
-      <w:r>
-        <w:rPr>
-          <w:lang w:val="en-GB"/>
-        </w:rPr>
-        <w:t xml:space="preserve"> UpdateRecruitmentBudget</w:t>
+        <w:rPr>
+          <w:lang w:val="en-GB"/>
+        </w:rPr>
+        <w:t>Add</w:t>
+      </w:r>
+      <w:r>
+        <w:rPr>
+          <w:lang w:val="en-GB"/>
+        </w:rPr>
+        <w:t>RecruitmentBudget</w:t>
       </w:r>
       <w:r>
         <w:rPr>
@@ -8132,17 +8148,6 @@
         </w:rPr>
         <w:t>Completed</w:t>
       </w:r>
-    </w:p>
-    <w:p>
-      <w:pPr>
-        <w:ind w:left="720"/>
-        <w:rPr>
-          <w:b/>
-          <w:bCs/>
-          <w:color w:val="00B050"/>
-          <w:lang w:val="en-GB"/>
-        </w:rPr>
-      </w:pPr>
     </w:p>
     <w:p>
       <w:pPr>
@@ -8174,7 +8179,7 @@
           <w:color w:val="EE0000"/>
           <w:lang w:val="en-GB"/>
         </w:rPr>
-        <w:t>22</w:t>
+        <w:t>21</w:t>
       </w:r>
     </w:p>
     <w:p>
@@ -8196,7 +8201,19 @@
         <w:rPr>
           <w:lang w:val="en-GB"/>
         </w:rPr>
-        <w:t xml:space="preserve"> Create SQL migration script from “</w:t>
+        <w:t xml:space="preserve"> Create SQL migration script from “Add</w:t>
+      </w:r>
+      <w:r>
+        <w:rPr>
+          <w:lang w:val="en-GB"/>
+        </w:rPr>
+        <w:t>RecruitmentBudget</w:t>
+      </w:r>
+      <w:r>
+        <w:rPr>
+          <w:lang w:val="en-GB"/>
+        </w:rPr>
+        <w:t>” to  “</w:t>
       </w:r>
       <w:r>
         <w:rPr>
@@ -8208,18 +8225,6 @@
         <w:rPr>
           <w:lang w:val="en-GB"/>
         </w:rPr>
-        <w:t>” to  “</w:t>
-      </w:r>
-      <w:r>
-        <w:rPr>
-          <w:lang w:val="en-GB"/>
-        </w:rPr>
-        <w:t>AddNewFieldsRecruitmentBudget</w:t>
-      </w:r>
-      <w:r>
-        <w:rPr>
-          <w:lang w:val="en-GB"/>
-        </w:rPr>
         <w:t>”</w:t>
       </w:r>
     </w:p>
@@ -8236,6 +8241,7 @@
           <w:b/>
           <w:bCs/>
         </w:rPr>
+        <w:lastRenderedPageBreak/>
         <w:t>PMC script:</w:t>
       </w:r>
     </w:p>
@@ -8253,27 +8259,33 @@
         <w:rPr>
           <w:lang w:val="en-GB"/>
         </w:rPr>
+        <w:t>Add</w:t>
+      </w:r>
+      <w:r>
+        <w:rPr>
+          <w:lang w:val="en-GB"/>
+        </w:rPr>
+        <w:t>RecruitmentBudget</w:t>
+      </w:r>
+      <w:r>
+        <w:rPr>
+          <w:lang w:val="en-GB"/>
+        </w:rPr>
+        <w:t xml:space="preserve"> </w:t>
+      </w:r>
+      <w:r>
+        <w:t xml:space="preserve">-To </w:t>
+      </w:r>
+      <w:r>
+        <w:rPr>
+          <w:lang w:val="en-GB"/>
+        </w:rPr>
         <w:t>UpdateRecruitmentBudget</w:t>
       </w:r>
       <w:r>
         <w:rPr>
           <w:lang w:val="en-GB"/>
         </w:rPr>
-        <w:t xml:space="preserve"> </w:t>
-      </w:r>
-      <w:r>
-        <w:t xml:space="preserve">-To </w:t>
-      </w:r>
-      <w:r>
-        <w:rPr>
-          <w:lang w:val="en-GB"/>
-        </w:rPr>
-        <w:t>AddNewFieldsRecruitmentBudget</w:t>
-      </w:r>
-      <w:r>
-        <w:rPr>
-          <w:lang w:val="en-GB"/>
-        </w:rPr>
         <w:t xml:space="preserve"> -Context AppDbContext</w:t>
       </w:r>
       <w:r>
@@ -8289,7 +8301,7 @@
         <w:rPr>
           <w:lang w:val="en-GB"/>
         </w:rPr>
-        <w:t>AddNewFieldsRecruitmentBudget</w:t>
+        <w:t xml:space="preserve"> UpdateRecruitmentBudget</w:t>
       </w:r>
       <w:r>
         <w:rPr>
@@ -8315,19 +8327,17 @@
           <w:color w:val="00B050"/>
           <w:lang w:val="en-GB"/>
         </w:rPr>
-        <w:t>Status: Completed</w:t>
-      </w:r>
-    </w:p>
-    <w:p>
-      <w:pPr>
-        <w:ind w:left="720"/>
-        <w:rPr>
-          <w:b/>
-          <w:bCs/>
-          <w:color w:val="00B050"/>
-          <w:lang w:val="en-GB"/>
-        </w:rPr>
-      </w:pPr>
+        <w:t xml:space="preserve">Status: </w:t>
+      </w:r>
+      <w:r>
+        <w:rPr>
+          <w:b/>
+          <w:bCs/>
+          <w:color w:val="00B050"/>
+          <w:lang w:val="en-GB"/>
+        </w:rPr>
+        <w:t>Completed</w:t>
+      </w:r>
     </w:p>
     <w:p>
       <w:pPr>
@@ -8361,144 +8371,570 @@
           <w:color w:val="EE0000"/>
           <w:lang w:val="en-GB"/>
         </w:rPr>
+        <w:t>Migration script #</w:t>
+      </w:r>
+      <w:r>
+        <w:rPr>
+          <w:b/>
+          <w:bCs/>
+          <w:color w:val="EE0000"/>
+          <w:lang w:val="en-GB"/>
+        </w:rPr>
+        <w:t>22</w:t>
+      </w:r>
+    </w:p>
+    <w:p>
+      <w:pPr>
+        <w:ind w:left="720"/>
+        <w:rPr>
+          <w:lang w:val="en-GB"/>
+        </w:rPr>
+      </w:pPr>
+      <w:r>
+        <w:rPr>
+          <w:b/>
+          <w:bCs/>
+          <w:lang w:val="en-GB"/>
+        </w:rPr>
+        <w:t>Description:</w:t>
+      </w:r>
+      <w:r>
+        <w:rPr>
+          <w:lang w:val="en-GB"/>
+        </w:rPr>
+        <w:t xml:space="preserve"> Create SQL migration script from “</w:t>
+      </w:r>
+      <w:r>
+        <w:rPr>
+          <w:lang w:val="en-GB"/>
+        </w:rPr>
+        <w:t>UpdateRecruitmentBudget</w:t>
+      </w:r>
+      <w:r>
+        <w:rPr>
+          <w:lang w:val="en-GB"/>
+        </w:rPr>
+        <w:t>” to  “</w:t>
+      </w:r>
+      <w:r>
+        <w:rPr>
+          <w:lang w:val="en-GB"/>
+        </w:rPr>
+        <w:t>AddNewFieldsRecruitmentBudget</w:t>
+      </w:r>
+      <w:r>
+        <w:rPr>
+          <w:lang w:val="en-GB"/>
+        </w:rPr>
+        <w:t>”</w:t>
+      </w:r>
+    </w:p>
+    <w:p>
+      <w:pPr>
+        <w:ind w:left="720"/>
+        <w:rPr>
+          <w:b/>
+          <w:bCs/>
+        </w:rPr>
+      </w:pPr>
+      <w:r>
+        <w:rPr>
+          <w:b/>
+          <w:bCs/>
+        </w:rPr>
+        <w:t>PMC script:</w:t>
+      </w:r>
+    </w:p>
+    <w:p>
+      <w:pPr>
+        <w:ind w:left="720"/>
+        <w:rPr>
+          <w:lang w:val="en-GB"/>
+        </w:rPr>
+      </w:pPr>
+      <w:r>
+        <w:t xml:space="preserve">Script-Migration -From </w:t>
+      </w:r>
+      <w:r>
+        <w:rPr>
+          <w:lang w:val="en-GB"/>
+        </w:rPr>
+        <w:t>UpdateRecruitmentBudget</w:t>
+      </w:r>
+      <w:r>
+        <w:rPr>
+          <w:lang w:val="en-GB"/>
+        </w:rPr>
+        <w:t xml:space="preserve"> </w:t>
+      </w:r>
+      <w:r>
+        <w:t xml:space="preserve">-To </w:t>
+      </w:r>
+      <w:r>
+        <w:rPr>
+          <w:lang w:val="en-GB"/>
+        </w:rPr>
+        <w:t>AddNewFieldsRecruitmentBudget</w:t>
+      </w:r>
+      <w:r>
+        <w:rPr>
+          <w:lang w:val="en-GB"/>
+        </w:rPr>
+        <w:t xml:space="preserve"> -Context AppDbContext</w:t>
+      </w:r>
+      <w:r>
+        <w:t xml:space="preserve"> -Output </w:t>
+      </w:r>
+      <w:r>
+        <w:rPr>
+          <w:lang w:val="en-GB"/>
+        </w:rPr>
+        <w:t>".\MigrationScripts\</w:t>
+      </w:r>
+      <w:r>
+        <w:rPr>
+          <w:lang w:val="en-GB"/>
+        </w:rPr>
+        <w:t>AddNewFieldsRecruitmentBudget</w:t>
+      </w:r>
+      <w:r>
+        <w:rPr>
+          <w:lang w:val="en-GB"/>
+        </w:rPr>
+        <w:t>.sql"</w:t>
+      </w:r>
+    </w:p>
+    <w:p>
+      <w:pPr>
+        <w:ind w:left="720"/>
+        <w:rPr>
+          <w:b/>
+          <w:bCs/>
+          <w:color w:val="00B050"/>
+          <w:lang w:val="en-GB"/>
+        </w:rPr>
+      </w:pPr>
+      <w:r>
+        <w:rPr>
+          <w:b/>
+          <w:bCs/>
+          <w:color w:val="00B050"/>
+          <w:lang w:val="en-GB"/>
+        </w:rPr>
+        <w:t>Status: Completed</w:t>
+      </w:r>
+    </w:p>
+    <w:p>
+      <w:pPr>
+        <w:ind w:left="720"/>
+        <w:rPr>
+          <w:b/>
+          <w:bCs/>
+          <w:color w:val="00B050"/>
+          <w:lang w:val="en-GB"/>
+        </w:rPr>
+      </w:pPr>
+    </w:p>
+    <w:p>
+      <w:pPr>
+        <w:ind w:left="720"/>
+        <w:rPr>
+          <w:b/>
+          <w:bCs/>
+          <w:color w:val="00B050"/>
+          <w:lang w:val="en-GB"/>
+        </w:rPr>
+      </w:pPr>
+    </w:p>
+    <w:p>
+      <w:pPr>
+        <w:pStyle w:val="ListParagraph"/>
+        <w:numPr>
+          <w:ilvl w:val="0"/>
+          <w:numId w:val="3"/>
+        </w:numPr>
+        <w:rPr>
+          <w:b/>
+          <w:bCs/>
+          <w:color w:val="EE0000"/>
+          <w:lang w:val="en-GB"/>
+        </w:rPr>
+      </w:pPr>
+      <w:r>
+        <w:rPr>
+          <w:b/>
+          <w:bCs/>
+          <w:color w:val="EE0000"/>
+          <w:lang w:val="en-GB"/>
+        </w:rPr>
+        <w:t>Migration script #</w:t>
+      </w:r>
+      <w:r>
+        <w:rPr>
+          <w:b/>
+          <w:bCs/>
+          <w:color w:val="EE0000"/>
+          <w:lang w:val="en-GB"/>
+        </w:rPr>
+        <w:t>23</w:t>
+      </w:r>
+    </w:p>
+    <w:p>
+      <w:pPr>
+        <w:ind w:left="720"/>
+        <w:rPr>
+          <w:lang w:val="en-GB"/>
+        </w:rPr>
+      </w:pPr>
+      <w:r>
+        <w:rPr>
+          <w:b/>
+          <w:bCs/>
+          <w:lang w:val="en-GB"/>
+        </w:rPr>
+        <w:t>Description:</w:t>
+      </w:r>
+      <w:r>
+        <w:rPr>
+          <w:lang w:val="en-GB"/>
+        </w:rPr>
+        <w:t xml:space="preserve"> Create SQL migration script from “</w:t>
+      </w:r>
+      <w:r>
+        <w:rPr>
+          <w:lang w:val="en-GB"/>
+        </w:rPr>
+        <w:t>AddNewFieldsRecruitmentBudget</w:t>
+      </w:r>
+      <w:r>
+        <w:rPr>
+          <w:lang w:val="en-GB"/>
+        </w:rPr>
+        <w:t>” to  “</w:t>
+      </w:r>
+      <w:r>
+        <w:rPr>
+          <w:lang w:val="en-GB"/>
+        </w:rPr>
+        <w:t>AddRecruitmentRequisition</w:t>
+      </w:r>
+      <w:r>
+        <w:rPr>
+          <w:lang w:val="en-GB"/>
+        </w:rPr>
+        <w:t>”</w:t>
+      </w:r>
+    </w:p>
+    <w:p>
+      <w:pPr>
+        <w:ind w:left="720"/>
+        <w:rPr>
+          <w:b/>
+          <w:bCs/>
+        </w:rPr>
+      </w:pPr>
+      <w:r>
+        <w:rPr>
+          <w:b/>
+          <w:bCs/>
+        </w:rPr>
+        <w:t>PMC script:</w:t>
+      </w:r>
+    </w:p>
+    <w:p>
+      <w:pPr>
+        <w:ind w:left="720"/>
+        <w:rPr>
+          <w:lang w:val="en-GB"/>
+        </w:rPr>
+      </w:pPr>
+      <w:r>
+        <w:t xml:space="preserve">Script-Migration -From </w:t>
+      </w:r>
+      <w:r>
+        <w:rPr>
+          <w:lang w:val="en-GB"/>
+        </w:rPr>
+        <w:t>AddNewFieldsRecruitmentBudget</w:t>
+      </w:r>
+      <w:r>
+        <w:rPr>
+          <w:lang w:val="en-GB"/>
+        </w:rPr>
+        <w:t xml:space="preserve"> </w:t>
+      </w:r>
+      <w:r>
+        <w:t xml:space="preserve">-To </w:t>
+      </w:r>
+      <w:r>
+        <w:rPr>
+          <w:lang w:val="en-GB"/>
+        </w:rPr>
+        <w:t xml:space="preserve">AddRecruitmentRequisition </w:t>
+      </w:r>
+      <w:r>
+        <w:rPr>
+          <w:lang w:val="en-GB"/>
+        </w:rPr>
+        <w:t>-Context AppDbContext</w:t>
+      </w:r>
+      <w:r>
+        <w:t xml:space="preserve"> -Output </w:t>
+      </w:r>
+      <w:r>
+        <w:rPr>
+          <w:lang w:val="en-GB"/>
+        </w:rPr>
+        <w:t>".\MigrationScripts\</w:t>
+      </w:r>
+      <w:r>
+        <w:rPr>
+          <w:lang w:val="en-GB"/>
+        </w:rPr>
+        <w:t>AddRecruitmentRequisition</w:t>
+      </w:r>
+      <w:r>
+        <w:rPr>
+          <w:lang w:val="en-GB"/>
+        </w:rPr>
+        <w:t>.sql"</w:t>
+      </w:r>
+    </w:p>
+    <w:p>
+      <w:pPr>
+        <w:ind w:left="720"/>
+        <w:rPr>
+          <w:b/>
+          <w:bCs/>
+          <w:color w:val="00B050"/>
+          <w:lang w:val="en-GB"/>
+        </w:rPr>
+      </w:pPr>
+      <w:r>
+        <w:rPr>
+          <w:b/>
+          <w:bCs/>
+          <w:color w:val="00B050"/>
+          <w:lang w:val="en-GB"/>
+        </w:rPr>
+        <w:t>Status: Completed</w:t>
+      </w:r>
+    </w:p>
+    <w:p>
+      <w:pPr>
+        <w:ind w:left="720"/>
+        <w:rPr>
+          <w:b/>
+          <w:bCs/>
+          <w:color w:val="00B050"/>
+          <w:lang w:val="en-GB"/>
+        </w:rPr>
+      </w:pPr>
+    </w:p>
+    <w:p>
+      <w:pPr>
+        <w:pStyle w:val="ListParagraph"/>
+        <w:numPr>
+          <w:ilvl w:val="0"/>
+          <w:numId w:val="3"/>
+        </w:numPr>
+        <w:rPr>
+          <w:b/>
+          <w:bCs/>
+          <w:color w:val="EE0000"/>
+          <w:lang w:val="en-GB"/>
+        </w:rPr>
+      </w:pPr>
+      <w:r>
+        <w:rPr>
+          <w:b/>
+          <w:bCs/>
+          <w:color w:val="EE0000"/>
+          <w:lang w:val="en-GB"/>
+        </w:rPr>
+        <w:t>Migration script #</w:t>
+      </w:r>
+      <w:r>
+        <w:rPr>
+          <w:b/>
+          <w:bCs/>
+          <w:color w:val="EE0000"/>
+          <w:lang w:val="en-GB"/>
+        </w:rPr>
+        <w:t>2</w:t>
+      </w:r>
+      <w:r>
+        <w:rPr>
+          <w:b/>
+          <w:bCs/>
+          <w:color w:val="EE0000"/>
+          <w:lang w:val="en-GB"/>
+        </w:rPr>
+        <w:t>4</w:t>
+      </w:r>
+    </w:p>
+    <w:p>
+      <w:pPr>
+        <w:ind w:left="720"/>
+        <w:rPr>
+          <w:lang w:val="en-GB"/>
+        </w:rPr>
+      </w:pPr>
+      <w:r>
+        <w:rPr>
+          <w:b/>
+          <w:bCs/>
+          <w:lang w:val="en-GB"/>
+        </w:rPr>
+        <w:t>Description:</w:t>
+      </w:r>
+      <w:r>
+        <w:rPr>
+          <w:lang w:val="en-GB"/>
+        </w:rPr>
+        <w:t xml:space="preserve"> Create SQL migration script from “</w:t>
+      </w:r>
+      <w:r>
+        <w:rPr>
+          <w:lang w:val="en-GB"/>
+        </w:rPr>
+        <w:t>AddRecruitmentRequisition</w:t>
+      </w:r>
+      <w:r>
+        <w:rPr>
+          <w:lang w:val="en-GB"/>
+        </w:rPr>
+        <w:t>” to  “</w:t>
+      </w:r>
+      <w:r>
+        <w:rPr>
+          <w:lang w:val="en-GB"/>
+        </w:rPr>
+        <w:t>UpdateRecruitmentRequisition</w:t>
+      </w:r>
+      <w:r>
+        <w:rPr>
+          <w:lang w:val="en-GB"/>
+        </w:rPr>
+        <w:t>”</w:t>
+      </w:r>
+    </w:p>
+    <w:p>
+      <w:pPr>
+        <w:ind w:left="720"/>
+        <w:rPr>
+          <w:b/>
+          <w:bCs/>
+        </w:rPr>
+      </w:pPr>
+      <w:r>
+        <w:rPr>
+          <w:b/>
+          <w:bCs/>
+        </w:rPr>
+        <w:t>PMC script:</w:t>
+      </w:r>
+    </w:p>
+    <w:p>
+      <w:pPr>
+        <w:ind w:left="720"/>
+        <w:rPr>
+          <w:lang w:val="en-GB"/>
+        </w:rPr>
+      </w:pPr>
+      <w:r>
         <w:lastRenderedPageBreak/>
-        <w:t>Migration script #</w:t>
-      </w:r>
-      <w:r>
-        <w:rPr>
-          <w:b/>
-          <w:bCs/>
-          <w:color w:val="EE0000"/>
-          <w:lang w:val="en-GB"/>
-        </w:rPr>
-        <w:t>23</w:t>
+        <w:t xml:space="preserve">Script-Migration -From </w:t>
+      </w:r>
+      <w:r>
+        <w:rPr>
+          <w:lang w:val="en-GB"/>
+        </w:rPr>
+        <w:t>AddRecruitmentRequisition</w:t>
+      </w:r>
+      <w:r>
+        <w:rPr>
+          <w:lang w:val="en-GB"/>
+        </w:rPr>
+        <w:t xml:space="preserve"> </w:t>
+      </w:r>
+      <w:r>
+        <w:t xml:space="preserve">-To </w:t>
+      </w:r>
+      <w:r>
+        <w:rPr>
+          <w:lang w:val="en-GB"/>
+        </w:rPr>
+        <w:t>Modify</w:t>
+      </w:r>
+      <w:r>
+        <w:rPr>
+          <w:lang w:val="en-GB"/>
+        </w:rPr>
+        <w:t>Recruitment</w:t>
+      </w:r>
+      <w:r>
+        <w:rPr>
+          <w:lang w:val="en-GB"/>
+        </w:rPr>
+        <w:t>Entities</w:t>
+      </w:r>
+      <w:r>
+        <w:rPr>
+          <w:lang w:val="en-GB"/>
+        </w:rPr>
+        <w:t xml:space="preserve"> </w:t>
+      </w:r>
+      <w:r>
+        <w:rPr>
+          <w:lang w:val="en-GB"/>
+        </w:rPr>
+        <w:t>-Context AppDbContext</w:t>
+      </w:r>
+      <w:r>
+        <w:t xml:space="preserve"> -Output </w:t>
+      </w:r>
+      <w:r>
+        <w:rPr>
+          <w:lang w:val="en-GB"/>
+        </w:rPr>
+        <w:t>".\MigrationScripts\</w:t>
+      </w:r>
+      <w:r>
+        <w:rPr>
+          <w:lang w:val="en-GB"/>
+        </w:rPr>
+        <w:t xml:space="preserve"> </w:t>
+      </w:r>
+      <w:r>
+        <w:rPr>
+          <w:lang w:val="en-GB"/>
+        </w:rPr>
+        <w:t>Modify</w:t>
+      </w:r>
+      <w:r>
+        <w:rPr>
+          <w:lang w:val="en-GB"/>
+        </w:rPr>
+        <w:t>Recruitment</w:t>
+      </w:r>
+      <w:r>
+        <w:rPr>
+          <w:lang w:val="en-GB"/>
+        </w:rPr>
+        <w:t>Entities</w:t>
+      </w:r>
+      <w:r>
+        <w:rPr>
+          <w:lang w:val="en-GB"/>
+        </w:rPr>
+        <w:t>.sql"</w:t>
       </w:r>
     </w:p>
     <w:p>
       <w:pPr>
         <w:ind w:left="720"/>
         <w:rPr>
-          <w:lang w:val="en-GB"/>
-        </w:rPr>
-      </w:pPr>
-      <w:r>
-        <w:rPr>
-          <w:b/>
-          <w:bCs/>
-          <w:lang w:val="en-GB"/>
-        </w:rPr>
-        <w:t>Description:</w:t>
-      </w:r>
-      <w:r>
-        <w:rPr>
-          <w:lang w:val="en-GB"/>
-        </w:rPr>
-        <w:t xml:space="preserve"> Create SQL migration script from “</w:t>
-      </w:r>
-      <w:r>
-        <w:rPr>
-          <w:lang w:val="en-GB"/>
-        </w:rPr>
-        <w:t>AddNewFieldsRecruitmentBudget</w:t>
-      </w:r>
-      <w:r>
-        <w:rPr>
-          <w:lang w:val="en-GB"/>
-        </w:rPr>
-        <w:t>” to  “</w:t>
-      </w:r>
-      <w:r>
-        <w:rPr>
-          <w:lang w:val="en-GB"/>
-        </w:rPr>
-        <w:t>AddRecruitmentRequisition</w:t>
-      </w:r>
-      <w:r>
-        <w:rPr>
-          <w:lang w:val="en-GB"/>
-        </w:rPr>
-        <w:t>”</w:t>
-      </w:r>
-    </w:p>
-    <w:p>
-      <w:pPr>
-        <w:ind w:left="720"/>
-        <w:rPr>
-          <w:b/>
-          <w:bCs/>
-        </w:rPr>
-      </w:pPr>
-      <w:r>
-        <w:rPr>
-          <w:b/>
-          <w:bCs/>
-        </w:rPr>
-        <w:t>PMC script:</w:t>
-      </w:r>
-    </w:p>
-    <w:p>
-      <w:pPr>
-        <w:ind w:left="720"/>
-        <w:rPr>
-          <w:lang w:val="en-GB"/>
-        </w:rPr>
-      </w:pPr>
-      <w:r>
-        <w:t xml:space="preserve">Script-Migration -From </w:t>
-      </w:r>
-      <w:r>
-        <w:rPr>
-          <w:lang w:val="en-GB"/>
-        </w:rPr>
-        <w:t>AddNewFieldsRecruitmentBudget</w:t>
-      </w:r>
-      <w:r>
-        <w:rPr>
-          <w:lang w:val="en-GB"/>
-        </w:rPr>
-        <w:t xml:space="preserve"> </w:t>
-      </w:r>
-      <w:r>
-        <w:t xml:space="preserve">-To </w:t>
-      </w:r>
-      <w:r>
-        <w:rPr>
-          <w:lang w:val="en-GB"/>
-        </w:rPr>
-        <w:t xml:space="preserve">AddRecruitmentRequisition </w:t>
-      </w:r>
-      <w:r>
-        <w:rPr>
-          <w:lang w:val="en-GB"/>
-        </w:rPr>
-        <w:t>-Context AppDbContext</w:t>
-      </w:r>
-      <w:r>
-        <w:t xml:space="preserve"> -Output </w:t>
-      </w:r>
-      <w:r>
-        <w:rPr>
-          <w:lang w:val="en-GB"/>
-        </w:rPr>
-        <w:t>".\MigrationScripts\</w:t>
-      </w:r>
-      <w:r>
-        <w:rPr>
-          <w:lang w:val="en-GB"/>
-        </w:rPr>
-        <w:t>AddRecruitmentRequisition</w:t>
-      </w:r>
-      <w:r>
-        <w:rPr>
-          <w:lang w:val="en-GB"/>
-        </w:rPr>
-        <w:t>.sql"</w:t>
-      </w:r>
-    </w:p>
-    <w:p>
-      <w:pPr>
-        <w:ind w:left="720"/>
-        <w:rPr>
           <w:b/>
           <w:bCs/>
           <w:color w:val="00B050"/>
@@ -8517,49 +8953,6 @@
     </w:p>
     <w:p>
       <w:pPr>
-        <w:ind w:left="720"/>
-        <w:rPr>
-          <w:b/>
-          <w:bCs/>
-          <w:color w:val="00B050"/>
-          <w:lang w:val="en-GB"/>
-        </w:rPr>
-      </w:pPr>
-    </w:p>
-    <w:p>
-      <w:pPr>
-        <w:ind w:left="720"/>
-        <w:rPr>
-          <w:b/>
-          <w:bCs/>
-          <w:color w:val="00B050"/>
-          <w:lang w:val="en-GB"/>
-        </w:rPr>
-      </w:pPr>
-    </w:p>
-    <w:p>
-      <w:pPr>
-        <w:ind w:left="720"/>
-        <w:rPr>
-          <w:b/>
-          <w:bCs/>
-          <w:color w:val="00B050"/>
-          <w:lang w:val="en-GB"/>
-        </w:rPr>
-      </w:pPr>
-    </w:p>
-    <w:p>
-      <w:pPr>
-        <w:ind w:left="720"/>
-      </w:pPr>
-    </w:p>
-    <w:p>
-      <w:r>
-        <w:br w:type="page"/>
-      </w:r>
-    </w:p>
-    <w:p>
-      <w:pPr>
         <w:rPr>
           <w:b/>
           <w:bCs/>
@@ -8574,7 +8967,6 @@
           <w:color w:val="EE0000"/>
           <w:u w:val="single"/>
         </w:rPr>
-        <w:lastRenderedPageBreak/>
         <w:t>AI Prompts</w:t>
       </w:r>
     </w:p>
@@ -8608,6 +9000,37 @@
           <w:lang w:val="en-GB"/>
         </w:rPr>
         <w:t>I have successfully executed the SQL migration script on my new database. Now, I will create views and table view function database objects using SQL Server scripts. Tell me how to synchronize the database objects that I will create in SQL Server with my Entity Framework data model.</w:t>
+      </w:r>
+    </w:p>
+    <w:p>
+      <w:pPr>
+        <w:rPr>
+          <w:lang w:val="en-GB"/>
+        </w:rPr>
+      </w:pPr>
+      <w:r>
+        <w:rPr>
+          <w:lang w:val="en-GB"/>
+        </w:rPr>
+        <w:t xml:space="preserve">I have created a new migration called, </w:t>
+      </w:r>
+      <w:r>
+        <w:rPr>
+          <w:lang w:val="en-GB"/>
+        </w:rPr>
+        <w:t>Update</w:t>
+      </w:r>
+      <w:r>
+        <w:rPr>
+          <w:lang w:val="en-GB"/>
+        </w:rPr>
+        <w:t>RecruitmentRequisition</w:t>
+      </w:r>
+      <w:r>
+        <w:rPr>
+          <w:lang w:val="en-GB"/>
+        </w:rPr>
+        <w:t>. Now, I realized that there are entity properties that I need to correct. So, I need to delete this migration. Note that this migration was not yet implemented in the database since I haven’t executed the command, Update-Database. Tell me how to remove this migration in my Blazor project without affecting the database.</w:t>
       </w:r>
     </w:p>
     <w:p/>
@@ -10017,7 +10440,6 @@
   <w:style w:type="character" w:default="1" w:styleId="DefaultParagraphFont">
     <w:name w:val="Default Paragraph Font"/>
     <w:uiPriority w:val="1"/>
-    <w:semiHidden/>
     <w:unhideWhenUsed/>
   </w:style>
   <w:style w:type="table" w:default="1" w:styleId="TableNormal">

</xml_diff>

<commit_message>
Added Shift Roster entities
</commit_message>
<xml_diff>
--- a/MigrationScripts/EF Core Migration History.docx
+++ b/MigrationScripts/EF Core Migration History.docx
@@ -73,7 +73,6 @@
         <w:t xml:space="preserve">Install-Package </w:t>
       </w:r>
       <w:proofErr w:type="spellStart"/>
-      <w:proofErr w:type="gramStart"/>
       <w:r>
         <w:rPr>
           <w:b/>
@@ -83,7 +82,6 @@
         <w:t>Microsoft.EntityFrameworkCore.Tools</w:t>
       </w:r>
       <w:proofErr w:type="spellEnd"/>
-      <w:proofErr w:type="gramEnd"/>
     </w:p>
     <w:p>
       <w:pPr>
@@ -125,7 +123,6 @@
         <w:t xml:space="preserve">Update-Package </w:t>
       </w:r>
       <w:proofErr w:type="spellStart"/>
-      <w:proofErr w:type="gramStart"/>
       <w:r>
         <w:rPr>
           <w:b/>
@@ -135,7 +132,6 @@
         <w:t>Microsoft.EntityFrameworkCore.Tools</w:t>
       </w:r>
       <w:proofErr w:type="spellEnd"/>
-      <w:proofErr w:type="gramEnd"/>
     </w:p>
     <w:p>
       <w:pPr>
@@ -751,15 +747,7 @@
           </w:tcPr>
           <w:p>
             <w:r>
-              <w:t xml:space="preserve">The directory </w:t>
-            </w:r>
-            <w:proofErr w:type="gramStart"/>
-            <w:r>
-              <w:t>use</w:t>
-            </w:r>
-            <w:proofErr w:type="gramEnd"/>
-            <w:r>
-              <w:t xml:space="preserve"> to output the files. Paths are relative to the target project directory. Defaults to "Migrations".</w:t>
+              <w:t>The directory use to output the files. Paths are relative to the target project directory. Defaults to "Migrations".</w:t>
             </w:r>
           </w:p>
         </w:tc>
@@ -1333,13 +1321,8 @@
       <w:pPr>
         <w:ind w:left="360"/>
       </w:pPr>
-      <w:proofErr w:type="gramStart"/>
-      <w:r>
-        <w:t>  The</w:t>
-      </w:r>
-      <w:proofErr w:type="gramEnd"/>
-      <w:r>
-        <w:t xml:space="preserve"> -</w:t>
+      <w:r>
+        <w:t>  The -</w:t>
       </w:r>
       <w:proofErr w:type="spellStart"/>
       <w:r>
@@ -1364,13 +1347,8 @@
       <w:pPr>
         <w:ind w:left="360"/>
       </w:pPr>
-      <w:proofErr w:type="gramStart"/>
-      <w:r>
-        <w:t>  If</w:t>
-      </w:r>
-      <w:proofErr w:type="gramEnd"/>
-      <w:r>
-        <w:t xml:space="preserve"> there are changes in your </w:t>
+      <w:r>
+        <w:t xml:space="preserve">  If there are changes in your </w:t>
       </w:r>
       <w:r>
         <w:rPr>
@@ -1397,13 +1375,8 @@
       <w:pPr>
         <w:ind w:left="360"/>
       </w:pPr>
-      <w:proofErr w:type="gramStart"/>
-      <w:r>
-        <w:t>  If</w:t>
-      </w:r>
-      <w:proofErr w:type="gramEnd"/>
-      <w:r>
-        <w:t xml:space="preserve"> there are </w:t>
+      <w:r>
+        <w:t xml:space="preserve">  If there are </w:t>
       </w:r>
       <w:r>
         <w:rPr>
@@ -1629,11 +1602,7 @@
         <w:ind w:left="1080"/>
       </w:pPr>
       <w:r>
-        <w:t>Add-</w:t>
-      </w:r>
-      <w:proofErr w:type="gramStart"/>
-      <w:r>
-        <w:t xml:space="preserve">Migration </w:t>
+        <w:t xml:space="preserve">Add-Migration </w:t>
       </w:r>
       <w:r>
         <w:t xml:space="preserve"> </w:t>
@@ -1649,7 +1618,6 @@
         <w:t>ToMaritalStatusCode</w:t>
       </w:r>
       <w:proofErr w:type="spellEnd"/>
-      <w:proofErr w:type="gramEnd"/>
       <w:r>
         <w:t xml:space="preserve"> -Context </w:t>
       </w:r>
@@ -1754,11 +1722,7 @@
         <w:ind w:left="1080"/>
       </w:pPr>
       <w:r>
-        <w:t>Add-</w:t>
-      </w:r>
-      <w:proofErr w:type="gramStart"/>
-      <w:r>
-        <w:t xml:space="preserve">Migration </w:t>
+        <w:t xml:space="preserve">Add-Migration </w:t>
       </w:r>
       <w:r>
         <w:t xml:space="preserve"> </w:t>
@@ -1768,7 +1732,6 @@
         <w:t>RefactorEmployeeEntitySchema</w:t>
       </w:r>
       <w:proofErr w:type="spellEnd"/>
-      <w:proofErr w:type="gramEnd"/>
       <w:r>
         <w:t xml:space="preserve"> -Context </w:t>
       </w:r>
@@ -5954,391 +5917,8 @@
     </w:p>
     <w:p/>
     <w:p/>
-    <w:p>
-      <w:pPr>
-        <w:rPr>
-          <w:b/>
-          <w:bCs/>
-          <w:color w:val="EE0000"/>
-        </w:rPr>
-      </w:pPr>
-    </w:p>
-    <w:p>
-      <w:pPr>
-        <w:rPr>
-          <w:b/>
-          <w:bCs/>
-          <w:color w:val="EE0000"/>
-        </w:rPr>
-      </w:pPr>
-    </w:p>
-    <w:p>
-      <w:pPr>
-        <w:rPr>
-          <w:b/>
-          <w:bCs/>
-          <w:color w:val="EE0000"/>
-        </w:rPr>
-      </w:pPr>
-    </w:p>
-    <w:p>
-      <w:pPr>
-        <w:rPr>
-          <w:b/>
-          <w:bCs/>
-          <w:color w:val="EE0000"/>
-        </w:rPr>
-      </w:pPr>
-      <w:r>
-        <w:rPr>
-          <w:b/>
-          <w:bCs/>
-          <w:color w:val="EE0000"/>
-        </w:rPr>
-        <w:t>To remove previous migration without updating the database:</w:t>
-      </w:r>
-    </w:p>
-    <w:p>
-      <w:r>
-        <w:t xml:space="preserve">Remove-Migration -Context </w:t>
-      </w:r>
-      <w:proofErr w:type="spellStart"/>
-      <w:r>
-        <w:t>AppDbContext</w:t>
-      </w:r>
-      <w:proofErr w:type="spellEnd"/>
-    </w:p>
-    <w:p>
-      <w:pPr>
-        <w:rPr>
-          <w:b/>
-          <w:bCs/>
-          <w:color w:val="EE0000"/>
-        </w:rPr>
-      </w:pPr>
-      <w:r>
-        <w:rPr>
-          <w:b/>
-          <w:bCs/>
-          <w:color w:val="EE0000"/>
-        </w:rPr>
-        <w:t>To get the list of all existing migrations:</w:t>
-      </w:r>
-    </w:p>
-    <w:p>
-      <w:r>
-        <w:t xml:space="preserve">Get-Migration -Context </w:t>
-      </w:r>
-      <w:proofErr w:type="spellStart"/>
-      <w:r>
-        <w:t>AppDbContext</w:t>
-      </w:r>
-      <w:proofErr w:type="spellEnd"/>
-    </w:p>
     <w:p/>
-    <w:p>
-      <w:pPr>
-        <w:rPr>
-          <w:lang w:val="en-GB"/>
-        </w:rPr>
-      </w:pPr>
-      <w:r>
-        <w:rPr>
-          <w:lang w:val="en-GB"/>
-        </w:rPr>
-        <w:t xml:space="preserve">If you want the </w:t>
-      </w:r>
-      <w:r>
-        <w:rPr>
-          <w:b/>
-          <w:bCs/>
-          <w:lang w:val="en-GB"/>
-        </w:rPr>
-        <w:t>last unapplied migration only</w:t>
-      </w:r>
-      <w:r>
-        <w:rPr>
-          <w:lang w:val="en-GB"/>
-        </w:rPr>
-        <w:t>, you can run:</w:t>
-      </w:r>
-    </w:p>
-    <w:p>
-      <w:pPr>
-        <w:rPr>
-          <w:color w:val="EE0000"/>
-          <w:lang w:val="en-GB"/>
-        </w:rPr>
-      </w:pPr>
-      <w:r>
-        <w:rPr>
-          <w:color w:val="EE0000"/>
-          <w:lang w:val="en-GB"/>
-        </w:rPr>
-        <w:t>Script-Migration -Idempotent -Output "Migrations\</w:t>
-      </w:r>
-      <w:proofErr w:type="spellStart"/>
-      <w:r>
-        <w:rPr>
-          <w:color w:val="EE0000"/>
-          <w:lang w:val="en-GB"/>
-        </w:rPr>
-        <w:t>Last.sql</w:t>
-      </w:r>
-      <w:proofErr w:type="spellEnd"/>
-      <w:r>
-        <w:rPr>
-          <w:color w:val="EE0000"/>
-          <w:lang w:val="en-GB"/>
-        </w:rPr>
-        <w:t>"</w:t>
-      </w:r>
-    </w:p>
-    <w:p>
-      <w:pPr>
-        <w:rPr>
-          <w:color w:val="EE0000"/>
-          <w:lang w:val="en-GB"/>
-        </w:rPr>
-      </w:pPr>
-      <w:r>
-        <w:rPr>
-          <w:color w:val="EE0000"/>
-          <w:lang w:val="en-GB"/>
-        </w:rPr>
-        <w:t xml:space="preserve">Script-Migration -Idempotent </w:t>
-      </w:r>
-      <w:r>
-        <w:rPr>
-          <w:color w:val="EE0000"/>
-          <w:lang w:val="en-GB"/>
-        </w:rPr>
-        <w:t xml:space="preserve">-Context </w:t>
-      </w:r>
-      <w:proofErr w:type="spellStart"/>
-      <w:r>
-        <w:rPr>
-          <w:color w:val="EE0000"/>
-          <w:lang w:val="en-GB"/>
-        </w:rPr>
-        <w:t>AppDbContext</w:t>
-      </w:r>
-      <w:proofErr w:type="spellEnd"/>
-      <w:r>
-        <w:rPr>
-          <w:color w:val="EE0000"/>
-          <w:lang w:val="en-GB"/>
-        </w:rPr>
-        <w:t xml:space="preserve"> </w:t>
-      </w:r>
-      <w:r>
-        <w:rPr>
-          <w:color w:val="EE0000"/>
-          <w:lang w:val="en-GB"/>
-        </w:rPr>
-        <w:t>-Output "</w:t>
-      </w:r>
-      <w:r>
-        <w:rPr>
-          <w:color w:val="EE0000"/>
-          <w:lang w:val="en-GB"/>
-        </w:rPr>
-        <w:t>.\</w:t>
-      </w:r>
-      <w:proofErr w:type="spellStart"/>
-      <w:r>
-        <w:rPr>
-          <w:color w:val="EE0000"/>
-          <w:lang w:val="en-GB"/>
-        </w:rPr>
-        <w:t>MigrationScripts</w:t>
-      </w:r>
-      <w:proofErr w:type="spellEnd"/>
-      <w:r>
-        <w:rPr>
-          <w:color w:val="EE0000"/>
-          <w:lang w:val="en-GB"/>
-        </w:rPr>
-        <w:t>\</w:t>
-      </w:r>
-      <w:proofErr w:type="spellStart"/>
-      <w:r>
-        <w:rPr>
-          <w:color w:val="EE0000"/>
-          <w:lang w:val="en-GB"/>
-        </w:rPr>
-        <w:t>Last.sql</w:t>
-      </w:r>
-      <w:proofErr w:type="spellEnd"/>
-      <w:r>
-        <w:rPr>
-          <w:color w:val="EE0000"/>
-          <w:lang w:val="en-GB"/>
-        </w:rPr>
-        <w:t>"</w:t>
-      </w:r>
-    </w:p>
-    <w:p>
-      <w:pPr>
-        <w:rPr>
-          <w:lang w:val="en-GB"/>
-        </w:rPr>
-      </w:pPr>
-      <w:r>
-        <w:rPr>
-          <w:lang w:val="en-GB"/>
-        </w:rPr>
-        <w:t>This generates a script that checks if the migration has already been applied before running it (safe for multiple DBs).</w:t>
-      </w:r>
-    </w:p>
-    <w:p>
-      <w:pPr>
-        <w:rPr>
-          <w:b/>
-          <w:bCs/>
-          <w:sz w:val="30"/>
-          <w:szCs w:val="30"/>
-          <w:u w:val="single"/>
-        </w:rPr>
-      </w:pPr>
-    </w:p>
-    <w:p>
-      <w:pPr>
-        <w:rPr>
-          <w:b/>
-          <w:bCs/>
-          <w:sz w:val="30"/>
-          <w:szCs w:val="30"/>
-          <w:u w:val="single"/>
-        </w:rPr>
-      </w:pPr>
-    </w:p>
-    <w:p>
-      <w:pPr>
-        <w:rPr>
-          <w:b/>
-          <w:bCs/>
-          <w:sz w:val="30"/>
-          <w:szCs w:val="30"/>
-          <w:u w:val="single"/>
-        </w:rPr>
-      </w:pPr>
-      <w:r>
-        <w:rPr>
-          <w:b/>
-          <w:bCs/>
-          <w:sz w:val="30"/>
-          <w:szCs w:val="30"/>
-          <w:u w:val="single"/>
-        </w:rPr>
-        <w:t>Migration using SQL Script:</w:t>
-      </w:r>
-    </w:p>
-    <w:p>
-      <w:pPr>
-        <w:rPr>
-          <w:b/>
-          <w:bCs/>
-          <w:color w:val="EE0000"/>
-        </w:rPr>
-      </w:pPr>
-      <w:r>
-        <w:rPr>
-          <w:b/>
-          <w:bCs/>
-          <w:color w:val="EE0000"/>
-        </w:rPr>
-        <w:t>To generate SQL migration script</w:t>
-      </w:r>
-      <w:r>
-        <w:rPr>
-          <w:b/>
-          <w:bCs/>
-          <w:color w:val="EE0000"/>
-        </w:rPr>
-        <w:t xml:space="preserve"> from first migration up to the latest one. Note that the output </w:t>
-      </w:r>
-      <w:proofErr w:type="spellStart"/>
-      <w:r>
-        <w:rPr>
-          <w:b/>
-          <w:bCs/>
-          <w:color w:val="EE0000"/>
-        </w:rPr>
-        <w:t>sql</w:t>
-      </w:r>
-      <w:proofErr w:type="spellEnd"/>
-      <w:r>
-        <w:rPr>
-          <w:b/>
-          <w:bCs/>
-          <w:color w:val="EE0000"/>
-        </w:rPr>
-        <w:t xml:space="preserve"> file will be generated in the following folder: </w:t>
-      </w:r>
-      <w:r>
-        <w:rPr>
-          <w:b/>
-          <w:bCs/>
-          <w:color w:val="EE0000"/>
-        </w:rPr>
-        <w:t>C:\NET Projects\</w:t>
-      </w:r>
-      <w:proofErr w:type="spellStart"/>
-      <w:r>
-        <w:rPr>
-          <w:b/>
-          <w:bCs/>
-          <w:color w:val="EE0000"/>
-        </w:rPr>
-        <w:t>KenHRSolution</w:t>
-      </w:r>
-      <w:proofErr w:type="spellEnd"/>
-      <w:r>
-        <w:rPr>
-          <w:b/>
-          <w:bCs/>
-          <w:color w:val="EE0000"/>
-        </w:rPr>
-        <w:t>\</w:t>
-      </w:r>
-      <w:proofErr w:type="spellStart"/>
-      <w:r>
-        <w:rPr>
-          <w:b/>
-          <w:bCs/>
-          <w:color w:val="EE0000"/>
-        </w:rPr>
-        <w:t>KenHRApp</w:t>
-      </w:r>
-      <w:proofErr w:type="spellEnd"/>
-      <w:r>
-        <w:rPr>
-          <w:b/>
-          <w:bCs/>
-          <w:color w:val="EE0000"/>
-        </w:rPr>
-        <w:t>\</w:t>
-      </w:r>
-      <w:proofErr w:type="spellStart"/>
-      <w:r>
-        <w:rPr>
-          <w:b/>
-          <w:bCs/>
-          <w:color w:val="EE0000"/>
-        </w:rPr>
-        <w:t>MigrationScripts</w:t>
-      </w:r>
-      <w:proofErr w:type="spellEnd"/>
-      <w:r>
-        <w:rPr>
-          <w:b/>
-          <w:bCs/>
-          <w:color w:val="EE0000"/>
-        </w:rPr>
-        <w:t>. Before executing the script, check the last migration name in EF Core, then only run the script from there.</w:t>
-      </w:r>
-    </w:p>
+    <w:p/>
     <w:p>
       <w:pPr>
         <w:pStyle w:val="ListParagraph"/>
@@ -6350,69 +5930,385 @@
           <w:b/>
           <w:bCs/>
           <w:color w:val="EE0000"/>
-          <w:lang w:val="en-GB"/>
-        </w:rPr>
-      </w:pPr>
-      <w:r>
-        <w:rPr>
-          <w:b/>
-          <w:bCs/>
-          <w:color w:val="EE0000"/>
-          <w:lang w:val="en-GB"/>
-        </w:rPr>
-        <w:t>Migration script #2</w:t>
-      </w:r>
-    </w:p>
-    <w:p>
-      <w:pPr>
-        <w:ind w:left="720"/>
-        <w:rPr>
-          <w:lang w:val="en-GB"/>
-        </w:rPr>
-      </w:pPr>
-      <w:r>
-        <w:rPr>
-          <w:lang w:val="en-GB"/>
-        </w:rPr>
-        <w:t>S</w:t>
-      </w:r>
-      <w:r>
-        <w:rPr>
-          <w:lang w:val="en-GB"/>
-        </w:rPr>
-        <w:t xml:space="preserve">cript-Migration -From 0 -To </w:t>
-      </w:r>
-      <w:proofErr w:type="spellStart"/>
-      <w:r>
-        <w:rPr>
-          <w:lang w:val="en-GB"/>
-        </w:rPr>
-        <w:t>ModifyEmployeeModel</w:t>
-      </w:r>
-      <w:proofErr w:type="spellEnd"/>
-      <w:r>
-        <w:rPr>
-          <w:lang w:val="en-GB"/>
-        </w:rPr>
+        </w:rPr>
+      </w:pPr>
+      <w:r>
+        <w:rPr>
+          <w:b/>
+          <w:bCs/>
+          <w:color w:val="EE0000"/>
+        </w:rPr>
+        <w:lastRenderedPageBreak/>
+        <w:t>Data Migration PMC Command #</w:t>
+      </w:r>
+      <w:r>
+        <w:rPr>
+          <w:b/>
+          <w:bCs/>
+          <w:color w:val="EE0000"/>
+        </w:rPr>
+        <w:t>2</w:t>
+      </w:r>
+      <w:r>
+        <w:rPr>
+          <w:b/>
+          <w:bCs/>
+          <w:color w:val="EE0000"/>
+        </w:rPr>
+        <w:t>9</w:t>
+      </w:r>
+    </w:p>
+    <w:p>
+      <w:pPr>
+        <w:ind w:left="1080"/>
+      </w:pPr>
+      <w:r>
+        <w:t>Add-Migration</w:t>
+      </w:r>
+      <w:r>
+        <w:t xml:space="preserve"> </w:t>
+      </w:r>
+      <w:proofErr w:type="spellStart"/>
+      <w:r>
+        <w:rPr>
+          <w:lang w:val="en-GB"/>
+        </w:rPr>
+        <w:t>CreateShiftRosterEntities</w:t>
+      </w:r>
+      <w:proofErr w:type="spellEnd"/>
+      <w:r>
         <w:t xml:space="preserve"> -Context </w:t>
       </w:r>
       <w:proofErr w:type="spellStart"/>
       <w:r>
-        <w:rPr>
-          <w:lang w:val="en-GB"/>
-        </w:rPr>
         <w:t>AppDbContext</w:t>
       </w:r>
       <w:proofErr w:type="spellEnd"/>
       <w:r>
-        <w:rPr>
-          <w:lang w:val="en-GB"/>
-        </w:rPr>
-        <w:t xml:space="preserve"> -Output ".\</w:t>
-      </w:r>
-      <w:proofErr w:type="spellStart"/>
-      <w:r>
-        <w:rPr>
+        <w:t xml:space="preserve"> </w:t>
+      </w:r>
+      <w:r>
+        <w:t xml:space="preserve">-Project </w:t>
+      </w:r>
+      <w:proofErr w:type="spellStart"/>
+      <w:r>
+        <w:t>KenHRApp.Infrastructure</w:t>
+      </w:r>
+      <w:proofErr w:type="spellEnd"/>
+      <w:r>
+        <w:t xml:space="preserve"> -</w:t>
+      </w:r>
+      <w:proofErr w:type="spellStart"/>
+      <w:r>
+        <w:t>StartupProject</w:t>
+      </w:r>
+      <w:proofErr w:type="spellEnd"/>
+      <w:r>
+        <w:t xml:space="preserve"> </w:t>
+      </w:r>
+      <w:proofErr w:type="spellStart"/>
+      <w:r>
+        <w:t>KenHRApp.Web</w:t>
+      </w:r>
+      <w:proofErr w:type="spellEnd"/>
+      <w:r>
+        <w:t xml:space="preserve"> -Verbose</w:t>
+      </w:r>
+    </w:p>
+    <w:p>
+      <w:pPr>
+        <w:ind w:left="1080"/>
+      </w:pPr>
+      <w:r>
+        <w:t xml:space="preserve">Update-Database </w:t>
+      </w:r>
+      <w:r>
+        <w:t xml:space="preserve">-Context </w:t>
+      </w:r>
+      <w:proofErr w:type="spellStart"/>
+      <w:r>
+        <w:t>AppDbContext</w:t>
+      </w:r>
+      <w:proofErr w:type="spellEnd"/>
+    </w:p>
+    <w:p>
+      <w:pPr>
+        <w:ind w:left="1080"/>
+        <w:rPr>
+          <w:u w:val="single"/>
+        </w:rPr>
+      </w:pPr>
+      <w:r>
+        <w:rPr>
+          <w:b/>
+          <w:bCs/>
+          <w:u w:val="single"/>
+        </w:rPr>
+        <w:t>Status:</w:t>
+      </w:r>
+      <w:r>
+        <w:rPr>
+          <w:u w:val="single"/>
+        </w:rPr>
+        <w:t xml:space="preserve"> </w:t>
+      </w:r>
+    </w:p>
+    <w:p>
+      <w:pPr>
+        <w:pStyle w:val="ListParagraph"/>
+        <w:numPr>
+          <w:ilvl w:val="2"/>
+          <w:numId w:val="6"/>
+        </w:numPr>
+      </w:pPr>
+      <w:r>
+        <w:t>Development Database:</w:t>
+      </w:r>
+      <w:r>
+        <w:t xml:space="preserve"> </w:t>
+      </w:r>
+      <w:r>
+        <w:rPr>
+          <w:color w:val="EE0000"/>
+        </w:rPr>
+        <w:t>Pending</w:t>
+      </w:r>
+    </w:p>
+    <w:p>
+      <w:pPr>
+        <w:pStyle w:val="ListParagraph"/>
+        <w:numPr>
+          <w:ilvl w:val="2"/>
+          <w:numId w:val="6"/>
+        </w:numPr>
+      </w:pPr>
+      <w:r>
+        <w:t xml:space="preserve">Staging Database: </w:t>
+      </w:r>
+      <w:r>
+        <w:rPr>
+          <w:color w:val="00B050"/>
+        </w:rPr>
+        <w:t>Migration completed</w:t>
+      </w:r>
+      <w:r>
+        <w:rPr>
+          <w:color w:val="00B050"/>
+        </w:rPr>
+        <w:t xml:space="preserve"> (Date Completed: 0</w:t>
+      </w:r>
+      <w:r>
+        <w:rPr>
+          <w:color w:val="00B050"/>
+        </w:rPr>
+        <w:t>7</w:t>
+      </w:r>
+      <w:r>
+        <w:rPr>
+          <w:color w:val="00B050"/>
+        </w:rPr>
+        <w:t>-</w:t>
+      </w:r>
+      <w:r>
+        <w:rPr>
+          <w:color w:val="00B050"/>
+        </w:rPr>
+        <w:t>Dec</w:t>
+      </w:r>
+      <w:r>
+        <w:rPr>
+          <w:color w:val="00B050"/>
+        </w:rPr>
+        <w:t>-2025)</w:t>
+      </w:r>
+    </w:p>
+    <w:p/>
+    <w:p>
+      <w:pPr>
+        <w:rPr>
+          <w:b/>
+          <w:bCs/>
+          <w:color w:val="EE0000"/>
+        </w:rPr>
+      </w:pPr>
+    </w:p>
+    <w:p>
+      <w:pPr>
+        <w:rPr>
+          <w:b/>
+          <w:bCs/>
+          <w:color w:val="EE0000"/>
+        </w:rPr>
+      </w:pPr>
+    </w:p>
+    <w:p>
+      <w:pPr>
+        <w:rPr>
+          <w:b/>
+          <w:bCs/>
+          <w:color w:val="EE0000"/>
+        </w:rPr>
+      </w:pPr>
+      <w:r>
+        <w:rPr>
+          <w:b/>
+          <w:bCs/>
+          <w:color w:val="EE0000"/>
+        </w:rPr>
+        <w:t>To remove previous migration without updating the database:</w:t>
+      </w:r>
+    </w:p>
+    <w:p>
+      <w:r>
+        <w:t xml:space="preserve">Remove-Migration -Context </w:t>
+      </w:r>
+      <w:proofErr w:type="spellStart"/>
+      <w:r>
+        <w:t>AppDbContext</w:t>
+      </w:r>
+      <w:proofErr w:type="spellEnd"/>
+    </w:p>
+    <w:p>
+      <w:pPr>
+        <w:rPr>
+          <w:b/>
+          <w:bCs/>
+          <w:color w:val="EE0000"/>
+        </w:rPr>
+      </w:pPr>
+      <w:r>
+        <w:rPr>
+          <w:b/>
+          <w:bCs/>
+          <w:color w:val="EE0000"/>
+        </w:rPr>
+        <w:t>To get the list of all existing migrations:</w:t>
+      </w:r>
+    </w:p>
+    <w:p>
+      <w:r>
+        <w:t xml:space="preserve">Get-Migration -Context </w:t>
+      </w:r>
+      <w:proofErr w:type="spellStart"/>
+      <w:r>
+        <w:t>AppDbContext</w:t>
+      </w:r>
+      <w:proofErr w:type="spellEnd"/>
+    </w:p>
+    <w:p/>
+    <w:p>
+      <w:pPr>
+        <w:rPr>
+          <w:lang w:val="en-GB"/>
+        </w:rPr>
+      </w:pPr>
+      <w:r>
+        <w:rPr>
+          <w:lang w:val="en-GB"/>
+        </w:rPr>
+        <w:t xml:space="preserve">If you want the </w:t>
+      </w:r>
+      <w:r>
+        <w:rPr>
+          <w:b/>
+          <w:bCs/>
+          <w:lang w:val="en-GB"/>
+        </w:rPr>
+        <w:t>last unapplied migration only</w:t>
+      </w:r>
+      <w:r>
+        <w:rPr>
+          <w:lang w:val="en-GB"/>
+        </w:rPr>
+        <w:t>, you can run:</w:t>
+      </w:r>
+    </w:p>
+    <w:p>
+      <w:pPr>
+        <w:rPr>
+          <w:color w:val="EE0000"/>
+          <w:lang w:val="en-GB"/>
+        </w:rPr>
+      </w:pPr>
+      <w:r>
+        <w:rPr>
+          <w:color w:val="EE0000"/>
+          <w:lang w:val="en-GB"/>
+        </w:rPr>
+        <w:t>Script-Migration -Idempotent -Output "Migrations\</w:t>
+      </w:r>
+      <w:proofErr w:type="spellStart"/>
+      <w:r>
+        <w:rPr>
+          <w:color w:val="EE0000"/>
+          <w:lang w:val="en-GB"/>
+        </w:rPr>
+        <w:t>Last.sql</w:t>
+      </w:r>
+      <w:proofErr w:type="spellEnd"/>
+      <w:r>
+        <w:rPr>
+          <w:color w:val="EE0000"/>
+          <w:lang w:val="en-GB"/>
+        </w:rPr>
+        <w:t>"</w:t>
+      </w:r>
+    </w:p>
+    <w:p>
+      <w:pPr>
+        <w:rPr>
+          <w:color w:val="EE0000"/>
+          <w:lang w:val="en-GB"/>
+        </w:rPr>
+      </w:pPr>
+      <w:r>
+        <w:rPr>
+          <w:color w:val="EE0000"/>
+          <w:lang w:val="en-GB"/>
+        </w:rPr>
+        <w:t xml:space="preserve">Script-Migration -Idempotent </w:t>
+      </w:r>
+      <w:r>
+        <w:rPr>
+          <w:color w:val="EE0000"/>
+          <w:lang w:val="en-GB"/>
+        </w:rPr>
+        <w:t xml:space="preserve">-Context </w:t>
+      </w:r>
+      <w:proofErr w:type="spellStart"/>
+      <w:r>
+        <w:rPr>
+          <w:color w:val="EE0000"/>
+          <w:lang w:val="en-GB"/>
+        </w:rPr>
+        <w:t>AppDbContext</w:t>
+      </w:r>
+      <w:proofErr w:type="spellEnd"/>
+      <w:r>
+        <w:rPr>
+          <w:color w:val="EE0000"/>
+          <w:lang w:val="en-GB"/>
+        </w:rPr>
+        <w:t xml:space="preserve"> </w:t>
+      </w:r>
+      <w:r>
+        <w:rPr>
+          <w:color w:val="EE0000"/>
+          <w:lang w:val="en-GB"/>
+        </w:rPr>
+        <w:t>-Output "</w:t>
+      </w:r>
+      <w:r>
+        <w:rPr>
+          <w:color w:val="EE0000"/>
+          <w:lang w:val="en-GB"/>
+        </w:rPr>
+        <w:t>.\</w:t>
+      </w:r>
+      <w:proofErr w:type="spellStart"/>
+      <w:r>
+        <w:rPr>
+          <w:color w:val="EE0000"/>
           <w:lang w:val="en-GB"/>
         </w:rPr>
         <w:t>MigrationScripts</w:t>
@@ -6420,6 +6316,7 @@
       <w:proofErr w:type="spellEnd"/>
       <w:r>
         <w:rPr>
+          <w:color w:val="EE0000"/>
           <w:lang w:val="en-GB"/>
         </w:rPr>
         <w:t>\</w:t>
@@ -6427,13 +6324,15 @@
       <w:proofErr w:type="spellStart"/>
       <w:r>
         <w:rPr>
-          <w:lang w:val="en-GB"/>
-        </w:rPr>
-        <w:t>ModifyEmployeeModel.sql</w:t>
-      </w:r>
-      <w:proofErr w:type="spellEnd"/>
-      <w:r>
-        <w:rPr>
+          <w:color w:val="EE0000"/>
+          <w:lang w:val="en-GB"/>
+        </w:rPr>
+        <w:t>Last.sql</w:t>
+      </w:r>
+      <w:proofErr w:type="spellEnd"/>
+      <w:r>
+        <w:rPr>
+          <w:color w:val="EE0000"/>
           <w:lang w:val="en-GB"/>
         </w:rPr>
         <w:t>"</w:t>
@@ -6441,31 +6340,164 @@
     </w:p>
     <w:p>
       <w:pPr>
-        <w:ind w:left="720"/>
-        <w:rPr>
-          <w:b/>
-          <w:bCs/>
-          <w:color w:val="00B050"/>
-          <w:lang w:val="en-GB"/>
-        </w:rPr>
-      </w:pPr>
-      <w:r>
-        <w:rPr>
-          <w:b/>
-          <w:bCs/>
-          <w:color w:val="00B050"/>
-          <w:lang w:val="en-GB"/>
-        </w:rPr>
-        <w:t>Status: Completed</w:t>
-      </w:r>
-    </w:p>
-    <w:p>
-      <w:pPr>
-        <w:ind w:left="720"/>
-        <w:rPr>
-          <w:lang w:val="en-GB"/>
-        </w:rPr>
-      </w:pPr>
+        <w:rPr>
+          <w:lang w:val="en-GB"/>
+        </w:rPr>
+      </w:pPr>
+      <w:r>
+        <w:rPr>
+          <w:lang w:val="en-GB"/>
+        </w:rPr>
+        <w:t>This generates a script that checks if the migration has already been applied before running it (safe for multiple DBs).</w:t>
+      </w:r>
+    </w:p>
+    <w:p>
+      <w:pPr>
+        <w:rPr>
+          <w:b/>
+          <w:bCs/>
+          <w:sz w:val="30"/>
+          <w:szCs w:val="30"/>
+          <w:u w:val="single"/>
+        </w:rPr>
+      </w:pPr>
+    </w:p>
+    <w:p>
+      <w:pPr>
+        <w:rPr>
+          <w:b/>
+          <w:bCs/>
+          <w:sz w:val="30"/>
+          <w:szCs w:val="30"/>
+          <w:u w:val="single"/>
+        </w:rPr>
+      </w:pPr>
+    </w:p>
+    <w:p>
+      <w:pPr>
+        <w:rPr>
+          <w:b/>
+          <w:bCs/>
+          <w:sz w:val="30"/>
+          <w:szCs w:val="30"/>
+          <w:u w:val="single"/>
+        </w:rPr>
+      </w:pPr>
+      <w:r>
+        <w:rPr>
+          <w:b/>
+          <w:bCs/>
+          <w:sz w:val="30"/>
+          <w:szCs w:val="30"/>
+          <w:u w:val="single"/>
+        </w:rPr>
+        <w:t>Migration using SQL Script:</w:t>
+      </w:r>
+    </w:p>
+    <w:p>
+      <w:pPr>
+        <w:rPr>
+          <w:b/>
+          <w:bCs/>
+          <w:color w:val="EE0000"/>
+        </w:rPr>
+      </w:pPr>
+      <w:r>
+        <w:rPr>
+          <w:b/>
+          <w:bCs/>
+          <w:color w:val="EE0000"/>
+        </w:rPr>
+        <w:t>To generate SQL migration script</w:t>
+      </w:r>
+      <w:r>
+        <w:rPr>
+          <w:b/>
+          <w:bCs/>
+          <w:color w:val="EE0000"/>
+        </w:rPr>
+        <w:t xml:space="preserve"> from first migration up to the latest one. Note that the output </w:t>
+      </w:r>
+      <w:proofErr w:type="spellStart"/>
+      <w:r>
+        <w:rPr>
+          <w:b/>
+          <w:bCs/>
+          <w:color w:val="EE0000"/>
+        </w:rPr>
+        <w:t>sql</w:t>
+      </w:r>
+      <w:proofErr w:type="spellEnd"/>
+      <w:r>
+        <w:rPr>
+          <w:b/>
+          <w:bCs/>
+          <w:color w:val="EE0000"/>
+        </w:rPr>
+        <w:t xml:space="preserve"> file will be generated in the following folder: </w:t>
+      </w:r>
+      <w:r>
+        <w:rPr>
+          <w:b/>
+          <w:bCs/>
+          <w:color w:val="EE0000"/>
+        </w:rPr>
+        <w:t>C:\NET Projects\</w:t>
+      </w:r>
+      <w:proofErr w:type="spellStart"/>
+      <w:r>
+        <w:rPr>
+          <w:b/>
+          <w:bCs/>
+          <w:color w:val="EE0000"/>
+        </w:rPr>
+        <w:t>KenHRSolution</w:t>
+      </w:r>
+      <w:proofErr w:type="spellEnd"/>
+      <w:r>
+        <w:rPr>
+          <w:b/>
+          <w:bCs/>
+          <w:color w:val="EE0000"/>
+        </w:rPr>
+        <w:t>\</w:t>
+      </w:r>
+      <w:proofErr w:type="spellStart"/>
+      <w:r>
+        <w:rPr>
+          <w:b/>
+          <w:bCs/>
+          <w:color w:val="EE0000"/>
+        </w:rPr>
+        <w:t>KenHRApp</w:t>
+      </w:r>
+      <w:proofErr w:type="spellEnd"/>
+      <w:r>
+        <w:rPr>
+          <w:b/>
+          <w:bCs/>
+          <w:color w:val="EE0000"/>
+        </w:rPr>
+        <w:t>\</w:t>
+      </w:r>
+      <w:proofErr w:type="spellStart"/>
+      <w:r>
+        <w:rPr>
+          <w:b/>
+          <w:bCs/>
+          <w:color w:val="EE0000"/>
+        </w:rPr>
+        <w:t>MigrationScripts</w:t>
+      </w:r>
+      <w:proofErr w:type="spellEnd"/>
+      <w:r>
+        <w:rPr>
+          <w:b/>
+          <w:bCs/>
+          <w:color w:val="EE0000"/>
+        </w:rPr>
+        <w:t>. Before executing the script, check the last migration name in EF Core, then only run the script from there.</w:t>
+      </w:r>
     </w:p>
     <w:p>
       <w:pPr>
@@ -6488,7 +6520,8 @@
           <w:color w:val="EE0000"/>
           <w:lang w:val="en-GB"/>
         </w:rPr>
-        <w:t>Migration script #3</w:t>
+        <w:lastRenderedPageBreak/>
+        <w:t>Migration script #2</w:t>
       </w:r>
     </w:p>
     <w:p>
@@ -6500,17 +6533,15 @@
       </w:pPr>
       <w:r>
         <w:rPr>
-          <w:b/>
-          <w:bCs/>
-          <w:lang w:val="en-GB"/>
-        </w:rPr>
-        <w:t>Description:</w:t>
-      </w:r>
-      <w:r>
-        <w:rPr>
-          <w:lang w:val="en-GB"/>
-        </w:rPr>
-        <w:t xml:space="preserve"> Create SQL migration script from “</w:t>
+          <w:lang w:val="en-GB"/>
+        </w:rPr>
+        <w:t>S</w:t>
+      </w:r>
+      <w:r>
+        <w:rPr>
+          <w:lang w:val="en-GB"/>
+        </w:rPr>
+        <w:t xml:space="preserve">cript-Migration -From 0 -To </w:t>
       </w:r>
       <w:proofErr w:type="spellStart"/>
       <w:r>
@@ -6524,18 +6555,49 @@
         <w:rPr>
           <w:lang w:val="en-GB"/>
         </w:rPr>
-        <w:t>” to “</w:t>
-      </w:r>
-      <w:proofErr w:type="spellStart"/>
-      <w:r>
-        <w:t>AddDepartmentMaster</w:t>
-      </w:r>
-      <w:proofErr w:type="spellEnd"/>
-      <w:r>
-        <w:rPr>
-          <w:lang w:val="en-GB"/>
-        </w:rPr>
-        <w:t>”</w:t>
+        <w:t xml:space="preserve"> -Context </w:t>
+      </w:r>
+      <w:proofErr w:type="spellStart"/>
+      <w:r>
+        <w:rPr>
+          <w:lang w:val="en-GB"/>
+        </w:rPr>
+        <w:t>AppDbContext</w:t>
+      </w:r>
+      <w:proofErr w:type="spellEnd"/>
+      <w:r>
+        <w:rPr>
+          <w:lang w:val="en-GB"/>
+        </w:rPr>
+        <w:t xml:space="preserve"> -Output ".\</w:t>
+      </w:r>
+      <w:proofErr w:type="spellStart"/>
+      <w:r>
+        <w:rPr>
+          <w:lang w:val="en-GB"/>
+        </w:rPr>
+        <w:t>MigrationScripts</w:t>
+      </w:r>
+      <w:proofErr w:type="spellEnd"/>
+      <w:r>
+        <w:rPr>
+          <w:lang w:val="en-GB"/>
+        </w:rPr>
+        <w:t>\</w:t>
+      </w:r>
+      <w:proofErr w:type="spellStart"/>
+      <w:r>
+        <w:rPr>
+          <w:lang w:val="en-GB"/>
+        </w:rPr>
+        <w:t>ModifyEmployeeModel.sql</w:t>
+      </w:r>
+      <w:proofErr w:type="spellEnd"/>
+      <w:r>
+        <w:rPr>
+          <w:lang w:val="en-GB"/>
+        </w:rPr>
+        <w:t>"</w:t>
       </w:r>
     </w:p>
     <w:p>
@@ -6544,136 +6606,24 @@
         <w:rPr>
           <w:b/>
           <w:bCs/>
-        </w:rPr>
-      </w:pPr>
-      <w:r>
-        <w:rPr>
-          <w:b/>
-          <w:bCs/>
-        </w:rPr>
-        <w:t>PMC script:</w:t>
+          <w:color w:val="00B050"/>
+          <w:lang w:val="en-GB"/>
+        </w:rPr>
+      </w:pPr>
+      <w:r>
+        <w:rPr>
+          <w:b/>
+          <w:bCs/>
+          <w:color w:val="00B050"/>
+          <w:lang w:val="en-GB"/>
+        </w:rPr>
+        <w:t>Status: Completed</w:t>
       </w:r>
     </w:p>
     <w:p>
       <w:pPr>
         <w:ind w:left="720"/>
         <w:rPr>
-          <w:lang w:val="en-GB"/>
-        </w:rPr>
-      </w:pPr>
-      <w:r>
-        <w:lastRenderedPageBreak/>
-        <w:t xml:space="preserve">Script-Migration -From </w:t>
-      </w:r>
-      <w:proofErr w:type="spellStart"/>
-      <w:r>
-        <w:rPr>
-          <w:lang w:val="en-GB"/>
-        </w:rPr>
-        <w:t>ModifyEmployeeModel</w:t>
-      </w:r>
-      <w:proofErr w:type="spellEnd"/>
-      <w:r>
-        <w:t xml:space="preserve"> -To </w:t>
-      </w:r>
-      <w:proofErr w:type="spellStart"/>
-      <w:r>
-        <w:t>AddDepartmentMaster</w:t>
-      </w:r>
-      <w:proofErr w:type="spellEnd"/>
-      <w:r>
-        <w:t xml:space="preserve"> </w:t>
-      </w:r>
-      <w:r>
-        <w:rPr>
-          <w:lang w:val="en-GB"/>
-        </w:rPr>
-        <w:t xml:space="preserve">-Context </w:t>
-      </w:r>
-      <w:proofErr w:type="spellStart"/>
-      <w:r>
-        <w:rPr>
-          <w:lang w:val="en-GB"/>
-        </w:rPr>
-        <w:t>AppDbContext</w:t>
-      </w:r>
-      <w:proofErr w:type="spellEnd"/>
-      <w:r>
-        <w:t xml:space="preserve"> -Output </w:t>
-      </w:r>
-      <w:r>
-        <w:rPr>
-          <w:lang w:val="en-GB"/>
-        </w:rPr>
-        <w:t>".\</w:t>
-      </w:r>
-      <w:proofErr w:type="spellStart"/>
-      <w:r>
-        <w:rPr>
-          <w:lang w:val="en-GB"/>
-        </w:rPr>
-        <w:t>MigrationScripts</w:t>
-      </w:r>
-      <w:proofErr w:type="spellEnd"/>
-      <w:r>
-        <w:rPr>
-          <w:lang w:val="en-GB"/>
-        </w:rPr>
-        <w:t>\</w:t>
-      </w:r>
-      <w:proofErr w:type="spellStart"/>
-      <w:r>
-        <w:t>AddDepartmentMaster</w:t>
-      </w:r>
-      <w:proofErr w:type="spellEnd"/>
-      <w:r>
-        <w:rPr>
-          <w:lang w:val="en-GB"/>
-        </w:rPr>
-        <w:t>.</w:t>
-      </w:r>
-      <w:proofErr w:type="spellStart"/>
-      <w:r>
-        <w:rPr>
-          <w:lang w:val="en-GB"/>
-        </w:rPr>
-        <w:t>sql</w:t>
-      </w:r>
-      <w:proofErr w:type="spellEnd"/>
-      <w:r>
-        <w:rPr>
-          <w:lang w:val="en-GB"/>
-        </w:rPr>
-        <w:t>"</w:t>
-      </w:r>
-    </w:p>
-    <w:p>
-      <w:pPr>
-        <w:ind w:left="720"/>
-        <w:rPr>
-          <w:b/>
-          <w:bCs/>
-          <w:color w:val="00B050"/>
-          <w:lang w:val="en-GB"/>
-        </w:rPr>
-      </w:pPr>
-      <w:r>
-        <w:rPr>
-          <w:b/>
-          <w:bCs/>
-          <w:color w:val="00B050"/>
-          <w:lang w:val="en-GB"/>
-        </w:rPr>
-        <w:t>Status: Completed</w:t>
-      </w:r>
-    </w:p>
-    <w:p>
-      <w:pPr>
-        <w:ind w:left="720"/>
-        <w:rPr>
-          <w:b/>
-          <w:bCs/>
-          <w:color w:val="00B050"/>
           <w:lang w:val="en-GB"/>
         </w:rPr>
       </w:pPr>
@@ -6699,7 +6649,7 @@
           <w:color w:val="EE0000"/>
           <w:lang w:val="en-GB"/>
         </w:rPr>
-        <w:t>Migration script #4</w:t>
+        <w:t>Migration script #3</w:t>
       </w:r>
     </w:p>
     <w:p>
@@ -6728,6 +6678,17 @@
         <w:rPr>
           <w:lang w:val="en-GB"/>
         </w:rPr>
+        <w:t>ModifyEmployeeModel</w:t>
+      </w:r>
+      <w:proofErr w:type="spellEnd"/>
+      <w:r>
+        <w:rPr>
+          <w:lang w:val="en-GB"/>
+        </w:rPr>
+        <w:t>” to “</w:t>
+      </w:r>
+      <w:proofErr w:type="spellStart"/>
+      <w:r>
         <w:t>AddDepartmentMaster</w:t>
       </w:r>
       <w:proofErr w:type="spellEnd"/>
@@ -6735,20 +6696,6 @@
         <w:rPr>
           <w:lang w:val="en-GB"/>
         </w:rPr>
-        <w:t>” to “</w:t>
-      </w:r>
-      <w:proofErr w:type="spellStart"/>
-      <w:r>
-        <w:rPr>
-          <w:lang w:val="en-GB"/>
-        </w:rPr>
-        <w:t>AddNewFieldsToEmployeeModel</w:t>
-      </w:r>
-      <w:proofErr w:type="spellEnd"/>
-      <w:r>
-        <w:rPr>
-          <w:lang w:val="en-GB"/>
-        </w:rPr>
         <w:t>”</w:t>
       </w:r>
     </w:p>
@@ -6783,6 +6730,14 @@
         <w:rPr>
           <w:lang w:val="en-GB"/>
         </w:rPr>
+        <w:t>ModifyEmployeeModel</w:t>
+      </w:r>
+      <w:proofErr w:type="spellEnd"/>
+      <w:r>
+        <w:t xml:space="preserve"> -To </w:t>
+      </w:r>
+      <w:proofErr w:type="spellStart"/>
+      <w:r>
         <w:t>AddDepartmentMaster</w:t>
       </w:r>
       <w:proofErr w:type="spellEnd"/>
@@ -6790,23 +6745,6 @@
         <w:t xml:space="preserve"> </w:t>
       </w:r>
       <w:r>
-        <w:t xml:space="preserve">-To </w:t>
-      </w:r>
-      <w:proofErr w:type="spellStart"/>
-      <w:r>
-        <w:rPr>
-          <w:lang w:val="en-GB"/>
-        </w:rPr>
-        <w:t>AddNewFieldsToEmployeeModel</w:t>
-      </w:r>
-      <w:proofErr w:type="spellEnd"/>
-      <w:r>
-        <w:rPr>
-          <w:lang w:val="en-GB"/>
-        </w:rPr>
-        <w:t xml:space="preserve"> </w:t>
-      </w:r>
-      <w:r>
         <w:rPr>
           <w:lang w:val="en-GB"/>
         </w:rPr>
@@ -6845,16 +6783,21 @@
       </w:r>
       <w:proofErr w:type="spellStart"/>
       <w:r>
-        <w:rPr>
-          <w:lang w:val="en-GB"/>
-        </w:rPr>
-        <w:t>AddNewFieldsToEmployeeModel</w:t>
-      </w:r>
-      <w:r>
-        <w:rPr>
-          <w:lang w:val="en-GB"/>
-        </w:rPr>
-        <w:t>.sql</w:t>
+        <w:t>AddDepartmentMaster</w:t>
+      </w:r>
+      <w:proofErr w:type="spellEnd"/>
+      <w:r>
+        <w:rPr>
+          <w:lang w:val="en-GB"/>
+        </w:rPr>
+        <w:t>.</w:t>
+      </w:r>
+      <w:proofErr w:type="spellStart"/>
+      <w:r>
+        <w:rPr>
+          <w:lang w:val="en-GB"/>
+        </w:rPr>
+        <w:t>sql</w:t>
       </w:r>
       <w:proofErr w:type="spellEnd"/>
       <w:r>
@@ -6881,17 +6824,19 @@
           <w:color w:val="00B050"/>
           <w:lang w:val="en-GB"/>
         </w:rPr>
-        <w:t xml:space="preserve">Status: </w:t>
-      </w:r>
-      <w:r>
-        <w:rPr>
-          <w:b/>
-          <w:bCs/>
-          <w:color w:val="00B050"/>
-          <w:lang w:val="en-GB"/>
-        </w:rPr>
-        <w:t>Completed</w:t>
-      </w:r>
+        <w:t>Status: Completed</w:t>
+      </w:r>
+    </w:p>
+    <w:p>
+      <w:pPr>
+        <w:ind w:left="720"/>
+        <w:rPr>
+          <w:b/>
+          <w:bCs/>
+          <w:color w:val="00B050"/>
+          <w:lang w:val="en-GB"/>
+        </w:rPr>
+      </w:pPr>
     </w:p>
     <w:p>
       <w:pPr>
@@ -6914,16 +6859,7 @@
           <w:color w:val="EE0000"/>
           <w:lang w:val="en-GB"/>
         </w:rPr>
-        <w:t>Migration script #</w:t>
-      </w:r>
-      <w:r>
-        <w:rPr>
-          <w:b/>
-          <w:bCs/>
-          <w:color w:val="EE0000"/>
-          <w:lang w:val="en-GB"/>
-        </w:rPr>
-        <w:t>5</w:t>
+        <w:t>Migration script #4</w:t>
       </w:r>
     </w:p>
     <w:p>
@@ -6952,6 +6888,20 @@
         <w:rPr>
           <w:lang w:val="en-GB"/>
         </w:rPr>
+        <w:t>AddDepartmentMaster</w:t>
+      </w:r>
+      <w:proofErr w:type="spellEnd"/>
+      <w:r>
+        <w:rPr>
+          <w:lang w:val="en-GB"/>
+        </w:rPr>
+        <w:t>” to “</w:t>
+      </w:r>
+      <w:proofErr w:type="spellStart"/>
+      <w:r>
+        <w:rPr>
+          <w:lang w:val="en-GB"/>
+        </w:rPr>
         <w:t>AddNewFieldsToEmployeeModel</w:t>
       </w:r>
       <w:proofErr w:type="spellEnd"/>
@@ -6959,25 +6909,6 @@
         <w:rPr>
           <w:lang w:val="en-GB"/>
         </w:rPr>
-        <w:t xml:space="preserve">” </w:t>
-      </w:r>
-      <w:proofErr w:type="gramStart"/>
-      <w:r>
-        <w:rPr>
-          <w:lang w:val="en-GB"/>
-        </w:rPr>
-        <w:t>to  “</w:t>
-      </w:r>
-      <w:proofErr w:type="spellStart"/>
-      <w:proofErr w:type="gramEnd"/>
-      <w:r>
-        <w:t>UpdateFieldsEmployeeModel</w:t>
-      </w:r>
-      <w:proofErr w:type="spellEnd"/>
-      <w:r>
-        <w:rPr>
-          <w:lang w:val="en-GB"/>
-        </w:rPr>
         <w:t>”</w:t>
       </w:r>
     </w:p>
@@ -7012,18 +6943,24 @@
         <w:rPr>
           <w:lang w:val="en-GB"/>
         </w:rPr>
+        <w:t>AddDepartmentMaster</w:t>
+      </w:r>
+      <w:proofErr w:type="spellEnd"/>
+      <w:r>
+        <w:t xml:space="preserve"> </w:t>
+      </w:r>
+      <w:r>
+        <w:t xml:space="preserve">-To </w:t>
+      </w:r>
+      <w:proofErr w:type="spellStart"/>
+      <w:r>
+        <w:rPr>
+          <w:lang w:val="en-GB"/>
+        </w:rPr>
         <w:t>AddNewFieldsToEmployeeModel</w:t>
       </w:r>
       <w:proofErr w:type="spellEnd"/>
       <w:r>
-        <w:t xml:space="preserve"> -To </w:t>
-      </w:r>
-      <w:proofErr w:type="spellStart"/>
-      <w:r>
-        <w:t>UpdateFieldsEmployeeModel</w:t>
-      </w:r>
-      <w:proofErr w:type="spellEnd"/>
-      <w:r>
         <w:rPr>
           <w:lang w:val="en-GB"/>
         </w:rPr>
@@ -7068,21 +7005,16 @@
       </w:r>
       <w:proofErr w:type="spellStart"/>
       <w:r>
-        <w:t>UpdateFieldsEmployeeModel</w:t>
-      </w:r>
-      <w:proofErr w:type="spellEnd"/>
-      <w:r>
-        <w:rPr>
-          <w:lang w:val="en-GB"/>
-        </w:rPr>
-        <w:t>.</w:t>
-      </w:r>
-      <w:proofErr w:type="spellStart"/>
-      <w:r>
-        <w:rPr>
-          <w:lang w:val="en-GB"/>
-        </w:rPr>
-        <w:t>sql</w:t>
+        <w:rPr>
+          <w:lang w:val="en-GB"/>
+        </w:rPr>
+        <w:t>AddNewFieldsToEmployeeModel</w:t>
+      </w:r>
+      <w:r>
+        <w:rPr>
+          <w:lang w:val="en-GB"/>
+        </w:rPr>
+        <w:t>.sql</w:t>
       </w:r>
       <w:proofErr w:type="spellEnd"/>
       <w:r>
@@ -7096,6 +7028,9 @@
       <w:pPr>
         <w:ind w:left="720"/>
         <w:rPr>
+          <w:b/>
+          <w:bCs/>
+          <w:color w:val="00B050"/>
           <w:lang w:val="en-GB"/>
         </w:rPr>
       </w:pPr>
@@ -7148,7 +7083,7 @@
           <w:color w:val="EE0000"/>
           <w:lang w:val="en-GB"/>
         </w:rPr>
-        <w:t>6</w:t>
+        <w:t>5</w:t>
       </w:r>
     </w:p>
     <w:p>
@@ -7174,6 +7109,20 @@
       </w:r>
       <w:proofErr w:type="spellStart"/>
       <w:r>
+        <w:rPr>
+          <w:lang w:val="en-GB"/>
+        </w:rPr>
+        <w:t>AddNewFieldsToEmployeeModel</w:t>
+      </w:r>
+      <w:proofErr w:type="spellEnd"/>
+      <w:r>
+        <w:rPr>
+          <w:lang w:val="en-GB"/>
+        </w:rPr>
+        <w:t>” to  “</w:t>
+      </w:r>
+      <w:proofErr w:type="spellStart"/>
+      <w:r>
         <w:t>UpdateFieldsEmployeeModel</w:t>
       </w:r>
       <w:proofErr w:type="spellEnd"/>
@@ -7181,25 +7130,6 @@
         <w:rPr>
           <w:lang w:val="en-GB"/>
         </w:rPr>
-        <w:t xml:space="preserve">” </w:t>
-      </w:r>
-      <w:proofErr w:type="gramStart"/>
-      <w:r>
-        <w:rPr>
-          <w:lang w:val="en-GB"/>
-        </w:rPr>
-        <w:t>to  “</w:t>
-      </w:r>
-      <w:proofErr w:type="spellStart"/>
-      <w:proofErr w:type="gramEnd"/>
-      <w:r>
-        <w:t>UpdatePresentPermanentCountry</w:t>
-      </w:r>
-      <w:proofErr w:type="spellEnd"/>
-      <w:r>
-        <w:rPr>
-          <w:lang w:val="en-GB"/>
-        </w:rPr>
         <w:t>”</w:t>
       </w:r>
     </w:p>
@@ -7231,18 +7161,21 @@
       </w:r>
       <w:proofErr w:type="spellStart"/>
       <w:r>
+        <w:rPr>
+          <w:lang w:val="en-GB"/>
+        </w:rPr>
+        <w:t>AddNewFieldsToEmployeeModel</w:t>
+      </w:r>
+      <w:proofErr w:type="spellEnd"/>
+      <w:r>
+        <w:t xml:space="preserve"> -To </w:t>
+      </w:r>
+      <w:proofErr w:type="spellStart"/>
+      <w:r>
         <w:t>UpdateFieldsEmployeeModel</w:t>
       </w:r>
       <w:proofErr w:type="spellEnd"/>
       <w:r>
-        <w:t xml:space="preserve"> -To </w:t>
-      </w:r>
-      <w:proofErr w:type="spellStart"/>
-      <w:r>
-        <w:t>UpdatePresentPermanentCountry</w:t>
-      </w:r>
-      <w:proofErr w:type="spellEnd"/>
-      <w:r>
         <w:rPr>
           <w:lang w:val="en-GB"/>
         </w:rPr>
@@ -7287,7 +7220,7 @@
       </w:r>
       <w:proofErr w:type="spellStart"/>
       <w:r>
-        <w:t>UpdatePresentPermanentCountry</w:t>
+        <w:t>UpdateFieldsEmployeeModel</w:t>
       </w:r>
       <w:proofErr w:type="spellEnd"/>
       <w:r>
@@ -7315,9 +7248,6 @@
       <w:pPr>
         <w:ind w:left="720"/>
         <w:rPr>
-          <w:b/>
-          <w:bCs/>
-          <w:color w:val="00B050"/>
           <w:lang w:val="en-GB"/>
         </w:rPr>
       </w:pPr>
@@ -7339,16 +7269,6 @@
         </w:rPr>
         <w:t>Completed</w:t>
       </w:r>
-    </w:p>
-    <w:p>
-      <w:pPr>
-        <w:rPr>
-          <w:b/>
-          <w:bCs/>
-          <w:color w:val="00B050"/>
-          <w:lang w:val="en-GB"/>
-        </w:rPr>
-      </w:pPr>
     </w:p>
     <w:p>
       <w:pPr>
@@ -7381,7 +7301,7 @@
           <w:color w:val="EE0000"/>
           <w:lang w:val="en-GB"/>
         </w:rPr>
-        <w:t>7</w:t>
+        <w:t>6</w:t>
       </w:r>
     </w:p>
     <w:p>
@@ -7407,6 +7327,17 @@
       </w:r>
       <w:proofErr w:type="spellStart"/>
       <w:r>
+        <w:t>UpdateFieldsEmployeeModel</w:t>
+      </w:r>
+      <w:proofErr w:type="spellEnd"/>
+      <w:r>
+        <w:rPr>
+          <w:lang w:val="en-GB"/>
+        </w:rPr>
+        <w:t>” to  “</w:t>
+      </w:r>
+      <w:proofErr w:type="spellStart"/>
+      <w:r>
         <w:t>UpdatePresentPermanentCountry</w:t>
       </w:r>
       <w:proofErr w:type="spellEnd"/>
@@ -7414,37 +7345,6 @@
         <w:rPr>
           <w:lang w:val="en-GB"/>
         </w:rPr>
-        <w:t xml:space="preserve">” </w:t>
-      </w:r>
-      <w:proofErr w:type="gramStart"/>
-      <w:r>
-        <w:rPr>
-          <w:lang w:val="en-GB"/>
-        </w:rPr>
-        <w:t>to  “</w:t>
-      </w:r>
-      <w:proofErr w:type="gramEnd"/>
-      <w:r>
-        <w:t>Update</w:t>
-      </w:r>
-      <w:proofErr w:type="spellStart"/>
-      <w:r>
-        <w:rPr>
-          <w:lang w:val="en-GB"/>
-        </w:rPr>
-        <w:t>EmergencyContact</w:t>
-      </w:r>
-      <w:r>
-        <w:rPr>
-          <w:lang w:val="en-GB"/>
-        </w:rPr>
-        <w:t>Entity</w:t>
-      </w:r>
-      <w:proofErr w:type="spellEnd"/>
-      <w:r>
-        <w:rPr>
-          <w:lang w:val="en-GB"/>
-        </w:rPr>
         <w:t>”</w:t>
       </w:r>
     </w:p>
@@ -7476,30 +7376,18 @@
       </w:r>
       <w:proofErr w:type="spellStart"/>
       <w:r>
+        <w:t>UpdateFieldsEmployeeModel</w:t>
+      </w:r>
+      <w:proofErr w:type="spellEnd"/>
+      <w:r>
+        <w:t xml:space="preserve"> -To </w:t>
+      </w:r>
+      <w:proofErr w:type="spellStart"/>
+      <w:r>
         <w:t>UpdatePresentPermanentCountry</w:t>
       </w:r>
       <w:proofErr w:type="spellEnd"/>
       <w:r>
-        <w:t xml:space="preserve"> -To </w:t>
-      </w:r>
-      <w:r>
-        <w:t>Update</w:t>
-      </w:r>
-      <w:proofErr w:type="spellStart"/>
-      <w:r>
-        <w:rPr>
-          <w:lang w:val="en-GB"/>
-        </w:rPr>
-        <w:t>EmergencyContact</w:t>
-      </w:r>
-      <w:r>
-        <w:rPr>
-          <w:lang w:val="en-GB"/>
-        </w:rPr>
-        <w:t>Entity</w:t>
-      </w:r>
-      <w:proofErr w:type="spellEnd"/>
-      <w:r>
         <w:rPr>
           <w:lang w:val="en-GB"/>
         </w:rPr>
@@ -7542,27 +7430,23 @@
         </w:rPr>
         <w:t>\</w:t>
       </w:r>
-      <w:r>
-        <w:t>Update</w:t>
-      </w:r>
-      <w:proofErr w:type="spellStart"/>
-      <w:r>
-        <w:rPr>
-          <w:lang w:val="en-GB"/>
-        </w:rPr>
-        <w:t>EmergencyContact</w:t>
-      </w:r>
-      <w:r>
-        <w:rPr>
-          <w:lang w:val="en-GB"/>
-        </w:rPr>
-        <w:t>Entity</w:t>
-      </w:r>
-      <w:r>
-        <w:rPr>
-          <w:lang w:val="en-GB"/>
-        </w:rPr>
-        <w:t>.sql</w:t>
+      <w:proofErr w:type="spellStart"/>
+      <w:r>
+        <w:t>UpdatePresentPermanentCountry</w:t>
+      </w:r>
+      <w:proofErr w:type="spellEnd"/>
+      <w:r>
+        <w:rPr>
+          <w:lang w:val="en-GB"/>
+        </w:rPr>
+        <w:t>.</w:t>
+      </w:r>
+      <w:proofErr w:type="spellStart"/>
+      <w:r>
+        <w:rPr>
+          <w:lang w:val="en-GB"/>
+        </w:rPr>
+        <w:t>sql</w:t>
       </w:r>
       <w:proofErr w:type="spellEnd"/>
       <w:r>
@@ -7603,7 +7487,6 @@
     </w:p>
     <w:p>
       <w:pPr>
-        <w:ind w:left="720"/>
         <w:rPr>
           <w:b/>
           <w:bCs/>
@@ -7642,7 +7525,7 @@
           <w:color w:val="EE0000"/>
           <w:lang w:val="en-GB"/>
         </w:rPr>
-        <w:t>8</w:t>
+        <w:t>7</w:t>
       </w:r>
     </w:p>
     <w:p>
@@ -7666,6 +7549,17 @@
         </w:rPr>
         <w:t xml:space="preserve"> Create SQL migration script from “</w:t>
       </w:r>
+      <w:proofErr w:type="spellStart"/>
+      <w:r>
+        <w:t>UpdatePresentPermanentCountry</w:t>
+      </w:r>
+      <w:proofErr w:type="spellEnd"/>
+      <w:r>
+        <w:rPr>
+          <w:lang w:val="en-GB"/>
+        </w:rPr>
+        <w:t>” to  “</w:t>
+      </w:r>
       <w:r>
         <w:t>Update</w:t>
       </w:r>
@@ -7687,28 +7581,6 @@
         <w:rPr>
           <w:lang w:val="en-GB"/>
         </w:rPr>
-        <w:t xml:space="preserve">” </w:t>
-      </w:r>
-      <w:proofErr w:type="gramStart"/>
-      <w:r>
-        <w:rPr>
-          <w:lang w:val="en-GB"/>
-        </w:rPr>
-        <w:t>to  “</w:t>
-      </w:r>
-      <w:proofErr w:type="spellStart"/>
-      <w:proofErr w:type="gramEnd"/>
-      <w:r>
-        <w:rPr>
-          <w:lang w:val="en-GB"/>
-        </w:rPr>
-        <w:t>UpdateIdentityProofEntity</w:t>
-      </w:r>
-      <w:proofErr w:type="spellEnd"/>
-      <w:r>
-        <w:rPr>
-          <w:lang w:val="en-GB"/>
-        </w:rPr>
         <w:t>”</w:t>
       </w:r>
     </w:p>
@@ -7738,6 +7610,14 @@
       <w:r>
         <w:t xml:space="preserve">Script-Migration -From </w:t>
       </w:r>
+      <w:proofErr w:type="spellStart"/>
+      <w:r>
+        <w:t>UpdatePresentPermanentCountry</w:t>
+      </w:r>
+      <w:proofErr w:type="spellEnd"/>
+      <w:r>
+        <w:t xml:space="preserve"> -To </w:t>
+      </w:r>
       <w:r>
         <w:t>Update</w:t>
       </w:r>
@@ -7756,17 +7636,6 @@
       </w:r>
       <w:proofErr w:type="spellEnd"/>
       <w:r>
-        <w:t xml:space="preserve"> -To </w:t>
-      </w:r>
-      <w:proofErr w:type="spellStart"/>
-      <w:r>
-        <w:rPr>
-          <w:lang w:val="en-GB"/>
-        </w:rPr>
-        <w:t>UpdateIdentityProofEntity</w:t>
-      </w:r>
-      <w:proofErr w:type="spellEnd"/>
-      <w:r>
         <w:rPr>
           <w:lang w:val="en-GB"/>
         </w:rPr>
@@ -7809,12 +7678,21 @@
         </w:rPr>
         <w:t>\</w:t>
       </w:r>
-      <w:proofErr w:type="spellStart"/>
-      <w:r>
-        <w:rPr>
-          <w:lang w:val="en-GB"/>
-        </w:rPr>
-        <w:t>UpdateIdentityProofEntity</w:t>
+      <w:r>
+        <w:t>Update</w:t>
+      </w:r>
+      <w:proofErr w:type="spellStart"/>
+      <w:r>
+        <w:rPr>
+          <w:lang w:val="en-GB"/>
+        </w:rPr>
+        <w:t>EmergencyContact</w:t>
+      </w:r>
+      <w:r>
+        <w:rPr>
+          <w:lang w:val="en-GB"/>
+        </w:rPr>
+        <w:t>Entity</w:t>
       </w:r>
       <w:r>
         <w:rPr>
@@ -7847,7 +7725,16 @@
           <w:color w:val="00B050"/>
           <w:lang w:val="en-GB"/>
         </w:rPr>
-        <w:t>Status: Completed</w:t>
+        <w:t xml:space="preserve">Status: </w:t>
+      </w:r>
+      <w:r>
+        <w:rPr>
+          <w:b/>
+          <w:bCs/>
+          <w:color w:val="00B050"/>
+          <w:lang w:val="en-GB"/>
+        </w:rPr>
+        <w:t>Completed</w:t>
       </w:r>
     </w:p>
     <w:p>
@@ -7891,7 +7778,7 @@
           <w:color w:val="EE0000"/>
           <w:lang w:val="en-GB"/>
         </w:rPr>
-        <w:t>9</w:t>
+        <w:t>8</w:t>
       </w:r>
     </w:p>
     <w:p>
@@ -7915,6 +7802,29 @@
         </w:rPr>
         <w:t xml:space="preserve"> Create SQL migration script from “</w:t>
       </w:r>
+      <w:r>
+        <w:t>Update</w:t>
+      </w:r>
+      <w:proofErr w:type="spellStart"/>
+      <w:r>
+        <w:rPr>
+          <w:lang w:val="en-GB"/>
+        </w:rPr>
+        <w:t>EmergencyContact</w:t>
+      </w:r>
+      <w:r>
+        <w:rPr>
+          <w:lang w:val="en-GB"/>
+        </w:rPr>
+        <w:t>Entity</w:t>
+      </w:r>
+      <w:proofErr w:type="spellEnd"/>
+      <w:r>
+        <w:rPr>
+          <w:lang w:val="en-GB"/>
+        </w:rPr>
+        <w:t>” to  “</w:t>
+      </w:r>
       <w:proofErr w:type="spellStart"/>
       <w:r>
         <w:rPr>
@@ -7927,25 +7837,6 @@
         <w:rPr>
           <w:lang w:val="en-GB"/>
         </w:rPr>
-        <w:t xml:space="preserve">” </w:t>
-      </w:r>
-      <w:proofErr w:type="gramStart"/>
-      <w:r>
-        <w:rPr>
-          <w:lang w:val="en-GB"/>
-        </w:rPr>
-        <w:t>to  “</w:t>
-      </w:r>
-      <w:proofErr w:type="spellStart"/>
-      <w:proofErr w:type="gramEnd"/>
-      <w:r>
-        <w:t>UpdateQualificationEntity</w:t>
-      </w:r>
-      <w:proofErr w:type="spellEnd"/>
-      <w:r>
-        <w:rPr>
-          <w:lang w:val="en-GB"/>
-        </w:rPr>
         <w:t>”</w:t>
       </w:r>
     </w:p>
@@ -7975,6 +7866,26 @@
       <w:r>
         <w:t xml:space="preserve">Script-Migration -From </w:t>
       </w:r>
+      <w:r>
+        <w:t>Update</w:t>
+      </w:r>
+      <w:proofErr w:type="spellStart"/>
+      <w:r>
+        <w:rPr>
+          <w:lang w:val="en-GB"/>
+        </w:rPr>
+        <w:t>EmergencyContact</w:t>
+      </w:r>
+      <w:r>
+        <w:rPr>
+          <w:lang w:val="en-GB"/>
+        </w:rPr>
+        <w:t>Entity</w:t>
+      </w:r>
+      <w:proofErr w:type="spellEnd"/>
+      <w:r>
+        <w:t xml:space="preserve"> -To </w:t>
+      </w:r>
       <w:proofErr w:type="spellStart"/>
       <w:r>
         <w:rPr>
@@ -7984,14 +7895,6 @@
       </w:r>
       <w:proofErr w:type="spellEnd"/>
       <w:r>
-        <w:t xml:space="preserve"> -To </w:t>
-      </w:r>
-      <w:proofErr w:type="spellStart"/>
-      <w:r>
-        <w:t>UpdateQualificationEntity</w:t>
-      </w:r>
-      <w:proofErr w:type="spellEnd"/>
-      <w:r>
         <w:rPr>
           <w:lang w:val="en-GB"/>
         </w:rPr>
@@ -8036,21 +7939,16 @@
       </w:r>
       <w:proofErr w:type="spellStart"/>
       <w:r>
-        <w:t>UpdateQualificationEntity</w:t>
-      </w:r>
-      <w:proofErr w:type="spellEnd"/>
-      <w:r>
-        <w:rPr>
-          <w:lang w:val="en-GB"/>
-        </w:rPr>
-        <w:t>.</w:t>
-      </w:r>
-      <w:proofErr w:type="spellStart"/>
-      <w:r>
-        <w:rPr>
-          <w:lang w:val="en-GB"/>
-        </w:rPr>
-        <w:t>sql</w:t>
+        <w:rPr>
+          <w:lang w:val="en-GB"/>
+        </w:rPr>
+        <w:t>UpdateIdentityProofEntity</w:t>
+      </w:r>
+      <w:r>
+        <w:rPr>
+          <w:lang w:val="en-GB"/>
+        </w:rPr>
+        <w:t>.sql</w:t>
       </w:r>
       <w:proofErr w:type="spellEnd"/>
       <w:r>
@@ -8066,27 +7964,18 @@
         <w:rPr>
           <w:b/>
           <w:bCs/>
-          <w:color w:val="EE0000"/>
-          <w:lang w:val="en-GB"/>
-        </w:rPr>
-      </w:pPr>
-      <w:r>
-        <w:rPr>
-          <w:b/>
-          <w:bCs/>
-          <w:color w:val="00B050"/>
-          <w:lang w:val="en-GB"/>
-        </w:rPr>
-        <w:t xml:space="preserve">Status: </w:t>
-      </w:r>
-      <w:r>
-        <w:rPr>
-          <w:b/>
-          <w:bCs/>
-          <w:color w:val="00B050"/>
-          <w:lang w:val="en-GB"/>
-        </w:rPr>
-        <w:t>Completed</w:t>
+          <w:color w:val="00B050"/>
+          <w:lang w:val="en-GB"/>
+        </w:rPr>
+      </w:pPr>
+      <w:r>
+        <w:rPr>
+          <w:b/>
+          <w:bCs/>
+          <w:color w:val="00B050"/>
+          <w:lang w:val="en-GB"/>
+        </w:rPr>
+        <w:t>Status: Completed</w:t>
       </w:r>
     </w:p>
     <w:p>
@@ -8130,7 +8019,7 @@
           <w:color w:val="EE0000"/>
           <w:lang w:val="en-GB"/>
         </w:rPr>
-        <w:t>10</w:t>
+        <w:t>9</w:t>
       </w:r>
     </w:p>
     <w:p>
@@ -8156,26 +8045,21 @@
       </w:r>
       <w:proofErr w:type="spellStart"/>
       <w:r>
+        <w:rPr>
+          <w:lang w:val="en-GB"/>
+        </w:rPr>
+        <w:t>UpdateIdentityProofEntity</w:t>
+      </w:r>
+      <w:proofErr w:type="spellEnd"/>
+      <w:r>
+        <w:rPr>
+          <w:lang w:val="en-GB"/>
+        </w:rPr>
+        <w:t>” to  “</w:t>
+      </w:r>
+      <w:proofErr w:type="spellStart"/>
+      <w:r>
         <w:t>UpdateQualificationEntity</w:t>
-      </w:r>
-      <w:proofErr w:type="spellEnd"/>
-      <w:r>
-        <w:rPr>
-          <w:lang w:val="en-GB"/>
-        </w:rPr>
-        <w:t xml:space="preserve">” </w:t>
-      </w:r>
-      <w:proofErr w:type="gramStart"/>
-      <w:r>
-        <w:rPr>
-          <w:lang w:val="en-GB"/>
-        </w:rPr>
-        <w:t>to  “</w:t>
-      </w:r>
-      <w:proofErr w:type="spellStart"/>
-      <w:proofErr w:type="gramEnd"/>
-      <w:r>
-        <w:t>UpdateEmployeeSkillEntity</w:t>
       </w:r>
       <w:proofErr w:type="spellEnd"/>
       <w:r>
@@ -8214,18 +8098,21 @@
       </w:r>
       <w:proofErr w:type="spellStart"/>
       <w:r>
+        <w:rPr>
+          <w:lang w:val="en-GB"/>
+        </w:rPr>
+        <w:t>UpdateIdentityProofEntity</w:t>
+      </w:r>
+      <w:proofErr w:type="spellEnd"/>
+      <w:r>
+        <w:t xml:space="preserve"> -To </w:t>
+      </w:r>
+      <w:proofErr w:type="spellStart"/>
+      <w:r>
         <w:t>UpdateQualificationEntity</w:t>
       </w:r>
       <w:proofErr w:type="spellEnd"/>
       <w:r>
-        <w:t xml:space="preserve"> -To </w:t>
-      </w:r>
-      <w:proofErr w:type="spellStart"/>
-      <w:r>
-        <w:t>UpdateEmployeeSkillEntity</w:t>
-      </w:r>
-      <w:proofErr w:type="spellEnd"/>
-      <w:r>
         <w:rPr>
           <w:lang w:val="en-GB"/>
         </w:rPr>
@@ -8270,7 +8157,7 @@
       </w:r>
       <w:proofErr w:type="spellStart"/>
       <w:r>
-        <w:t>UpdateEmployeeSkillEntity</w:t>
+        <w:t>UpdateQualificationEntity</w:t>
       </w:r>
       <w:proofErr w:type="spellEnd"/>
       <w:r>
@@ -8364,7 +8251,7 @@
           <w:color w:val="EE0000"/>
           <w:lang w:val="en-GB"/>
         </w:rPr>
-        <w:t>11</w:t>
+        <w:t>10</w:t>
       </w:r>
     </w:p>
     <w:p>
@@ -8390,6 +8277,17 @@
       </w:r>
       <w:proofErr w:type="spellStart"/>
       <w:r>
+        <w:t>UpdateQualificationEntity</w:t>
+      </w:r>
+      <w:proofErr w:type="spellEnd"/>
+      <w:r>
+        <w:rPr>
+          <w:lang w:val="en-GB"/>
+        </w:rPr>
+        <w:t>” to  “</w:t>
+      </w:r>
+      <w:proofErr w:type="spellStart"/>
+      <w:r>
         <w:t>UpdateEmployeeSkillEntity</w:t>
       </w:r>
       <w:proofErr w:type="spellEnd"/>
@@ -8397,25 +8295,6 @@
         <w:rPr>
           <w:lang w:val="en-GB"/>
         </w:rPr>
-        <w:t xml:space="preserve">” </w:t>
-      </w:r>
-      <w:proofErr w:type="gramStart"/>
-      <w:r>
-        <w:rPr>
-          <w:lang w:val="en-GB"/>
-        </w:rPr>
-        <w:t>to  “</w:t>
-      </w:r>
-      <w:proofErr w:type="spellStart"/>
-      <w:proofErr w:type="gramEnd"/>
-      <w:r>
-        <w:t>UpdateLanguageSkillEntity</w:t>
-      </w:r>
-      <w:proofErr w:type="spellEnd"/>
-      <w:r>
-        <w:rPr>
-          <w:lang w:val="en-GB"/>
-        </w:rPr>
         <w:t>”</w:t>
       </w:r>
     </w:p>
@@ -8447,18 +8326,18 @@
       </w:r>
       <w:proofErr w:type="spellStart"/>
       <w:r>
+        <w:t>UpdateQualificationEntity</w:t>
+      </w:r>
+      <w:proofErr w:type="spellEnd"/>
+      <w:r>
+        <w:t xml:space="preserve"> -To </w:t>
+      </w:r>
+      <w:proofErr w:type="spellStart"/>
+      <w:r>
         <w:t>UpdateEmployeeSkillEntity</w:t>
       </w:r>
       <w:proofErr w:type="spellEnd"/>
       <w:r>
-        <w:t xml:space="preserve"> -To </w:t>
-      </w:r>
-      <w:proofErr w:type="spellStart"/>
-      <w:r>
-        <w:t>UpdateLanguageSkillEntity</w:t>
-      </w:r>
-      <w:proofErr w:type="spellEnd"/>
-      <w:r>
         <w:rPr>
           <w:lang w:val="en-GB"/>
         </w:rPr>
@@ -8503,7 +8382,7 @@
       </w:r>
       <w:proofErr w:type="spellStart"/>
       <w:r>
-        <w:t>UpdateLanguageSkillEntity</w:t>
+        <w:t>UpdateEmployeeSkillEntity</w:t>
       </w:r>
       <w:proofErr w:type="spellEnd"/>
       <w:r>
@@ -8533,7 +8412,7 @@
         <w:rPr>
           <w:b/>
           <w:bCs/>
-          <w:color w:val="00B050"/>
+          <w:color w:val="EE0000"/>
           <w:lang w:val="en-GB"/>
         </w:rPr>
       </w:pPr>
@@ -8597,7 +8476,7 @@
           <w:color w:val="EE0000"/>
           <w:lang w:val="en-GB"/>
         </w:rPr>
-        <w:t>12</w:t>
+        <w:t>11</w:t>
       </w:r>
     </w:p>
     <w:p>
@@ -8623,6 +8502,17 @@
       </w:r>
       <w:proofErr w:type="spellStart"/>
       <w:r>
+        <w:t>UpdateEmployeeSkillEntity</w:t>
+      </w:r>
+      <w:proofErr w:type="spellEnd"/>
+      <w:r>
+        <w:rPr>
+          <w:lang w:val="en-GB"/>
+        </w:rPr>
+        <w:t>” to  “</w:t>
+      </w:r>
+      <w:proofErr w:type="spellStart"/>
+      <w:r>
         <w:t>UpdateLanguageSkillEntity</w:t>
       </w:r>
       <w:proofErr w:type="spellEnd"/>
@@ -8630,25 +8520,6 @@
         <w:rPr>
           <w:lang w:val="en-GB"/>
         </w:rPr>
-        <w:t xml:space="preserve">” </w:t>
-      </w:r>
-      <w:proofErr w:type="gramStart"/>
-      <w:r>
-        <w:rPr>
-          <w:lang w:val="en-GB"/>
-        </w:rPr>
-        <w:t>to  “</w:t>
-      </w:r>
-      <w:proofErr w:type="spellStart"/>
-      <w:proofErr w:type="gramEnd"/>
-      <w:r>
-        <w:t>UpdateEmployeeCertification</w:t>
-      </w:r>
-      <w:proofErr w:type="spellEnd"/>
-      <w:r>
-        <w:rPr>
-          <w:lang w:val="en-GB"/>
-        </w:rPr>
         <w:t>”</w:t>
       </w:r>
     </w:p>
@@ -8680,18 +8551,18 @@
       </w:r>
       <w:proofErr w:type="spellStart"/>
       <w:r>
+        <w:t>UpdateEmployeeSkillEntity</w:t>
+      </w:r>
+      <w:proofErr w:type="spellEnd"/>
+      <w:r>
+        <w:t xml:space="preserve"> -To </w:t>
+      </w:r>
+      <w:proofErr w:type="spellStart"/>
+      <w:r>
         <w:t>UpdateLanguageSkillEntity</w:t>
       </w:r>
       <w:proofErr w:type="spellEnd"/>
       <w:r>
-        <w:t xml:space="preserve"> -To </w:t>
-      </w:r>
-      <w:proofErr w:type="spellStart"/>
-      <w:r>
-        <w:t>UpdateEmployeeCertification</w:t>
-      </w:r>
-      <w:proofErr w:type="spellEnd"/>
-      <w:r>
         <w:rPr>
           <w:lang w:val="en-GB"/>
         </w:rPr>
@@ -8736,7 +8607,7 @@
       </w:r>
       <w:proofErr w:type="spellStart"/>
       <w:r>
-        <w:t>UpdateEmployeeCertification</w:t>
+        <w:t>UpdateLanguageSkillEntity</w:t>
       </w:r>
       <w:proofErr w:type="spellEnd"/>
       <w:r>
@@ -8766,7 +8637,7 @@
         <w:rPr>
           <w:b/>
           <w:bCs/>
-          <w:color w:val="EE0000"/>
+          <w:color w:val="00B050"/>
           <w:lang w:val="en-GB"/>
         </w:rPr>
       </w:pPr>
@@ -8788,6 +8659,17 @@
         </w:rPr>
         <w:t>Completed</w:t>
       </w:r>
+    </w:p>
+    <w:p>
+      <w:pPr>
+        <w:ind w:left="720"/>
+        <w:rPr>
+          <w:b/>
+          <w:bCs/>
+          <w:color w:val="00B050"/>
+          <w:lang w:val="en-GB"/>
+        </w:rPr>
+      </w:pPr>
     </w:p>
     <w:p>
       <w:pPr>
@@ -8819,7 +8701,7 @@
           <w:color w:val="EE0000"/>
           <w:lang w:val="en-GB"/>
         </w:rPr>
-        <w:t>13</w:t>
+        <w:t>12</w:t>
       </w:r>
     </w:p>
     <w:p>
@@ -8845,6 +8727,17 @@
       </w:r>
       <w:proofErr w:type="spellStart"/>
       <w:r>
+        <w:t>UpdateLanguageSkillEntity</w:t>
+      </w:r>
+      <w:proofErr w:type="spellEnd"/>
+      <w:r>
+        <w:rPr>
+          <w:lang w:val="en-GB"/>
+        </w:rPr>
+        <w:t>” to  “</w:t>
+      </w:r>
+      <w:proofErr w:type="spellStart"/>
+      <w:r>
         <w:t>UpdateEmployeeCertification</w:t>
       </w:r>
       <w:proofErr w:type="spellEnd"/>
@@ -8852,25 +8745,6 @@
         <w:rPr>
           <w:lang w:val="en-GB"/>
         </w:rPr>
-        <w:t xml:space="preserve">” </w:t>
-      </w:r>
-      <w:proofErr w:type="gramStart"/>
-      <w:r>
-        <w:rPr>
-          <w:lang w:val="en-GB"/>
-        </w:rPr>
-        <w:t>to  “</w:t>
-      </w:r>
-      <w:proofErr w:type="spellStart"/>
-      <w:proofErr w:type="gramEnd"/>
-      <w:r>
-        <w:t>ChangeEmployeeCertificationStateCity</w:t>
-      </w:r>
-      <w:proofErr w:type="spellEnd"/>
-      <w:r>
-        <w:rPr>
-          <w:lang w:val="en-GB"/>
-        </w:rPr>
         <w:t>”</w:t>
       </w:r>
     </w:p>
@@ -8902,18 +8776,18 @@
       </w:r>
       <w:proofErr w:type="spellStart"/>
       <w:r>
+        <w:t>UpdateLanguageSkillEntity</w:t>
+      </w:r>
+      <w:proofErr w:type="spellEnd"/>
+      <w:r>
+        <w:t xml:space="preserve"> -To </w:t>
+      </w:r>
+      <w:proofErr w:type="spellStart"/>
+      <w:r>
         <w:t>UpdateEmployeeCertification</w:t>
       </w:r>
       <w:proofErr w:type="spellEnd"/>
       <w:r>
-        <w:t xml:space="preserve"> -To </w:t>
-      </w:r>
-      <w:proofErr w:type="spellStart"/>
-      <w:r>
-        <w:t>ChangeEmployeeCertificationStateCity</w:t>
-      </w:r>
-      <w:proofErr w:type="spellEnd"/>
-      <w:r>
         <w:rPr>
           <w:lang w:val="en-GB"/>
         </w:rPr>
@@ -8958,7 +8832,7 @@
       </w:r>
       <w:proofErr w:type="spellStart"/>
       <w:r>
-        <w:t>ChangeEmployeeCertificationStateCity</w:t>
+        <w:t>UpdateEmployeeCertification</w:t>
       </w:r>
       <w:proofErr w:type="spellEnd"/>
       <w:r>
@@ -8988,7 +8862,7 @@
         <w:rPr>
           <w:b/>
           <w:bCs/>
-          <w:color w:val="00B050"/>
+          <w:color w:val="EE0000"/>
           <w:lang w:val="en-GB"/>
         </w:rPr>
       </w:pPr>
@@ -9042,7 +8916,7 @@
           <w:color w:val="EE0000"/>
           <w:lang w:val="en-GB"/>
         </w:rPr>
-        <w:t>14</w:t>
+        <w:t>13</w:t>
       </w:r>
     </w:p>
     <w:p>
@@ -9068,6 +8942,17 @@
       </w:r>
       <w:proofErr w:type="spellStart"/>
       <w:r>
+        <w:t>UpdateEmployeeCertification</w:t>
+      </w:r>
+      <w:proofErr w:type="spellEnd"/>
+      <w:r>
+        <w:rPr>
+          <w:lang w:val="en-GB"/>
+        </w:rPr>
+        <w:t>” to  “</w:t>
+      </w:r>
+      <w:proofErr w:type="spellStart"/>
+      <w:r>
         <w:t>ChangeEmployeeCertificationStateCity</w:t>
       </w:r>
       <w:proofErr w:type="spellEnd"/>
@@ -9075,25 +8960,6 @@
         <w:rPr>
           <w:lang w:val="en-GB"/>
         </w:rPr>
-        <w:t xml:space="preserve">” </w:t>
-      </w:r>
-      <w:proofErr w:type="gramStart"/>
-      <w:r>
-        <w:rPr>
-          <w:lang w:val="en-GB"/>
-        </w:rPr>
-        <w:t>to  “</w:t>
-      </w:r>
-      <w:proofErr w:type="spellStart"/>
-      <w:proofErr w:type="gramEnd"/>
-      <w:r>
-        <w:t>UpdateFamilyVisa</w:t>
-      </w:r>
-      <w:proofErr w:type="spellEnd"/>
-      <w:r>
-        <w:rPr>
-          <w:lang w:val="en-GB"/>
-        </w:rPr>
         <w:t>”</w:t>
       </w:r>
     </w:p>
@@ -9125,18 +8991,18 @@
       </w:r>
       <w:proofErr w:type="spellStart"/>
       <w:r>
+        <w:t>UpdateEmployeeCertification</w:t>
+      </w:r>
+      <w:proofErr w:type="spellEnd"/>
+      <w:r>
+        <w:t xml:space="preserve"> -To </w:t>
+      </w:r>
+      <w:proofErr w:type="spellStart"/>
+      <w:r>
         <w:t>ChangeEmployeeCertificationStateCity</w:t>
       </w:r>
       <w:proofErr w:type="spellEnd"/>
       <w:r>
-        <w:t xml:space="preserve"> -To </w:t>
-      </w:r>
-      <w:proofErr w:type="spellStart"/>
-      <w:r>
-        <w:t>UpdateFamilyVisa</w:t>
-      </w:r>
-      <w:proofErr w:type="spellEnd"/>
-      <w:r>
         <w:rPr>
           <w:lang w:val="en-GB"/>
         </w:rPr>
@@ -9181,7 +9047,7 @@
       </w:r>
       <w:proofErr w:type="spellStart"/>
       <w:r>
-        <w:t>UpdateFamilyVisa</w:t>
+        <w:t>ChangeEmployeeCertificationStateCity</w:t>
       </w:r>
       <w:proofErr w:type="spellEnd"/>
       <w:r>
@@ -9264,7 +9130,7 @@
           <w:color w:val="EE0000"/>
           <w:lang w:val="en-GB"/>
         </w:rPr>
-        <w:t>15</w:t>
+        <w:t>14</w:t>
       </w:r>
     </w:p>
     <w:p>
@@ -9290,6 +9156,17 @@
       </w:r>
       <w:proofErr w:type="spellStart"/>
       <w:r>
+        <w:t>ChangeEmployeeCertificationStateCity</w:t>
+      </w:r>
+      <w:proofErr w:type="spellEnd"/>
+      <w:r>
+        <w:rPr>
+          <w:lang w:val="en-GB"/>
+        </w:rPr>
+        <w:t>” to  “</w:t>
+      </w:r>
+      <w:proofErr w:type="spellStart"/>
+      <w:r>
         <w:t>UpdateFamilyVisa</w:t>
       </w:r>
       <w:proofErr w:type="spellEnd"/>
@@ -9297,28 +9174,6 @@
         <w:rPr>
           <w:lang w:val="en-GB"/>
         </w:rPr>
-        <w:t xml:space="preserve">” </w:t>
-      </w:r>
-      <w:proofErr w:type="gramStart"/>
-      <w:r>
-        <w:rPr>
-          <w:lang w:val="en-GB"/>
-        </w:rPr>
-        <w:t>to  “</w:t>
-      </w:r>
-      <w:proofErr w:type="spellStart"/>
-      <w:proofErr w:type="gramEnd"/>
-      <w:r>
-        <w:rPr>
-          <w:lang w:val="en-GB"/>
-        </w:rPr>
-        <w:t>UpdateFamilyMember</w:t>
-      </w:r>
-      <w:proofErr w:type="spellEnd"/>
-      <w:r>
-        <w:rPr>
-          <w:lang w:val="en-GB"/>
-        </w:rPr>
         <w:t>”</w:t>
       </w:r>
     </w:p>
@@ -9350,21 +9205,18 @@
       </w:r>
       <w:proofErr w:type="spellStart"/>
       <w:r>
+        <w:t>ChangeEmployeeCertificationStateCity</w:t>
+      </w:r>
+      <w:proofErr w:type="spellEnd"/>
+      <w:r>
+        <w:t xml:space="preserve"> -To </w:t>
+      </w:r>
+      <w:proofErr w:type="spellStart"/>
+      <w:r>
         <w:t>UpdateFamilyVisa</w:t>
       </w:r>
       <w:proofErr w:type="spellEnd"/>
       <w:r>
-        <w:t xml:space="preserve"> -To </w:t>
-      </w:r>
-      <w:proofErr w:type="spellStart"/>
-      <w:r>
-        <w:rPr>
-          <w:lang w:val="en-GB"/>
-        </w:rPr>
-        <w:t>UpdateFamilyMember</w:t>
-      </w:r>
-      <w:proofErr w:type="spellEnd"/>
-      <w:r>
         <w:rPr>
           <w:lang w:val="en-GB"/>
         </w:rPr>
@@ -9409,16 +9261,21 @@
       </w:r>
       <w:proofErr w:type="spellStart"/>
       <w:r>
-        <w:rPr>
-          <w:lang w:val="en-GB"/>
-        </w:rPr>
-        <w:t>UpdateFamilyMember</w:t>
-      </w:r>
-      <w:r>
-        <w:rPr>
-          <w:lang w:val="en-GB"/>
-        </w:rPr>
-        <w:t>.sql</w:t>
+        <w:t>UpdateFamilyVisa</w:t>
+      </w:r>
+      <w:proofErr w:type="spellEnd"/>
+      <w:r>
+        <w:rPr>
+          <w:lang w:val="en-GB"/>
+        </w:rPr>
+        <w:t>.</w:t>
+      </w:r>
+      <w:proofErr w:type="spellStart"/>
+      <w:r>
+        <w:rPr>
+          <w:lang w:val="en-GB"/>
+        </w:rPr>
+        <w:t>sql</w:t>
       </w:r>
       <w:proofErr w:type="spellEnd"/>
       <w:r>
@@ -9487,7 +9344,7 @@
           <w:color w:val="EE0000"/>
           <w:lang w:val="en-GB"/>
         </w:rPr>
-        <w:t>16</w:t>
+        <w:t>15</w:t>
       </w:r>
     </w:p>
     <w:p>
@@ -9513,6 +9370,17 @@
       </w:r>
       <w:proofErr w:type="spellStart"/>
       <w:r>
+        <w:t>UpdateFamilyVisa</w:t>
+      </w:r>
+      <w:proofErr w:type="spellEnd"/>
+      <w:r>
+        <w:rPr>
+          <w:lang w:val="en-GB"/>
+        </w:rPr>
+        <w:t>” to  “</w:t>
+      </w:r>
+      <w:proofErr w:type="spellStart"/>
+      <w:r>
         <w:rPr>
           <w:lang w:val="en-GB"/>
         </w:rPr>
@@ -9523,34 +9391,6 @@
         <w:rPr>
           <w:lang w:val="en-GB"/>
         </w:rPr>
-        <w:t xml:space="preserve">” </w:t>
-      </w:r>
-      <w:proofErr w:type="gramStart"/>
-      <w:r>
-        <w:rPr>
-          <w:lang w:val="en-GB"/>
-        </w:rPr>
-        <w:t>to  “</w:t>
-      </w:r>
-      <w:proofErr w:type="spellStart"/>
-      <w:proofErr w:type="gramEnd"/>
-      <w:r>
-        <w:rPr>
-          <w:lang w:val="en-GB"/>
-        </w:rPr>
-        <w:t>Update</w:t>
-      </w:r>
-      <w:r>
-        <w:rPr>
-          <w:lang w:val="en-GB"/>
-        </w:rPr>
-        <w:t>OtherDocument</w:t>
-      </w:r>
-      <w:proofErr w:type="spellEnd"/>
-      <w:r>
-        <w:rPr>
-          <w:lang w:val="en-GB"/>
-        </w:rPr>
         <w:t>”</w:t>
       </w:r>
     </w:p>
@@ -9582,6 +9422,14 @@
       </w:r>
       <w:proofErr w:type="spellStart"/>
       <w:r>
+        <w:t>UpdateFamilyVisa</w:t>
+      </w:r>
+      <w:proofErr w:type="spellEnd"/>
+      <w:r>
+        <w:t xml:space="preserve"> -To </w:t>
+      </w:r>
+      <w:proofErr w:type="spellStart"/>
+      <w:r>
         <w:rPr>
           <w:lang w:val="en-GB"/>
         </w:rPr>
@@ -9589,23 +9437,6 @@
       </w:r>
       <w:proofErr w:type="spellEnd"/>
       <w:r>
-        <w:t xml:space="preserve"> -To </w:t>
-      </w:r>
-      <w:proofErr w:type="spellStart"/>
-      <w:r>
-        <w:rPr>
-          <w:lang w:val="en-GB"/>
-        </w:rPr>
-        <w:t>Update</w:t>
-      </w:r>
-      <w:r>
-        <w:rPr>
-          <w:lang w:val="en-GB"/>
-        </w:rPr>
-        <w:t>OtherDocument</w:t>
-      </w:r>
-      <w:proofErr w:type="spellEnd"/>
-      <w:r>
         <w:rPr>
           <w:lang w:val="en-GB"/>
         </w:rPr>
@@ -9653,13 +9484,7 @@
         <w:rPr>
           <w:lang w:val="en-GB"/>
         </w:rPr>
-        <w:t>Update</w:t>
-      </w:r>
-      <w:r>
-        <w:rPr>
-          <w:lang w:val="en-GB"/>
-        </w:rPr>
-        <w:t>OtherDocument</w:t>
+        <w:t>UpdateFamilyMember</w:t>
       </w:r>
       <w:r>
         <w:rPr>
@@ -9692,7 +9517,16 @@
           <w:color w:val="00B050"/>
           <w:lang w:val="en-GB"/>
         </w:rPr>
-        <w:t>Status: Completed</w:t>
+        <w:t xml:space="preserve">Status: </w:t>
+      </w:r>
+      <w:r>
+        <w:rPr>
+          <w:b/>
+          <w:bCs/>
+          <w:color w:val="00B050"/>
+          <w:lang w:val="en-GB"/>
+        </w:rPr>
+        <w:t>Completed</w:t>
       </w:r>
     </w:p>
     <w:p>
@@ -9725,7 +9559,7 @@
           <w:color w:val="EE0000"/>
           <w:lang w:val="en-GB"/>
         </w:rPr>
-        <w:t>17</w:t>
+        <w:t>16</w:t>
       </w:r>
     </w:p>
     <w:p>
@@ -9754,6 +9588,20 @@
         <w:rPr>
           <w:lang w:val="en-GB"/>
         </w:rPr>
+        <w:t>UpdateFamilyMember</w:t>
+      </w:r>
+      <w:proofErr w:type="spellEnd"/>
+      <w:r>
+        <w:rPr>
+          <w:lang w:val="en-GB"/>
+        </w:rPr>
+        <w:t>” to  “</w:t>
+      </w:r>
+      <w:proofErr w:type="spellStart"/>
+      <w:r>
+        <w:rPr>
+          <w:lang w:val="en-GB"/>
+        </w:rPr>
         <w:t>Update</w:t>
       </w:r>
       <w:r>
@@ -9767,28 +9615,6 @@
         <w:rPr>
           <w:lang w:val="en-GB"/>
         </w:rPr>
-        <w:t xml:space="preserve">” </w:t>
-      </w:r>
-      <w:proofErr w:type="gramStart"/>
-      <w:r>
-        <w:rPr>
-          <w:lang w:val="en-GB"/>
-        </w:rPr>
-        <w:t>to  “</w:t>
-      </w:r>
-      <w:proofErr w:type="spellStart"/>
-      <w:proofErr w:type="gramEnd"/>
-      <w:r>
-        <w:rPr>
-          <w:lang w:val="en-GB"/>
-        </w:rPr>
-        <w:t>UpdateEmploymentHistory</w:t>
-      </w:r>
-      <w:proofErr w:type="spellEnd"/>
-      <w:r>
-        <w:rPr>
-          <w:lang w:val="en-GB"/>
-        </w:rPr>
         <w:t>”</w:t>
       </w:r>
     </w:p>
@@ -9823,6 +9649,17 @@
         <w:rPr>
           <w:lang w:val="en-GB"/>
         </w:rPr>
+        <w:t>UpdateFamilyMember</w:t>
+      </w:r>
+      <w:proofErr w:type="spellEnd"/>
+      <w:r>
+        <w:t xml:space="preserve"> -To </w:t>
+      </w:r>
+      <w:proofErr w:type="spellStart"/>
+      <w:r>
+        <w:rPr>
+          <w:lang w:val="en-GB"/>
+        </w:rPr>
         <w:t>Update</w:t>
       </w:r>
       <w:r>
@@ -9833,21 +9670,16 @@
       </w:r>
       <w:proofErr w:type="spellEnd"/>
       <w:r>
-        <w:t xml:space="preserve"> -To </w:t>
-      </w:r>
-      <w:proofErr w:type="spellStart"/>
-      <w:r>
-        <w:rPr>
-          <w:lang w:val="en-GB"/>
-        </w:rPr>
-        <w:t>UpdateEmploymentHistory</w:t>
-      </w:r>
-      <w:proofErr w:type="spellEnd"/>
-      <w:r>
-        <w:rPr>
-          <w:lang w:val="en-GB"/>
-        </w:rPr>
-        <w:t xml:space="preserve"> -Context </w:t>
+        <w:rPr>
+          <w:lang w:val="en-GB"/>
+        </w:rPr>
+        <w:t xml:space="preserve"> </w:t>
+      </w:r>
+      <w:r>
+        <w:rPr>
+          <w:lang w:val="en-GB"/>
+        </w:rPr>
+        <w:t xml:space="preserve">-Context </w:t>
       </w:r>
       <w:proofErr w:type="spellStart"/>
       <w:r>
@@ -9885,7 +9717,13 @@
         <w:rPr>
           <w:lang w:val="en-GB"/>
         </w:rPr>
-        <w:t>UpdateEmploymentHistory</w:t>
+        <w:t>Update</w:t>
+      </w:r>
+      <w:r>
+        <w:rPr>
+          <w:lang w:val="en-GB"/>
+        </w:rPr>
+        <w:t>OtherDocument</w:t>
       </w:r>
       <w:r>
         <w:rPr>
@@ -9920,17 +9758,6 @@
         </w:rPr>
         <w:t>Status: Completed</w:t>
       </w:r>
-    </w:p>
-    <w:p>
-      <w:pPr>
-        <w:ind w:left="720"/>
-        <w:rPr>
-          <w:b/>
-          <w:bCs/>
-          <w:color w:val="00B050"/>
-          <w:lang w:val="en-GB"/>
-        </w:rPr>
-      </w:pPr>
     </w:p>
     <w:p>
       <w:pPr>
@@ -9953,6 +9780,7 @@
           <w:color w:val="EE0000"/>
           <w:lang w:val="en-GB"/>
         </w:rPr>
+        <w:lastRenderedPageBreak/>
         <w:t>Migration script #</w:t>
       </w:r>
       <w:r>
@@ -9962,7 +9790,7 @@
           <w:color w:val="EE0000"/>
           <w:lang w:val="en-GB"/>
         </w:rPr>
-        <w:t>18</w:t>
+        <w:t>17</w:t>
       </w:r>
     </w:p>
     <w:p>
@@ -9991,6 +9819,26 @@
         <w:rPr>
           <w:lang w:val="en-GB"/>
         </w:rPr>
+        <w:t>Update</w:t>
+      </w:r>
+      <w:r>
+        <w:rPr>
+          <w:lang w:val="en-GB"/>
+        </w:rPr>
+        <w:t>OtherDocument</w:t>
+      </w:r>
+      <w:proofErr w:type="spellEnd"/>
+      <w:r>
+        <w:rPr>
+          <w:lang w:val="en-GB"/>
+        </w:rPr>
+        <w:t>” to  “</w:t>
+      </w:r>
+      <w:proofErr w:type="spellStart"/>
+      <w:r>
+        <w:rPr>
+          <w:lang w:val="en-GB"/>
+        </w:rPr>
         <w:t>UpdateEmploymentHistory</w:t>
       </w:r>
       <w:proofErr w:type="spellEnd"/>
@@ -9998,28 +9846,6 @@
         <w:rPr>
           <w:lang w:val="en-GB"/>
         </w:rPr>
-        <w:t xml:space="preserve">” </w:t>
-      </w:r>
-      <w:proofErr w:type="gramStart"/>
-      <w:r>
-        <w:rPr>
-          <w:lang w:val="en-GB"/>
-        </w:rPr>
-        <w:t>to  “</w:t>
-      </w:r>
-      <w:proofErr w:type="spellStart"/>
-      <w:proofErr w:type="gramEnd"/>
-      <w:r>
-        <w:rPr>
-          <w:lang w:val="en-GB"/>
-        </w:rPr>
-        <w:t>UpdateEmpHistReportingManager</w:t>
-      </w:r>
-      <w:proofErr w:type="spellEnd"/>
-      <w:r>
-        <w:rPr>
-          <w:lang w:val="en-GB"/>
-        </w:rPr>
         <w:t>”</w:t>
       </w:r>
     </w:p>
@@ -10054,6 +9880,23 @@
         <w:rPr>
           <w:lang w:val="en-GB"/>
         </w:rPr>
+        <w:t>Update</w:t>
+      </w:r>
+      <w:r>
+        <w:rPr>
+          <w:lang w:val="en-GB"/>
+        </w:rPr>
+        <w:t>OtherDocument</w:t>
+      </w:r>
+      <w:proofErr w:type="spellEnd"/>
+      <w:r>
+        <w:t xml:space="preserve"> -To </w:t>
+      </w:r>
+      <w:proofErr w:type="spellStart"/>
+      <w:r>
+        <w:rPr>
+          <w:lang w:val="en-GB"/>
+        </w:rPr>
         <w:t>UpdateEmploymentHistory</w:t>
       </w:r>
       <w:proofErr w:type="spellEnd"/>
@@ -10061,23 +9904,6 @@
         <w:rPr>
           <w:lang w:val="en-GB"/>
         </w:rPr>
-        <w:t xml:space="preserve"> </w:t>
-      </w:r>
-      <w:r>
-        <w:t xml:space="preserve">-To </w:t>
-      </w:r>
-      <w:proofErr w:type="spellStart"/>
-      <w:r>
-        <w:rPr>
-          <w:lang w:val="en-GB"/>
-        </w:rPr>
-        <w:t>UpdateEmpHistReportingManager</w:t>
-      </w:r>
-      <w:proofErr w:type="spellEnd"/>
-      <w:r>
-        <w:rPr>
-          <w:lang w:val="en-GB"/>
-        </w:rPr>
         <w:t xml:space="preserve"> -Context </w:t>
       </w:r>
       <w:proofErr w:type="spellStart"/>
@@ -10116,7 +9942,7 @@
         <w:rPr>
           <w:lang w:val="en-GB"/>
         </w:rPr>
-        <w:t>UpdateEmpHistReportingManager</w:t>
+        <w:t>UpdateEmploymentHistory</w:t>
       </w:r>
       <w:r>
         <w:rPr>
@@ -10193,7 +10019,7 @@
           <w:color w:val="EE0000"/>
           <w:lang w:val="en-GB"/>
         </w:rPr>
-        <w:t>19</w:t>
+        <w:t>18</w:t>
       </w:r>
     </w:p>
     <w:p>
@@ -10222,6 +10048,20 @@
         <w:rPr>
           <w:lang w:val="en-GB"/>
         </w:rPr>
+        <w:t>UpdateEmploymentHistory</w:t>
+      </w:r>
+      <w:proofErr w:type="spellEnd"/>
+      <w:r>
+        <w:rPr>
+          <w:lang w:val="en-GB"/>
+        </w:rPr>
+        <w:t>” to  “</w:t>
+      </w:r>
+      <w:proofErr w:type="spellStart"/>
+      <w:r>
+        <w:rPr>
+          <w:lang w:val="en-GB"/>
+        </w:rPr>
         <w:t>UpdateEmpHistReportingManager</w:t>
       </w:r>
       <w:proofErr w:type="spellEnd"/>
@@ -10229,25 +10069,6 @@
         <w:rPr>
           <w:lang w:val="en-GB"/>
         </w:rPr>
-        <w:t xml:space="preserve">” </w:t>
-      </w:r>
-      <w:proofErr w:type="gramStart"/>
-      <w:r>
-        <w:rPr>
-          <w:lang w:val="en-GB"/>
-        </w:rPr>
-        <w:t>to  “</w:t>
-      </w:r>
-      <w:proofErr w:type="spellStart"/>
-      <w:proofErr w:type="gramEnd"/>
-      <w:r>
-        <w:t>RenameCompanyBranch</w:t>
-      </w:r>
-      <w:proofErr w:type="spellEnd"/>
-      <w:r>
-        <w:rPr>
-          <w:lang w:val="en-GB"/>
-        </w:rPr>
         <w:t>”</w:t>
       </w:r>
     </w:p>
@@ -10282,6 +10103,23 @@
         <w:rPr>
           <w:lang w:val="en-GB"/>
         </w:rPr>
+        <w:t>UpdateEmploymentHistory</w:t>
+      </w:r>
+      <w:proofErr w:type="spellEnd"/>
+      <w:r>
+        <w:rPr>
+          <w:lang w:val="en-GB"/>
+        </w:rPr>
+        <w:t xml:space="preserve"> </w:t>
+      </w:r>
+      <w:r>
+        <w:t xml:space="preserve">-To </w:t>
+      </w:r>
+      <w:proofErr w:type="spellStart"/>
+      <w:r>
+        <w:rPr>
+          <w:lang w:val="en-GB"/>
+        </w:rPr>
         <w:t>UpdateEmpHistReportingManager</w:t>
       </w:r>
       <w:proofErr w:type="spellEnd"/>
@@ -10289,20 +10127,6 @@
         <w:rPr>
           <w:lang w:val="en-GB"/>
         </w:rPr>
-        <w:t xml:space="preserve"> </w:t>
-      </w:r>
-      <w:r>
-        <w:t xml:space="preserve">-To </w:t>
-      </w:r>
-      <w:proofErr w:type="spellStart"/>
-      <w:r>
-        <w:t>RenameCompanyBranch</w:t>
-      </w:r>
-      <w:proofErr w:type="spellEnd"/>
-      <w:r>
-        <w:rPr>
-          <w:lang w:val="en-GB"/>
-        </w:rPr>
         <w:t xml:space="preserve"> -Context </w:t>
       </w:r>
       <w:proofErr w:type="spellStart"/>
@@ -10338,21 +10162,16 @@
       </w:r>
       <w:proofErr w:type="spellStart"/>
       <w:r>
-        <w:t>RenameCompanyBranch</w:t>
-      </w:r>
-      <w:proofErr w:type="spellEnd"/>
-      <w:r>
-        <w:rPr>
-          <w:lang w:val="en-GB"/>
-        </w:rPr>
-        <w:t>.</w:t>
-      </w:r>
-      <w:proofErr w:type="spellStart"/>
-      <w:r>
-        <w:rPr>
-          <w:lang w:val="en-GB"/>
-        </w:rPr>
-        <w:t>sql</w:t>
+        <w:rPr>
+          <w:lang w:val="en-GB"/>
+        </w:rPr>
+        <w:t>UpdateEmpHistReportingManager</w:t>
+      </w:r>
+      <w:r>
+        <w:rPr>
+          <w:lang w:val="en-GB"/>
+        </w:rPr>
+        <w:t>.sql</w:t>
       </w:r>
       <w:proofErr w:type="spellEnd"/>
       <w:r>
@@ -10379,17 +10198,19 @@
           <w:color w:val="00B050"/>
           <w:lang w:val="en-GB"/>
         </w:rPr>
-        <w:t xml:space="preserve">Status: </w:t>
-      </w:r>
-      <w:r>
-        <w:rPr>
-          <w:b/>
-          <w:bCs/>
-          <w:color w:val="00B050"/>
-          <w:lang w:val="en-GB"/>
-        </w:rPr>
-        <w:t>Completed</w:t>
-      </w:r>
+        <w:t>Status: Completed</w:t>
+      </w:r>
+    </w:p>
+    <w:p>
+      <w:pPr>
+        <w:ind w:left="720"/>
+        <w:rPr>
+          <w:b/>
+          <w:bCs/>
+          <w:color w:val="00B050"/>
+          <w:lang w:val="en-GB"/>
+        </w:rPr>
+      </w:pPr>
     </w:p>
     <w:p>
       <w:pPr>
@@ -10421,7 +10242,7 @@
           <w:color w:val="EE0000"/>
           <w:lang w:val="en-GB"/>
         </w:rPr>
-        <w:t>20</w:t>
+        <w:t>19</w:t>
       </w:r>
     </w:p>
     <w:p>
@@ -10447,6 +10268,20 @@
       </w:r>
       <w:proofErr w:type="spellStart"/>
       <w:r>
+        <w:rPr>
+          <w:lang w:val="en-GB"/>
+        </w:rPr>
+        <w:t>UpdateEmpHistReportingManager</w:t>
+      </w:r>
+      <w:proofErr w:type="spellEnd"/>
+      <w:r>
+        <w:rPr>
+          <w:lang w:val="en-GB"/>
+        </w:rPr>
+        <w:t>” to  “</w:t>
+      </w:r>
+      <w:proofErr w:type="spellStart"/>
+      <w:r>
         <w:t>RenameCompanyBranch</w:t>
       </w:r>
       <w:proofErr w:type="spellEnd"/>
@@ -10454,34 +10289,6 @@
         <w:rPr>
           <w:lang w:val="en-GB"/>
         </w:rPr>
-        <w:t xml:space="preserve">” </w:t>
-      </w:r>
-      <w:proofErr w:type="gramStart"/>
-      <w:r>
-        <w:rPr>
-          <w:lang w:val="en-GB"/>
-        </w:rPr>
-        <w:t>to  “</w:t>
-      </w:r>
-      <w:proofErr w:type="spellStart"/>
-      <w:proofErr w:type="gramEnd"/>
-      <w:r>
-        <w:rPr>
-          <w:lang w:val="en-GB"/>
-        </w:rPr>
-        <w:t>Add</w:t>
-      </w:r>
-      <w:r>
-        <w:rPr>
-          <w:lang w:val="en-GB"/>
-        </w:rPr>
-        <w:t>RecruitmentBudget</w:t>
-      </w:r>
-      <w:proofErr w:type="spellEnd"/>
-      <w:r>
-        <w:rPr>
-          <w:lang w:val="en-GB"/>
-        </w:rPr>
         <w:t>”</w:t>
       </w:r>
     </w:p>
@@ -10513,6 +10320,23 @@
       </w:r>
       <w:proofErr w:type="spellStart"/>
       <w:r>
+        <w:rPr>
+          <w:lang w:val="en-GB"/>
+        </w:rPr>
+        <w:t>UpdateEmpHistReportingManager</w:t>
+      </w:r>
+      <w:proofErr w:type="spellEnd"/>
+      <w:r>
+        <w:rPr>
+          <w:lang w:val="en-GB"/>
+        </w:rPr>
+        <w:t xml:space="preserve"> </w:t>
+      </w:r>
+      <w:r>
+        <w:t xml:space="preserve">-To </w:t>
+      </w:r>
+      <w:proofErr w:type="spellStart"/>
+      <w:r>
         <w:t>RenameCompanyBranch</w:t>
       </w:r>
       <w:proofErr w:type="spellEnd"/>
@@ -10520,29 +10344,6 @@
         <w:rPr>
           <w:lang w:val="en-GB"/>
         </w:rPr>
-        <w:t xml:space="preserve"> </w:t>
-      </w:r>
-      <w:r>
-        <w:t xml:space="preserve">-To </w:t>
-      </w:r>
-      <w:proofErr w:type="spellStart"/>
-      <w:r>
-        <w:rPr>
-          <w:lang w:val="en-GB"/>
-        </w:rPr>
-        <w:t>Add</w:t>
-      </w:r>
-      <w:r>
-        <w:rPr>
-          <w:lang w:val="en-GB"/>
-        </w:rPr>
-        <w:t>RecruitmentBudget</w:t>
-      </w:r>
-      <w:proofErr w:type="spellEnd"/>
-      <w:r>
-        <w:rPr>
-          <w:lang w:val="en-GB"/>
-        </w:rPr>
         <w:t xml:space="preserve"> -Context </w:t>
       </w:r>
       <w:proofErr w:type="spellStart"/>
@@ -10556,7 +10357,6 @@
       <w:r>
         <w:t xml:space="preserve"> -Output </w:t>
       </w:r>
-      <w:proofErr w:type="gramStart"/>
       <w:r>
         <w:rPr>
           <w:lang w:val="en-GB"/>
@@ -10577,31 +10377,23 @@
         </w:rPr>
         <w:t>\</w:t>
       </w:r>
-      <w:proofErr w:type="gramEnd"/>
-      <w:r>
-        <w:rPr>
-          <w:lang w:val="en-GB"/>
-        </w:rPr>
-        <w:t xml:space="preserve"> </w:t>
-      </w:r>
-      <w:proofErr w:type="spellStart"/>
-      <w:r>
-        <w:rPr>
-          <w:lang w:val="en-GB"/>
-        </w:rPr>
-        <w:t>Add</w:t>
-      </w:r>
-      <w:r>
-        <w:rPr>
-          <w:lang w:val="en-GB"/>
-        </w:rPr>
-        <w:t>RecruitmentBudget</w:t>
-      </w:r>
-      <w:r>
-        <w:rPr>
-          <w:lang w:val="en-GB"/>
-        </w:rPr>
-        <w:t>.sql</w:t>
+      <w:proofErr w:type="spellStart"/>
+      <w:r>
+        <w:t>RenameCompanyBranch</w:t>
+      </w:r>
+      <w:proofErr w:type="spellEnd"/>
+      <w:r>
+        <w:rPr>
+          <w:lang w:val="en-GB"/>
+        </w:rPr>
+        <w:t>.</w:t>
+      </w:r>
+      <w:proofErr w:type="spellStart"/>
+      <w:r>
+        <w:rPr>
+          <w:lang w:val="en-GB"/>
+        </w:rPr>
+        <w:t>sql</w:t>
       </w:r>
       <w:proofErr w:type="spellEnd"/>
       <w:r>
@@ -10670,7 +10462,7 @@
           <w:color w:val="EE0000"/>
           <w:lang w:val="en-GB"/>
         </w:rPr>
-        <w:t>21</w:t>
+        <w:t>20</w:t>
       </w:r>
     </w:p>
     <w:p>
@@ -10696,6 +10488,17 @@
       </w:r>
       <w:proofErr w:type="spellStart"/>
       <w:r>
+        <w:t>RenameCompanyBranch</w:t>
+      </w:r>
+      <w:proofErr w:type="spellEnd"/>
+      <w:r>
+        <w:rPr>
+          <w:lang w:val="en-GB"/>
+        </w:rPr>
+        <w:t>” to  “</w:t>
+      </w:r>
+      <w:proofErr w:type="spellStart"/>
+      <w:r>
         <w:rPr>
           <w:lang w:val="en-GB"/>
         </w:rPr>
@@ -10706,28 +10509,6 @@
           <w:lang w:val="en-GB"/>
         </w:rPr>
         <w:t>RecruitmentBudget</w:t>
-      </w:r>
-      <w:proofErr w:type="spellEnd"/>
-      <w:r>
-        <w:rPr>
-          <w:lang w:val="en-GB"/>
-        </w:rPr>
-        <w:t xml:space="preserve">” </w:t>
-      </w:r>
-      <w:proofErr w:type="gramStart"/>
-      <w:r>
-        <w:rPr>
-          <w:lang w:val="en-GB"/>
-        </w:rPr>
-        <w:t>to  “</w:t>
-      </w:r>
-      <w:proofErr w:type="spellStart"/>
-      <w:proofErr w:type="gramEnd"/>
-      <w:r>
-        <w:rPr>
-          <w:lang w:val="en-GB"/>
-        </w:rPr>
-        <w:t>UpdateRecruitmentBudget</w:t>
       </w:r>
       <w:proofErr w:type="spellEnd"/>
       <w:r>
@@ -10766,6 +10547,20 @@
       </w:r>
       <w:proofErr w:type="spellStart"/>
       <w:r>
+        <w:t>RenameCompanyBranch</w:t>
+      </w:r>
+      <w:proofErr w:type="spellEnd"/>
+      <w:r>
+        <w:rPr>
+          <w:lang w:val="en-GB"/>
+        </w:rPr>
+        <w:t xml:space="preserve"> </w:t>
+      </w:r>
+      <w:r>
+        <w:t xml:space="preserve">-To </w:t>
+      </w:r>
+      <w:proofErr w:type="spellStart"/>
+      <w:r>
         <w:rPr>
           <w:lang w:val="en-GB"/>
         </w:rPr>
@@ -10782,23 +10577,6 @@
         <w:rPr>
           <w:lang w:val="en-GB"/>
         </w:rPr>
-        <w:t xml:space="preserve"> </w:t>
-      </w:r>
-      <w:r>
-        <w:t xml:space="preserve">-To </w:t>
-      </w:r>
-      <w:proofErr w:type="spellStart"/>
-      <w:r>
-        <w:rPr>
-          <w:lang w:val="en-GB"/>
-        </w:rPr>
-        <w:t>UpdateRecruitmentBudget</w:t>
-      </w:r>
-      <w:proofErr w:type="spellEnd"/>
-      <w:r>
-        <w:rPr>
-          <w:lang w:val="en-GB"/>
-        </w:rPr>
         <w:t xml:space="preserve"> -Context </w:t>
       </w:r>
       <w:proofErr w:type="spellStart"/>
@@ -10812,7 +10590,6 @@
       <w:r>
         <w:t xml:space="preserve"> -Output </w:t>
       </w:r>
-      <w:proofErr w:type="gramStart"/>
       <w:r>
         <w:rPr>
           <w:lang w:val="en-GB"/>
@@ -10833,19 +10610,24 @@
         </w:rPr>
         <w:t>\</w:t>
       </w:r>
-      <w:proofErr w:type="gramEnd"/>
-      <w:r>
-        <w:rPr>
-          <w:lang w:val="en-GB"/>
-        </w:rPr>
-        <w:t xml:space="preserve"> </w:t>
-      </w:r>
-      <w:proofErr w:type="spellStart"/>
-      <w:r>
-        <w:rPr>
-          <w:lang w:val="en-GB"/>
-        </w:rPr>
-        <w:t>UpdateRecruitmentBudget</w:t>
+      <w:r>
+        <w:rPr>
+          <w:lang w:val="en-GB"/>
+        </w:rPr>
+        <w:t xml:space="preserve"> </w:t>
+      </w:r>
+      <w:proofErr w:type="spellStart"/>
+      <w:r>
+        <w:rPr>
+          <w:lang w:val="en-GB"/>
+        </w:rPr>
+        <w:t>Add</w:t>
+      </w:r>
+      <w:r>
+        <w:rPr>
+          <w:lang w:val="en-GB"/>
+        </w:rPr>
+        <w:t>RecruitmentBudget</w:t>
       </w:r>
       <w:r>
         <w:rPr>
@@ -10889,17 +10671,6 @@
         </w:rPr>
         <w:t>Completed</w:t>
       </w:r>
-    </w:p>
-    <w:p>
-      <w:pPr>
-        <w:ind w:left="720"/>
-        <w:rPr>
-          <w:b/>
-          <w:bCs/>
-          <w:color w:val="00B050"/>
-          <w:lang w:val="en-GB"/>
-        </w:rPr>
-      </w:pPr>
     </w:p>
     <w:p>
       <w:pPr>
@@ -10931,7 +10702,7 @@
           <w:color w:val="EE0000"/>
           <w:lang w:val="en-GB"/>
         </w:rPr>
-        <w:t>22</w:t>
+        <w:t>21</w:t>
       </w:r>
     </w:p>
     <w:p>
@@ -10960,6 +10731,26 @@
         <w:rPr>
           <w:lang w:val="en-GB"/>
         </w:rPr>
+        <w:t>Add</w:t>
+      </w:r>
+      <w:r>
+        <w:rPr>
+          <w:lang w:val="en-GB"/>
+        </w:rPr>
+        <w:t>RecruitmentBudget</w:t>
+      </w:r>
+      <w:proofErr w:type="spellEnd"/>
+      <w:r>
+        <w:rPr>
+          <w:lang w:val="en-GB"/>
+        </w:rPr>
+        <w:t>” to  “</w:t>
+      </w:r>
+      <w:proofErr w:type="spellStart"/>
+      <w:r>
+        <w:rPr>
+          <w:lang w:val="en-GB"/>
+        </w:rPr>
         <w:t>UpdateRecruitmentBudget</w:t>
       </w:r>
       <w:proofErr w:type="spellEnd"/>
@@ -10967,28 +10758,6 @@
         <w:rPr>
           <w:lang w:val="en-GB"/>
         </w:rPr>
-        <w:t xml:space="preserve">” </w:t>
-      </w:r>
-      <w:proofErr w:type="gramStart"/>
-      <w:r>
-        <w:rPr>
-          <w:lang w:val="en-GB"/>
-        </w:rPr>
-        <w:t>to  “</w:t>
-      </w:r>
-      <w:proofErr w:type="spellStart"/>
-      <w:proofErr w:type="gramEnd"/>
-      <w:r>
-        <w:rPr>
-          <w:lang w:val="en-GB"/>
-        </w:rPr>
-        <w:t>AddNewFieldsRecruitmentBudget</w:t>
-      </w:r>
-      <w:proofErr w:type="spellEnd"/>
-      <w:r>
-        <w:rPr>
-          <w:lang w:val="en-GB"/>
-        </w:rPr>
         <w:t>”</w:t>
       </w:r>
     </w:p>
@@ -11023,6 +10792,29 @@
         <w:rPr>
           <w:lang w:val="en-GB"/>
         </w:rPr>
+        <w:t>Add</w:t>
+      </w:r>
+      <w:r>
+        <w:rPr>
+          <w:lang w:val="en-GB"/>
+        </w:rPr>
+        <w:t>RecruitmentBudget</w:t>
+      </w:r>
+      <w:proofErr w:type="spellEnd"/>
+      <w:r>
+        <w:rPr>
+          <w:lang w:val="en-GB"/>
+        </w:rPr>
+        <w:t xml:space="preserve"> </w:t>
+      </w:r>
+      <w:r>
+        <w:t xml:space="preserve">-To </w:t>
+      </w:r>
+      <w:proofErr w:type="spellStart"/>
+      <w:r>
+        <w:rPr>
+          <w:lang w:val="en-GB"/>
+        </w:rPr>
         <w:t>UpdateRecruitmentBudget</w:t>
       </w:r>
       <w:proofErr w:type="spellEnd"/>
@@ -11030,23 +10822,6 @@
         <w:rPr>
           <w:lang w:val="en-GB"/>
         </w:rPr>
-        <w:t xml:space="preserve"> </w:t>
-      </w:r>
-      <w:r>
-        <w:t xml:space="preserve">-To </w:t>
-      </w:r>
-      <w:proofErr w:type="spellStart"/>
-      <w:r>
-        <w:rPr>
-          <w:lang w:val="en-GB"/>
-        </w:rPr>
-        <w:t>AddNewFieldsRecruitmentBudget</w:t>
-      </w:r>
-      <w:proofErr w:type="spellEnd"/>
-      <w:r>
-        <w:rPr>
-          <w:lang w:val="en-GB"/>
-        </w:rPr>
         <w:t xml:space="preserve"> -Context </w:t>
       </w:r>
       <w:proofErr w:type="spellStart"/>
@@ -11080,12 +10855,18 @@
         </w:rPr>
         <w:t>\</w:t>
       </w:r>
-      <w:proofErr w:type="spellStart"/>
-      <w:r>
-        <w:rPr>
-          <w:lang w:val="en-GB"/>
-        </w:rPr>
-        <w:t>AddNewFieldsRecruitmentBudget</w:t>
+      <w:r>
+        <w:rPr>
+          <w:lang w:val="en-GB"/>
+        </w:rPr>
+        <w:t xml:space="preserve"> </w:t>
+      </w:r>
+      <w:proofErr w:type="spellStart"/>
+      <w:r>
+        <w:rPr>
+          <w:lang w:val="en-GB"/>
+        </w:rPr>
+        <w:t>UpdateRecruitmentBudget</w:t>
       </w:r>
       <w:r>
         <w:rPr>
@@ -11118,19 +10899,17 @@
           <w:color w:val="00B050"/>
           <w:lang w:val="en-GB"/>
         </w:rPr>
-        <w:t>Status: Completed</w:t>
-      </w:r>
-    </w:p>
-    <w:p>
-      <w:pPr>
-        <w:ind w:left="720"/>
-        <w:rPr>
-          <w:b/>
-          <w:bCs/>
-          <w:color w:val="00B050"/>
-          <w:lang w:val="en-GB"/>
-        </w:rPr>
-      </w:pPr>
+        <w:t xml:space="preserve">Status: </w:t>
+      </w:r>
+      <w:r>
+        <w:rPr>
+          <w:b/>
+          <w:bCs/>
+          <w:color w:val="00B050"/>
+          <w:lang w:val="en-GB"/>
+        </w:rPr>
+        <w:t>Completed</w:t>
+      </w:r>
     </w:p>
     <w:p>
       <w:pPr>
@@ -11173,7 +10952,7 @@
           <w:color w:val="EE0000"/>
           <w:lang w:val="en-GB"/>
         </w:rPr>
-        <w:t>23</w:t>
+        <w:t>22</w:t>
       </w:r>
     </w:p>
     <w:p>
@@ -11202,6 +10981,20 @@
         <w:rPr>
           <w:lang w:val="en-GB"/>
         </w:rPr>
+        <w:t>UpdateRecruitmentBudget</w:t>
+      </w:r>
+      <w:proofErr w:type="spellEnd"/>
+      <w:r>
+        <w:rPr>
+          <w:lang w:val="en-GB"/>
+        </w:rPr>
+        <w:t>” to  “</w:t>
+      </w:r>
+      <w:proofErr w:type="spellStart"/>
+      <w:r>
+        <w:rPr>
+          <w:lang w:val="en-GB"/>
+        </w:rPr>
         <w:t>AddNewFieldsRecruitmentBudget</w:t>
       </w:r>
       <w:proofErr w:type="spellEnd"/>
@@ -11209,28 +11002,6 @@
         <w:rPr>
           <w:lang w:val="en-GB"/>
         </w:rPr>
-        <w:t xml:space="preserve">” </w:t>
-      </w:r>
-      <w:proofErr w:type="gramStart"/>
-      <w:r>
-        <w:rPr>
-          <w:lang w:val="en-GB"/>
-        </w:rPr>
-        <w:t>to  “</w:t>
-      </w:r>
-      <w:proofErr w:type="spellStart"/>
-      <w:proofErr w:type="gramEnd"/>
-      <w:r>
-        <w:rPr>
-          <w:lang w:val="en-GB"/>
-        </w:rPr>
-        <w:t>AddRecruitmentRequisition</w:t>
-      </w:r>
-      <w:proofErr w:type="spellEnd"/>
-      <w:r>
-        <w:rPr>
-          <w:lang w:val="en-GB"/>
-        </w:rPr>
         <w:t>”</w:t>
       </w:r>
     </w:p>
@@ -11265,6 +11036,23 @@
         <w:rPr>
           <w:lang w:val="en-GB"/>
         </w:rPr>
+        <w:t>UpdateRecruitmentBudget</w:t>
+      </w:r>
+      <w:proofErr w:type="spellEnd"/>
+      <w:r>
+        <w:rPr>
+          <w:lang w:val="en-GB"/>
+        </w:rPr>
+        <w:t xml:space="preserve"> </w:t>
+      </w:r>
+      <w:r>
+        <w:t xml:space="preserve">-To </w:t>
+      </w:r>
+      <w:proofErr w:type="spellStart"/>
+      <w:r>
+        <w:rPr>
+          <w:lang w:val="en-GB"/>
+        </w:rPr>
         <w:t>AddNewFieldsRecruitmentBudget</w:t>
       </w:r>
       <w:proofErr w:type="spellEnd"/>
@@ -11272,30 +11060,7 @@
         <w:rPr>
           <w:lang w:val="en-GB"/>
         </w:rPr>
-        <w:t xml:space="preserve"> </w:t>
-      </w:r>
-      <w:r>
-        <w:t xml:space="preserve">-To </w:t>
-      </w:r>
-      <w:proofErr w:type="spellStart"/>
-      <w:r>
-        <w:rPr>
-          <w:lang w:val="en-GB"/>
-        </w:rPr>
-        <w:t>AddRecruitmentRequisition</w:t>
-      </w:r>
-      <w:proofErr w:type="spellEnd"/>
-      <w:r>
-        <w:rPr>
-          <w:lang w:val="en-GB"/>
-        </w:rPr>
-        <w:t xml:space="preserve"> </w:t>
-      </w:r>
-      <w:r>
-        <w:rPr>
-          <w:lang w:val="en-GB"/>
-        </w:rPr>
-        <w:t xml:space="preserve">-Context </w:t>
+        <w:t xml:space="preserve"> -Context </w:t>
       </w:r>
       <w:proofErr w:type="spellStart"/>
       <w:r>
@@ -11333,7 +11098,7 @@
         <w:rPr>
           <w:lang w:val="en-GB"/>
         </w:rPr>
-        <w:t>AddRecruitmentRequisition</w:t>
+        <w:t>AddNewFieldsRecruitmentBudget</w:t>
       </w:r>
       <w:r>
         <w:rPr>
@@ -11368,6 +11133,28 @@
         </w:rPr>
         <w:t>Status: Completed</w:t>
       </w:r>
+    </w:p>
+    <w:p>
+      <w:pPr>
+        <w:ind w:left="720"/>
+        <w:rPr>
+          <w:b/>
+          <w:bCs/>
+          <w:color w:val="00B050"/>
+          <w:lang w:val="en-GB"/>
+        </w:rPr>
+      </w:pPr>
+    </w:p>
+    <w:p>
+      <w:pPr>
+        <w:ind w:left="720"/>
+        <w:rPr>
+          <w:b/>
+          <w:bCs/>
+          <w:color w:val="00B050"/>
+          <w:lang w:val="en-GB"/>
+        </w:rPr>
+      </w:pPr>
     </w:p>
     <w:p>
       <w:pPr>
@@ -11399,6 +11186,225 @@
           <w:color w:val="EE0000"/>
           <w:lang w:val="en-GB"/>
         </w:rPr>
+        <w:t>23</w:t>
+      </w:r>
+    </w:p>
+    <w:p>
+      <w:pPr>
+        <w:ind w:left="720"/>
+        <w:rPr>
+          <w:lang w:val="en-GB"/>
+        </w:rPr>
+      </w:pPr>
+      <w:r>
+        <w:rPr>
+          <w:b/>
+          <w:bCs/>
+          <w:lang w:val="en-GB"/>
+        </w:rPr>
+        <w:t>Description:</w:t>
+      </w:r>
+      <w:r>
+        <w:rPr>
+          <w:lang w:val="en-GB"/>
+        </w:rPr>
+        <w:t xml:space="preserve"> Create SQL migration script from “</w:t>
+      </w:r>
+      <w:proofErr w:type="spellStart"/>
+      <w:r>
+        <w:rPr>
+          <w:lang w:val="en-GB"/>
+        </w:rPr>
+        <w:t>AddNewFieldsRecruitmentBudget</w:t>
+      </w:r>
+      <w:proofErr w:type="spellEnd"/>
+      <w:r>
+        <w:rPr>
+          <w:lang w:val="en-GB"/>
+        </w:rPr>
+        <w:t>” to  “</w:t>
+      </w:r>
+      <w:proofErr w:type="spellStart"/>
+      <w:r>
+        <w:rPr>
+          <w:lang w:val="en-GB"/>
+        </w:rPr>
+        <w:t>AddRecruitmentRequisition</w:t>
+      </w:r>
+      <w:proofErr w:type="spellEnd"/>
+      <w:r>
+        <w:rPr>
+          <w:lang w:val="en-GB"/>
+        </w:rPr>
+        <w:t>”</w:t>
+      </w:r>
+    </w:p>
+    <w:p>
+      <w:pPr>
+        <w:ind w:left="720"/>
+        <w:rPr>
+          <w:b/>
+          <w:bCs/>
+        </w:rPr>
+      </w:pPr>
+      <w:r>
+        <w:rPr>
+          <w:b/>
+          <w:bCs/>
+        </w:rPr>
+        <w:t>PMC script:</w:t>
+      </w:r>
+    </w:p>
+    <w:p>
+      <w:pPr>
+        <w:ind w:left="720"/>
+        <w:rPr>
+          <w:lang w:val="en-GB"/>
+        </w:rPr>
+      </w:pPr>
+      <w:r>
+        <w:t xml:space="preserve">Script-Migration -From </w:t>
+      </w:r>
+      <w:proofErr w:type="spellStart"/>
+      <w:r>
+        <w:rPr>
+          <w:lang w:val="en-GB"/>
+        </w:rPr>
+        <w:t>AddNewFieldsRecruitmentBudget</w:t>
+      </w:r>
+      <w:proofErr w:type="spellEnd"/>
+      <w:r>
+        <w:rPr>
+          <w:lang w:val="en-GB"/>
+        </w:rPr>
+        <w:t xml:space="preserve"> </w:t>
+      </w:r>
+      <w:r>
+        <w:t xml:space="preserve">-To </w:t>
+      </w:r>
+      <w:proofErr w:type="spellStart"/>
+      <w:r>
+        <w:rPr>
+          <w:lang w:val="en-GB"/>
+        </w:rPr>
+        <w:t>AddRecruitmentRequisition</w:t>
+      </w:r>
+      <w:proofErr w:type="spellEnd"/>
+      <w:r>
+        <w:rPr>
+          <w:lang w:val="en-GB"/>
+        </w:rPr>
+        <w:t xml:space="preserve"> </w:t>
+      </w:r>
+      <w:r>
+        <w:rPr>
+          <w:lang w:val="en-GB"/>
+        </w:rPr>
+        <w:t xml:space="preserve">-Context </w:t>
+      </w:r>
+      <w:proofErr w:type="spellStart"/>
+      <w:r>
+        <w:rPr>
+          <w:lang w:val="en-GB"/>
+        </w:rPr>
+        <w:t>AppDbContext</w:t>
+      </w:r>
+      <w:proofErr w:type="spellEnd"/>
+      <w:r>
+        <w:t xml:space="preserve"> -Output </w:t>
+      </w:r>
+      <w:r>
+        <w:rPr>
+          <w:lang w:val="en-GB"/>
+        </w:rPr>
+        <w:t>".\</w:t>
+      </w:r>
+      <w:proofErr w:type="spellStart"/>
+      <w:r>
+        <w:rPr>
+          <w:lang w:val="en-GB"/>
+        </w:rPr>
+        <w:t>MigrationScripts</w:t>
+      </w:r>
+      <w:proofErr w:type="spellEnd"/>
+      <w:r>
+        <w:rPr>
+          <w:lang w:val="en-GB"/>
+        </w:rPr>
+        <w:t>\</w:t>
+      </w:r>
+      <w:proofErr w:type="spellStart"/>
+      <w:r>
+        <w:rPr>
+          <w:lang w:val="en-GB"/>
+        </w:rPr>
+        <w:t>AddRecruitmentRequisition</w:t>
+      </w:r>
+      <w:r>
+        <w:rPr>
+          <w:lang w:val="en-GB"/>
+        </w:rPr>
+        <w:t>.sql</w:t>
+      </w:r>
+      <w:proofErr w:type="spellEnd"/>
+      <w:r>
+        <w:rPr>
+          <w:lang w:val="en-GB"/>
+        </w:rPr>
+        <w:t>"</w:t>
+      </w:r>
+    </w:p>
+    <w:p>
+      <w:pPr>
+        <w:ind w:left="720"/>
+        <w:rPr>
+          <w:b/>
+          <w:bCs/>
+          <w:color w:val="00B050"/>
+          <w:lang w:val="en-GB"/>
+        </w:rPr>
+      </w:pPr>
+      <w:r>
+        <w:rPr>
+          <w:b/>
+          <w:bCs/>
+          <w:color w:val="00B050"/>
+          <w:lang w:val="en-GB"/>
+        </w:rPr>
+        <w:t>Status: Completed</w:t>
+      </w:r>
+    </w:p>
+    <w:p>
+      <w:pPr>
+        <w:pStyle w:val="ListParagraph"/>
+        <w:numPr>
+          <w:ilvl w:val="0"/>
+          <w:numId w:val="3"/>
+        </w:numPr>
+        <w:rPr>
+          <w:b/>
+          <w:bCs/>
+          <w:color w:val="EE0000"/>
+          <w:lang w:val="en-GB"/>
+        </w:rPr>
+      </w:pPr>
+      <w:r>
+        <w:rPr>
+          <w:b/>
+          <w:bCs/>
+          <w:color w:val="EE0000"/>
+          <w:lang w:val="en-GB"/>
+        </w:rPr>
+        <w:lastRenderedPageBreak/>
+        <w:t>Migration script #</w:t>
+      </w:r>
+      <w:r>
+        <w:rPr>
+          <w:b/>
+          <w:bCs/>
+          <w:color w:val="EE0000"/>
+          <w:lang w:val="en-GB"/>
+        </w:rPr>
         <w:t>24</w:t>
       </w:r>
     </w:p>
@@ -11435,22 +11441,26 @@
         <w:rPr>
           <w:lang w:val="en-GB"/>
         </w:rPr>
-        <w:t xml:space="preserve">” </w:t>
-      </w:r>
-      <w:proofErr w:type="gramStart"/>
-      <w:r>
-        <w:rPr>
-          <w:lang w:val="en-GB"/>
-        </w:rPr>
-        <w:t>to  “</w:t>
-      </w:r>
-      <w:proofErr w:type="spellStart"/>
-      <w:proofErr w:type="gramEnd"/>
-      <w:r>
-        <w:rPr>
-          <w:lang w:val="en-GB"/>
-        </w:rPr>
-        <w:t>UpdateRecruitmentRequisition</w:t>
+        <w:t>” to  “</w:t>
+      </w:r>
+      <w:proofErr w:type="spellStart"/>
+      <w:r>
+        <w:rPr>
+          <w:lang w:val="en-GB"/>
+        </w:rPr>
+        <w:t>Modify</w:t>
+      </w:r>
+      <w:r>
+        <w:rPr>
+          <w:lang w:val="en-GB"/>
+        </w:rPr>
+        <w:t>Recruitment</w:t>
+      </w:r>
+      <w:r>
+        <w:rPr>
+          <w:lang w:val="en-GB"/>
+        </w:rPr>
+        <w:t>Entities</w:t>
       </w:r>
       <w:proofErr w:type="spellEnd"/>
       <w:r>
@@ -11546,7 +11556,6 @@
       <w:r>
         <w:t xml:space="preserve"> -Output </w:t>
       </w:r>
-      <w:proofErr w:type="gramStart"/>
       <w:r>
         <w:rPr>
           <w:lang w:val="en-GB"/>
@@ -11567,13 +11576,6 @@
         </w:rPr>
         <w:t>\</w:t>
       </w:r>
-      <w:proofErr w:type="gramEnd"/>
-      <w:r>
-        <w:rPr>
-          <w:lang w:val="en-GB"/>
-        </w:rPr>
-        <w:t xml:space="preserve"> </w:t>
-      </w:r>
       <w:proofErr w:type="spellStart"/>
       <w:r>
         <w:rPr>
@@ -11629,8 +11631,279 @@
     </w:p>
     <w:p>
       <w:pPr>
+        <w:pStyle w:val="ListParagraph"/>
+        <w:numPr>
+          <w:ilvl w:val="0"/>
+          <w:numId w:val="3"/>
+        </w:numPr>
+        <w:rPr>
+          <w:b/>
+          <w:bCs/>
+          <w:color w:val="EE0000"/>
+          <w:lang w:val="en-GB"/>
+        </w:rPr>
+      </w:pPr>
+      <w:r>
+        <w:rPr>
+          <w:b/>
+          <w:bCs/>
+          <w:color w:val="EE0000"/>
+          <w:lang w:val="en-GB"/>
+        </w:rPr>
+        <w:t>Migration script #</w:t>
+      </w:r>
+      <w:r>
+        <w:rPr>
+          <w:b/>
+          <w:bCs/>
+          <w:color w:val="EE0000"/>
+          <w:lang w:val="en-GB"/>
+        </w:rPr>
+        <w:t>2</w:t>
+      </w:r>
+      <w:r>
+        <w:rPr>
+          <w:b/>
+          <w:bCs/>
+          <w:color w:val="EE0000"/>
+          <w:lang w:val="en-GB"/>
+        </w:rPr>
+        <w:t>5</w:t>
+      </w:r>
+    </w:p>
+    <w:p>
+      <w:pPr>
         <w:ind w:left="720"/>
         <w:rPr>
+          <w:lang w:val="en-GB"/>
+        </w:rPr>
+      </w:pPr>
+      <w:r>
+        <w:rPr>
+          <w:b/>
+          <w:bCs/>
+          <w:lang w:val="en-GB"/>
+        </w:rPr>
+        <w:t>Description:</w:t>
+      </w:r>
+      <w:r>
+        <w:rPr>
+          <w:lang w:val="en-GB"/>
+        </w:rPr>
+        <w:t xml:space="preserve"> Create SQL migration script from “</w:t>
+      </w:r>
+      <w:proofErr w:type="spellStart"/>
+      <w:r>
+        <w:rPr>
+          <w:lang w:val="en-GB"/>
+        </w:rPr>
+        <w:t>Modify</w:t>
+      </w:r>
+      <w:r>
+        <w:rPr>
+          <w:lang w:val="en-GB"/>
+        </w:rPr>
+        <w:t>Recruitment</w:t>
+      </w:r>
+      <w:r>
+        <w:rPr>
+          <w:lang w:val="en-GB"/>
+        </w:rPr>
+        <w:t>Entities</w:t>
+      </w:r>
+      <w:proofErr w:type="spellEnd"/>
+      <w:r>
+        <w:rPr>
+          <w:lang w:val="en-GB"/>
+        </w:rPr>
+        <w:t>” to  “</w:t>
+      </w:r>
+      <w:proofErr w:type="spellStart"/>
+      <w:r>
+        <w:rPr>
+          <w:lang w:val="en-GB"/>
+        </w:rPr>
+        <w:t>CreateShiftRosterEntities</w:t>
+      </w:r>
+      <w:proofErr w:type="spellEnd"/>
+      <w:r>
+        <w:rPr>
+          <w:lang w:val="en-GB"/>
+        </w:rPr>
+        <w:t>”</w:t>
+      </w:r>
+    </w:p>
+    <w:p>
+      <w:pPr>
+        <w:ind w:left="720"/>
+        <w:rPr>
+          <w:b/>
+          <w:bCs/>
+        </w:rPr>
+      </w:pPr>
+      <w:r>
+        <w:rPr>
+          <w:b/>
+          <w:bCs/>
+        </w:rPr>
+        <w:t>PMC script:</w:t>
+      </w:r>
+    </w:p>
+    <w:p>
+      <w:pPr>
+        <w:ind w:left="720"/>
+        <w:rPr>
+          <w:lang w:val="en-GB"/>
+        </w:rPr>
+      </w:pPr>
+      <w:r>
+        <w:t xml:space="preserve">Script-Migration -From </w:t>
+      </w:r>
+      <w:proofErr w:type="spellStart"/>
+      <w:r>
+        <w:rPr>
+          <w:lang w:val="en-GB"/>
+        </w:rPr>
+        <w:t>Modify</w:t>
+      </w:r>
+      <w:r>
+        <w:rPr>
+          <w:lang w:val="en-GB"/>
+        </w:rPr>
+        <w:t>Recruitment</w:t>
+      </w:r>
+      <w:r>
+        <w:rPr>
+          <w:lang w:val="en-GB"/>
+        </w:rPr>
+        <w:t>Entities</w:t>
+      </w:r>
+      <w:proofErr w:type="spellEnd"/>
+      <w:r>
+        <w:rPr>
+          <w:lang w:val="en-GB"/>
+        </w:rPr>
+        <w:t xml:space="preserve"> </w:t>
+      </w:r>
+      <w:r>
+        <w:t xml:space="preserve">-To </w:t>
+      </w:r>
+      <w:proofErr w:type="spellStart"/>
+      <w:r>
+        <w:rPr>
+          <w:lang w:val="en-GB"/>
+        </w:rPr>
+        <w:t>CreateShiftRosterEntities</w:t>
+      </w:r>
+      <w:proofErr w:type="spellEnd"/>
+      <w:r>
+        <w:rPr>
+          <w:lang w:val="en-GB"/>
+        </w:rPr>
+        <w:t xml:space="preserve"> </w:t>
+      </w:r>
+      <w:r>
+        <w:rPr>
+          <w:lang w:val="en-GB"/>
+        </w:rPr>
+        <w:t xml:space="preserve">-Context </w:t>
+      </w:r>
+      <w:proofErr w:type="spellStart"/>
+      <w:r>
+        <w:rPr>
+          <w:lang w:val="en-GB"/>
+        </w:rPr>
+        <w:t>AppDbContext</w:t>
+      </w:r>
+      <w:proofErr w:type="spellEnd"/>
+      <w:r>
+        <w:t xml:space="preserve"> -Output </w:t>
+      </w:r>
+      <w:r>
+        <w:rPr>
+          <w:lang w:val="en-GB"/>
+        </w:rPr>
+        <w:t>".\</w:t>
+      </w:r>
+      <w:proofErr w:type="spellStart"/>
+      <w:r>
+        <w:rPr>
+          <w:lang w:val="en-GB"/>
+        </w:rPr>
+        <w:t>MigrationScripts</w:t>
+      </w:r>
+      <w:proofErr w:type="spellEnd"/>
+      <w:r>
+        <w:rPr>
+          <w:lang w:val="en-GB"/>
+        </w:rPr>
+        <w:t>\</w:t>
+      </w:r>
+      <w:proofErr w:type="spellStart"/>
+      <w:r>
+        <w:rPr>
+          <w:lang w:val="en-GB"/>
+        </w:rPr>
+        <w:t>CreateShiftRosterEntities</w:t>
+      </w:r>
+      <w:r>
+        <w:rPr>
+          <w:lang w:val="en-GB"/>
+        </w:rPr>
+        <w:t>.sql</w:t>
+      </w:r>
+      <w:proofErr w:type="spellEnd"/>
+      <w:r>
+        <w:rPr>
+          <w:lang w:val="en-GB"/>
+        </w:rPr>
+        <w:t>"</w:t>
+      </w:r>
+    </w:p>
+    <w:p>
+      <w:pPr>
+        <w:ind w:left="720"/>
+        <w:rPr>
+          <w:b/>
+          <w:bCs/>
+          <w:color w:val="00B050"/>
+          <w:lang w:val="en-GB"/>
+        </w:rPr>
+      </w:pPr>
+      <w:r>
+        <w:rPr>
+          <w:b/>
+          <w:bCs/>
+          <w:color w:val="00B050"/>
+          <w:lang w:val="en-GB"/>
+        </w:rPr>
+        <w:t xml:space="preserve">Status: </w:t>
+      </w:r>
+      <w:r>
+        <w:rPr>
+          <w:b/>
+          <w:bCs/>
+          <w:color w:val="00B050"/>
+          <w:lang w:val="en-GB"/>
+        </w:rPr>
+        <w:t>Pending</w:t>
+      </w:r>
+    </w:p>
+    <w:p>
+      <w:pPr>
+        <w:ind w:left="720"/>
+        <w:rPr>
+          <w:b/>
+          <w:bCs/>
+          <w:color w:val="00B050"/>
+          <w:lang w:val="en-GB"/>
+        </w:rPr>
+      </w:pPr>
+    </w:p>
+    <w:p>
+      <w:pPr>
+        <w:ind w:left="720"/>
+        <w:rPr>
           <w:b/>
           <w:bCs/>
           <w:color w:val="00B050"/>
@@ -11742,7 +12015,14 @@
         <w:rPr>
           <w:lang w:val="en-GB"/>
         </w:rPr>
-        <w:t>. Now, I realized that there are entity properties that I need to correct. So, I need to delete this migration. Note that this migration was not yet implemented in the database since I haven’t executed the command, Update-Database. Tell me how to remove this migration in my Blazor project without affecting the database.</w:t>
+        <w:t xml:space="preserve">. Now, I realized that there are entity properties that I need to correct. So, I need to delete this migration. Note that this migration was not yet implemented in the database since I haven’t executed the command, </w:t>
+      </w:r>
+      <w:r>
+        <w:rPr>
+          <w:lang w:val="en-GB"/>
+        </w:rPr>
+        <w:lastRenderedPageBreak/>
+        <w:t>Update-Database. Tell me how to remove this migration in my Blazor project without affecting the database.</w:t>
       </w:r>
     </w:p>
     <w:p/>

</xml_diff>

<commit_message>
Completed the add operation for the Shift Roster
</commit_message>
<xml_diff>
--- a/MigrationScripts/EF Core Migration History.docx
+++ b/MigrationScripts/EF Core Migration History.docx
@@ -4676,19 +4676,7 @@
         <w:rPr>
           <w:color w:val="00B050"/>
         </w:rPr>
-        <w:t xml:space="preserve"> (Date Completed: </w:t>
-      </w:r>
-      <w:r>
-        <w:rPr>
-          <w:color w:val="00B050"/>
-        </w:rPr>
-        <w:t>10</w:t>
-      </w:r>
-      <w:r>
-        <w:rPr>
-          <w:color w:val="00B050"/>
-        </w:rPr>
-        <w:t>-Dec-2025)</w:t>
+        <w:t xml:space="preserve"> (Date Completed: 10-Dec-2025)</w:t>
       </w:r>
     </w:p>
     <w:p>
@@ -4727,251 +4715,11 @@
         <w:t>-Dec-2025)</w:t>
       </w:r>
     </w:p>
-    <w:p/>
-    <w:p>
-      <w:pPr>
-        <w:rPr>
-          <w:b/>
-          <w:bCs/>
-          <w:color w:val="EE0000"/>
-        </w:rPr>
-      </w:pPr>
-    </w:p>
-    <w:p>
-      <w:pPr>
-        <w:rPr>
-          <w:b/>
-          <w:bCs/>
-          <w:color w:val="EE0000"/>
-        </w:rPr>
-      </w:pPr>
-    </w:p>
-    <w:p>
-      <w:pPr>
-        <w:rPr>
-          <w:b/>
-          <w:bCs/>
-          <w:color w:val="EE0000"/>
-        </w:rPr>
-      </w:pPr>
-      <w:r>
-        <w:rPr>
-          <w:b/>
-          <w:bCs/>
-          <w:color w:val="EE0000"/>
-        </w:rPr>
-        <w:t>To remove previous migration without updating the database:</w:t>
-      </w:r>
-    </w:p>
-    <w:p>
-      <w:r>
-        <w:t>Remove-Migration -Context AppDbContext</w:t>
-      </w:r>
-    </w:p>
-    <w:p>
-      <w:pPr>
-        <w:rPr>
-          <w:b/>
-          <w:bCs/>
-          <w:color w:val="EE0000"/>
-        </w:rPr>
-      </w:pPr>
-      <w:r>
-        <w:rPr>
-          <w:b/>
-          <w:bCs/>
-          <w:color w:val="EE0000"/>
-        </w:rPr>
-        <w:t>To get the list of all existing migrations:</w:t>
-      </w:r>
-    </w:p>
-    <w:p>
-      <w:r>
-        <w:t>Get-Migration -Context AppDbContext</w:t>
-      </w:r>
-    </w:p>
-    <w:p/>
-    <w:p>
-      <w:pPr>
-        <w:rPr>
-          <w:lang w:val="en-GB"/>
-        </w:rPr>
-      </w:pPr>
-      <w:r>
-        <w:rPr>
-          <w:lang w:val="en-GB"/>
-        </w:rPr>
-        <w:t xml:space="preserve">If you want the </w:t>
-      </w:r>
-      <w:r>
-        <w:rPr>
-          <w:b/>
-          <w:bCs/>
-          <w:lang w:val="en-GB"/>
-        </w:rPr>
-        <w:t>last unapplied migration only</w:t>
-      </w:r>
-      <w:r>
-        <w:rPr>
-          <w:lang w:val="en-GB"/>
-        </w:rPr>
-        <w:t>, you can run:</w:t>
-      </w:r>
-    </w:p>
-    <w:p>
-      <w:pPr>
-        <w:rPr>
-          <w:color w:val="EE0000"/>
-          <w:lang w:val="en-GB"/>
-        </w:rPr>
-      </w:pPr>
-      <w:r>
-        <w:rPr>
-          <w:color w:val="EE0000"/>
-          <w:lang w:val="en-GB"/>
-        </w:rPr>
-        <w:t>Script-Migration -Idempotent -Output "Migrations\Last.sql"</w:t>
-      </w:r>
-    </w:p>
-    <w:p>
-      <w:pPr>
-        <w:rPr>
-          <w:color w:val="EE0000"/>
-          <w:lang w:val="en-GB"/>
-        </w:rPr>
-      </w:pPr>
-      <w:r>
-        <w:rPr>
-          <w:color w:val="EE0000"/>
-          <w:lang w:val="en-GB"/>
-        </w:rPr>
-        <w:t xml:space="preserve">Script-Migration -Idempotent </w:t>
-      </w:r>
-      <w:r>
-        <w:rPr>
-          <w:color w:val="EE0000"/>
-          <w:lang w:val="en-GB"/>
-        </w:rPr>
-        <w:t xml:space="preserve">-Context AppDbContext </w:t>
-      </w:r>
-      <w:r>
-        <w:rPr>
-          <w:color w:val="EE0000"/>
-          <w:lang w:val="en-GB"/>
-        </w:rPr>
-        <w:t>-Output "</w:t>
-      </w:r>
-      <w:r>
-        <w:rPr>
-          <w:color w:val="EE0000"/>
-          <w:lang w:val="en-GB"/>
-        </w:rPr>
-        <w:t>.\MigrationScripts</w:t>
-      </w:r>
-      <w:r>
-        <w:rPr>
-          <w:color w:val="EE0000"/>
-          <w:lang w:val="en-GB"/>
-        </w:rPr>
-        <w:t>\Last.sql"</w:t>
-      </w:r>
-    </w:p>
-    <w:p>
-      <w:pPr>
-        <w:rPr>
-          <w:lang w:val="en-GB"/>
-        </w:rPr>
-      </w:pPr>
-      <w:r>
-        <w:rPr>
-          <w:lang w:val="en-GB"/>
-        </w:rPr>
-        <w:t>This generates a script that checks if the migration has already been applied before running it (safe for multiple DBs).</w:t>
-      </w:r>
-    </w:p>
-    <w:p>
-      <w:pPr>
-        <w:rPr>
-          <w:b/>
-          <w:bCs/>
-          <w:sz w:val="30"/>
-          <w:szCs w:val="30"/>
-          <w:u w:val="single"/>
-        </w:rPr>
-      </w:pPr>
-    </w:p>
-    <w:p>
-      <w:pPr>
-        <w:rPr>
-          <w:b/>
-          <w:bCs/>
-          <w:sz w:val="30"/>
-          <w:szCs w:val="30"/>
-          <w:u w:val="single"/>
-        </w:rPr>
-      </w:pPr>
-    </w:p>
-    <w:p>
-      <w:pPr>
-        <w:rPr>
-          <w:b/>
-          <w:bCs/>
-          <w:sz w:val="30"/>
-          <w:szCs w:val="30"/>
-          <w:u w:val="single"/>
-        </w:rPr>
-      </w:pPr>
-      <w:r>
-        <w:rPr>
-          <w:b/>
-          <w:bCs/>
-          <w:sz w:val="30"/>
-          <w:szCs w:val="30"/>
-          <w:u w:val="single"/>
-        </w:rPr>
-        <w:t>Migration using SQL Script:</w:t>
-      </w:r>
-    </w:p>
-    <w:p>
-      <w:pPr>
-        <w:rPr>
-          <w:b/>
-          <w:bCs/>
-          <w:color w:val="EE0000"/>
-        </w:rPr>
-      </w:pPr>
-      <w:r>
-        <w:rPr>
-          <w:b/>
-          <w:bCs/>
-          <w:color w:val="EE0000"/>
-        </w:rPr>
-        <w:t>To generate SQL migration script</w:t>
-      </w:r>
-      <w:r>
-        <w:rPr>
-          <w:b/>
-          <w:bCs/>
-          <w:color w:val="EE0000"/>
-        </w:rPr>
-        <w:t xml:space="preserve"> from first migration up to the latest one. Note that the output sql file will be generated in the following folder: </w:t>
-      </w:r>
-      <w:r>
-        <w:rPr>
-          <w:b/>
-          <w:bCs/>
-          <w:color w:val="EE0000"/>
-        </w:rPr>
-        <w:t>C:\NET Projects\KenHRSolution\KenHRApp\MigrationScripts</w:t>
-      </w:r>
-      <w:r>
-        <w:rPr>
-          <w:b/>
-          <w:bCs/>
-          <w:color w:val="EE0000"/>
-        </w:rPr>
-        <w:t>. Before executing the script, check the last migration name in EF Core, then only run the script from there.</w:t>
-      </w:r>
+    <w:p>
+      <w:pPr>
+        <w:pStyle w:val="ListParagraph"/>
+        <w:ind w:left="1800"/>
+      </w:pPr>
     </w:p>
     <w:p>
       <w:pPr>
@@ -4984,67 +4732,385 @@
           <w:b/>
           <w:bCs/>
           <w:color w:val="EE0000"/>
-          <w:lang w:val="en-GB"/>
-        </w:rPr>
-      </w:pPr>
-      <w:r>
-        <w:rPr>
-          <w:b/>
-          <w:bCs/>
-          <w:color w:val="EE0000"/>
-          <w:lang w:val="en-GB"/>
-        </w:rPr>
-        <w:lastRenderedPageBreak/>
-        <w:t>Migration script #2</w:t>
-      </w:r>
-    </w:p>
-    <w:p>
-      <w:pPr>
-        <w:ind w:left="720"/>
-        <w:rPr>
-          <w:lang w:val="en-GB"/>
-        </w:rPr>
-      </w:pPr>
-      <w:r>
-        <w:rPr>
-          <w:lang w:val="en-GB"/>
-        </w:rPr>
-        <w:t>S</w:t>
-      </w:r>
-      <w:r>
-        <w:rPr>
-          <w:lang w:val="en-GB"/>
-        </w:rPr>
-        <w:t>cript-Migration -From 0 -To ModifyEmployeeModel -Context AppDbContext -Output ".\MigrationScripts\ModifyEmployeeModel.sql"</w:t>
-      </w:r>
-    </w:p>
-    <w:p>
-      <w:pPr>
-        <w:ind w:left="720"/>
-        <w:rPr>
-          <w:b/>
-          <w:bCs/>
-          <w:color w:val="00B050"/>
-          <w:lang w:val="en-GB"/>
-        </w:rPr>
-      </w:pPr>
-      <w:r>
-        <w:rPr>
-          <w:b/>
-          <w:bCs/>
-          <w:color w:val="00B050"/>
-          <w:lang w:val="en-GB"/>
-        </w:rPr>
-        <w:t>Status: Completed</w:t>
-      </w:r>
-    </w:p>
-    <w:p>
-      <w:pPr>
-        <w:ind w:left="720"/>
-        <w:rPr>
-          <w:lang w:val="en-GB"/>
-        </w:rPr>
-      </w:pPr>
+        </w:rPr>
+      </w:pPr>
+      <w:r>
+        <w:rPr>
+          <w:b/>
+          <w:bCs/>
+          <w:color w:val="EE0000"/>
+        </w:rPr>
+        <w:t>Data Migration PMC Command #</w:t>
+      </w:r>
+      <w:r>
+        <w:rPr>
+          <w:b/>
+          <w:bCs/>
+          <w:color w:val="EE0000"/>
+        </w:rPr>
+        <w:t>30</w:t>
+      </w:r>
+    </w:p>
+    <w:p>
+      <w:pPr>
+        <w:ind w:left="1080"/>
+      </w:pPr>
+      <w:r>
+        <w:t>Add-Migration</w:t>
+      </w:r>
+      <w:r>
+        <w:t xml:space="preserve"> </w:t>
+      </w:r>
+      <w:r>
+        <w:rPr>
+          <w:lang w:val="en-GB"/>
+        </w:rPr>
+        <w:t>Update</w:t>
+      </w:r>
+      <w:r>
+        <w:rPr>
+          <w:lang w:val="en-GB"/>
+        </w:rPr>
+        <w:t>MasterShiftPattern</w:t>
+      </w:r>
+      <w:r>
+        <w:t xml:space="preserve"> -Context AppDbContext </w:t>
+      </w:r>
+      <w:r>
+        <w:t>-Project KenHRApp.Infrastructure -StartupProject KenHRApp.Web -Verbose</w:t>
+      </w:r>
+    </w:p>
+    <w:p>
+      <w:pPr>
+        <w:ind w:left="1080"/>
+      </w:pPr>
+      <w:r>
+        <w:t xml:space="preserve">Update-Database </w:t>
+      </w:r>
+      <w:r>
+        <w:t>-Context AppDbContext</w:t>
+      </w:r>
+    </w:p>
+    <w:p>
+      <w:pPr>
+        <w:ind w:left="1080"/>
+        <w:rPr>
+          <w:u w:val="single"/>
+        </w:rPr>
+      </w:pPr>
+      <w:r>
+        <w:rPr>
+          <w:b/>
+          <w:bCs/>
+          <w:u w:val="single"/>
+        </w:rPr>
+        <w:t>Status:</w:t>
+      </w:r>
+      <w:r>
+        <w:rPr>
+          <w:u w:val="single"/>
+        </w:rPr>
+        <w:t xml:space="preserve"> </w:t>
+      </w:r>
+    </w:p>
+    <w:p>
+      <w:pPr>
+        <w:pStyle w:val="ListParagraph"/>
+        <w:numPr>
+          <w:ilvl w:val="2"/>
+          <w:numId w:val="6"/>
+        </w:numPr>
+      </w:pPr>
+      <w:r>
+        <w:t>Development Database:</w:t>
+      </w:r>
+      <w:r>
+        <w:t xml:space="preserve"> </w:t>
+      </w:r>
+      <w:r>
+        <w:t>Pending</w:t>
+      </w:r>
+    </w:p>
+    <w:p>
+      <w:pPr>
+        <w:pStyle w:val="ListParagraph"/>
+        <w:numPr>
+          <w:ilvl w:val="2"/>
+          <w:numId w:val="6"/>
+        </w:numPr>
+      </w:pPr>
+      <w:r>
+        <w:t xml:space="preserve">Staging Database: </w:t>
+      </w:r>
+      <w:r>
+        <w:rPr>
+          <w:color w:val="00B050"/>
+        </w:rPr>
+        <w:t>Migration completed</w:t>
+      </w:r>
+      <w:r>
+        <w:rPr>
+          <w:color w:val="00B050"/>
+        </w:rPr>
+        <w:t xml:space="preserve"> (Date Completed: </w:t>
+      </w:r>
+      <w:r>
+        <w:rPr>
+          <w:color w:val="00B050"/>
+        </w:rPr>
+        <w:t>14</w:t>
+      </w:r>
+      <w:r>
+        <w:rPr>
+          <w:color w:val="00B050"/>
+        </w:rPr>
+        <w:t>-Dec-2025)</w:t>
+      </w:r>
+    </w:p>
+    <w:p>
+      <w:pPr>
+        <w:rPr>
+          <w:b/>
+          <w:bCs/>
+          <w:color w:val="EE0000"/>
+        </w:rPr>
+      </w:pPr>
+    </w:p>
+    <w:p>
+      <w:pPr>
+        <w:rPr>
+          <w:b/>
+          <w:bCs/>
+          <w:color w:val="EE0000"/>
+        </w:rPr>
+      </w:pPr>
+    </w:p>
+    <w:p>
+      <w:pPr>
+        <w:rPr>
+          <w:b/>
+          <w:bCs/>
+          <w:color w:val="EE0000"/>
+        </w:rPr>
+      </w:pPr>
+      <w:r>
+        <w:rPr>
+          <w:b/>
+          <w:bCs/>
+          <w:color w:val="EE0000"/>
+        </w:rPr>
+        <w:t>To remove previous migration without updating the database:</w:t>
+      </w:r>
+    </w:p>
+    <w:p>
+      <w:r>
+        <w:t>Remove-Migration -Context AppDbContext</w:t>
+      </w:r>
+    </w:p>
+    <w:p>
+      <w:pPr>
+        <w:rPr>
+          <w:b/>
+          <w:bCs/>
+          <w:color w:val="EE0000"/>
+        </w:rPr>
+      </w:pPr>
+      <w:r>
+        <w:rPr>
+          <w:b/>
+          <w:bCs/>
+          <w:color w:val="EE0000"/>
+        </w:rPr>
+        <w:t>To get the list of all existing migrations:</w:t>
+      </w:r>
+    </w:p>
+    <w:p>
+      <w:r>
+        <w:t>Get-Migration -Context AppDbContext</w:t>
+      </w:r>
+    </w:p>
+    <w:p/>
+    <w:p>
+      <w:pPr>
+        <w:rPr>
+          <w:lang w:val="en-GB"/>
+        </w:rPr>
+      </w:pPr>
+      <w:r>
+        <w:rPr>
+          <w:lang w:val="en-GB"/>
+        </w:rPr>
+        <w:t xml:space="preserve">If you want the </w:t>
+      </w:r>
+      <w:r>
+        <w:rPr>
+          <w:b/>
+          <w:bCs/>
+          <w:lang w:val="en-GB"/>
+        </w:rPr>
+        <w:t>last unapplied migration only</w:t>
+      </w:r>
+      <w:r>
+        <w:rPr>
+          <w:lang w:val="en-GB"/>
+        </w:rPr>
+        <w:t>, you can run:</w:t>
+      </w:r>
+    </w:p>
+    <w:p>
+      <w:pPr>
+        <w:rPr>
+          <w:color w:val="EE0000"/>
+          <w:lang w:val="en-GB"/>
+        </w:rPr>
+      </w:pPr>
+      <w:r>
+        <w:rPr>
+          <w:color w:val="EE0000"/>
+          <w:lang w:val="en-GB"/>
+        </w:rPr>
+        <w:t>Script-Migration -Idempotent -Output "Migrations\Last.sql"</w:t>
+      </w:r>
+    </w:p>
+    <w:p>
+      <w:pPr>
+        <w:rPr>
+          <w:color w:val="EE0000"/>
+          <w:lang w:val="en-GB"/>
+        </w:rPr>
+      </w:pPr>
+      <w:r>
+        <w:rPr>
+          <w:color w:val="EE0000"/>
+          <w:lang w:val="en-GB"/>
+        </w:rPr>
+        <w:t xml:space="preserve">Script-Migration -Idempotent </w:t>
+      </w:r>
+      <w:r>
+        <w:rPr>
+          <w:color w:val="EE0000"/>
+          <w:lang w:val="en-GB"/>
+        </w:rPr>
+        <w:t xml:space="preserve">-Context AppDbContext </w:t>
+      </w:r>
+      <w:r>
+        <w:rPr>
+          <w:color w:val="EE0000"/>
+          <w:lang w:val="en-GB"/>
+        </w:rPr>
+        <w:t>-Output "</w:t>
+      </w:r>
+      <w:r>
+        <w:rPr>
+          <w:color w:val="EE0000"/>
+          <w:lang w:val="en-GB"/>
+        </w:rPr>
+        <w:t>.\MigrationScripts</w:t>
+      </w:r>
+      <w:r>
+        <w:rPr>
+          <w:color w:val="EE0000"/>
+          <w:lang w:val="en-GB"/>
+        </w:rPr>
+        <w:t>\Last.sql"</w:t>
+      </w:r>
+    </w:p>
+    <w:p>
+      <w:pPr>
+        <w:rPr>
+          <w:lang w:val="en-GB"/>
+        </w:rPr>
+      </w:pPr>
+      <w:r>
+        <w:rPr>
+          <w:lang w:val="en-GB"/>
+        </w:rPr>
+        <w:t>This generates a script that checks if the migration has already been applied before running it (safe for multiple DBs).</w:t>
+      </w:r>
+    </w:p>
+    <w:p>
+      <w:pPr>
+        <w:rPr>
+          <w:b/>
+          <w:bCs/>
+          <w:sz w:val="30"/>
+          <w:szCs w:val="30"/>
+          <w:u w:val="single"/>
+        </w:rPr>
+      </w:pPr>
+    </w:p>
+    <w:p>
+      <w:pPr>
+        <w:rPr>
+          <w:b/>
+          <w:bCs/>
+          <w:sz w:val="30"/>
+          <w:szCs w:val="30"/>
+          <w:u w:val="single"/>
+        </w:rPr>
+      </w:pPr>
+    </w:p>
+    <w:p>
+      <w:pPr>
+        <w:rPr>
+          <w:b/>
+          <w:bCs/>
+          <w:sz w:val="30"/>
+          <w:szCs w:val="30"/>
+          <w:u w:val="single"/>
+        </w:rPr>
+      </w:pPr>
+      <w:r>
+        <w:rPr>
+          <w:b/>
+          <w:bCs/>
+          <w:sz w:val="30"/>
+          <w:szCs w:val="30"/>
+          <w:u w:val="single"/>
+        </w:rPr>
+        <w:t>Migration using SQL Script:</w:t>
+      </w:r>
+    </w:p>
+    <w:p>
+      <w:pPr>
+        <w:rPr>
+          <w:b/>
+          <w:bCs/>
+          <w:color w:val="EE0000"/>
+        </w:rPr>
+      </w:pPr>
+      <w:r>
+        <w:rPr>
+          <w:b/>
+          <w:bCs/>
+          <w:color w:val="EE0000"/>
+        </w:rPr>
+        <w:t>To generate SQL migration script</w:t>
+      </w:r>
+      <w:r>
+        <w:rPr>
+          <w:b/>
+          <w:bCs/>
+          <w:color w:val="EE0000"/>
+        </w:rPr>
+        <w:t xml:space="preserve"> from first migration up to the latest one. Note that the output sql file will be generated in the following folder: </w:t>
+      </w:r>
+      <w:r>
+        <w:rPr>
+          <w:b/>
+          <w:bCs/>
+          <w:color w:val="EE0000"/>
+        </w:rPr>
+        <w:t>C:\NET Projects\KenHRSolution\KenHRApp\MigrationScripts</w:t>
+      </w:r>
+      <w:r>
+        <w:rPr>
+          <w:b/>
+          <w:bCs/>
+          <w:color w:val="EE0000"/>
+        </w:rPr>
+        <w:t>. Before executing the script, check the last migration name in EF Core, then only run the script from there.</w:t>
+      </w:r>
     </w:p>
     <w:p>
       <w:pPr>
@@ -5067,7 +5133,7 @@
           <w:color w:val="EE0000"/>
           <w:lang w:val="en-GB"/>
         </w:rPr>
-        <w:t>Migration script #3</w:t>
+        <w:t>Migration script #2</w:t>
       </w:r>
     </w:p>
     <w:p>
@@ -5079,38 +5145,15 @@
       </w:pPr>
       <w:r>
         <w:rPr>
-          <w:b/>
-          <w:bCs/>
-          <w:lang w:val="en-GB"/>
-        </w:rPr>
-        <w:t>Description:</w:t>
-      </w:r>
-      <w:r>
-        <w:rPr>
-          <w:lang w:val="en-GB"/>
-        </w:rPr>
-        <w:t xml:space="preserve"> Create SQL migration script from “</w:t>
-      </w:r>
-      <w:r>
-        <w:rPr>
-          <w:lang w:val="en-GB"/>
-        </w:rPr>
-        <w:t>ModifyEmployeeModel</w:t>
-      </w:r>
-      <w:r>
-        <w:rPr>
-          <w:lang w:val="en-GB"/>
-        </w:rPr>
-        <w:t>” to “</w:t>
-      </w:r>
-      <w:r>
-        <w:t>AddDepartmentMaster</w:t>
-      </w:r>
-      <w:r>
-        <w:rPr>
-          <w:lang w:val="en-GB"/>
-        </w:rPr>
-        <w:t>”</w:t>
+          <w:lang w:val="en-GB"/>
+        </w:rPr>
+        <w:t>S</w:t>
+      </w:r>
+      <w:r>
+        <w:rPr>
+          <w:lang w:val="en-GB"/>
+        </w:rPr>
+        <w:t>cript-Migration -From 0 -To ModifyEmployeeModel -Context AppDbContext -Output ".\MigrationScripts\ModifyEmployeeModel.sql"</w:t>
       </w:r>
     </w:p>
     <w:p>
@@ -5119,93 +5162,24 @@
         <w:rPr>
           <w:b/>
           <w:bCs/>
-        </w:rPr>
-      </w:pPr>
-      <w:r>
-        <w:rPr>
-          <w:b/>
-          <w:bCs/>
-        </w:rPr>
-        <w:t>PMC script:</w:t>
+          <w:color w:val="00B050"/>
+          <w:lang w:val="en-GB"/>
+        </w:rPr>
+      </w:pPr>
+      <w:r>
+        <w:rPr>
+          <w:b/>
+          <w:bCs/>
+          <w:color w:val="00B050"/>
+          <w:lang w:val="en-GB"/>
+        </w:rPr>
+        <w:t>Status: Completed</w:t>
       </w:r>
     </w:p>
     <w:p>
       <w:pPr>
         <w:ind w:left="720"/>
         <w:rPr>
-          <w:lang w:val="en-GB"/>
-        </w:rPr>
-      </w:pPr>
-      <w:r>
-        <w:t xml:space="preserve">Script-Migration -From </w:t>
-      </w:r>
-      <w:r>
-        <w:rPr>
-          <w:lang w:val="en-GB"/>
-        </w:rPr>
-        <w:t>ModifyEmployeeModel</w:t>
-      </w:r>
-      <w:r>
-        <w:t xml:space="preserve"> -To </w:t>
-      </w:r>
-      <w:r>
-        <w:t>AddDepartmentMaster</w:t>
-      </w:r>
-      <w:r>
-        <w:t xml:space="preserve"> </w:t>
-      </w:r>
-      <w:r>
-        <w:rPr>
-          <w:lang w:val="en-GB"/>
-        </w:rPr>
-        <w:t>-Context AppDbContext</w:t>
-      </w:r>
-      <w:r>
-        <w:t xml:space="preserve"> -Output </w:t>
-      </w:r>
-      <w:r>
-        <w:rPr>
-          <w:lang w:val="en-GB"/>
-        </w:rPr>
-        <w:t>".\MigrationScripts\</w:t>
-      </w:r>
-      <w:r>
-        <w:t>AddDepartmentMaster</w:t>
-      </w:r>
-      <w:r>
-        <w:rPr>
-          <w:lang w:val="en-GB"/>
-        </w:rPr>
-        <w:t>.sql"</w:t>
-      </w:r>
-    </w:p>
-    <w:p>
-      <w:pPr>
-        <w:ind w:left="720"/>
-        <w:rPr>
-          <w:b/>
-          <w:bCs/>
-          <w:color w:val="00B050"/>
-          <w:lang w:val="en-GB"/>
-        </w:rPr>
-      </w:pPr>
-      <w:r>
-        <w:rPr>
-          <w:b/>
-          <w:bCs/>
-          <w:color w:val="00B050"/>
-          <w:lang w:val="en-GB"/>
-        </w:rPr>
-        <w:t>Status: Completed</w:t>
-      </w:r>
-    </w:p>
-    <w:p>
-      <w:pPr>
-        <w:ind w:left="720"/>
-        <w:rPr>
-          <w:b/>
-          <w:bCs/>
-          <w:color w:val="00B050"/>
           <w:lang w:val="en-GB"/>
         </w:rPr>
       </w:pPr>
@@ -5231,7 +5205,7 @@
           <w:color w:val="EE0000"/>
           <w:lang w:val="en-GB"/>
         </w:rPr>
-        <w:t>Migration script #4</w:t>
+        <w:t>Migration script #3</w:t>
       </w:r>
     </w:p>
     <w:p>
@@ -5259,24 +5233,21 @@
         <w:rPr>
           <w:lang w:val="en-GB"/>
         </w:rPr>
+        <w:t>ModifyEmployeeModel</w:t>
+      </w:r>
+      <w:r>
+        <w:rPr>
+          <w:lang w:val="en-GB"/>
+        </w:rPr>
+        <w:t>” to “</w:t>
+      </w:r>
+      <w:r>
         <w:t>AddDepartmentMaster</w:t>
       </w:r>
       <w:r>
         <w:rPr>
           <w:lang w:val="en-GB"/>
         </w:rPr>
-        <w:t>” to “</w:t>
-      </w:r>
-      <w:r>
-        <w:rPr>
-          <w:lang w:val="en-GB"/>
-        </w:rPr>
-        <w:t>AddNewFieldsToEmployeeModel</w:t>
-      </w:r>
-      <w:r>
-        <w:rPr>
-          <w:lang w:val="en-GB"/>
-        </w:rPr>
         <w:t>”</w:t>
       </w:r>
     </w:p>
@@ -5310,27 +5281,18 @@
         <w:rPr>
           <w:lang w:val="en-GB"/>
         </w:rPr>
+        <w:t>ModifyEmployeeModel</w:t>
+      </w:r>
+      <w:r>
+        <w:t xml:space="preserve"> -To </w:t>
+      </w:r>
+      <w:r>
         <w:t>AddDepartmentMaster</w:t>
       </w:r>
       <w:r>
         <w:t xml:space="preserve"> </w:t>
       </w:r>
       <w:r>
-        <w:t xml:space="preserve">-To </w:t>
-      </w:r>
-      <w:r>
-        <w:rPr>
-          <w:lang w:val="en-GB"/>
-        </w:rPr>
-        <w:t>AddNewFieldsToEmployeeModel</w:t>
-      </w:r>
-      <w:r>
-        <w:rPr>
-          <w:lang w:val="en-GB"/>
-        </w:rPr>
-        <w:t xml:space="preserve"> </w:t>
-      </w:r>
-      <w:r>
         <w:rPr>
           <w:lang w:val="en-GB"/>
         </w:rPr>
@@ -5346,10 +5308,7 @@
         <w:t>".\MigrationScripts\</w:t>
       </w:r>
       <w:r>
-        <w:rPr>
-          <w:lang w:val="en-GB"/>
-        </w:rPr>
-        <w:t>AddNewFieldsToEmployeeModel</w:t>
+        <w:t>AddDepartmentMaster</w:t>
       </w:r>
       <w:r>
         <w:rPr>
@@ -5375,17 +5334,19 @@
           <w:color w:val="00B050"/>
           <w:lang w:val="en-GB"/>
         </w:rPr>
-        <w:t xml:space="preserve">Status: </w:t>
-      </w:r>
-      <w:r>
-        <w:rPr>
-          <w:b/>
-          <w:bCs/>
-          <w:color w:val="00B050"/>
-          <w:lang w:val="en-GB"/>
-        </w:rPr>
-        <w:t>Completed</w:t>
-      </w:r>
+        <w:t>Status: Completed</w:t>
+      </w:r>
+    </w:p>
+    <w:p>
+      <w:pPr>
+        <w:ind w:left="720"/>
+        <w:rPr>
+          <w:b/>
+          <w:bCs/>
+          <w:color w:val="00B050"/>
+          <w:lang w:val="en-GB"/>
+        </w:rPr>
+      </w:pPr>
     </w:p>
     <w:p>
       <w:pPr>
@@ -5408,16 +5369,7 @@
           <w:color w:val="EE0000"/>
           <w:lang w:val="en-GB"/>
         </w:rPr>
-        <w:t>Migration script #</w:t>
-      </w:r>
-      <w:r>
-        <w:rPr>
-          <w:b/>
-          <w:bCs/>
-          <w:color w:val="EE0000"/>
-          <w:lang w:val="en-GB"/>
-        </w:rPr>
-        <w:t>5</w:t>
+        <w:t>Migration script #4</w:t>
       </w:r>
     </w:p>
     <w:p>
@@ -5445,21 +5397,24 @@
         <w:rPr>
           <w:lang w:val="en-GB"/>
         </w:rPr>
+        <w:t>AddDepartmentMaster</w:t>
+      </w:r>
+      <w:r>
+        <w:rPr>
+          <w:lang w:val="en-GB"/>
+        </w:rPr>
+        <w:t>” to “</w:t>
+      </w:r>
+      <w:r>
+        <w:rPr>
+          <w:lang w:val="en-GB"/>
+        </w:rPr>
         <w:t>AddNewFieldsToEmployeeModel</w:t>
       </w:r>
       <w:r>
         <w:rPr>
           <w:lang w:val="en-GB"/>
         </w:rPr>
-        <w:t>” to  “</w:t>
-      </w:r>
-      <w:r>
-        <w:t>UpdateFieldsEmployeeModel</w:t>
-      </w:r>
-      <w:r>
-        <w:rPr>
-          <w:lang w:val="en-GB"/>
-        </w:rPr>
         <w:t>”</w:t>
       </w:r>
     </w:p>
@@ -5493,15 +5448,21 @@
         <w:rPr>
           <w:lang w:val="en-GB"/>
         </w:rPr>
+        <w:t>AddDepartmentMaster</w:t>
+      </w:r>
+      <w:r>
+        <w:t xml:space="preserve"> </w:t>
+      </w:r>
+      <w:r>
+        <w:t xml:space="preserve">-To </w:t>
+      </w:r>
+      <w:r>
+        <w:rPr>
+          <w:lang w:val="en-GB"/>
+        </w:rPr>
         <w:t>AddNewFieldsToEmployeeModel</w:t>
       </w:r>
       <w:r>
-        <w:t xml:space="preserve"> -To </w:t>
-      </w:r>
-      <w:r>
-        <w:t>UpdateFieldsEmployeeModel</w:t>
-      </w:r>
-      <w:r>
         <w:rPr>
           <w:lang w:val="en-GB"/>
         </w:rPr>
@@ -5523,7 +5484,10 @@
         <w:t>".\MigrationScripts\</w:t>
       </w:r>
       <w:r>
-        <w:t>UpdateFieldsEmployeeModel</w:t>
+        <w:rPr>
+          <w:lang w:val="en-GB"/>
+        </w:rPr>
+        <w:t>AddNewFieldsToEmployeeModel</w:t>
       </w:r>
       <w:r>
         <w:rPr>
@@ -5536,6 +5500,9 @@
       <w:pPr>
         <w:ind w:left="720"/>
         <w:rPr>
+          <w:b/>
+          <w:bCs/>
+          <w:color w:val="00B050"/>
           <w:lang w:val="en-GB"/>
         </w:rPr>
       </w:pPr>
@@ -5589,7 +5556,7 @@
           <w:color w:val="EE0000"/>
           <w:lang w:val="en-GB"/>
         </w:rPr>
-        <w:t>6</w:t>
+        <w:t>5</w:t>
       </w:r>
     </w:p>
     <w:p>
@@ -5614,21 +5581,24 @@
         <w:t xml:space="preserve"> Create SQL migration script from “</w:t>
       </w:r>
       <w:r>
+        <w:rPr>
+          <w:lang w:val="en-GB"/>
+        </w:rPr>
+        <w:t>AddNewFieldsToEmployeeModel</w:t>
+      </w:r>
+      <w:r>
+        <w:rPr>
+          <w:lang w:val="en-GB"/>
+        </w:rPr>
+        <w:t>” to  “</w:t>
+      </w:r>
+      <w:r>
         <w:t>UpdateFieldsEmployeeModel</w:t>
       </w:r>
       <w:r>
         <w:rPr>
           <w:lang w:val="en-GB"/>
         </w:rPr>
-        <w:t>” to  “</w:t>
-      </w:r>
-      <w:r>
-        <w:t>UpdatePresentPermanentCountry</w:t>
-      </w:r>
-      <w:r>
-        <w:rPr>
-          <w:lang w:val="en-GB"/>
-        </w:rPr>
         <w:t>”</w:t>
       </w:r>
     </w:p>
@@ -5659,15 +5629,18 @@
         <w:t xml:space="preserve">Script-Migration -From </w:t>
       </w:r>
       <w:r>
+        <w:rPr>
+          <w:lang w:val="en-GB"/>
+        </w:rPr>
+        <w:t>AddNewFieldsToEmployeeModel</w:t>
+      </w:r>
+      <w:r>
+        <w:t xml:space="preserve"> -To </w:t>
+      </w:r>
+      <w:r>
         <w:t>UpdateFieldsEmployeeModel</w:t>
       </w:r>
       <w:r>
-        <w:t xml:space="preserve"> -To </w:t>
-      </w:r>
-      <w:r>
-        <w:t>UpdatePresentPermanentCountry</w:t>
-      </w:r>
-      <w:r>
         <w:rPr>
           <w:lang w:val="en-GB"/>
         </w:rPr>
@@ -5689,7 +5662,7 @@
         <w:t>".\MigrationScripts\</w:t>
       </w:r>
       <w:r>
-        <w:t>UpdatePresentPermanentCountry</w:t>
+        <w:t>UpdateFieldsEmployeeModel</w:t>
       </w:r>
       <w:r>
         <w:rPr>
@@ -5702,9 +5675,6 @@
       <w:pPr>
         <w:ind w:left="720"/>
         <w:rPr>
-          <w:b/>
-          <w:bCs/>
-          <w:color w:val="00B050"/>
           <w:lang w:val="en-GB"/>
         </w:rPr>
       </w:pPr>
@@ -5726,16 +5696,6 @@
         </w:rPr>
         <w:t>Completed</w:t>
       </w:r>
-    </w:p>
-    <w:p>
-      <w:pPr>
-        <w:rPr>
-          <w:b/>
-          <w:bCs/>
-          <w:color w:val="00B050"/>
-          <w:lang w:val="en-GB"/>
-        </w:rPr>
-      </w:pPr>
     </w:p>
     <w:p>
       <w:pPr>
@@ -5767,7 +5727,7 @@
           <w:color w:val="EE0000"/>
           <w:lang w:val="en-GB"/>
         </w:rPr>
-        <w:t>7</w:t>
+        <w:t>6</w:t>
       </w:r>
     </w:p>
     <w:p>
@@ -5792,28 +5752,22 @@
         <w:t xml:space="preserve"> Create SQL migration script from “</w:t>
       </w:r>
       <w:r>
+        <w:t>UpdateFieldsEmployeeModel</w:t>
+      </w:r>
+      <w:r>
+        <w:rPr>
+          <w:lang w:val="en-GB"/>
+        </w:rPr>
+        <w:t>” to  “</w:t>
+      </w:r>
+      <w:r>
         <w:t>UpdatePresentPermanentCountry</w:t>
       </w:r>
       <w:r>
         <w:rPr>
           <w:lang w:val="en-GB"/>
         </w:rPr>
-        <w:t>” to  “</w:t>
-      </w:r>
-      <w:r>
-        <w:t>Update</w:t>
-      </w:r>
-      <w:r>
-        <w:rPr>
-          <w:lang w:val="en-GB"/>
-        </w:rPr>
-        <w:t>EmergencyContact</w:t>
-      </w:r>
-      <w:r>
-        <w:rPr>
-          <w:lang w:val="en-GB"/>
-        </w:rPr>
-        <w:t>Entity”</w:t>
+        <w:t>”</w:t>
       </w:r>
     </w:p>
     <w:p>
@@ -5843,25 +5797,19 @@
         <w:t xml:space="preserve">Script-Migration -From </w:t>
       </w:r>
       <w:r>
+        <w:t>UpdateFieldsEmployeeModel</w:t>
+      </w:r>
+      <w:r>
+        <w:t xml:space="preserve"> -To </w:t>
+      </w:r>
+      <w:r>
         <w:t>UpdatePresentPermanentCountry</w:t>
       </w:r>
       <w:r>
-        <w:t xml:space="preserve"> -To </w:t>
-      </w:r>
-      <w:r>
-        <w:t>Update</w:t>
-      </w:r>
-      <w:r>
-        <w:rPr>
-          <w:lang w:val="en-GB"/>
-        </w:rPr>
-        <w:t>EmergencyContact</w:t>
-      </w:r>
-      <w:r>
-        <w:rPr>
-          <w:lang w:val="en-GB"/>
-        </w:rPr>
-        <w:t xml:space="preserve">Entity </w:t>
+        <w:rPr>
+          <w:lang w:val="en-GB"/>
+        </w:rPr>
+        <w:t xml:space="preserve"> </w:t>
       </w:r>
       <w:r>
         <w:rPr>
@@ -5879,19 +5827,7 @@
         <w:t>".\MigrationScripts\</w:t>
       </w:r>
       <w:r>
-        <w:t>Update</w:t>
-      </w:r>
-      <w:r>
-        <w:rPr>
-          <w:lang w:val="en-GB"/>
-        </w:rPr>
-        <w:t>EmergencyContact</w:t>
-      </w:r>
-      <w:r>
-        <w:rPr>
-          <w:lang w:val="en-GB"/>
-        </w:rPr>
-        <w:t>Entity</w:t>
+        <w:t>UpdatePresentPermanentCountry</w:t>
       </w:r>
       <w:r>
         <w:rPr>
@@ -5931,7 +5867,6 @@
     </w:p>
     <w:p>
       <w:pPr>
-        <w:ind w:left="720"/>
         <w:rPr>
           <w:b/>
           <w:bCs/>
@@ -5970,7 +5905,7 @@
           <w:color w:val="EE0000"/>
           <w:lang w:val="en-GB"/>
         </w:rPr>
-        <w:t>8</w:t>
+        <w:t>7</w:t>
       </w:r>
     </w:p>
     <w:p>
@@ -5995,6 +5930,15 @@
         <w:t xml:space="preserve"> Create SQL migration script from “</w:t>
       </w:r>
       <w:r>
+        <w:t>UpdatePresentPermanentCountry</w:t>
+      </w:r>
+      <w:r>
+        <w:rPr>
+          <w:lang w:val="en-GB"/>
+        </w:rPr>
+        <w:t>” to  “</w:t>
+      </w:r>
+      <w:r>
         <w:t>Update</w:t>
       </w:r>
       <w:r>
@@ -6007,19 +5951,7 @@
         <w:rPr>
           <w:lang w:val="en-GB"/>
         </w:rPr>
-        <w:t>Entity” to  “</w:t>
-      </w:r>
-      <w:r>
-        <w:rPr>
-          <w:lang w:val="en-GB"/>
-        </w:rPr>
-        <w:t>UpdateIdentityProofEntity</w:t>
-      </w:r>
-      <w:r>
-        <w:rPr>
-          <w:lang w:val="en-GB"/>
-        </w:rPr>
-        <w:t>”</w:t>
+        <w:t>Entity”</w:t>
       </w:r>
     </w:p>
     <w:p>
@@ -6049,6 +5981,12 @@
         <w:t xml:space="preserve">Script-Migration -From </w:t>
       </w:r>
       <w:r>
+        <w:t>UpdatePresentPermanentCountry</w:t>
+      </w:r>
+      <w:r>
+        <w:t xml:space="preserve"> -To </w:t>
+      </w:r>
+      <w:r>
         <w:t>Update</w:t>
       </w:r>
       <w:r>
@@ -6061,45 +5999,39 @@
         <w:rPr>
           <w:lang w:val="en-GB"/>
         </w:rPr>
+        <w:t xml:space="preserve">Entity </w:t>
+      </w:r>
+      <w:r>
+        <w:rPr>
+          <w:lang w:val="en-GB"/>
+        </w:rPr>
+        <w:t>-Context AppDbContext</w:t>
+      </w:r>
+      <w:r>
+        <w:t xml:space="preserve"> -Output </w:t>
+      </w:r>
+      <w:r>
+        <w:rPr>
+          <w:lang w:val="en-GB"/>
+        </w:rPr>
+        <w:t>".\MigrationScripts\</w:t>
+      </w:r>
+      <w:r>
+        <w:t>Update</w:t>
+      </w:r>
+      <w:r>
+        <w:rPr>
+          <w:lang w:val="en-GB"/>
+        </w:rPr>
+        <w:t>EmergencyContact</w:t>
+      </w:r>
+      <w:r>
+        <w:rPr>
+          <w:lang w:val="en-GB"/>
+        </w:rPr>
         <w:t>Entity</w:t>
       </w:r>
       <w:r>
-        <w:t xml:space="preserve"> -To </w:t>
-      </w:r>
-      <w:r>
-        <w:rPr>
-          <w:lang w:val="en-GB"/>
-        </w:rPr>
-        <w:t>UpdateIdentityProofEntity</w:t>
-      </w:r>
-      <w:r>
-        <w:rPr>
-          <w:lang w:val="en-GB"/>
-        </w:rPr>
-        <w:t xml:space="preserve"> </w:t>
-      </w:r>
-      <w:r>
-        <w:rPr>
-          <w:lang w:val="en-GB"/>
-        </w:rPr>
-        <w:t>-Context AppDbContext</w:t>
-      </w:r>
-      <w:r>
-        <w:t xml:space="preserve"> -Output </w:t>
-      </w:r>
-      <w:r>
-        <w:rPr>
-          <w:lang w:val="en-GB"/>
-        </w:rPr>
-        <w:t>".\MigrationScripts\</w:t>
-      </w:r>
-      <w:r>
-        <w:rPr>
-          <w:lang w:val="en-GB"/>
-        </w:rPr>
-        <w:t>UpdateIdentityProofEntity</w:t>
-      </w:r>
-      <w:r>
         <w:rPr>
           <w:lang w:val="en-GB"/>
         </w:rPr>
@@ -6123,7 +6055,16 @@
           <w:color w:val="00B050"/>
           <w:lang w:val="en-GB"/>
         </w:rPr>
-        <w:t>Status: Completed</w:t>
+        <w:t xml:space="preserve">Status: </w:t>
+      </w:r>
+      <w:r>
+        <w:rPr>
+          <w:b/>
+          <w:bCs/>
+          <w:color w:val="00B050"/>
+          <w:lang w:val="en-GB"/>
+        </w:rPr>
+        <w:t>Completed</w:t>
       </w:r>
     </w:p>
     <w:p>
@@ -6167,7 +6108,7 @@
           <w:color w:val="EE0000"/>
           <w:lang w:val="en-GB"/>
         </w:rPr>
-        <w:t>9</w:t>
+        <w:t>8</w:t>
       </w:r>
     </w:p>
     <w:p>
@@ -6192,19 +6133,25 @@
         <w:t xml:space="preserve"> Create SQL migration script from “</w:t>
       </w:r>
       <w:r>
+        <w:t>Update</w:t>
+      </w:r>
+      <w:r>
+        <w:rPr>
+          <w:lang w:val="en-GB"/>
+        </w:rPr>
+        <w:t>EmergencyContact</w:t>
+      </w:r>
+      <w:r>
+        <w:rPr>
+          <w:lang w:val="en-GB"/>
+        </w:rPr>
+        <w:t>Entity” to  “</w:t>
+      </w:r>
+      <w:r>
         <w:rPr>
           <w:lang w:val="en-GB"/>
         </w:rPr>
         <w:t>UpdateIdentityProofEntity</w:t>
-      </w:r>
-      <w:r>
-        <w:rPr>
-          <w:lang w:val="en-GB"/>
-        </w:rPr>
-        <w:t>” to  “</w:t>
-      </w:r>
-      <w:r>
-        <w:t>UpdateQualificationEntity</w:t>
       </w:r>
       <w:r>
         <w:rPr>
@@ -6241,18 +6188,30 @@
         <w:t xml:space="preserve">Script-Migration -From </w:t>
       </w:r>
       <w:r>
+        <w:t>Update</w:t>
+      </w:r>
+      <w:r>
+        <w:rPr>
+          <w:lang w:val="en-GB"/>
+        </w:rPr>
+        <w:t>EmergencyContact</w:t>
+      </w:r>
+      <w:r>
+        <w:rPr>
+          <w:lang w:val="en-GB"/>
+        </w:rPr>
+        <w:t>Entity</w:t>
+      </w:r>
+      <w:r>
+        <w:t xml:space="preserve"> -To </w:t>
+      </w:r>
+      <w:r>
         <w:rPr>
           <w:lang w:val="en-GB"/>
         </w:rPr>
         <w:t>UpdateIdentityProofEntity</w:t>
       </w:r>
       <w:r>
-        <w:t xml:space="preserve"> -To </w:t>
-      </w:r>
-      <w:r>
-        <w:t>UpdateQualificationEntity</w:t>
-      </w:r>
-      <w:r>
         <w:rPr>
           <w:lang w:val="en-GB"/>
         </w:rPr>
@@ -6274,7 +6233,10 @@
         <w:t>".\MigrationScripts\</w:t>
       </w:r>
       <w:r>
-        <w:t>UpdateQualificationEntity</w:t>
+        <w:rPr>
+          <w:lang w:val="en-GB"/>
+        </w:rPr>
+        <w:t>UpdateIdentityProofEntity</w:t>
       </w:r>
       <w:r>
         <w:rPr>
@@ -6289,27 +6251,18 @@
         <w:rPr>
           <w:b/>
           <w:bCs/>
-          <w:color w:val="EE0000"/>
-          <w:lang w:val="en-GB"/>
-        </w:rPr>
-      </w:pPr>
-      <w:r>
-        <w:rPr>
-          <w:b/>
-          <w:bCs/>
-          <w:color w:val="00B050"/>
-          <w:lang w:val="en-GB"/>
-        </w:rPr>
-        <w:t xml:space="preserve">Status: </w:t>
-      </w:r>
-      <w:r>
-        <w:rPr>
-          <w:b/>
-          <w:bCs/>
-          <w:color w:val="00B050"/>
-          <w:lang w:val="en-GB"/>
-        </w:rPr>
-        <w:t>Completed</w:t>
+          <w:color w:val="00B050"/>
+          <w:lang w:val="en-GB"/>
+        </w:rPr>
+      </w:pPr>
+      <w:r>
+        <w:rPr>
+          <w:b/>
+          <w:bCs/>
+          <w:color w:val="00B050"/>
+          <w:lang w:val="en-GB"/>
+        </w:rPr>
+        <w:t>Status: Completed</w:t>
       </w:r>
     </w:p>
     <w:p>
@@ -6353,7 +6306,7 @@
           <w:color w:val="EE0000"/>
           <w:lang w:val="en-GB"/>
         </w:rPr>
-        <w:t>10</w:t>
+        <w:t>9</w:t>
       </w:r>
     </w:p>
     <w:p>
@@ -6378,21 +6331,24 @@
         <w:t xml:space="preserve"> Create SQL migration script from “</w:t>
       </w:r>
       <w:r>
+        <w:rPr>
+          <w:lang w:val="en-GB"/>
+        </w:rPr>
+        <w:t>UpdateIdentityProofEntity</w:t>
+      </w:r>
+      <w:r>
+        <w:rPr>
+          <w:lang w:val="en-GB"/>
+        </w:rPr>
+        <w:t>” to  “</w:t>
+      </w:r>
+      <w:r>
         <w:t>UpdateQualificationEntity</w:t>
       </w:r>
       <w:r>
         <w:rPr>
           <w:lang w:val="en-GB"/>
         </w:rPr>
-        <w:t>” to  “</w:t>
-      </w:r>
-      <w:r>
-        <w:t>UpdateEmployeeSkillEntity</w:t>
-      </w:r>
-      <w:r>
-        <w:rPr>
-          <w:lang w:val="en-GB"/>
-        </w:rPr>
         <w:t>”</w:t>
       </w:r>
     </w:p>
@@ -6423,15 +6379,18 @@
         <w:t xml:space="preserve">Script-Migration -From </w:t>
       </w:r>
       <w:r>
+        <w:rPr>
+          <w:lang w:val="en-GB"/>
+        </w:rPr>
+        <w:t>UpdateIdentityProofEntity</w:t>
+      </w:r>
+      <w:r>
+        <w:t xml:space="preserve"> -To </w:t>
+      </w:r>
+      <w:r>
         <w:t>UpdateQualificationEntity</w:t>
       </w:r>
       <w:r>
-        <w:t xml:space="preserve"> -To </w:t>
-      </w:r>
-      <w:r>
-        <w:t>UpdateEmployeeSkillEntity</w:t>
-      </w:r>
-      <w:r>
         <w:rPr>
           <w:lang w:val="en-GB"/>
         </w:rPr>
@@ -6453,7 +6412,7 @@
         <w:t>".\MigrationScripts\</w:t>
       </w:r>
       <w:r>
-        <w:t>UpdateEmployeeSkillEntity</w:t>
+        <w:t>UpdateQualificationEntity</w:t>
       </w:r>
       <w:r>
         <w:rPr>
@@ -6532,7 +6491,7 @@
           <w:color w:val="EE0000"/>
           <w:lang w:val="en-GB"/>
         </w:rPr>
-        <w:t>11</w:t>
+        <w:t>10</w:t>
       </w:r>
     </w:p>
     <w:p>
@@ -6557,21 +6516,21 @@
         <w:t xml:space="preserve"> Create SQL migration script from “</w:t>
       </w:r>
       <w:r>
+        <w:t>UpdateQualificationEntity</w:t>
+      </w:r>
+      <w:r>
+        <w:rPr>
+          <w:lang w:val="en-GB"/>
+        </w:rPr>
+        <w:t>” to  “</w:t>
+      </w:r>
+      <w:r>
         <w:t>UpdateEmployeeSkillEntity</w:t>
       </w:r>
       <w:r>
         <w:rPr>
           <w:lang w:val="en-GB"/>
         </w:rPr>
-        <w:t>” to  “</w:t>
-      </w:r>
-      <w:r>
-        <w:t>UpdateLanguageSkillEntity</w:t>
-      </w:r>
-      <w:r>
-        <w:rPr>
-          <w:lang w:val="en-GB"/>
-        </w:rPr>
         <w:t>”</w:t>
       </w:r>
     </w:p>
@@ -6602,15 +6561,15 @@
         <w:t xml:space="preserve">Script-Migration -From </w:t>
       </w:r>
       <w:r>
+        <w:t>UpdateQualificationEntity</w:t>
+      </w:r>
+      <w:r>
+        <w:t xml:space="preserve"> -To </w:t>
+      </w:r>
+      <w:r>
         <w:t>UpdateEmployeeSkillEntity</w:t>
       </w:r>
       <w:r>
-        <w:t xml:space="preserve"> -To </w:t>
-      </w:r>
-      <w:r>
-        <w:t>UpdateLanguageSkillEntity</w:t>
-      </w:r>
-      <w:r>
         <w:rPr>
           <w:lang w:val="en-GB"/>
         </w:rPr>
@@ -6632,7 +6591,7 @@
         <w:t>".\MigrationScripts\</w:t>
       </w:r>
       <w:r>
-        <w:t>UpdateLanguageSkillEntity</w:t>
+        <w:t>UpdateEmployeeSkillEntity</w:t>
       </w:r>
       <w:r>
         <w:rPr>
@@ -6647,7 +6606,7 @@
         <w:rPr>
           <w:b/>
           <w:bCs/>
-          <w:color w:val="00B050"/>
+          <w:color w:val="EE0000"/>
           <w:lang w:val="en-GB"/>
         </w:rPr>
       </w:pPr>
@@ -6711,7 +6670,7 @@
           <w:color w:val="EE0000"/>
           <w:lang w:val="en-GB"/>
         </w:rPr>
-        <w:t>12</w:t>
+        <w:t>11</w:t>
       </w:r>
     </w:p>
     <w:p>
@@ -6736,21 +6695,21 @@
         <w:t xml:space="preserve"> Create SQL migration script from “</w:t>
       </w:r>
       <w:r>
+        <w:t>UpdateEmployeeSkillEntity</w:t>
+      </w:r>
+      <w:r>
+        <w:rPr>
+          <w:lang w:val="en-GB"/>
+        </w:rPr>
+        <w:t>” to  “</w:t>
+      </w:r>
+      <w:r>
         <w:t>UpdateLanguageSkillEntity</w:t>
       </w:r>
       <w:r>
         <w:rPr>
           <w:lang w:val="en-GB"/>
         </w:rPr>
-        <w:t>” to  “</w:t>
-      </w:r>
-      <w:r>
-        <w:t>UpdateEmployeeCertification</w:t>
-      </w:r>
-      <w:r>
-        <w:rPr>
-          <w:lang w:val="en-GB"/>
-        </w:rPr>
         <w:t>”</w:t>
       </w:r>
     </w:p>
@@ -6781,15 +6740,15 @@
         <w:t xml:space="preserve">Script-Migration -From </w:t>
       </w:r>
       <w:r>
+        <w:t>UpdateEmployeeSkillEntity</w:t>
+      </w:r>
+      <w:r>
+        <w:t xml:space="preserve"> -To </w:t>
+      </w:r>
+      <w:r>
         <w:t>UpdateLanguageSkillEntity</w:t>
       </w:r>
       <w:r>
-        <w:t xml:space="preserve"> -To </w:t>
-      </w:r>
-      <w:r>
-        <w:t>UpdateEmployeeCertification</w:t>
-      </w:r>
-      <w:r>
         <w:rPr>
           <w:lang w:val="en-GB"/>
         </w:rPr>
@@ -6811,7 +6770,7 @@
         <w:t>".\MigrationScripts\</w:t>
       </w:r>
       <w:r>
-        <w:t>UpdateEmployeeCertification</w:t>
+        <w:t>UpdateLanguageSkillEntity</w:t>
       </w:r>
       <w:r>
         <w:rPr>
@@ -6826,7 +6785,7 @@
         <w:rPr>
           <w:b/>
           <w:bCs/>
-          <w:color w:val="EE0000"/>
+          <w:color w:val="00B050"/>
           <w:lang w:val="en-GB"/>
         </w:rPr>
       </w:pPr>
@@ -6848,6 +6807,17 @@
         </w:rPr>
         <w:t>Completed</w:t>
       </w:r>
+    </w:p>
+    <w:p>
+      <w:pPr>
+        <w:ind w:left="720"/>
+        <w:rPr>
+          <w:b/>
+          <w:bCs/>
+          <w:color w:val="00B050"/>
+          <w:lang w:val="en-GB"/>
+        </w:rPr>
+      </w:pPr>
     </w:p>
     <w:p>
       <w:pPr>
@@ -6870,7 +6840,6 @@
           <w:color w:val="EE0000"/>
           <w:lang w:val="en-GB"/>
         </w:rPr>
-        <w:lastRenderedPageBreak/>
         <w:t>Migration script #</w:t>
       </w:r>
       <w:r>
@@ -6880,7 +6849,7 @@
           <w:color w:val="EE0000"/>
           <w:lang w:val="en-GB"/>
         </w:rPr>
-        <w:t>13</w:t>
+        <w:t>12</w:t>
       </w:r>
     </w:p>
     <w:p>
@@ -6905,21 +6874,21 @@
         <w:t xml:space="preserve"> Create SQL migration script from “</w:t>
       </w:r>
       <w:r>
+        <w:t>UpdateLanguageSkillEntity</w:t>
+      </w:r>
+      <w:r>
+        <w:rPr>
+          <w:lang w:val="en-GB"/>
+        </w:rPr>
+        <w:t>” to  “</w:t>
+      </w:r>
+      <w:r>
         <w:t>UpdateEmployeeCertification</w:t>
       </w:r>
       <w:r>
         <w:rPr>
           <w:lang w:val="en-GB"/>
         </w:rPr>
-        <w:t>” to  “</w:t>
-      </w:r>
-      <w:r>
-        <w:t>ChangeEmployeeCertificationStateCity</w:t>
-      </w:r>
-      <w:r>
-        <w:rPr>
-          <w:lang w:val="en-GB"/>
-        </w:rPr>
         <w:t>”</w:t>
       </w:r>
     </w:p>
@@ -6950,15 +6919,15 @@
         <w:t xml:space="preserve">Script-Migration -From </w:t>
       </w:r>
       <w:r>
+        <w:t>UpdateLanguageSkillEntity</w:t>
+      </w:r>
+      <w:r>
+        <w:t xml:space="preserve"> -To </w:t>
+      </w:r>
+      <w:r>
         <w:t>UpdateEmployeeCertification</w:t>
       </w:r>
       <w:r>
-        <w:t xml:space="preserve"> -To </w:t>
-      </w:r>
-      <w:r>
-        <w:t>ChangeEmployeeCertificationStateCity</w:t>
-      </w:r>
-      <w:r>
         <w:rPr>
           <w:lang w:val="en-GB"/>
         </w:rPr>
@@ -6980,7 +6949,7 @@
         <w:t>".\MigrationScripts\</w:t>
       </w:r>
       <w:r>
-        <w:t>ChangeEmployeeCertificationStateCity</w:t>
+        <w:t>UpdateEmployeeCertification</w:t>
       </w:r>
       <w:r>
         <w:rPr>
@@ -6995,7 +6964,7 @@
         <w:rPr>
           <w:b/>
           <w:bCs/>
-          <w:color w:val="00B050"/>
+          <w:color w:val="EE0000"/>
           <w:lang w:val="en-GB"/>
         </w:rPr>
       </w:pPr>
@@ -7048,7 +7017,7 @@
           <w:color w:val="EE0000"/>
           <w:lang w:val="en-GB"/>
         </w:rPr>
-        <w:t>14</w:t>
+        <w:t>13</w:t>
       </w:r>
     </w:p>
     <w:p>
@@ -7073,21 +7042,21 @@
         <w:t xml:space="preserve"> Create SQL migration script from “</w:t>
       </w:r>
       <w:r>
+        <w:t>UpdateEmployeeCertification</w:t>
+      </w:r>
+      <w:r>
+        <w:rPr>
+          <w:lang w:val="en-GB"/>
+        </w:rPr>
+        <w:t>” to  “</w:t>
+      </w:r>
+      <w:r>
         <w:t>ChangeEmployeeCertificationStateCity</w:t>
       </w:r>
       <w:r>
         <w:rPr>
           <w:lang w:val="en-GB"/>
         </w:rPr>
-        <w:t>” to  “</w:t>
-      </w:r>
-      <w:r>
-        <w:t>UpdateFamilyVisa</w:t>
-      </w:r>
-      <w:r>
-        <w:rPr>
-          <w:lang w:val="en-GB"/>
-        </w:rPr>
         <w:t>”</w:t>
       </w:r>
     </w:p>
@@ -7118,15 +7087,15 @@
         <w:t xml:space="preserve">Script-Migration -From </w:t>
       </w:r>
       <w:r>
+        <w:t>UpdateEmployeeCertification</w:t>
+      </w:r>
+      <w:r>
+        <w:t xml:space="preserve"> -To </w:t>
+      </w:r>
+      <w:r>
         <w:t>ChangeEmployeeCertificationStateCity</w:t>
       </w:r>
       <w:r>
-        <w:t xml:space="preserve"> -To </w:t>
-      </w:r>
-      <w:r>
-        <w:t>UpdateFamilyVisa</w:t>
-      </w:r>
-      <w:r>
         <w:rPr>
           <w:lang w:val="en-GB"/>
         </w:rPr>
@@ -7148,7 +7117,7 @@
         <w:t>".\MigrationScripts\</w:t>
       </w:r>
       <w:r>
-        <w:t>UpdateFamilyVisa</w:t>
+        <w:t>ChangeEmployeeCertificationStateCity</w:t>
       </w:r>
       <w:r>
         <w:rPr>
@@ -7216,7 +7185,7 @@
           <w:color w:val="EE0000"/>
           <w:lang w:val="en-GB"/>
         </w:rPr>
-        <w:t>15</w:t>
+        <w:t>14</w:t>
       </w:r>
     </w:p>
     <w:p>
@@ -7241,24 +7210,21 @@
         <w:t xml:space="preserve"> Create SQL migration script from “</w:t>
       </w:r>
       <w:r>
+        <w:t>ChangeEmployeeCertificationStateCity</w:t>
+      </w:r>
+      <w:r>
+        <w:rPr>
+          <w:lang w:val="en-GB"/>
+        </w:rPr>
+        <w:t>” to  “</w:t>
+      </w:r>
+      <w:r>
         <w:t>UpdateFamilyVisa</w:t>
       </w:r>
       <w:r>
         <w:rPr>
           <w:lang w:val="en-GB"/>
         </w:rPr>
-        <w:t>” to  “</w:t>
-      </w:r>
-      <w:r>
-        <w:rPr>
-          <w:lang w:val="en-GB"/>
-        </w:rPr>
-        <w:t>UpdateFamilyMember</w:t>
-      </w:r>
-      <w:r>
-        <w:rPr>
-          <w:lang w:val="en-GB"/>
-        </w:rPr>
         <w:t>”</w:t>
       </w:r>
     </w:p>
@@ -7289,18 +7255,15 @@
         <w:t xml:space="preserve">Script-Migration -From </w:t>
       </w:r>
       <w:r>
+        <w:t>ChangeEmployeeCertificationStateCity</w:t>
+      </w:r>
+      <w:r>
+        <w:t xml:space="preserve"> -To </w:t>
+      </w:r>
+      <w:r>
         <w:t>UpdateFamilyVisa</w:t>
       </w:r>
       <w:r>
-        <w:t xml:space="preserve"> -To </w:t>
-      </w:r>
-      <w:r>
-        <w:rPr>
-          <w:lang w:val="en-GB"/>
-        </w:rPr>
-        <w:t>UpdateFamilyMember</w:t>
-      </w:r>
-      <w:r>
         <w:rPr>
           <w:lang w:val="en-GB"/>
         </w:rPr>
@@ -7322,10 +7285,7 @@
         <w:t>".\MigrationScripts\</w:t>
       </w:r>
       <w:r>
-        <w:rPr>
-          <w:lang w:val="en-GB"/>
-        </w:rPr>
-        <w:t>UpdateFamilyMember</w:t>
+        <w:t>UpdateFamilyVisa</w:t>
       </w:r>
       <w:r>
         <w:rPr>
@@ -7393,7 +7353,7 @@
           <w:color w:val="EE0000"/>
           <w:lang w:val="en-GB"/>
         </w:rPr>
-        <w:t>16</w:t>
+        <w:t>15</w:t>
       </w:r>
     </w:p>
     <w:p>
@@ -7415,13 +7375,22 @@
         <w:rPr>
           <w:lang w:val="en-GB"/>
         </w:rPr>
-        <w:t xml:space="preserve"> Create SQL migration script from “UpdateFamilyMember” to  “Update</w:t>
-      </w:r>
-      <w:r>
-        <w:rPr>
-          <w:lang w:val="en-GB"/>
-        </w:rPr>
-        <w:t>OtherDocument</w:t>
+        <w:t xml:space="preserve"> Create SQL migration script from “</w:t>
+      </w:r>
+      <w:r>
+        <w:t>UpdateFamilyVisa</w:t>
+      </w:r>
+      <w:r>
+        <w:rPr>
+          <w:lang w:val="en-GB"/>
+        </w:rPr>
+        <w:t>” to  “</w:t>
+      </w:r>
+      <w:r>
+        <w:rPr>
+          <w:lang w:val="en-GB"/>
+        </w:rPr>
+        <w:t>UpdateFamilyMember</w:t>
       </w:r>
       <w:r>
         <w:rPr>
@@ -7457,27 +7426,18 @@
         <w:t xml:space="preserve">Script-Migration -From </w:t>
       </w:r>
       <w:r>
+        <w:t>UpdateFamilyVisa</w:t>
+      </w:r>
+      <w:r>
+        <w:t xml:space="preserve"> -To </w:t>
+      </w:r>
+      <w:r>
         <w:rPr>
           <w:lang w:val="en-GB"/>
         </w:rPr>
         <w:t>UpdateFamilyMember</w:t>
       </w:r>
       <w:r>
-        <w:t xml:space="preserve"> -To </w:t>
-      </w:r>
-      <w:r>
-        <w:rPr>
-          <w:lang w:val="en-GB"/>
-        </w:rPr>
-        <w:t>Update</w:t>
-      </w:r>
-      <w:r>
-        <w:rPr>
-          <w:lang w:val="en-GB"/>
-        </w:rPr>
-        <w:t>OtherDocument</w:t>
-      </w:r>
-      <w:r>
         <w:rPr>
           <w:lang w:val="en-GB"/>
         </w:rPr>
@@ -7502,13 +7462,7 @@
         <w:rPr>
           <w:lang w:val="en-GB"/>
         </w:rPr>
-        <w:t>Update</w:t>
-      </w:r>
-      <w:r>
-        <w:rPr>
-          <w:lang w:val="en-GB"/>
-        </w:rPr>
-        <w:t>OtherDocument</w:t>
+        <w:t>UpdateFamilyMember</w:t>
       </w:r>
       <w:r>
         <w:rPr>
@@ -7534,7 +7488,17 @@
           <w:color w:val="00B050"/>
           <w:lang w:val="en-GB"/>
         </w:rPr>
-        <w:t>Status: Completed</w:t>
+        <w:lastRenderedPageBreak/>
+        <w:t xml:space="preserve">Status: </w:t>
+      </w:r>
+      <w:r>
+        <w:rPr>
+          <w:b/>
+          <w:bCs/>
+          <w:color w:val="00B050"/>
+          <w:lang w:val="en-GB"/>
+        </w:rPr>
+        <w:t>Completed</w:t>
       </w:r>
     </w:p>
     <w:p>
@@ -7558,7 +7522,6 @@
           <w:color w:val="EE0000"/>
           <w:lang w:val="en-GB"/>
         </w:rPr>
-        <w:lastRenderedPageBreak/>
         <w:t>Migration script #</w:t>
       </w:r>
       <w:r>
@@ -7568,7 +7531,7 @@
           <w:color w:val="EE0000"/>
           <w:lang w:val="en-GB"/>
         </w:rPr>
-        <w:t>17</w:t>
+        <w:t>16</w:t>
       </w:r>
     </w:p>
     <w:p>
@@ -7590,7 +7553,7 @@
         <w:rPr>
           <w:lang w:val="en-GB"/>
         </w:rPr>
-        <w:t xml:space="preserve"> Create SQL migration script from “Update</w:t>
+        <w:t xml:space="preserve"> Create SQL migration script from “UpdateFamilyMember” to  “Update</w:t>
       </w:r>
       <w:r>
         <w:rPr>
@@ -7602,18 +7565,6 @@
         <w:rPr>
           <w:lang w:val="en-GB"/>
         </w:rPr>
-        <w:t>” to  “</w:t>
-      </w:r>
-      <w:r>
-        <w:rPr>
-          <w:lang w:val="en-GB"/>
-        </w:rPr>
-        <w:t>UpdateEmploymentHistory</w:t>
-      </w:r>
-      <w:r>
-        <w:rPr>
-          <w:lang w:val="en-GB"/>
-        </w:rPr>
         <w:t>”</w:t>
       </w:r>
     </w:p>
@@ -7647,6 +7598,15 @@
         <w:rPr>
           <w:lang w:val="en-GB"/>
         </w:rPr>
+        <w:t>UpdateFamilyMember</w:t>
+      </w:r>
+      <w:r>
+        <w:t xml:space="preserve"> -To </w:t>
+      </w:r>
+      <w:r>
+        <w:rPr>
+          <w:lang w:val="en-GB"/>
+        </w:rPr>
         <w:t>Update</w:t>
       </w:r>
       <w:r>
@@ -7656,19 +7616,16 @@
         <w:t>OtherDocument</w:t>
       </w:r>
       <w:r>
-        <w:t xml:space="preserve"> -To </w:t>
-      </w:r>
-      <w:r>
-        <w:rPr>
-          <w:lang w:val="en-GB"/>
-        </w:rPr>
-        <w:t>UpdateEmploymentHistory</w:t>
-      </w:r>
-      <w:r>
-        <w:rPr>
-          <w:lang w:val="en-GB"/>
-        </w:rPr>
-        <w:t xml:space="preserve"> -Context AppDbContext</w:t>
+        <w:rPr>
+          <w:lang w:val="en-GB"/>
+        </w:rPr>
+        <w:t xml:space="preserve"> </w:t>
+      </w:r>
+      <w:r>
+        <w:rPr>
+          <w:lang w:val="en-GB"/>
+        </w:rPr>
+        <w:t>-Context AppDbContext</w:t>
       </w:r>
       <w:r>
         <w:t xml:space="preserve"> -Output </w:t>
@@ -7683,7 +7640,13 @@
         <w:rPr>
           <w:lang w:val="en-GB"/>
         </w:rPr>
-        <w:t>UpdateEmploymentHistory</w:t>
+        <w:t>Update</w:t>
+      </w:r>
+      <w:r>
+        <w:rPr>
+          <w:lang w:val="en-GB"/>
+        </w:rPr>
+        <w:t>OtherDocument</w:t>
       </w:r>
       <w:r>
         <w:rPr>
@@ -7711,17 +7674,6 @@
         </w:rPr>
         <w:t>Status: Completed</w:t>
       </w:r>
-    </w:p>
-    <w:p>
-      <w:pPr>
-        <w:ind w:left="720"/>
-        <w:rPr>
-          <w:b/>
-          <w:bCs/>
-          <w:color w:val="00B050"/>
-          <w:lang w:val="en-GB"/>
-        </w:rPr>
-      </w:pPr>
     </w:p>
     <w:p>
       <w:pPr>
@@ -7753,7 +7705,7 @@
           <w:color w:val="EE0000"/>
           <w:lang w:val="en-GB"/>
         </w:rPr>
-        <w:t>18</w:t>
+        <w:t>17</w:t>
       </w:r>
     </w:p>
     <w:p>
@@ -7775,7 +7727,19 @@
         <w:rPr>
           <w:lang w:val="en-GB"/>
         </w:rPr>
-        <w:t xml:space="preserve"> Create SQL migration script from “</w:t>
+        <w:t xml:space="preserve"> Create SQL migration script from “Update</w:t>
+      </w:r>
+      <w:r>
+        <w:rPr>
+          <w:lang w:val="en-GB"/>
+        </w:rPr>
+        <w:t>OtherDocument</w:t>
+      </w:r>
+      <w:r>
+        <w:rPr>
+          <w:lang w:val="en-GB"/>
+        </w:rPr>
+        <w:t>” to  “</w:t>
       </w:r>
       <w:r>
         <w:rPr>
@@ -7787,18 +7751,6 @@
         <w:rPr>
           <w:lang w:val="en-GB"/>
         </w:rPr>
-        <w:t>” to  “</w:t>
-      </w:r>
-      <w:r>
-        <w:rPr>
-          <w:lang w:val="en-GB"/>
-        </w:rPr>
-        <w:t>UpdateEmpHistReportingManager</w:t>
-      </w:r>
-      <w:r>
-        <w:rPr>
-          <w:lang w:val="en-GB"/>
-        </w:rPr>
         <w:t>”</w:t>
       </w:r>
     </w:p>
@@ -7832,27 +7784,27 @@
         <w:rPr>
           <w:lang w:val="en-GB"/>
         </w:rPr>
+        <w:t>Update</w:t>
+      </w:r>
+      <w:r>
+        <w:rPr>
+          <w:lang w:val="en-GB"/>
+        </w:rPr>
+        <w:t>OtherDocument</w:t>
+      </w:r>
+      <w:r>
+        <w:t xml:space="preserve"> -To </w:t>
+      </w:r>
+      <w:r>
+        <w:rPr>
+          <w:lang w:val="en-GB"/>
+        </w:rPr>
         <w:t>UpdateEmploymentHistory</w:t>
       </w:r>
       <w:r>
         <w:rPr>
           <w:lang w:val="en-GB"/>
         </w:rPr>
-        <w:t xml:space="preserve"> </w:t>
-      </w:r>
-      <w:r>
-        <w:t xml:space="preserve">-To </w:t>
-      </w:r>
-      <w:r>
-        <w:rPr>
-          <w:lang w:val="en-GB"/>
-        </w:rPr>
-        <w:t>UpdateEmpHistReportingManager</w:t>
-      </w:r>
-      <w:r>
-        <w:rPr>
-          <w:lang w:val="en-GB"/>
-        </w:rPr>
         <w:t xml:space="preserve"> -Context AppDbContext</w:t>
       </w:r>
       <w:r>
@@ -7868,7 +7820,7 @@
         <w:rPr>
           <w:lang w:val="en-GB"/>
         </w:rPr>
-        <w:t>UpdateEmpHistReportingManager</w:t>
+        <w:t>UpdateEmploymentHistory</w:t>
       </w:r>
       <w:r>
         <w:rPr>
@@ -7938,7 +7890,7 @@
           <w:color w:val="EE0000"/>
           <w:lang w:val="en-GB"/>
         </w:rPr>
-        <w:t>19</w:t>
+        <w:t>18</w:t>
       </w:r>
     </w:p>
     <w:p>
@@ -7966,21 +7918,24 @@
         <w:rPr>
           <w:lang w:val="en-GB"/>
         </w:rPr>
+        <w:t>UpdateEmploymentHistory</w:t>
+      </w:r>
+      <w:r>
+        <w:rPr>
+          <w:lang w:val="en-GB"/>
+        </w:rPr>
+        <w:t>” to  “</w:t>
+      </w:r>
+      <w:r>
+        <w:rPr>
+          <w:lang w:val="en-GB"/>
+        </w:rPr>
         <w:t>UpdateEmpHistReportingManager</w:t>
       </w:r>
       <w:r>
         <w:rPr>
           <w:lang w:val="en-GB"/>
         </w:rPr>
-        <w:t>” to  “</w:t>
-      </w:r>
-      <w:r>
-        <w:t>RenameCompanyBranch</w:t>
-      </w:r>
-      <w:r>
-        <w:rPr>
-          <w:lang w:val="en-GB"/>
-        </w:rPr>
         <w:t>”</w:t>
       </w:r>
     </w:p>
@@ -8014,24 +7969,27 @@
         <w:rPr>
           <w:lang w:val="en-GB"/>
         </w:rPr>
+        <w:t>UpdateEmploymentHistory</w:t>
+      </w:r>
+      <w:r>
+        <w:rPr>
+          <w:lang w:val="en-GB"/>
+        </w:rPr>
+        <w:t xml:space="preserve"> </w:t>
+      </w:r>
+      <w:r>
+        <w:t xml:space="preserve">-To </w:t>
+      </w:r>
+      <w:r>
+        <w:rPr>
+          <w:lang w:val="en-GB"/>
+        </w:rPr>
         <w:t>UpdateEmpHistReportingManager</w:t>
       </w:r>
       <w:r>
         <w:rPr>
           <w:lang w:val="en-GB"/>
         </w:rPr>
-        <w:t xml:space="preserve"> </w:t>
-      </w:r>
-      <w:r>
-        <w:t xml:space="preserve">-To </w:t>
-      </w:r>
-      <w:r>
-        <w:t>RenameCompanyBranch</w:t>
-      </w:r>
-      <w:r>
-        <w:rPr>
-          <w:lang w:val="en-GB"/>
-        </w:rPr>
         <w:t xml:space="preserve"> -Context AppDbContext</w:t>
       </w:r>
       <w:r>
@@ -8044,7 +8002,10 @@
         <w:t>".\MigrationScripts\</w:t>
       </w:r>
       <w:r>
-        <w:t>RenameCompanyBranch</w:t>
+        <w:rPr>
+          <w:lang w:val="en-GB"/>
+        </w:rPr>
+        <w:t>UpdateEmpHistReportingManager</w:t>
       </w:r>
       <w:r>
         <w:rPr>
@@ -8070,17 +8031,19 @@
           <w:color w:val="00B050"/>
           <w:lang w:val="en-GB"/>
         </w:rPr>
-        <w:t xml:space="preserve">Status: </w:t>
-      </w:r>
-      <w:r>
-        <w:rPr>
-          <w:b/>
-          <w:bCs/>
-          <w:color w:val="00B050"/>
-          <w:lang w:val="en-GB"/>
-        </w:rPr>
-        <w:t>Completed</w:t>
-      </w:r>
+        <w:t>Status: Completed</w:t>
+      </w:r>
+    </w:p>
+    <w:p>
+      <w:pPr>
+        <w:ind w:left="720"/>
+        <w:rPr>
+          <w:b/>
+          <w:bCs/>
+          <w:color w:val="00B050"/>
+          <w:lang w:val="en-GB"/>
+        </w:rPr>
+      </w:pPr>
     </w:p>
     <w:p>
       <w:pPr>
@@ -8112,7 +8075,7 @@
           <w:color w:val="EE0000"/>
           <w:lang w:val="en-GB"/>
         </w:rPr>
-        <w:t>20</w:t>
+        <w:t>19</w:t>
       </w:r>
     </w:p>
     <w:p>
@@ -8137,24 +8100,24 @@
         <w:t xml:space="preserve"> Create SQL migration script from “</w:t>
       </w:r>
       <w:r>
+        <w:rPr>
+          <w:lang w:val="en-GB"/>
+        </w:rPr>
+        <w:t>UpdateEmpHistReportingManager</w:t>
+      </w:r>
+      <w:r>
+        <w:rPr>
+          <w:lang w:val="en-GB"/>
+        </w:rPr>
+        <w:t>” to  “</w:t>
+      </w:r>
+      <w:r>
         <w:t>RenameCompanyBranch</w:t>
       </w:r>
       <w:r>
         <w:rPr>
           <w:lang w:val="en-GB"/>
         </w:rPr>
-        <w:t>” to  “Add</w:t>
-      </w:r>
-      <w:r>
-        <w:rPr>
-          <w:lang w:val="en-GB"/>
-        </w:rPr>
-        <w:t>RecruitmentBudget</w:t>
-      </w:r>
-      <w:r>
-        <w:rPr>
-          <w:lang w:val="en-GB"/>
-        </w:rPr>
         <w:t>”</w:t>
       </w:r>
     </w:p>
@@ -8171,6 +8134,7 @@
           <w:b/>
           <w:bCs/>
         </w:rPr>
+        <w:lastRenderedPageBreak/>
         <w:t>PMC script:</w:t>
       </w:r>
     </w:p>
@@ -8182,37 +8146,30 @@
         </w:rPr>
       </w:pPr>
       <w:r>
-        <w:lastRenderedPageBreak/>
         <w:t xml:space="preserve">Script-Migration -From </w:t>
       </w:r>
       <w:r>
+        <w:rPr>
+          <w:lang w:val="en-GB"/>
+        </w:rPr>
+        <w:t>UpdateEmpHistReportingManager</w:t>
+      </w:r>
+      <w:r>
+        <w:rPr>
+          <w:lang w:val="en-GB"/>
+        </w:rPr>
+        <w:t xml:space="preserve"> </w:t>
+      </w:r>
+      <w:r>
+        <w:t xml:space="preserve">-To </w:t>
+      </w:r>
+      <w:r>
         <w:t>RenameCompanyBranch</w:t>
       </w:r>
       <w:r>
         <w:rPr>
           <w:lang w:val="en-GB"/>
         </w:rPr>
-        <w:t xml:space="preserve"> </w:t>
-      </w:r>
-      <w:r>
-        <w:t xml:space="preserve">-To </w:t>
-      </w:r>
-      <w:r>
-        <w:rPr>
-          <w:lang w:val="en-GB"/>
-        </w:rPr>
-        <w:t>Add</w:t>
-      </w:r>
-      <w:r>
-        <w:rPr>
-          <w:lang w:val="en-GB"/>
-        </w:rPr>
-        <w:t>RecruitmentBudget</w:t>
-      </w:r>
-      <w:r>
-        <w:rPr>
-          <w:lang w:val="en-GB"/>
-        </w:rPr>
         <w:t xml:space="preserve"> -Context AppDbContext</w:t>
       </w:r>
       <w:r>
@@ -8225,22 +8182,7 @@
         <w:t>".\MigrationScripts\</w:t>
       </w:r>
       <w:r>
-        <w:rPr>
-          <w:lang w:val="en-GB"/>
-        </w:rPr>
-        <w:t xml:space="preserve"> </w:t>
-      </w:r>
-      <w:r>
-        <w:rPr>
-          <w:lang w:val="en-GB"/>
-        </w:rPr>
-        <w:t>Add</w:t>
-      </w:r>
-      <w:r>
-        <w:rPr>
-          <w:lang w:val="en-GB"/>
-        </w:rPr>
-        <w:t>RecruitmentBudget</w:t>
+        <w:t>RenameCompanyBranch</w:t>
       </w:r>
       <w:r>
         <w:rPr>
@@ -8308,7 +8250,7 @@
           <w:color w:val="EE0000"/>
           <w:lang w:val="en-GB"/>
         </w:rPr>
-        <w:t>21</w:t>
+        <w:t>20</w:t>
       </w:r>
     </w:p>
     <w:p>
@@ -8330,7 +8272,16 @@
         <w:rPr>
           <w:lang w:val="en-GB"/>
         </w:rPr>
-        <w:t xml:space="preserve"> Create SQL migration script from “Add</w:t>
+        <w:t xml:space="preserve"> Create SQL migration script from “</w:t>
+      </w:r>
+      <w:r>
+        <w:t>RenameCompanyBranch</w:t>
+      </w:r>
+      <w:r>
+        <w:rPr>
+          <w:lang w:val="en-GB"/>
+        </w:rPr>
+        <w:t>” to  “Add</w:t>
       </w:r>
       <w:r>
         <w:rPr>
@@ -8342,18 +8293,6 @@
         <w:rPr>
           <w:lang w:val="en-GB"/>
         </w:rPr>
-        <w:t>” to  “</w:t>
-      </w:r>
-      <w:r>
-        <w:rPr>
-          <w:lang w:val="en-GB"/>
-        </w:rPr>
-        <w:t>UpdateRecruitmentBudget</w:t>
-      </w:r>
-      <w:r>
-        <w:rPr>
-          <w:lang w:val="en-GB"/>
-        </w:rPr>
         <w:t>”</w:t>
       </w:r>
     </w:p>
@@ -8384,6 +8323,18 @@
         <w:t xml:space="preserve">Script-Migration -From </w:t>
       </w:r>
       <w:r>
+        <w:t>RenameCompanyBranch</w:t>
+      </w:r>
+      <w:r>
+        <w:rPr>
+          <w:lang w:val="en-GB"/>
+        </w:rPr>
+        <w:t xml:space="preserve"> </w:t>
+      </w:r>
+      <w:r>
+        <w:t xml:space="preserve">-To </w:t>
+      </w:r>
+      <w:r>
         <w:rPr>
           <w:lang w:val="en-GB"/>
         </w:rPr>
@@ -8399,37 +8350,34 @@
         <w:rPr>
           <w:lang w:val="en-GB"/>
         </w:rPr>
+        <w:t xml:space="preserve"> -Context AppDbContext</w:t>
+      </w:r>
+      <w:r>
+        <w:t xml:space="preserve"> -Output </w:t>
+      </w:r>
+      <w:r>
+        <w:rPr>
+          <w:lang w:val="en-GB"/>
+        </w:rPr>
+        <w:t>".\MigrationScripts\</w:t>
+      </w:r>
+      <w:r>
+        <w:rPr>
+          <w:lang w:val="en-GB"/>
+        </w:rPr>
         <w:t xml:space="preserve"> </w:t>
       </w:r>
       <w:r>
-        <w:t xml:space="preserve">-To </w:t>
-      </w:r>
-      <w:r>
-        <w:rPr>
-          <w:lang w:val="en-GB"/>
-        </w:rPr>
-        <w:t>UpdateRecruitmentBudget</w:t>
-      </w:r>
-      <w:r>
-        <w:rPr>
-          <w:lang w:val="en-GB"/>
-        </w:rPr>
-        <w:t xml:space="preserve"> -Context AppDbContext</w:t>
-      </w:r>
-      <w:r>
-        <w:t xml:space="preserve"> -Output </w:t>
-      </w:r>
-      <w:r>
-        <w:rPr>
-          <w:lang w:val="en-GB"/>
-        </w:rPr>
-        <w:t>".\MigrationScripts\</w:t>
-      </w:r>
-      <w:r>
-        <w:rPr>
-          <w:lang w:val="en-GB"/>
-        </w:rPr>
-        <w:t xml:space="preserve"> UpdateRecruitmentBudget</w:t>
+        <w:rPr>
+          <w:lang w:val="en-GB"/>
+        </w:rPr>
+        <w:t>Add</w:t>
+      </w:r>
+      <w:r>
+        <w:rPr>
+          <w:lang w:val="en-GB"/>
+        </w:rPr>
+        <w:t>RecruitmentBudget</w:t>
       </w:r>
       <w:r>
         <w:rPr>
@@ -8466,17 +8414,6 @@
         </w:rPr>
         <w:t>Completed</w:t>
       </w:r>
-    </w:p>
-    <w:p>
-      <w:pPr>
-        <w:ind w:left="720"/>
-        <w:rPr>
-          <w:b/>
-          <w:bCs/>
-          <w:color w:val="00B050"/>
-          <w:lang w:val="en-GB"/>
-        </w:rPr>
-      </w:pPr>
     </w:p>
     <w:p>
       <w:pPr>
@@ -8508,7 +8445,7 @@
           <w:color w:val="EE0000"/>
           <w:lang w:val="en-GB"/>
         </w:rPr>
-        <w:t>22</w:t>
+        <w:t>21</w:t>
       </w:r>
     </w:p>
     <w:p>
@@ -8530,7 +8467,19 @@
         <w:rPr>
           <w:lang w:val="en-GB"/>
         </w:rPr>
-        <w:t xml:space="preserve"> Create SQL migration script from “</w:t>
+        <w:t xml:space="preserve"> Create SQL migration script from “Add</w:t>
+      </w:r>
+      <w:r>
+        <w:rPr>
+          <w:lang w:val="en-GB"/>
+        </w:rPr>
+        <w:t>RecruitmentBudget</w:t>
+      </w:r>
+      <w:r>
+        <w:rPr>
+          <w:lang w:val="en-GB"/>
+        </w:rPr>
+        <w:t>” to  “</w:t>
       </w:r>
       <w:r>
         <w:rPr>
@@ -8542,18 +8491,6 @@
         <w:rPr>
           <w:lang w:val="en-GB"/>
         </w:rPr>
-        <w:t>” to  “</w:t>
-      </w:r>
-      <w:r>
-        <w:rPr>
-          <w:lang w:val="en-GB"/>
-        </w:rPr>
-        <w:t>AddNewFieldsRecruitmentBudget</w:t>
-      </w:r>
-      <w:r>
-        <w:rPr>
-          <w:lang w:val="en-GB"/>
-        </w:rPr>
         <w:t>”</w:t>
       </w:r>
     </w:p>
@@ -8587,27 +8524,33 @@
         <w:rPr>
           <w:lang w:val="en-GB"/>
         </w:rPr>
+        <w:t>Add</w:t>
+      </w:r>
+      <w:r>
+        <w:rPr>
+          <w:lang w:val="en-GB"/>
+        </w:rPr>
+        <w:t>RecruitmentBudget</w:t>
+      </w:r>
+      <w:r>
+        <w:rPr>
+          <w:lang w:val="en-GB"/>
+        </w:rPr>
+        <w:t xml:space="preserve"> </w:t>
+      </w:r>
+      <w:r>
+        <w:t xml:space="preserve">-To </w:t>
+      </w:r>
+      <w:r>
+        <w:rPr>
+          <w:lang w:val="en-GB"/>
+        </w:rPr>
         <w:t>UpdateRecruitmentBudget</w:t>
       </w:r>
       <w:r>
         <w:rPr>
           <w:lang w:val="en-GB"/>
         </w:rPr>
-        <w:t xml:space="preserve"> </w:t>
-      </w:r>
-      <w:r>
-        <w:t xml:space="preserve">-To </w:t>
-      </w:r>
-      <w:r>
-        <w:rPr>
-          <w:lang w:val="en-GB"/>
-        </w:rPr>
-        <w:t>AddNewFieldsRecruitmentBudget</w:t>
-      </w:r>
-      <w:r>
-        <w:rPr>
-          <w:lang w:val="en-GB"/>
-        </w:rPr>
         <w:t xml:space="preserve"> -Context AppDbContext</w:t>
       </w:r>
       <w:r>
@@ -8623,7 +8566,7 @@
         <w:rPr>
           <w:lang w:val="en-GB"/>
         </w:rPr>
-        <w:t>AddNewFieldsRecruitmentBudget</w:t>
+        <w:t xml:space="preserve"> UpdateRecruitmentBudget</w:t>
       </w:r>
       <w:r>
         <w:rPr>
@@ -8649,19 +8592,17 @@
           <w:color w:val="00B050"/>
           <w:lang w:val="en-GB"/>
         </w:rPr>
-        <w:t>Status: Completed</w:t>
-      </w:r>
-    </w:p>
-    <w:p>
-      <w:pPr>
-        <w:ind w:left="720"/>
-        <w:rPr>
-          <w:b/>
-          <w:bCs/>
-          <w:color w:val="00B050"/>
-          <w:lang w:val="en-GB"/>
-        </w:rPr>
-      </w:pPr>
+        <w:t xml:space="preserve">Status: </w:t>
+      </w:r>
+      <w:r>
+        <w:rPr>
+          <w:b/>
+          <w:bCs/>
+          <w:color w:val="00B050"/>
+          <w:lang w:val="en-GB"/>
+        </w:rPr>
+        <w:t>Completed</w:t>
+      </w:r>
     </w:p>
     <w:p>
       <w:pPr>
@@ -8704,7 +8645,7 @@
           <w:color w:val="EE0000"/>
           <w:lang w:val="en-GB"/>
         </w:rPr>
-        <w:t>23</w:t>
+        <w:t>22</w:t>
       </w:r>
     </w:p>
     <w:p>
@@ -8732,24 +8673,24 @@
         <w:rPr>
           <w:lang w:val="en-GB"/>
         </w:rPr>
+        <w:t>UpdateRecruitmentBudget</w:t>
+      </w:r>
+      <w:r>
+        <w:rPr>
+          <w:lang w:val="en-GB"/>
+        </w:rPr>
+        <w:t>” to  “</w:t>
+      </w:r>
+      <w:r>
+        <w:rPr>
+          <w:lang w:val="en-GB"/>
+        </w:rPr>
         <w:t>AddNewFieldsRecruitmentBudget</w:t>
       </w:r>
       <w:r>
         <w:rPr>
           <w:lang w:val="en-GB"/>
         </w:rPr>
-        <w:t>” to  “</w:t>
-      </w:r>
-      <w:r>
-        <w:rPr>
-          <w:lang w:val="en-GB"/>
-        </w:rPr>
-        <w:t>AddRecruitmentRequisition</w:t>
-      </w:r>
-      <w:r>
-        <w:rPr>
-          <w:lang w:val="en-GB"/>
-        </w:rPr>
         <w:t>”</w:t>
       </w:r>
     </w:p>
@@ -8783,28 +8724,28 @@
         <w:rPr>
           <w:lang w:val="en-GB"/>
         </w:rPr>
+        <w:t>UpdateRecruitmentBudget</w:t>
+      </w:r>
+      <w:r>
+        <w:rPr>
+          <w:lang w:val="en-GB"/>
+        </w:rPr>
+        <w:t xml:space="preserve"> </w:t>
+      </w:r>
+      <w:r>
+        <w:t xml:space="preserve">-To </w:t>
+      </w:r>
+      <w:r>
+        <w:rPr>
+          <w:lang w:val="en-GB"/>
+        </w:rPr>
         <w:t>AddNewFieldsRecruitmentBudget</w:t>
       </w:r>
       <w:r>
         <w:rPr>
           <w:lang w:val="en-GB"/>
         </w:rPr>
-        <w:t xml:space="preserve"> </w:t>
-      </w:r>
-      <w:r>
-        <w:t xml:space="preserve">-To </w:t>
-      </w:r>
-      <w:r>
-        <w:rPr>
-          <w:lang w:val="en-GB"/>
-        </w:rPr>
-        <w:t xml:space="preserve">AddRecruitmentRequisition </w:t>
-      </w:r>
-      <w:r>
-        <w:rPr>
-          <w:lang w:val="en-GB"/>
-        </w:rPr>
-        <w:t>-Context AppDbContext</w:t>
+        <w:t xml:space="preserve"> -Context AppDbContext</w:t>
       </w:r>
       <w:r>
         <w:t xml:space="preserve"> -Output </w:t>
@@ -8819,7 +8760,7 @@
         <w:rPr>
           <w:lang w:val="en-GB"/>
         </w:rPr>
-        <w:t>AddRecruitmentRequisition</w:t>
+        <w:t>AddNewFieldsRecruitmentBudget</w:t>
       </w:r>
       <w:r>
         <w:rPr>
@@ -8847,6 +8788,28 @@
         </w:rPr>
         <w:t>Status: Completed</w:t>
       </w:r>
+    </w:p>
+    <w:p>
+      <w:pPr>
+        <w:ind w:left="720"/>
+        <w:rPr>
+          <w:b/>
+          <w:bCs/>
+          <w:color w:val="00B050"/>
+          <w:lang w:val="en-GB"/>
+        </w:rPr>
+      </w:pPr>
+    </w:p>
+    <w:p>
+      <w:pPr>
+        <w:ind w:left="720"/>
+        <w:rPr>
+          <w:b/>
+          <w:bCs/>
+          <w:color w:val="00B050"/>
+          <w:lang w:val="en-GB"/>
+        </w:rPr>
+      </w:pPr>
     </w:p>
     <w:p>
       <w:pPr>
@@ -8869,7 +8832,6 @@
           <w:color w:val="EE0000"/>
           <w:lang w:val="en-GB"/>
         </w:rPr>
-        <w:lastRenderedPageBreak/>
         <w:t>Migration script #</w:t>
       </w:r>
       <w:r>
@@ -8879,7 +8841,7 @@
           <w:color w:val="EE0000"/>
           <w:lang w:val="en-GB"/>
         </w:rPr>
-        <w:t>24</w:t>
+        <w:t>23</w:t>
       </w:r>
     </w:p>
     <w:p>
@@ -8907,36 +8869,24 @@
         <w:rPr>
           <w:lang w:val="en-GB"/>
         </w:rPr>
+        <w:t>AddNewFieldsRecruitmentBudget</w:t>
+      </w:r>
+      <w:r>
+        <w:rPr>
+          <w:lang w:val="en-GB"/>
+        </w:rPr>
+        <w:t>” to  “</w:t>
+      </w:r>
+      <w:r>
+        <w:rPr>
+          <w:lang w:val="en-GB"/>
+        </w:rPr>
         <w:t>AddRecruitmentRequisition</w:t>
       </w:r>
       <w:r>
         <w:rPr>
           <w:lang w:val="en-GB"/>
         </w:rPr>
-        <w:t>” to  “</w:t>
-      </w:r>
-      <w:r>
-        <w:rPr>
-          <w:lang w:val="en-GB"/>
-        </w:rPr>
-        <w:t>Modify</w:t>
-      </w:r>
-      <w:r>
-        <w:rPr>
-          <w:lang w:val="en-GB"/>
-        </w:rPr>
-        <w:t>Recruitment</w:t>
-      </w:r>
-      <w:r>
-        <w:rPr>
-          <w:lang w:val="en-GB"/>
-        </w:rPr>
-        <w:t>Entities</w:t>
-      </w:r>
-      <w:r>
-        <w:rPr>
-          <w:lang w:val="en-GB"/>
-        </w:rPr>
         <w:t>”</w:t>
       </w:r>
     </w:p>
@@ -8970,73 +8920,43 @@
         <w:rPr>
           <w:lang w:val="en-GB"/>
         </w:rPr>
+        <w:t>AddNewFieldsRecruitmentBudget</w:t>
+      </w:r>
+      <w:r>
+        <w:rPr>
+          <w:lang w:val="en-GB"/>
+        </w:rPr>
+        <w:t xml:space="preserve"> </w:t>
+      </w:r>
+      <w:r>
+        <w:t xml:space="preserve">-To </w:t>
+      </w:r>
+      <w:r>
+        <w:rPr>
+          <w:lang w:val="en-GB"/>
+        </w:rPr>
+        <w:t xml:space="preserve">AddRecruitmentRequisition </w:t>
+      </w:r>
+      <w:r>
+        <w:rPr>
+          <w:lang w:val="en-GB"/>
+        </w:rPr>
+        <w:t>-Context AppDbContext</w:t>
+      </w:r>
+      <w:r>
+        <w:t xml:space="preserve"> -Output </w:t>
+      </w:r>
+      <w:r>
+        <w:rPr>
+          <w:lang w:val="en-GB"/>
+        </w:rPr>
+        <w:t>".\MigrationScripts\</w:t>
+      </w:r>
+      <w:r>
+        <w:rPr>
+          <w:lang w:val="en-GB"/>
+        </w:rPr>
         <w:t>AddRecruitmentRequisition</w:t>
-      </w:r>
-      <w:r>
-        <w:rPr>
-          <w:lang w:val="en-GB"/>
-        </w:rPr>
-        <w:t xml:space="preserve"> </w:t>
-      </w:r>
-      <w:r>
-        <w:t xml:space="preserve">-To </w:t>
-      </w:r>
-      <w:r>
-        <w:rPr>
-          <w:lang w:val="en-GB"/>
-        </w:rPr>
-        <w:t>Modify</w:t>
-      </w:r>
-      <w:r>
-        <w:rPr>
-          <w:lang w:val="en-GB"/>
-        </w:rPr>
-        <w:t>Recruitment</w:t>
-      </w:r>
-      <w:r>
-        <w:rPr>
-          <w:lang w:val="en-GB"/>
-        </w:rPr>
-        <w:t>Entities</w:t>
-      </w:r>
-      <w:r>
-        <w:rPr>
-          <w:lang w:val="en-GB"/>
-        </w:rPr>
-        <w:t xml:space="preserve"> </w:t>
-      </w:r>
-      <w:r>
-        <w:rPr>
-          <w:lang w:val="en-GB"/>
-        </w:rPr>
-        <w:t>-Context AppDbContext</w:t>
-      </w:r>
-      <w:r>
-        <w:t xml:space="preserve"> -Output </w:t>
-      </w:r>
-      <w:r>
-        <w:rPr>
-          <w:lang w:val="en-GB"/>
-        </w:rPr>
-        <w:t>".\MigrationScripts\</w:t>
-      </w:r>
-      <w:r>
-        <w:rPr>
-          <w:lang w:val="en-GB"/>
-        </w:rPr>
-        <w:t>Modify</w:t>
-      </w:r>
-      <w:r>
-        <w:rPr>
-          <w:lang w:val="en-GB"/>
-        </w:rPr>
-        <w:t>Recruitment</w:t>
-      </w:r>
-      <w:r>
-        <w:rPr>
-          <w:lang w:val="en-GB"/>
-        </w:rPr>
-        <w:t>Entities</w:t>
       </w:r>
       <w:r>
         <w:rPr>
@@ -9095,6 +9015,222 @@
           <w:color w:val="EE0000"/>
           <w:lang w:val="en-GB"/>
         </w:rPr>
+        <w:t>24</w:t>
+      </w:r>
+    </w:p>
+    <w:p>
+      <w:pPr>
+        <w:ind w:left="720"/>
+        <w:rPr>
+          <w:lang w:val="en-GB"/>
+        </w:rPr>
+      </w:pPr>
+      <w:r>
+        <w:rPr>
+          <w:b/>
+          <w:bCs/>
+          <w:lang w:val="en-GB"/>
+        </w:rPr>
+        <w:t>Description:</w:t>
+      </w:r>
+      <w:r>
+        <w:rPr>
+          <w:lang w:val="en-GB"/>
+        </w:rPr>
+        <w:t xml:space="preserve"> Create SQL migration script from “</w:t>
+      </w:r>
+      <w:r>
+        <w:rPr>
+          <w:lang w:val="en-GB"/>
+        </w:rPr>
+        <w:t>AddRecruitmentRequisition</w:t>
+      </w:r>
+      <w:r>
+        <w:rPr>
+          <w:lang w:val="en-GB"/>
+        </w:rPr>
+        <w:t>” to  “</w:t>
+      </w:r>
+      <w:r>
+        <w:rPr>
+          <w:lang w:val="en-GB"/>
+        </w:rPr>
+        <w:t>Modify</w:t>
+      </w:r>
+      <w:r>
+        <w:rPr>
+          <w:lang w:val="en-GB"/>
+        </w:rPr>
+        <w:t>Recruitment</w:t>
+      </w:r>
+      <w:r>
+        <w:rPr>
+          <w:lang w:val="en-GB"/>
+        </w:rPr>
+        <w:t>Entities</w:t>
+      </w:r>
+      <w:r>
+        <w:rPr>
+          <w:lang w:val="en-GB"/>
+        </w:rPr>
+        <w:t>”</w:t>
+      </w:r>
+    </w:p>
+    <w:p>
+      <w:pPr>
+        <w:ind w:left="720"/>
+        <w:rPr>
+          <w:b/>
+          <w:bCs/>
+        </w:rPr>
+      </w:pPr>
+      <w:r>
+        <w:rPr>
+          <w:b/>
+          <w:bCs/>
+        </w:rPr>
+        <w:t>PMC script:</w:t>
+      </w:r>
+    </w:p>
+    <w:p>
+      <w:pPr>
+        <w:ind w:left="720"/>
+        <w:rPr>
+          <w:lang w:val="en-GB"/>
+        </w:rPr>
+      </w:pPr>
+      <w:r>
+        <w:t xml:space="preserve">Script-Migration -From </w:t>
+      </w:r>
+      <w:r>
+        <w:rPr>
+          <w:lang w:val="en-GB"/>
+        </w:rPr>
+        <w:t>AddRecruitmentRequisition</w:t>
+      </w:r>
+      <w:r>
+        <w:rPr>
+          <w:lang w:val="en-GB"/>
+        </w:rPr>
+        <w:t xml:space="preserve"> </w:t>
+      </w:r>
+      <w:r>
+        <w:t xml:space="preserve">-To </w:t>
+      </w:r>
+      <w:r>
+        <w:rPr>
+          <w:lang w:val="en-GB"/>
+        </w:rPr>
+        <w:t>Modify</w:t>
+      </w:r>
+      <w:r>
+        <w:rPr>
+          <w:lang w:val="en-GB"/>
+        </w:rPr>
+        <w:t>Recruitment</w:t>
+      </w:r>
+      <w:r>
+        <w:rPr>
+          <w:lang w:val="en-GB"/>
+        </w:rPr>
+        <w:t>Entities</w:t>
+      </w:r>
+      <w:r>
+        <w:rPr>
+          <w:lang w:val="en-GB"/>
+        </w:rPr>
+        <w:t xml:space="preserve"> </w:t>
+      </w:r>
+      <w:r>
+        <w:rPr>
+          <w:lang w:val="en-GB"/>
+        </w:rPr>
+        <w:t>-Context AppDbContext</w:t>
+      </w:r>
+      <w:r>
+        <w:t xml:space="preserve"> -Output </w:t>
+      </w:r>
+      <w:r>
+        <w:rPr>
+          <w:lang w:val="en-GB"/>
+        </w:rPr>
+        <w:t>".\MigrationScripts\</w:t>
+      </w:r>
+      <w:r>
+        <w:rPr>
+          <w:lang w:val="en-GB"/>
+        </w:rPr>
+        <w:t>Modify</w:t>
+      </w:r>
+      <w:r>
+        <w:rPr>
+          <w:lang w:val="en-GB"/>
+        </w:rPr>
+        <w:t>Recruitment</w:t>
+      </w:r>
+      <w:r>
+        <w:rPr>
+          <w:lang w:val="en-GB"/>
+        </w:rPr>
+        <w:t>Entities</w:t>
+      </w:r>
+      <w:r>
+        <w:rPr>
+          <w:lang w:val="en-GB"/>
+        </w:rPr>
+        <w:t>.sql"</w:t>
+      </w:r>
+    </w:p>
+    <w:p>
+      <w:pPr>
+        <w:ind w:left="720"/>
+        <w:rPr>
+          <w:b/>
+          <w:bCs/>
+          <w:color w:val="00B050"/>
+          <w:lang w:val="en-GB"/>
+        </w:rPr>
+      </w:pPr>
+      <w:r>
+        <w:rPr>
+          <w:b/>
+          <w:bCs/>
+          <w:color w:val="00B050"/>
+          <w:lang w:val="en-GB"/>
+        </w:rPr>
+        <w:t>Status: Completed</w:t>
+      </w:r>
+    </w:p>
+    <w:p>
+      <w:pPr>
+        <w:pStyle w:val="ListParagraph"/>
+        <w:numPr>
+          <w:ilvl w:val="0"/>
+          <w:numId w:val="3"/>
+        </w:numPr>
+        <w:rPr>
+          <w:b/>
+          <w:bCs/>
+          <w:color w:val="EE0000"/>
+          <w:lang w:val="en-GB"/>
+        </w:rPr>
+      </w:pPr>
+      <w:r>
+        <w:rPr>
+          <w:b/>
+          <w:bCs/>
+          <w:color w:val="EE0000"/>
+          <w:lang w:val="en-GB"/>
+        </w:rPr>
+        <w:t>Migration script #</w:t>
+      </w:r>
+      <w:r>
+        <w:rPr>
+          <w:b/>
+          <w:bCs/>
+          <w:color w:val="EE0000"/>
+          <w:lang w:val="en-GB"/>
+        </w:rPr>
         <w:t>25</w:t>
       </w:r>
     </w:p>
@@ -9244,6 +9380,25 @@
     </w:p>
     <w:p>
       <w:pPr>
+        <w:rPr>
+          <w:b/>
+          <w:bCs/>
+          <w:color w:val="00B050"/>
+          <w:lang w:val="en-GB"/>
+        </w:rPr>
+      </w:pPr>
+      <w:r>
+        <w:rPr>
+          <w:b/>
+          <w:bCs/>
+          <w:color w:val="00B050"/>
+          <w:lang w:val="en-GB"/>
+        </w:rPr>
+        <w:br w:type="page"/>
+      </w:r>
+    </w:p>
+    <w:p>
+      <w:pPr>
         <w:ind w:left="720"/>
         <w:rPr>
           <w:b/>
@@ -9255,8 +9410,227 @@
     </w:p>
     <w:p>
       <w:pPr>
+        <w:pStyle w:val="ListParagraph"/>
+        <w:numPr>
+          <w:ilvl w:val="0"/>
+          <w:numId w:val="3"/>
+        </w:numPr>
+        <w:rPr>
+          <w:b/>
+          <w:bCs/>
+          <w:color w:val="EE0000"/>
+          <w:lang w:val="en-GB"/>
+        </w:rPr>
+      </w:pPr>
+      <w:r>
+        <w:rPr>
+          <w:b/>
+          <w:bCs/>
+          <w:color w:val="EE0000"/>
+          <w:lang w:val="en-GB"/>
+        </w:rPr>
+        <w:t>Migration script #</w:t>
+      </w:r>
+      <w:r>
+        <w:rPr>
+          <w:b/>
+          <w:bCs/>
+          <w:color w:val="EE0000"/>
+          <w:lang w:val="en-GB"/>
+        </w:rPr>
+        <w:t>2</w:t>
+      </w:r>
+      <w:r>
+        <w:rPr>
+          <w:b/>
+          <w:bCs/>
+          <w:color w:val="EE0000"/>
+          <w:lang w:val="en-GB"/>
+        </w:rPr>
+        <w:t>6</w:t>
+      </w:r>
+    </w:p>
+    <w:p>
+      <w:pPr>
         <w:ind w:left="720"/>
         <w:rPr>
+          <w:lang w:val="en-GB"/>
+        </w:rPr>
+      </w:pPr>
+      <w:r>
+        <w:rPr>
+          <w:b/>
+          <w:bCs/>
+          <w:lang w:val="en-GB"/>
+        </w:rPr>
+        <w:t>Description:</w:t>
+      </w:r>
+      <w:r>
+        <w:rPr>
+          <w:lang w:val="en-GB"/>
+        </w:rPr>
+        <w:t xml:space="preserve"> Create SQL migration script from “CreateShiftRosterEntities” to  “Update</w:t>
+      </w:r>
+      <w:r>
+        <w:rPr>
+          <w:lang w:val="en-GB"/>
+        </w:rPr>
+        <w:t>MasterShiftPattern</w:t>
+      </w:r>
+      <w:r>
+        <w:rPr>
+          <w:lang w:val="en-GB"/>
+        </w:rPr>
+        <w:t>”</w:t>
+      </w:r>
+    </w:p>
+    <w:p>
+      <w:pPr>
+        <w:ind w:left="720"/>
+        <w:rPr>
+          <w:b/>
+          <w:bCs/>
+        </w:rPr>
+      </w:pPr>
+      <w:r>
+        <w:rPr>
+          <w:b/>
+          <w:bCs/>
+        </w:rPr>
+        <w:t>PMC script:</w:t>
+      </w:r>
+    </w:p>
+    <w:p>
+      <w:pPr>
+        <w:ind w:left="720"/>
+        <w:rPr>
+          <w:lang w:val="en-GB"/>
+        </w:rPr>
+      </w:pPr>
+      <w:r>
+        <w:t xml:space="preserve">Script-Migration -From </w:t>
+      </w:r>
+      <w:r>
+        <w:rPr>
+          <w:lang w:val="en-GB"/>
+        </w:rPr>
+        <w:t>CreateShiftRosterEntities</w:t>
+      </w:r>
+      <w:r>
+        <w:t xml:space="preserve"> </w:t>
+      </w:r>
+      <w:r>
+        <w:t xml:space="preserve">-To </w:t>
+      </w:r>
+      <w:r>
+        <w:rPr>
+          <w:lang w:val="en-GB"/>
+        </w:rPr>
+        <w:t>Update</w:t>
+      </w:r>
+      <w:r>
+        <w:rPr>
+          <w:lang w:val="en-GB"/>
+        </w:rPr>
+        <w:t>MasterShiftPattern</w:t>
+      </w:r>
+      <w:r>
+        <w:rPr>
+          <w:lang w:val="en-GB"/>
+        </w:rPr>
+        <w:t xml:space="preserve"> </w:t>
+      </w:r>
+      <w:r>
+        <w:rPr>
+          <w:lang w:val="en-GB"/>
+        </w:rPr>
+        <w:t>-Context AppDbContext</w:t>
+      </w:r>
+      <w:r>
+        <w:t xml:space="preserve"> -Output </w:t>
+      </w:r>
+      <w:r>
+        <w:rPr>
+          <w:lang w:val="en-GB"/>
+        </w:rPr>
+        <w:t>".\MigrationScripts\</w:t>
+      </w:r>
+      <w:r>
+        <w:rPr>
+          <w:lang w:val="en-GB"/>
+        </w:rPr>
+        <w:t xml:space="preserve"> </w:t>
+      </w:r>
+      <w:r>
+        <w:rPr>
+          <w:lang w:val="en-GB"/>
+        </w:rPr>
+        <w:t>Update</w:t>
+      </w:r>
+      <w:r>
+        <w:rPr>
+          <w:lang w:val="en-GB"/>
+        </w:rPr>
+        <w:t>MasterShiftPattern</w:t>
+      </w:r>
+      <w:r>
+        <w:rPr>
+          <w:lang w:val="en-GB"/>
+        </w:rPr>
+        <w:t>.sql"</w:t>
+      </w:r>
+    </w:p>
+    <w:p>
+      <w:pPr>
+        <w:ind w:left="720"/>
+        <w:rPr>
+          <w:b/>
+          <w:bCs/>
+          <w:color w:val="00B050"/>
+          <w:lang w:val="en-GB"/>
+        </w:rPr>
+      </w:pPr>
+      <w:r>
+        <w:rPr>
+          <w:b/>
+          <w:bCs/>
+          <w:color w:val="00B050"/>
+          <w:lang w:val="en-GB"/>
+        </w:rPr>
+        <w:t xml:space="preserve">Status: </w:t>
+      </w:r>
+      <w:r>
+        <w:rPr>
+          <w:b/>
+          <w:bCs/>
+          <w:color w:val="00B050"/>
+          <w:lang w:val="en-GB"/>
+        </w:rPr>
+        <w:t xml:space="preserve">Completed on </w:t>
+      </w:r>
+      <w:r>
+        <w:rPr>
+          <w:b/>
+          <w:bCs/>
+          <w:color w:val="00B050"/>
+          <w:lang w:val="en-GB"/>
+        </w:rPr>
+        <w:t>14</w:t>
+      </w:r>
+      <w:r>
+        <w:rPr>
+          <w:b/>
+          <w:bCs/>
+          <w:color w:val="00B050"/>
+          <w:lang w:val="en-GB"/>
+        </w:rPr>
+        <w:t>-Dec-2025</w:t>
+      </w:r>
+    </w:p>
+    <w:p>
+      <w:pPr>
+        <w:ind w:left="720"/>
+        <w:rPr>
           <w:b/>
           <w:bCs/>
           <w:color w:val="00B050"/>
@@ -9337,14 +9711,7 @@
         <w:rPr>
           <w:lang w:val="en-GB"/>
         </w:rPr>
-        <w:t xml:space="preserve">. Now, I realized that there are entity properties that I need to correct. So, I need to delete this migration. Note that this migration was not yet implemented in the database since I haven’t executed the command, </w:t>
-      </w:r>
-      <w:r>
-        <w:rPr>
-          <w:lang w:val="en-GB"/>
-        </w:rPr>
-        <w:lastRenderedPageBreak/>
-        <w:t>Update-Database. Tell me how to remove this migration in my Blazor project without affecting the database.</w:t>
+        <w:t>. Now, I realized that there are entity properties that I need to correct. So, I need to delete this migration. Note that this migration was not yet implemented in the database since I haven’t executed the command, Update-Database. Tell me how to remove this migration in my Blazor project without affecting the database.</w:t>
       </w:r>
     </w:p>
     <w:p/>
@@ -10754,7 +11121,6 @@
   <w:style w:type="character" w:default="1" w:styleId="DefaultParagraphFont">
     <w:name w:val="Default Paragraph Font"/>
     <w:uiPriority w:val="1"/>
-    <w:semiHidden/>
     <w:unhideWhenUsed/>
   </w:style>
   <w:style w:type="table" w:default="1" w:styleId="TableNormal">

</xml_diff>

<commit_message>
Added repository code for fetching the attendance legends and public holidays.
</commit_message>
<xml_diff>
--- a/MigrationScripts/EF Core Migration History.docx
+++ b/MigrationScripts/EF Core Migration History.docx
@@ -4897,15 +4897,7 @@
           <w:bCs/>
           <w:color w:val="EE0000"/>
         </w:rPr>
-        <w:t>3</w:t>
-      </w:r>
-      <w:r>
-        <w:rPr>
-          <w:b/>
-          <w:bCs/>
-          <w:color w:val="EE0000"/>
-        </w:rPr>
-        <w:t>1</w:t>
+        <w:t>31</w:t>
       </w:r>
     </w:p>
     <w:p>
@@ -4991,43 +4983,7 @@
         <w:rPr>
           <w:color w:val="00B050"/>
         </w:rPr>
-        <w:t xml:space="preserve"> </w:t>
-      </w:r>
-      <w:r>
-        <w:rPr>
-          <w:color w:val="00B050"/>
-        </w:rPr>
-        <w:t>on 07</w:t>
-      </w:r>
-      <w:r>
-        <w:rPr>
-          <w:color w:val="00B050"/>
-        </w:rPr>
-        <w:t>-</w:t>
-      </w:r>
-      <w:r>
-        <w:rPr>
-          <w:color w:val="00B050"/>
-        </w:rPr>
-        <w:t>Jan</w:t>
-      </w:r>
-      <w:r>
-        <w:rPr>
-          <w:color w:val="00B050"/>
-        </w:rPr>
-        <w:t>-202</w:t>
-      </w:r>
-      <w:r>
-        <w:rPr>
-          <w:color w:val="00B050"/>
-        </w:rPr>
-        <w:t>6</w:t>
-      </w:r>
-      <w:r>
-        <w:rPr>
-          <w:color w:val="00B050"/>
-        </w:rPr>
-        <w:t>)</w:t>
+        <w:t xml:space="preserve"> on 07-Jan-2026)</w:t>
       </w:r>
     </w:p>
     <w:p>
@@ -5043,246 +4999,58 @@
       </w:r>
       <w:r>
         <w:rPr>
-          <w:color w:val="EE0000"/>
-        </w:rPr>
-        <w:t>Pending</w:t>
-      </w:r>
-    </w:p>
-    <w:p>
-      <w:pPr>
-        <w:rPr>
-          <w:b/>
-          <w:bCs/>
-          <w:color w:val="EE0000"/>
-        </w:rPr>
-      </w:pPr>
-    </w:p>
-    <w:p>
-      <w:pPr>
-        <w:rPr>
-          <w:b/>
-          <w:bCs/>
-          <w:color w:val="EE0000"/>
-        </w:rPr>
-      </w:pPr>
-      <w:r>
-        <w:rPr>
-          <w:b/>
-          <w:bCs/>
-          <w:color w:val="EE0000"/>
-        </w:rPr>
-        <w:t>To remove previous migration without updating the database:</w:t>
-      </w:r>
-    </w:p>
-    <w:p>
-      <w:r>
-        <w:t>Remove-Migration -Context AppDbContext</w:t>
-      </w:r>
-    </w:p>
-    <w:p>
-      <w:pPr>
-        <w:rPr>
-          <w:b/>
-          <w:bCs/>
-          <w:color w:val="EE0000"/>
-        </w:rPr>
-      </w:pPr>
-      <w:r>
-        <w:rPr>
-          <w:b/>
-          <w:bCs/>
-          <w:color w:val="EE0000"/>
-        </w:rPr>
-        <w:t>To get the list of all existing migrations:</w:t>
-      </w:r>
-    </w:p>
-    <w:p>
-      <w:r>
-        <w:t>Get-Migration -Context AppDbContext</w:t>
-      </w:r>
-    </w:p>
-    <w:p/>
-    <w:p>
-      <w:pPr>
-        <w:rPr>
-          <w:lang w:val="en-GB"/>
-        </w:rPr>
-      </w:pPr>
-      <w:r>
-        <w:rPr>
-          <w:lang w:val="en-GB"/>
-        </w:rPr>
-        <w:t xml:space="preserve">If you want the </w:t>
-      </w:r>
-      <w:r>
-        <w:rPr>
-          <w:b/>
-          <w:bCs/>
-          <w:lang w:val="en-GB"/>
-        </w:rPr>
-        <w:t>last unapplied migration only</w:t>
-      </w:r>
-      <w:r>
-        <w:rPr>
-          <w:lang w:val="en-GB"/>
-        </w:rPr>
-        <w:t>, you can run:</w:t>
-      </w:r>
-    </w:p>
-    <w:p>
-      <w:pPr>
-        <w:rPr>
-          <w:color w:val="EE0000"/>
-          <w:lang w:val="en-GB"/>
-        </w:rPr>
-      </w:pPr>
-      <w:r>
-        <w:rPr>
-          <w:color w:val="EE0000"/>
-          <w:lang w:val="en-GB"/>
-        </w:rPr>
-        <w:t>Script-Migration -Idempotent -Output "Migrations\Last.sql"</w:t>
-      </w:r>
-    </w:p>
-    <w:p>
-      <w:pPr>
-        <w:rPr>
-          <w:color w:val="EE0000"/>
-          <w:lang w:val="en-GB"/>
-        </w:rPr>
-      </w:pPr>
-      <w:r>
-        <w:rPr>
-          <w:color w:val="EE0000"/>
-          <w:lang w:val="en-GB"/>
-        </w:rPr>
-        <w:t xml:space="preserve">Script-Migration -Idempotent </w:t>
-      </w:r>
-      <w:r>
-        <w:rPr>
-          <w:color w:val="EE0000"/>
-          <w:lang w:val="en-GB"/>
-        </w:rPr>
-        <w:t xml:space="preserve">-Context AppDbContext </w:t>
-      </w:r>
-      <w:r>
-        <w:rPr>
-          <w:color w:val="EE0000"/>
-          <w:lang w:val="en-GB"/>
-        </w:rPr>
-        <w:t>-Output "</w:t>
-      </w:r>
-      <w:r>
-        <w:rPr>
-          <w:color w:val="EE0000"/>
-          <w:lang w:val="en-GB"/>
-        </w:rPr>
-        <w:t>.\MigrationScripts</w:t>
-      </w:r>
-      <w:r>
-        <w:rPr>
-          <w:color w:val="EE0000"/>
-          <w:lang w:val="en-GB"/>
-        </w:rPr>
-        <w:t>\Last.sql"</w:t>
-      </w:r>
-    </w:p>
-    <w:p>
-      <w:pPr>
-        <w:rPr>
-          <w:lang w:val="en-GB"/>
-        </w:rPr>
-      </w:pPr>
-      <w:r>
-        <w:rPr>
-          <w:lang w:val="en-GB"/>
-        </w:rPr>
-        <w:t>This generates a script that checks if the migration has already been applied before running it (safe for multiple DBs).</w:t>
-      </w:r>
-    </w:p>
-    <w:p>
-      <w:pPr>
-        <w:rPr>
-          <w:b/>
-          <w:bCs/>
-          <w:sz w:val="30"/>
-          <w:szCs w:val="30"/>
-          <w:u w:val="single"/>
-        </w:rPr>
-      </w:pPr>
-    </w:p>
-    <w:p>
-      <w:pPr>
-        <w:rPr>
-          <w:b/>
-          <w:bCs/>
-          <w:sz w:val="30"/>
-          <w:szCs w:val="30"/>
-          <w:u w:val="single"/>
-        </w:rPr>
-      </w:pPr>
-    </w:p>
-    <w:p>
-      <w:pPr>
-        <w:rPr>
-          <w:b/>
-          <w:bCs/>
-          <w:sz w:val="30"/>
-          <w:szCs w:val="30"/>
-          <w:u w:val="single"/>
-        </w:rPr>
-      </w:pPr>
-      <w:r>
-        <w:rPr>
-          <w:b/>
-          <w:bCs/>
-          <w:sz w:val="30"/>
-          <w:szCs w:val="30"/>
-          <w:u w:val="single"/>
-        </w:rPr>
-        <w:t>Migration using SQL Script:</w:t>
-      </w:r>
-    </w:p>
-    <w:p>
-      <w:pPr>
-        <w:rPr>
-          <w:b/>
-          <w:bCs/>
-          <w:color w:val="EE0000"/>
-        </w:rPr>
-      </w:pPr>
-      <w:r>
-        <w:rPr>
-          <w:b/>
-          <w:bCs/>
-          <w:color w:val="EE0000"/>
-        </w:rPr>
-        <w:t>To generate SQL migration script</w:t>
-      </w:r>
-      <w:r>
-        <w:rPr>
-          <w:b/>
-          <w:bCs/>
-          <w:color w:val="EE0000"/>
-        </w:rPr>
-        <w:t xml:space="preserve"> from first migration up to the latest one. Note that the output sql file will be generated in the following folder: </w:t>
-      </w:r>
-      <w:r>
-        <w:rPr>
-          <w:b/>
-          <w:bCs/>
-          <w:color w:val="EE0000"/>
-        </w:rPr>
-        <w:t>C:\NET Projects\KenHRSolution\KenHRApp\MigrationScripts</w:t>
-      </w:r>
-      <w:r>
-        <w:rPr>
-          <w:b/>
-          <w:bCs/>
-          <w:color w:val="EE0000"/>
-        </w:rPr>
-        <w:t>. Before executing the script, check the last migration name in EF Core, then only run the script from there.</w:t>
-      </w:r>
+          <w:color w:val="00B050"/>
+        </w:rPr>
+        <w:t>Migration completed</w:t>
+      </w:r>
+      <w:r>
+        <w:rPr>
+          <w:color w:val="00B050"/>
+        </w:rPr>
+        <w:t xml:space="preserve"> on 07-Jan-2026)</w:t>
+      </w:r>
+    </w:p>
+    <w:p>
+      <w:pPr>
+        <w:pStyle w:val="ListParagraph"/>
+        <w:ind w:left="1800"/>
+      </w:pPr>
+    </w:p>
+    <w:p>
+      <w:pPr>
+        <w:pStyle w:val="ListParagraph"/>
+        <w:ind w:left="1800"/>
+      </w:pPr>
+    </w:p>
+    <w:p>
+      <w:pPr>
+        <w:pStyle w:val="ListParagraph"/>
+        <w:ind w:left="1800"/>
+      </w:pPr>
+    </w:p>
+    <w:p>
+      <w:pPr>
+        <w:pStyle w:val="ListParagraph"/>
+        <w:ind w:left="1800"/>
+      </w:pPr>
+    </w:p>
+    <w:p>
+      <w:pPr>
+        <w:pStyle w:val="ListParagraph"/>
+        <w:ind w:left="1800"/>
+      </w:pPr>
+    </w:p>
+    <w:p>
+      <w:pPr>
+        <w:pStyle w:val="ListParagraph"/>
+        <w:ind w:left="1800"/>
+      </w:pPr>
+    </w:p>
+    <w:p>
+      <w:pPr>
+        <w:pStyle w:val="ListParagraph"/>
+        <w:ind w:left="1800"/>
+      </w:pPr>
     </w:p>
     <w:p>
       <w:pPr>
@@ -5295,66 +5063,380 @@
           <w:b/>
           <w:bCs/>
           <w:color w:val="EE0000"/>
-          <w:lang w:val="en-GB"/>
-        </w:rPr>
-      </w:pPr>
-      <w:r>
-        <w:rPr>
-          <w:b/>
-          <w:bCs/>
-          <w:color w:val="EE0000"/>
-          <w:lang w:val="en-GB"/>
-        </w:rPr>
-        <w:t>Migration script #2</w:t>
-      </w:r>
-    </w:p>
-    <w:p>
-      <w:pPr>
-        <w:ind w:left="720"/>
-        <w:rPr>
-          <w:lang w:val="en-GB"/>
-        </w:rPr>
-      </w:pPr>
-      <w:r>
-        <w:rPr>
-          <w:lang w:val="en-GB"/>
-        </w:rPr>
-        <w:t>S</w:t>
-      </w:r>
-      <w:r>
-        <w:rPr>
-          <w:lang w:val="en-GB"/>
-        </w:rPr>
-        <w:t>cript-Migration -From 0 -To ModifyEmployeeModel -Context AppDbContext -Output ".\MigrationScripts\ModifyEmployeeModel.sql"</w:t>
-      </w:r>
-    </w:p>
-    <w:p>
-      <w:pPr>
-        <w:ind w:left="720"/>
-        <w:rPr>
-          <w:b/>
-          <w:bCs/>
-          <w:color w:val="00B050"/>
-          <w:lang w:val="en-GB"/>
-        </w:rPr>
-      </w:pPr>
-      <w:r>
-        <w:rPr>
-          <w:b/>
-          <w:bCs/>
-          <w:color w:val="00B050"/>
-          <w:lang w:val="en-GB"/>
-        </w:rPr>
-        <w:t>Status: Completed</w:t>
-      </w:r>
-    </w:p>
-    <w:p>
-      <w:pPr>
-        <w:ind w:left="720"/>
-        <w:rPr>
-          <w:lang w:val="en-GB"/>
-        </w:rPr>
-      </w:pPr>
+        </w:rPr>
+      </w:pPr>
+      <w:r>
+        <w:rPr>
+          <w:b/>
+          <w:bCs/>
+          <w:color w:val="EE0000"/>
+        </w:rPr>
+        <w:lastRenderedPageBreak/>
+        <w:t>Data Migration PMC Command #</w:t>
+      </w:r>
+      <w:r>
+        <w:rPr>
+          <w:b/>
+          <w:bCs/>
+          <w:color w:val="EE0000"/>
+        </w:rPr>
+        <w:t>3</w:t>
+      </w:r>
+      <w:r>
+        <w:rPr>
+          <w:b/>
+          <w:bCs/>
+          <w:color w:val="EE0000"/>
+        </w:rPr>
+        <w:t>2</w:t>
+      </w:r>
+    </w:p>
+    <w:p>
+      <w:pPr>
+        <w:ind w:left="1080"/>
+      </w:pPr>
+      <w:r>
+        <w:t>Add-Migration</w:t>
+      </w:r>
+      <w:r>
+        <w:t xml:space="preserve"> </w:t>
+      </w:r>
+      <w:r>
+        <w:rPr>
+          <w:lang w:val="en-GB"/>
+        </w:rPr>
+        <w:t>Create</w:t>
+      </w:r>
+      <w:r>
+        <w:t>HolidayEntity</w:t>
+      </w:r>
+      <w:r>
+        <w:t xml:space="preserve"> -Context AppDbContext </w:t>
+      </w:r>
+      <w:r>
+        <w:t>-Project KenHRApp.Infrastructure -StartupProject KenHRApp.Web -Verbose</w:t>
+      </w:r>
+    </w:p>
+    <w:p>
+      <w:pPr>
+        <w:ind w:left="1080"/>
+      </w:pPr>
+      <w:r>
+        <w:t xml:space="preserve">Update-Database </w:t>
+      </w:r>
+      <w:r>
+        <w:t>-Context AppDbContext</w:t>
+      </w:r>
+    </w:p>
+    <w:p>
+      <w:pPr>
+        <w:ind w:left="1080"/>
+        <w:rPr>
+          <w:u w:val="single"/>
+        </w:rPr>
+      </w:pPr>
+      <w:r>
+        <w:rPr>
+          <w:b/>
+          <w:bCs/>
+          <w:u w:val="single"/>
+        </w:rPr>
+        <w:t>Status:</w:t>
+      </w:r>
+      <w:r>
+        <w:rPr>
+          <w:u w:val="single"/>
+        </w:rPr>
+        <w:t xml:space="preserve"> </w:t>
+      </w:r>
+    </w:p>
+    <w:p>
+      <w:pPr>
+        <w:pStyle w:val="ListParagraph"/>
+        <w:numPr>
+          <w:ilvl w:val="2"/>
+          <w:numId w:val="6"/>
+        </w:numPr>
+      </w:pPr>
+      <w:r>
+        <w:t>Development Database:</w:t>
+      </w:r>
+      <w:r>
+        <w:t xml:space="preserve"> </w:t>
+      </w:r>
+      <w:r>
+        <w:rPr>
+          <w:color w:val="00B050"/>
+        </w:rPr>
+        <w:t>Migration completed</w:t>
+      </w:r>
+      <w:r>
+        <w:rPr>
+          <w:color w:val="00B050"/>
+        </w:rPr>
+        <w:t xml:space="preserve"> on 07-Jan-2026)</w:t>
+      </w:r>
+    </w:p>
+    <w:p>
+      <w:pPr>
+        <w:pStyle w:val="ListParagraph"/>
+        <w:numPr>
+          <w:ilvl w:val="2"/>
+          <w:numId w:val="6"/>
+        </w:numPr>
+      </w:pPr>
+      <w:r>
+        <w:t xml:space="preserve">Staging Database: </w:t>
+      </w:r>
+      <w:r>
+        <w:rPr>
+          <w:color w:val="00B050"/>
+        </w:rPr>
+        <w:t>Migration completed</w:t>
+      </w:r>
+      <w:r>
+        <w:rPr>
+          <w:color w:val="00B050"/>
+        </w:rPr>
+        <w:t xml:space="preserve"> on 07-Jan-2026)</w:t>
+      </w:r>
+    </w:p>
+    <w:p/>
+    <w:p>
+      <w:pPr>
+        <w:rPr>
+          <w:b/>
+          <w:bCs/>
+          <w:color w:val="EE0000"/>
+        </w:rPr>
+      </w:pPr>
+    </w:p>
+    <w:p>
+      <w:pPr>
+        <w:rPr>
+          <w:b/>
+          <w:bCs/>
+          <w:color w:val="EE0000"/>
+        </w:rPr>
+      </w:pPr>
+      <w:r>
+        <w:rPr>
+          <w:b/>
+          <w:bCs/>
+          <w:color w:val="EE0000"/>
+        </w:rPr>
+        <w:t>To remove previous migration without updating the database:</w:t>
+      </w:r>
+    </w:p>
+    <w:p>
+      <w:r>
+        <w:t>Remove-Migration -Context AppDbContext</w:t>
+      </w:r>
+    </w:p>
+    <w:p>
+      <w:pPr>
+        <w:rPr>
+          <w:b/>
+          <w:bCs/>
+          <w:color w:val="EE0000"/>
+        </w:rPr>
+      </w:pPr>
+      <w:r>
+        <w:rPr>
+          <w:b/>
+          <w:bCs/>
+          <w:color w:val="EE0000"/>
+        </w:rPr>
+        <w:t>To get the list of all existing migrations:</w:t>
+      </w:r>
+    </w:p>
+    <w:p>
+      <w:r>
+        <w:t>Get-Migration -Context AppDbContext</w:t>
+      </w:r>
+    </w:p>
+    <w:p/>
+    <w:p>
+      <w:pPr>
+        <w:rPr>
+          <w:lang w:val="en-GB"/>
+        </w:rPr>
+      </w:pPr>
+      <w:r>
+        <w:rPr>
+          <w:lang w:val="en-GB"/>
+        </w:rPr>
+        <w:t xml:space="preserve">If you want the </w:t>
+      </w:r>
+      <w:r>
+        <w:rPr>
+          <w:b/>
+          <w:bCs/>
+          <w:lang w:val="en-GB"/>
+        </w:rPr>
+        <w:t>last unapplied migration only</w:t>
+      </w:r>
+      <w:r>
+        <w:rPr>
+          <w:lang w:val="en-GB"/>
+        </w:rPr>
+        <w:t>, you can run:</w:t>
+      </w:r>
+    </w:p>
+    <w:p>
+      <w:pPr>
+        <w:rPr>
+          <w:color w:val="EE0000"/>
+          <w:lang w:val="en-GB"/>
+        </w:rPr>
+      </w:pPr>
+      <w:r>
+        <w:rPr>
+          <w:color w:val="EE0000"/>
+          <w:lang w:val="en-GB"/>
+        </w:rPr>
+        <w:t>Script-Migration -Idempotent -Output "Migrations\Last.sql"</w:t>
+      </w:r>
+    </w:p>
+    <w:p>
+      <w:pPr>
+        <w:rPr>
+          <w:color w:val="EE0000"/>
+          <w:lang w:val="en-GB"/>
+        </w:rPr>
+      </w:pPr>
+      <w:r>
+        <w:rPr>
+          <w:color w:val="EE0000"/>
+          <w:lang w:val="en-GB"/>
+        </w:rPr>
+        <w:t xml:space="preserve">Script-Migration -Idempotent </w:t>
+      </w:r>
+      <w:r>
+        <w:rPr>
+          <w:color w:val="EE0000"/>
+          <w:lang w:val="en-GB"/>
+        </w:rPr>
+        <w:t xml:space="preserve">-Context AppDbContext </w:t>
+      </w:r>
+      <w:r>
+        <w:rPr>
+          <w:color w:val="EE0000"/>
+          <w:lang w:val="en-GB"/>
+        </w:rPr>
+        <w:t>-Output "</w:t>
+      </w:r>
+      <w:r>
+        <w:rPr>
+          <w:color w:val="EE0000"/>
+          <w:lang w:val="en-GB"/>
+        </w:rPr>
+        <w:t>.\MigrationScripts</w:t>
+      </w:r>
+      <w:r>
+        <w:rPr>
+          <w:color w:val="EE0000"/>
+          <w:lang w:val="en-GB"/>
+        </w:rPr>
+        <w:t>\Last.sql"</w:t>
+      </w:r>
+    </w:p>
+    <w:p>
+      <w:pPr>
+        <w:rPr>
+          <w:lang w:val="en-GB"/>
+        </w:rPr>
+      </w:pPr>
+      <w:r>
+        <w:rPr>
+          <w:lang w:val="en-GB"/>
+        </w:rPr>
+        <w:t>This generates a script that checks if the migration has already been applied before running it (safe for multiple DBs).</w:t>
+      </w:r>
+    </w:p>
+    <w:p>
+      <w:pPr>
+        <w:rPr>
+          <w:b/>
+          <w:bCs/>
+          <w:sz w:val="30"/>
+          <w:szCs w:val="30"/>
+          <w:u w:val="single"/>
+        </w:rPr>
+      </w:pPr>
+    </w:p>
+    <w:p>
+      <w:pPr>
+        <w:rPr>
+          <w:b/>
+          <w:bCs/>
+          <w:sz w:val="30"/>
+          <w:szCs w:val="30"/>
+          <w:u w:val="single"/>
+        </w:rPr>
+      </w:pPr>
+    </w:p>
+    <w:p>
+      <w:pPr>
+        <w:rPr>
+          <w:b/>
+          <w:bCs/>
+          <w:sz w:val="30"/>
+          <w:szCs w:val="30"/>
+          <w:u w:val="single"/>
+        </w:rPr>
+      </w:pPr>
+      <w:r>
+        <w:rPr>
+          <w:b/>
+          <w:bCs/>
+          <w:sz w:val="30"/>
+          <w:szCs w:val="30"/>
+          <w:u w:val="single"/>
+        </w:rPr>
+        <w:t>Migration using SQL Script:</w:t>
+      </w:r>
+    </w:p>
+    <w:p>
+      <w:pPr>
+        <w:rPr>
+          <w:b/>
+          <w:bCs/>
+          <w:color w:val="EE0000"/>
+        </w:rPr>
+      </w:pPr>
+      <w:r>
+        <w:rPr>
+          <w:b/>
+          <w:bCs/>
+          <w:color w:val="EE0000"/>
+        </w:rPr>
+        <w:t>To generate SQL migration script</w:t>
+      </w:r>
+      <w:r>
+        <w:rPr>
+          <w:b/>
+          <w:bCs/>
+          <w:color w:val="EE0000"/>
+        </w:rPr>
+        <w:t xml:space="preserve"> from first migration up to the latest one. Note that the output sql file will be generated in the following folder: </w:t>
+      </w:r>
+      <w:r>
+        <w:rPr>
+          <w:b/>
+          <w:bCs/>
+          <w:color w:val="EE0000"/>
+        </w:rPr>
+        <w:t>C:\NET Projects\KenHRSolution\KenHRApp\MigrationScripts</w:t>
+      </w:r>
+      <w:r>
+        <w:rPr>
+          <w:b/>
+          <w:bCs/>
+          <w:color w:val="EE0000"/>
+        </w:rPr>
+        <w:t>. Before executing the script, check the last migration name in EF Core, then only run the script from there.</w:t>
+      </w:r>
     </w:p>
     <w:p>
       <w:pPr>
@@ -5377,7 +5459,7 @@
           <w:color w:val="EE0000"/>
           <w:lang w:val="en-GB"/>
         </w:rPr>
-        <w:t>Migration script #3</w:t>
+        <w:t>Migration script #2</w:t>
       </w:r>
     </w:p>
     <w:p>
@@ -5389,38 +5471,16 @@
       </w:pPr>
       <w:r>
         <w:rPr>
-          <w:b/>
-          <w:bCs/>
-          <w:lang w:val="en-GB"/>
-        </w:rPr>
-        <w:t>Description:</w:t>
-      </w:r>
-      <w:r>
-        <w:rPr>
-          <w:lang w:val="en-GB"/>
-        </w:rPr>
-        <w:t xml:space="preserve"> Create SQL migration script from “</w:t>
-      </w:r>
-      <w:r>
-        <w:rPr>
-          <w:lang w:val="en-GB"/>
-        </w:rPr>
-        <w:t>ModifyEmployeeModel</w:t>
-      </w:r>
-      <w:r>
-        <w:rPr>
-          <w:lang w:val="en-GB"/>
-        </w:rPr>
-        <w:t>” to “</w:t>
-      </w:r>
-      <w:r>
-        <w:t>AddDepartmentMaster</w:t>
-      </w:r>
-      <w:r>
-        <w:rPr>
-          <w:lang w:val="en-GB"/>
-        </w:rPr>
-        <w:t>”</w:t>
+          <w:lang w:val="en-GB"/>
+        </w:rPr>
+        <w:lastRenderedPageBreak/>
+        <w:t>S</w:t>
+      </w:r>
+      <w:r>
+        <w:rPr>
+          <w:lang w:val="en-GB"/>
+        </w:rPr>
+        <w:t>cript-Migration -From 0 -To ModifyEmployeeModel -Context AppDbContext -Output ".\MigrationScripts\ModifyEmployeeModel.sql"</w:t>
       </w:r>
     </w:p>
     <w:p>
@@ -5429,93 +5489,24 @@
         <w:rPr>
           <w:b/>
           <w:bCs/>
-        </w:rPr>
-      </w:pPr>
-      <w:r>
-        <w:rPr>
-          <w:b/>
-          <w:bCs/>
-        </w:rPr>
-        <w:t>PMC script:</w:t>
+          <w:color w:val="00B050"/>
+          <w:lang w:val="en-GB"/>
+        </w:rPr>
+      </w:pPr>
+      <w:r>
+        <w:rPr>
+          <w:b/>
+          <w:bCs/>
+          <w:color w:val="00B050"/>
+          <w:lang w:val="en-GB"/>
+        </w:rPr>
+        <w:t>Status: Completed</w:t>
       </w:r>
     </w:p>
     <w:p>
       <w:pPr>
         <w:ind w:left="720"/>
         <w:rPr>
-          <w:lang w:val="en-GB"/>
-        </w:rPr>
-      </w:pPr>
-      <w:r>
-        <w:t xml:space="preserve">Script-Migration -From </w:t>
-      </w:r>
-      <w:r>
-        <w:rPr>
-          <w:lang w:val="en-GB"/>
-        </w:rPr>
-        <w:t>ModifyEmployeeModel</w:t>
-      </w:r>
-      <w:r>
-        <w:t xml:space="preserve"> -To </w:t>
-      </w:r>
-      <w:r>
-        <w:t>AddDepartmentMaster</w:t>
-      </w:r>
-      <w:r>
-        <w:t xml:space="preserve"> </w:t>
-      </w:r>
-      <w:r>
-        <w:rPr>
-          <w:lang w:val="en-GB"/>
-        </w:rPr>
-        <w:t>-Context AppDbContext</w:t>
-      </w:r>
-      <w:r>
-        <w:t xml:space="preserve"> -Output </w:t>
-      </w:r>
-      <w:r>
-        <w:rPr>
-          <w:lang w:val="en-GB"/>
-        </w:rPr>
-        <w:t>".\MigrationScripts\</w:t>
-      </w:r>
-      <w:r>
-        <w:t>AddDepartmentMaster</w:t>
-      </w:r>
-      <w:r>
-        <w:rPr>
-          <w:lang w:val="en-GB"/>
-        </w:rPr>
-        <w:t>.sql"</w:t>
-      </w:r>
-    </w:p>
-    <w:p>
-      <w:pPr>
-        <w:ind w:left="720"/>
-        <w:rPr>
-          <w:b/>
-          <w:bCs/>
-          <w:color w:val="00B050"/>
-          <w:lang w:val="en-GB"/>
-        </w:rPr>
-      </w:pPr>
-      <w:r>
-        <w:rPr>
-          <w:b/>
-          <w:bCs/>
-          <w:color w:val="00B050"/>
-          <w:lang w:val="en-GB"/>
-        </w:rPr>
-        <w:t>Status: Completed</w:t>
-      </w:r>
-    </w:p>
-    <w:p>
-      <w:pPr>
-        <w:ind w:left="720"/>
-        <w:rPr>
-          <w:b/>
-          <w:bCs/>
-          <w:color w:val="00B050"/>
           <w:lang w:val="en-GB"/>
         </w:rPr>
       </w:pPr>
@@ -5541,7 +5532,7 @@
           <w:color w:val="EE0000"/>
           <w:lang w:val="en-GB"/>
         </w:rPr>
-        <w:t>Migration script #4</w:t>
+        <w:t>Migration script #3</w:t>
       </w:r>
     </w:p>
     <w:p>
@@ -5557,7 +5548,6 @@
           <w:bCs/>
           <w:lang w:val="en-GB"/>
         </w:rPr>
-        <w:lastRenderedPageBreak/>
         <w:t>Description:</w:t>
       </w:r>
       <w:r>
@@ -5570,24 +5560,21 @@
         <w:rPr>
           <w:lang w:val="en-GB"/>
         </w:rPr>
+        <w:t>ModifyEmployeeModel</w:t>
+      </w:r>
+      <w:r>
+        <w:rPr>
+          <w:lang w:val="en-GB"/>
+        </w:rPr>
+        <w:t>” to “</w:t>
+      </w:r>
+      <w:r>
         <w:t>AddDepartmentMaster</w:t>
       </w:r>
       <w:r>
         <w:rPr>
           <w:lang w:val="en-GB"/>
         </w:rPr>
-        <w:t>” to “</w:t>
-      </w:r>
-      <w:r>
-        <w:rPr>
-          <w:lang w:val="en-GB"/>
-        </w:rPr>
-        <w:t>AddNewFieldsToEmployeeModel</w:t>
-      </w:r>
-      <w:r>
-        <w:rPr>
-          <w:lang w:val="en-GB"/>
-        </w:rPr>
         <w:t>”</w:t>
       </w:r>
     </w:p>
@@ -5621,27 +5608,18 @@
         <w:rPr>
           <w:lang w:val="en-GB"/>
         </w:rPr>
+        <w:t>ModifyEmployeeModel</w:t>
+      </w:r>
+      <w:r>
+        <w:t xml:space="preserve"> -To </w:t>
+      </w:r>
+      <w:r>
         <w:t>AddDepartmentMaster</w:t>
       </w:r>
       <w:r>
         <w:t xml:space="preserve"> </w:t>
       </w:r>
       <w:r>
-        <w:t xml:space="preserve">-To </w:t>
-      </w:r>
-      <w:r>
-        <w:rPr>
-          <w:lang w:val="en-GB"/>
-        </w:rPr>
-        <w:t>AddNewFieldsToEmployeeModel</w:t>
-      </w:r>
-      <w:r>
-        <w:rPr>
-          <w:lang w:val="en-GB"/>
-        </w:rPr>
-        <w:t xml:space="preserve"> </w:t>
-      </w:r>
-      <w:r>
         <w:rPr>
           <w:lang w:val="en-GB"/>
         </w:rPr>
@@ -5657,10 +5635,7 @@
         <w:t>".\MigrationScripts\</w:t>
       </w:r>
       <w:r>
-        <w:rPr>
-          <w:lang w:val="en-GB"/>
-        </w:rPr>
-        <w:t>AddNewFieldsToEmployeeModel</w:t>
+        <w:t>AddDepartmentMaster</w:t>
       </w:r>
       <w:r>
         <w:rPr>
@@ -5686,17 +5661,19 @@
           <w:color w:val="00B050"/>
           <w:lang w:val="en-GB"/>
         </w:rPr>
-        <w:t xml:space="preserve">Status: </w:t>
-      </w:r>
-      <w:r>
-        <w:rPr>
-          <w:b/>
-          <w:bCs/>
-          <w:color w:val="00B050"/>
-          <w:lang w:val="en-GB"/>
-        </w:rPr>
-        <w:t>Completed</w:t>
-      </w:r>
+        <w:t>Status: Completed</w:t>
+      </w:r>
+    </w:p>
+    <w:p>
+      <w:pPr>
+        <w:ind w:left="720"/>
+        <w:rPr>
+          <w:b/>
+          <w:bCs/>
+          <w:color w:val="00B050"/>
+          <w:lang w:val="en-GB"/>
+        </w:rPr>
+      </w:pPr>
     </w:p>
     <w:p>
       <w:pPr>
@@ -5719,16 +5696,7 @@
           <w:color w:val="EE0000"/>
           <w:lang w:val="en-GB"/>
         </w:rPr>
-        <w:t>Migration script #</w:t>
-      </w:r>
-      <w:r>
-        <w:rPr>
-          <w:b/>
-          <w:bCs/>
-          <w:color w:val="EE0000"/>
-          <w:lang w:val="en-GB"/>
-        </w:rPr>
-        <w:t>5</w:t>
+        <w:t>Migration script #4</w:t>
       </w:r>
     </w:p>
     <w:p>
@@ -5756,21 +5724,24 @@
         <w:rPr>
           <w:lang w:val="en-GB"/>
         </w:rPr>
+        <w:t>AddDepartmentMaster</w:t>
+      </w:r>
+      <w:r>
+        <w:rPr>
+          <w:lang w:val="en-GB"/>
+        </w:rPr>
+        <w:t>” to “</w:t>
+      </w:r>
+      <w:r>
+        <w:rPr>
+          <w:lang w:val="en-GB"/>
+        </w:rPr>
         <w:t>AddNewFieldsToEmployeeModel</w:t>
       </w:r>
       <w:r>
         <w:rPr>
           <w:lang w:val="en-GB"/>
         </w:rPr>
-        <w:t>” to  “</w:t>
-      </w:r>
-      <w:r>
-        <w:t>UpdateFieldsEmployeeModel</w:t>
-      </w:r>
-      <w:r>
-        <w:rPr>
-          <w:lang w:val="en-GB"/>
-        </w:rPr>
         <w:t>”</w:t>
       </w:r>
     </w:p>
@@ -5804,15 +5775,21 @@
         <w:rPr>
           <w:lang w:val="en-GB"/>
         </w:rPr>
+        <w:t>AddDepartmentMaster</w:t>
+      </w:r>
+      <w:r>
+        <w:t xml:space="preserve"> </w:t>
+      </w:r>
+      <w:r>
+        <w:t xml:space="preserve">-To </w:t>
+      </w:r>
+      <w:r>
+        <w:rPr>
+          <w:lang w:val="en-GB"/>
+        </w:rPr>
         <w:t>AddNewFieldsToEmployeeModel</w:t>
       </w:r>
       <w:r>
-        <w:t xml:space="preserve"> -To </w:t>
-      </w:r>
-      <w:r>
-        <w:t>UpdateFieldsEmployeeModel</w:t>
-      </w:r>
-      <w:r>
         <w:rPr>
           <w:lang w:val="en-GB"/>
         </w:rPr>
@@ -5834,7 +5811,10 @@
         <w:t>".\MigrationScripts\</w:t>
       </w:r>
       <w:r>
-        <w:t>UpdateFieldsEmployeeModel</w:t>
+        <w:rPr>
+          <w:lang w:val="en-GB"/>
+        </w:rPr>
+        <w:t>AddNewFieldsToEmployeeModel</w:t>
       </w:r>
       <w:r>
         <w:rPr>
@@ -5847,6 +5827,9 @@
       <w:pPr>
         <w:ind w:left="720"/>
         <w:rPr>
+          <w:b/>
+          <w:bCs/>
+          <w:color w:val="00B050"/>
           <w:lang w:val="en-GB"/>
         </w:rPr>
       </w:pPr>
@@ -5899,7 +5882,7 @@
           <w:color w:val="EE0000"/>
           <w:lang w:val="en-GB"/>
         </w:rPr>
-        <w:t>6</w:t>
+        <w:t>5</w:t>
       </w:r>
     </w:p>
     <w:p>
@@ -5924,21 +5907,24 @@
         <w:t xml:space="preserve"> Create SQL migration script from “</w:t>
       </w:r>
       <w:r>
+        <w:rPr>
+          <w:lang w:val="en-GB"/>
+        </w:rPr>
+        <w:t>AddNewFieldsToEmployeeModel</w:t>
+      </w:r>
+      <w:r>
+        <w:rPr>
+          <w:lang w:val="en-GB"/>
+        </w:rPr>
+        <w:t>” to  “</w:t>
+      </w:r>
+      <w:r>
         <w:t>UpdateFieldsEmployeeModel</w:t>
       </w:r>
       <w:r>
         <w:rPr>
           <w:lang w:val="en-GB"/>
         </w:rPr>
-        <w:t>” to  “</w:t>
-      </w:r>
-      <w:r>
-        <w:t>UpdatePresentPermanentCountry</w:t>
-      </w:r>
-      <w:r>
-        <w:rPr>
-          <w:lang w:val="en-GB"/>
-        </w:rPr>
         <w:t>”</w:t>
       </w:r>
     </w:p>
@@ -5969,15 +5955,18 @@
         <w:t xml:space="preserve">Script-Migration -From </w:t>
       </w:r>
       <w:r>
+        <w:rPr>
+          <w:lang w:val="en-GB"/>
+        </w:rPr>
+        <w:t>AddNewFieldsToEmployeeModel</w:t>
+      </w:r>
+      <w:r>
+        <w:t xml:space="preserve"> -To </w:t>
+      </w:r>
+      <w:r>
         <w:t>UpdateFieldsEmployeeModel</w:t>
       </w:r>
       <w:r>
-        <w:t xml:space="preserve"> -To </w:t>
-      </w:r>
-      <w:r>
-        <w:t>UpdatePresentPermanentCountry</w:t>
-      </w:r>
-      <w:r>
         <w:rPr>
           <w:lang w:val="en-GB"/>
         </w:rPr>
@@ -5999,7 +5988,7 @@
         <w:t>".\MigrationScripts\</w:t>
       </w:r>
       <w:r>
-        <w:t>UpdatePresentPermanentCountry</w:t>
+        <w:t>UpdateFieldsEmployeeModel</w:t>
       </w:r>
       <w:r>
         <w:rPr>
@@ -6012,9 +6001,6 @@
       <w:pPr>
         <w:ind w:left="720"/>
         <w:rPr>
-          <w:b/>
-          <w:bCs/>
-          <w:color w:val="00B050"/>
           <w:lang w:val="en-GB"/>
         </w:rPr>
       </w:pPr>
@@ -6036,16 +6022,6 @@
         </w:rPr>
         <w:t>Completed</w:t>
       </w:r>
-    </w:p>
-    <w:p>
-      <w:pPr>
-        <w:rPr>
-          <w:b/>
-          <w:bCs/>
-          <w:color w:val="00B050"/>
-          <w:lang w:val="en-GB"/>
-        </w:rPr>
-      </w:pPr>
     </w:p>
     <w:p>
       <w:pPr>
@@ -6077,7 +6053,7 @@
           <w:color w:val="EE0000"/>
           <w:lang w:val="en-GB"/>
         </w:rPr>
-        <w:t>7</w:t>
+        <w:t>6</w:t>
       </w:r>
     </w:p>
     <w:p>
@@ -6093,6 +6069,7 @@
           <w:bCs/>
           <w:lang w:val="en-GB"/>
         </w:rPr>
+        <w:lastRenderedPageBreak/>
         <w:t>Description:</w:t>
       </w:r>
       <w:r>
@@ -6102,28 +6079,22 @@
         <w:t xml:space="preserve"> Create SQL migration script from “</w:t>
       </w:r>
       <w:r>
+        <w:t>UpdateFieldsEmployeeModel</w:t>
+      </w:r>
+      <w:r>
+        <w:rPr>
+          <w:lang w:val="en-GB"/>
+        </w:rPr>
+        <w:t>” to  “</w:t>
+      </w:r>
+      <w:r>
         <w:t>UpdatePresentPermanentCountry</w:t>
       </w:r>
       <w:r>
         <w:rPr>
           <w:lang w:val="en-GB"/>
         </w:rPr>
-        <w:t>” to  “</w:t>
-      </w:r>
-      <w:r>
-        <w:t>Update</w:t>
-      </w:r>
-      <w:r>
-        <w:rPr>
-          <w:lang w:val="en-GB"/>
-        </w:rPr>
-        <w:t>EmergencyContact</w:t>
-      </w:r>
-      <w:r>
-        <w:rPr>
-          <w:lang w:val="en-GB"/>
-        </w:rPr>
-        <w:t>Entity”</w:t>
+        <w:t>”</w:t>
       </w:r>
     </w:p>
     <w:p>
@@ -6150,29 +6121,22 @@
         </w:rPr>
       </w:pPr>
       <w:r>
-        <w:lastRenderedPageBreak/>
         <w:t xml:space="preserve">Script-Migration -From </w:t>
       </w:r>
       <w:r>
+        <w:t>UpdateFieldsEmployeeModel</w:t>
+      </w:r>
+      <w:r>
+        <w:t xml:space="preserve"> -To </w:t>
+      </w:r>
+      <w:r>
         <w:t>UpdatePresentPermanentCountry</w:t>
       </w:r>
       <w:r>
-        <w:t xml:space="preserve"> -To </w:t>
-      </w:r>
-      <w:r>
-        <w:t>Update</w:t>
-      </w:r>
-      <w:r>
-        <w:rPr>
-          <w:lang w:val="en-GB"/>
-        </w:rPr>
-        <w:t>EmergencyContact</w:t>
-      </w:r>
-      <w:r>
-        <w:rPr>
-          <w:lang w:val="en-GB"/>
-        </w:rPr>
-        <w:t xml:space="preserve">Entity </w:t>
+        <w:rPr>
+          <w:lang w:val="en-GB"/>
+        </w:rPr>
+        <w:t xml:space="preserve"> </w:t>
       </w:r>
       <w:r>
         <w:rPr>
@@ -6190,19 +6154,7 @@
         <w:t>".\MigrationScripts\</w:t>
       </w:r>
       <w:r>
-        <w:t>Update</w:t>
-      </w:r>
-      <w:r>
-        <w:rPr>
-          <w:lang w:val="en-GB"/>
-        </w:rPr>
-        <w:t>EmergencyContact</w:t>
-      </w:r>
-      <w:r>
-        <w:rPr>
-          <w:lang w:val="en-GB"/>
-        </w:rPr>
-        <w:t>Entity</w:t>
+        <w:t>UpdatePresentPermanentCountry</w:t>
       </w:r>
       <w:r>
         <w:rPr>
@@ -6242,7 +6194,6 @@
     </w:p>
     <w:p>
       <w:pPr>
-        <w:ind w:left="720"/>
         <w:rPr>
           <w:b/>
           <w:bCs/>
@@ -6281,7 +6232,7 @@
           <w:color w:val="EE0000"/>
           <w:lang w:val="en-GB"/>
         </w:rPr>
-        <w:t>8</w:t>
+        <w:t>7</w:t>
       </w:r>
     </w:p>
     <w:p>
@@ -6306,6 +6257,15 @@
         <w:t xml:space="preserve"> Create SQL migration script from “</w:t>
       </w:r>
       <w:r>
+        <w:t>UpdatePresentPermanentCountry</w:t>
+      </w:r>
+      <w:r>
+        <w:rPr>
+          <w:lang w:val="en-GB"/>
+        </w:rPr>
+        <w:t>” to  “</w:t>
+      </w:r>
+      <w:r>
         <w:t>Update</w:t>
       </w:r>
       <w:r>
@@ -6318,19 +6278,7 @@
         <w:rPr>
           <w:lang w:val="en-GB"/>
         </w:rPr>
-        <w:t>Entity” to  “</w:t>
-      </w:r>
-      <w:r>
-        <w:rPr>
-          <w:lang w:val="en-GB"/>
-        </w:rPr>
-        <w:t>UpdateIdentityProofEntity</w:t>
-      </w:r>
-      <w:r>
-        <w:rPr>
-          <w:lang w:val="en-GB"/>
-        </w:rPr>
-        <w:t>”</w:t>
+        <w:t>Entity”</w:t>
       </w:r>
     </w:p>
     <w:p>
@@ -6360,6 +6308,12 @@
         <w:t xml:space="preserve">Script-Migration -From </w:t>
       </w:r>
       <w:r>
+        <w:t>UpdatePresentPermanentCountry</w:t>
+      </w:r>
+      <w:r>
+        <w:t xml:space="preserve"> -To </w:t>
+      </w:r>
+      <w:r>
         <w:t>Update</w:t>
       </w:r>
       <w:r>
@@ -6372,45 +6326,39 @@
         <w:rPr>
           <w:lang w:val="en-GB"/>
         </w:rPr>
+        <w:t xml:space="preserve">Entity </w:t>
+      </w:r>
+      <w:r>
+        <w:rPr>
+          <w:lang w:val="en-GB"/>
+        </w:rPr>
+        <w:t>-Context AppDbContext</w:t>
+      </w:r>
+      <w:r>
+        <w:t xml:space="preserve"> -Output </w:t>
+      </w:r>
+      <w:r>
+        <w:rPr>
+          <w:lang w:val="en-GB"/>
+        </w:rPr>
+        <w:t>".\MigrationScripts\</w:t>
+      </w:r>
+      <w:r>
+        <w:t>Update</w:t>
+      </w:r>
+      <w:r>
+        <w:rPr>
+          <w:lang w:val="en-GB"/>
+        </w:rPr>
+        <w:t>EmergencyContact</w:t>
+      </w:r>
+      <w:r>
+        <w:rPr>
+          <w:lang w:val="en-GB"/>
+        </w:rPr>
         <w:t>Entity</w:t>
       </w:r>
       <w:r>
-        <w:t xml:space="preserve"> -To </w:t>
-      </w:r>
-      <w:r>
-        <w:rPr>
-          <w:lang w:val="en-GB"/>
-        </w:rPr>
-        <w:t>UpdateIdentityProofEntity</w:t>
-      </w:r>
-      <w:r>
-        <w:rPr>
-          <w:lang w:val="en-GB"/>
-        </w:rPr>
-        <w:t xml:space="preserve"> </w:t>
-      </w:r>
-      <w:r>
-        <w:rPr>
-          <w:lang w:val="en-GB"/>
-        </w:rPr>
-        <w:t>-Context AppDbContext</w:t>
-      </w:r>
-      <w:r>
-        <w:t xml:space="preserve"> -Output </w:t>
-      </w:r>
-      <w:r>
-        <w:rPr>
-          <w:lang w:val="en-GB"/>
-        </w:rPr>
-        <w:t>".\MigrationScripts\</w:t>
-      </w:r>
-      <w:r>
-        <w:rPr>
-          <w:lang w:val="en-GB"/>
-        </w:rPr>
-        <w:t>UpdateIdentityProofEntity</w:t>
-      </w:r>
-      <w:r>
         <w:rPr>
           <w:lang w:val="en-GB"/>
         </w:rPr>
@@ -6434,7 +6382,16 @@
           <w:color w:val="00B050"/>
           <w:lang w:val="en-GB"/>
         </w:rPr>
-        <w:t>Status: Completed</w:t>
+        <w:t xml:space="preserve">Status: </w:t>
+      </w:r>
+      <w:r>
+        <w:rPr>
+          <w:b/>
+          <w:bCs/>
+          <w:color w:val="00B050"/>
+          <w:lang w:val="en-GB"/>
+        </w:rPr>
+        <w:t>Completed</w:t>
       </w:r>
     </w:p>
     <w:p>
@@ -6478,7 +6435,7 @@
           <w:color w:val="EE0000"/>
           <w:lang w:val="en-GB"/>
         </w:rPr>
-        <w:t>9</w:t>
+        <w:t>8</w:t>
       </w:r>
     </w:p>
     <w:p>
@@ -6503,6 +6460,21 @@
         <w:t xml:space="preserve"> Create SQL migration script from “</w:t>
       </w:r>
       <w:r>
+        <w:t>Update</w:t>
+      </w:r>
+      <w:r>
+        <w:rPr>
+          <w:lang w:val="en-GB"/>
+        </w:rPr>
+        <w:t>EmergencyContact</w:t>
+      </w:r>
+      <w:r>
+        <w:rPr>
+          <w:lang w:val="en-GB"/>
+        </w:rPr>
+        <w:t>Entity” to  “</w:t>
+      </w:r>
+      <w:r>
         <w:rPr>
           <w:lang w:val="en-GB"/>
         </w:rPr>
@@ -6512,15 +6484,6 @@
         <w:rPr>
           <w:lang w:val="en-GB"/>
         </w:rPr>
-        <w:t>” to  “</w:t>
-      </w:r>
-      <w:r>
-        <w:t>UpdateQualificationEntity</w:t>
-      </w:r>
-      <w:r>
-        <w:rPr>
-          <w:lang w:val="en-GB"/>
-        </w:rPr>
         <w:t>”</w:t>
       </w:r>
     </w:p>
@@ -6551,18 +6514,30 @@
         <w:t xml:space="preserve">Script-Migration -From </w:t>
       </w:r>
       <w:r>
+        <w:t>Update</w:t>
+      </w:r>
+      <w:r>
+        <w:rPr>
+          <w:lang w:val="en-GB"/>
+        </w:rPr>
+        <w:t>EmergencyContact</w:t>
+      </w:r>
+      <w:r>
+        <w:rPr>
+          <w:lang w:val="en-GB"/>
+        </w:rPr>
+        <w:t>Entity</w:t>
+      </w:r>
+      <w:r>
+        <w:t xml:space="preserve"> -To </w:t>
+      </w:r>
+      <w:r>
         <w:rPr>
           <w:lang w:val="en-GB"/>
         </w:rPr>
         <w:t>UpdateIdentityProofEntity</w:t>
       </w:r>
       <w:r>
-        <w:t xml:space="preserve"> -To </w:t>
-      </w:r>
-      <w:r>
-        <w:t>UpdateQualificationEntity</w:t>
-      </w:r>
-      <w:r>
         <w:rPr>
           <w:lang w:val="en-GB"/>
         </w:rPr>
@@ -6584,7 +6559,10 @@
         <w:t>".\MigrationScripts\</w:t>
       </w:r>
       <w:r>
-        <w:t>UpdateQualificationEntity</w:t>
+        <w:rPr>
+          <w:lang w:val="en-GB"/>
+        </w:rPr>
+        <w:t>UpdateIdentityProofEntity</w:t>
       </w:r>
       <w:r>
         <w:rPr>
@@ -6599,27 +6577,18 @@
         <w:rPr>
           <w:b/>
           <w:bCs/>
-          <w:color w:val="EE0000"/>
-          <w:lang w:val="en-GB"/>
-        </w:rPr>
-      </w:pPr>
-      <w:r>
-        <w:rPr>
-          <w:b/>
-          <w:bCs/>
-          <w:color w:val="00B050"/>
-          <w:lang w:val="en-GB"/>
-        </w:rPr>
-        <w:t xml:space="preserve">Status: </w:t>
-      </w:r>
-      <w:r>
-        <w:rPr>
-          <w:b/>
-          <w:bCs/>
-          <w:color w:val="00B050"/>
-          <w:lang w:val="en-GB"/>
-        </w:rPr>
-        <w:t>Completed</w:t>
+          <w:color w:val="00B050"/>
+          <w:lang w:val="en-GB"/>
+        </w:rPr>
+      </w:pPr>
+      <w:r>
+        <w:rPr>
+          <w:b/>
+          <w:bCs/>
+          <w:color w:val="00B050"/>
+          <w:lang w:val="en-GB"/>
+        </w:rPr>
+        <w:t>Status: Completed</w:t>
       </w:r>
     </w:p>
     <w:p>
@@ -6663,7 +6632,7 @@
           <w:color w:val="EE0000"/>
           <w:lang w:val="en-GB"/>
         </w:rPr>
-        <w:t>10</w:t>
+        <w:t>9</w:t>
       </w:r>
     </w:p>
     <w:p>
@@ -6688,21 +6657,24 @@
         <w:t xml:space="preserve"> Create SQL migration script from “</w:t>
       </w:r>
       <w:r>
+        <w:rPr>
+          <w:lang w:val="en-GB"/>
+        </w:rPr>
+        <w:t>UpdateIdentityProofEntity</w:t>
+      </w:r>
+      <w:r>
+        <w:rPr>
+          <w:lang w:val="en-GB"/>
+        </w:rPr>
+        <w:t>” to  “</w:t>
+      </w:r>
+      <w:r>
         <w:t>UpdateQualificationEntity</w:t>
       </w:r>
       <w:r>
         <w:rPr>
           <w:lang w:val="en-GB"/>
         </w:rPr>
-        <w:t>” to  “</w:t>
-      </w:r>
-      <w:r>
-        <w:t>UpdateEmployeeSkillEntity</w:t>
-      </w:r>
-      <w:r>
-        <w:rPr>
-          <w:lang w:val="en-GB"/>
-        </w:rPr>
         <w:t>”</w:t>
       </w:r>
     </w:p>
@@ -6730,18 +6702,22 @@
         </w:rPr>
       </w:pPr>
       <w:r>
+        <w:lastRenderedPageBreak/>
         <w:t xml:space="preserve">Script-Migration -From </w:t>
       </w:r>
       <w:r>
+        <w:rPr>
+          <w:lang w:val="en-GB"/>
+        </w:rPr>
+        <w:t>UpdateIdentityProofEntity</w:t>
+      </w:r>
+      <w:r>
+        <w:t xml:space="preserve"> -To </w:t>
+      </w:r>
+      <w:r>
         <w:t>UpdateQualificationEntity</w:t>
       </w:r>
       <w:r>
-        <w:t xml:space="preserve"> -To </w:t>
-      </w:r>
-      <w:r>
-        <w:t>UpdateEmployeeSkillEntity</w:t>
-      </w:r>
-      <w:r>
         <w:rPr>
           <w:lang w:val="en-GB"/>
         </w:rPr>
@@ -6763,7 +6739,7 @@
         <w:t>".\MigrationScripts\</w:t>
       </w:r>
       <w:r>
-        <w:t>UpdateEmployeeSkillEntity</w:t>
+        <w:t>UpdateQualificationEntity</w:t>
       </w:r>
       <w:r>
         <w:rPr>
@@ -6842,7 +6818,7 @@
           <w:color w:val="EE0000"/>
           <w:lang w:val="en-GB"/>
         </w:rPr>
-        <w:t>11</w:t>
+        <w:t>10</w:t>
       </w:r>
     </w:p>
     <w:p>
@@ -6867,21 +6843,21 @@
         <w:t xml:space="preserve"> Create SQL migration script from “</w:t>
       </w:r>
       <w:r>
+        <w:t>UpdateQualificationEntity</w:t>
+      </w:r>
+      <w:r>
+        <w:rPr>
+          <w:lang w:val="en-GB"/>
+        </w:rPr>
+        <w:t>” to  “</w:t>
+      </w:r>
+      <w:r>
         <w:t>UpdateEmployeeSkillEntity</w:t>
       </w:r>
       <w:r>
         <w:rPr>
           <w:lang w:val="en-GB"/>
         </w:rPr>
-        <w:t>” to  “</w:t>
-      </w:r>
-      <w:r>
-        <w:t>UpdateLanguageSkillEntity</w:t>
-      </w:r>
-      <w:r>
-        <w:rPr>
-          <w:lang w:val="en-GB"/>
-        </w:rPr>
         <w:t>”</w:t>
       </w:r>
     </w:p>
@@ -6912,15 +6888,15 @@
         <w:t xml:space="preserve">Script-Migration -From </w:t>
       </w:r>
       <w:r>
+        <w:t>UpdateQualificationEntity</w:t>
+      </w:r>
+      <w:r>
+        <w:t xml:space="preserve"> -To </w:t>
+      </w:r>
+      <w:r>
         <w:t>UpdateEmployeeSkillEntity</w:t>
       </w:r>
       <w:r>
-        <w:t xml:space="preserve"> -To </w:t>
-      </w:r>
-      <w:r>
-        <w:t>UpdateLanguageSkillEntity</w:t>
-      </w:r>
-      <w:r>
         <w:rPr>
           <w:lang w:val="en-GB"/>
         </w:rPr>
@@ -6942,7 +6918,7 @@
         <w:t>".\MigrationScripts\</w:t>
       </w:r>
       <w:r>
-        <w:t>UpdateLanguageSkillEntity</w:t>
+        <w:t>UpdateEmployeeSkillEntity</w:t>
       </w:r>
       <w:r>
         <w:rPr>
@@ -6957,7 +6933,7 @@
         <w:rPr>
           <w:b/>
           <w:bCs/>
-          <w:color w:val="00B050"/>
+          <w:color w:val="EE0000"/>
           <w:lang w:val="en-GB"/>
         </w:rPr>
       </w:pPr>
@@ -7021,7 +6997,7 @@
           <w:color w:val="EE0000"/>
           <w:lang w:val="en-GB"/>
         </w:rPr>
-        <w:t>12</w:t>
+        <w:t>11</w:t>
       </w:r>
     </w:p>
     <w:p>
@@ -7046,21 +7022,21 @@
         <w:t xml:space="preserve"> Create SQL migration script from “</w:t>
       </w:r>
       <w:r>
+        <w:t>UpdateEmployeeSkillEntity</w:t>
+      </w:r>
+      <w:r>
+        <w:rPr>
+          <w:lang w:val="en-GB"/>
+        </w:rPr>
+        <w:t>” to  “</w:t>
+      </w:r>
+      <w:r>
         <w:t>UpdateLanguageSkillEntity</w:t>
       </w:r>
       <w:r>
         <w:rPr>
           <w:lang w:val="en-GB"/>
         </w:rPr>
-        <w:t>” to  “</w:t>
-      </w:r>
-      <w:r>
-        <w:t>UpdateEmployeeCertification</w:t>
-      </w:r>
-      <w:r>
-        <w:rPr>
-          <w:lang w:val="en-GB"/>
-        </w:rPr>
         <w:t>”</w:t>
       </w:r>
     </w:p>
@@ -7091,15 +7067,15 @@
         <w:t xml:space="preserve">Script-Migration -From </w:t>
       </w:r>
       <w:r>
+        <w:t>UpdateEmployeeSkillEntity</w:t>
+      </w:r>
+      <w:r>
+        <w:t xml:space="preserve"> -To </w:t>
+      </w:r>
+      <w:r>
         <w:t>UpdateLanguageSkillEntity</w:t>
       </w:r>
       <w:r>
-        <w:t xml:space="preserve"> -To </w:t>
-      </w:r>
-      <w:r>
-        <w:t>UpdateEmployeeCertification</w:t>
-      </w:r>
-      <w:r>
         <w:rPr>
           <w:lang w:val="en-GB"/>
         </w:rPr>
@@ -7121,7 +7097,7 @@
         <w:t>".\MigrationScripts\</w:t>
       </w:r>
       <w:r>
-        <w:t>UpdateEmployeeCertification</w:t>
+        <w:t>UpdateLanguageSkillEntity</w:t>
       </w:r>
       <w:r>
         <w:rPr>
@@ -7136,7 +7112,7 @@
         <w:rPr>
           <w:b/>
           <w:bCs/>
-          <w:color w:val="EE0000"/>
+          <w:color w:val="00B050"/>
           <w:lang w:val="en-GB"/>
         </w:rPr>
       </w:pPr>
@@ -7158,6 +7134,17 @@
         </w:rPr>
         <w:t>Completed</w:t>
       </w:r>
+    </w:p>
+    <w:p>
+      <w:pPr>
+        <w:ind w:left="720"/>
+        <w:rPr>
+          <w:b/>
+          <w:bCs/>
+          <w:color w:val="00B050"/>
+          <w:lang w:val="en-GB"/>
+        </w:rPr>
+      </w:pPr>
     </w:p>
     <w:p>
       <w:pPr>
@@ -7189,7 +7176,7 @@
           <w:color w:val="EE0000"/>
           <w:lang w:val="en-GB"/>
         </w:rPr>
-        <w:t>13</w:t>
+        <w:t>12</w:t>
       </w:r>
     </w:p>
     <w:p>
@@ -7214,21 +7201,21 @@
         <w:t xml:space="preserve"> Create SQL migration script from “</w:t>
       </w:r>
       <w:r>
+        <w:t>UpdateLanguageSkillEntity</w:t>
+      </w:r>
+      <w:r>
+        <w:rPr>
+          <w:lang w:val="en-GB"/>
+        </w:rPr>
+        <w:t>” to  “</w:t>
+      </w:r>
+      <w:r>
         <w:t>UpdateEmployeeCertification</w:t>
       </w:r>
       <w:r>
         <w:rPr>
           <w:lang w:val="en-GB"/>
         </w:rPr>
-        <w:t>” to  “</w:t>
-      </w:r>
-      <w:r>
-        <w:t>ChangeEmployeeCertificationStateCity</w:t>
-      </w:r>
-      <w:r>
-        <w:rPr>
-          <w:lang w:val="en-GB"/>
-        </w:rPr>
         <w:t>”</w:t>
       </w:r>
     </w:p>
@@ -7259,15 +7246,15 @@
         <w:t xml:space="preserve">Script-Migration -From </w:t>
       </w:r>
       <w:r>
+        <w:t>UpdateLanguageSkillEntity</w:t>
+      </w:r>
+      <w:r>
+        <w:t xml:space="preserve"> -To </w:t>
+      </w:r>
+      <w:r>
         <w:t>UpdateEmployeeCertification</w:t>
       </w:r>
       <w:r>
-        <w:t xml:space="preserve"> -To </w:t>
-      </w:r>
-      <w:r>
-        <w:t>ChangeEmployeeCertificationStateCity</w:t>
-      </w:r>
-      <w:r>
         <w:rPr>
           <w:lang w:val="en-GB"/>
         </w:rPr>
@@ -7289,7 +7276,7 @@
         <w:t>".\MigrationScripts\</w:t>
       </w:r>
       <w:r>
-        <w:t>ChangeEmployeeCertificationStateCity</w:t>
+        <w:t>UpdateEmployeeCertification</w:t>
       </w:r>
       <w:r>
         <w:rPr>
@@ -7304,7 +7291,7 @@
         <w:rPr>
           <w:b/>
           <w:bCs/>
-          <w:color w:val="00B050"/>
+          <w:color w:val="EE0000"/>
           <w:lang w:val="en-GB"/>
         </w:rPr>
       </w:pPr>
@@ -7357,7 +7344,7 @@
           <w:color w:val="EE0000"/>
           <w:lang w:val="en-GB"/>
         </w:rPr>
-        <w:t>14</w:t>
+        <w:t>13</w:t>
       </w:r>
     </w:p>
     <w:p>
@@ -7373,6 +7360,7 @@
           <w:bCs/>
           <w:lang w:val="en-GB"/>
         </w:rPr>
+        <w:lastRenderedPageBreak/>
         <w:t>Description:</w:t>
       </w:r>
       <w:r>
@@ -7382,21 +7370,21 @@
         <w:t xml:space="preserve"> Create SQL migration script from “</w:t>
       </w:r>
       <w:r>
+        <w:t>UpdateEmployeeCertification</w:t>
+      </w:r>
+      <w:r>
+        <w:rPr>
+          <w:lang w:val="en-GB"/>
+        </w:rPr>
+        <w:t>” to  “</w:t>
+      </w:r>
+      <w:r>
         <w:t>ChangeEmployeeCertificationStateCity</w:t>
       </w:r>
       <w:r>
         <w:rPr>
           <w:lang w:val="en-GB"/>
         </w:rPr>
-        <w:t>” to  “</w:t>
-      </w:r>
-      <w:r>
-        <w:t>UpdateFamilyVisa</w:t>
-      </w:r>
-      <w:r>
-        <w:rPr>
-          <w:lang w:val="en-GB"/>
-        </w:rPr>
         <w:t>”</w:t>
       </w:r>
     </w:p>
@@ -7424,19 +7412,18 @@
         </w:rPr>
       </w:pPr>
       <w:r>
-        <w:lastRenderedPageBreak/>
         <w:t xml:space="preserve">Script-Migration -From </w:t>
       </w:r>
       <w:r>
+        <w:t>UpdateEmployeeCertification</w:t>
+      </w:r>
+      <w:r>
+        <w:t xml:space="preserve"> -To </w:t>
+      </w:r>
+      <w:r>
         <w:t>ChangeEmployeeCertificationStateCity</w:t>
       </w:r>
       <w:r>
-        <w:t xml:space="preserve"> -To </w:t>
-      </w:r>
-      <w:r>
-        <w:t>UpdateFamilyVisa</w:t>
-      </w:r>
-      <w:r>
         <w:rPr>
           <w:lang w:val="en-GB"/>
         </w:rPr>
@@ -7458,7 +7445,7 @@
         <w:t>".\MigrationScripts\</w:t>
       </w:r>
       <w:r>
-        <w:t>UpdateFamilyVisa</w:t>
+        <w:t>ChangeEmployeeCertificationStateCity</w:t>
       </w:r>
       <w:r>
         <w:rPr>
@@ -7526,7 +7513,7 @@
           <w:color w:val="EE0000"/>
           <w:lang w:val="en-GB"/>
         </w:rPr>
-        <w:t>15</w:t>
+        <w:t>14</w:t>
       </w:r>
     </w:p>
     <w:p>
@@ -7551,24 +7538,21 @@
         <w:t xml:space="preserve"> Create SQL migration script from “</w:t>
       </w:r>
       <w:r>
+        <w:t>ChangeEmployeeCertificationStateCity</w:t>
+      </w:r>
+      <w:r>
+        <w:rPr>
+          <w:lang w:val="en-GB"/>
+        </w:rPr>
+        <w:t>” to  “</w:t>
+      </w:r>
+      <w:r>
         <w:t>UpdateFamilyVisa</w:t>
       </w:r>
       <w:r>
         <w:rPr>
           <w:lang w:val="en-GB"/>
         </w:rPr>
-        <w:t>” to  “</w:t>
-      </w:r>
-      <w:r>
-        <w:rPr>
-          <w:lang w:val="en-GB"/>
-        </w:rPr>
-        <w:t>UpdateFamilyMember</w:t>
-      </w:r>
-      <w:r>
-        <w:rPr>
-          <w:lang w:val="en-GB"/>
-        </w:rPr>
         <w:t>”</w:t>
       </w:r>
     </w:p>
@@ -7599,18 +7583,15 @@
         <w:t xml:space="preserve">Script-Migration -From </w:t>
       </w:r>
       <w:r>
+        <w:t>ChangeEmployeeCertificationStateCity</w:t>
+      </w:r>
+      <w:r>
+        <w:t xml:space="preserve"> -To </w:t>
+      </w:r>
+      <w:r>
         <w:t>UpdateFamilyVisa</w:t>
       </w:r>
       <w:r>
-        <w:t xml:space="preserve"> -To </w:t>
-      </w:r>
-      <w:r>
-        <w:rPr>
-          <w:lang w:val="en-GB"/>
-        </w:rPr>
-        <w:t>UpdateFamilyMember</w:t>
-      </w:r>
-      <w:r>
         <w:rPr>
           <w:lang w:val="en-GB"/>
         </w:rPr>
@@ -7632,10 +7613,7 @@
         <w:t>".\MigrationScripts\</w:t>
       </w:r>
       <w:r>
-        <w:rPr>
-          <w:lang w:val="en-GB"/>
-        </w:rPr>
-        <w:t>UpdateFamilyMember</w:t>
+        <w:t>UpdateFamilyVisa</w:t>
       </w:r>
       <w:r>
         <w:rPr>
@@ -7703,7 +7681,7 @@
           <w:color w:val="EE0000"/>
           <w:lang w:val="en-GB"/>
         </w:rPr>
-        <w:t>16</w:t>
+        <w:t>15</w:t>
       </w:r>
     </w:p>
     <w:p>
@@ -7725,13 +7703,22 @@
         <w:rPr>
           <w:lang w:val="en-GB"/>
         </w:rPr>
-        <w:t xml:space="preserve"> Create SQL migration script from “UpdateFamilyMember” to  “Update</w:t>
-      </w:r>
-      <w:r>
-        <w:rPr>
-          <w:lang w:val="en-GB"/>
-        </w:rPr>
-        <w:t>OtherDocument</w:t>
+        <w:t xml:space="preserve"> Create SQL migration script from “</w:t>
+      </w:r>
+      <w:r>
+        <w:t>UpdateFamilyVisa</w:t>
+      </w:r>
+      <w:r>
+        <w:rPr>
+          <w:lang w:val="en-GB"/>
+        </w:rPr>
+        <w:t>” to  “</w:t>
+      </w:r>
+      <w:r>
+        <w:rPr>
+          <w:lang w:val="en-GB"/>
+        </w:rPr>
+        <w:t>UpdateFamilyMember</w:t>
       </w:r>
       <w:r>
         <w:rPr>
@@ -7767,27 +7754,18 @@
         <w:t xml:space="preserve">Script-Migration -From </w:t>
       </w:r>
       <w:r>
+        <w:t>UpdateFamilyVisa</w:t>
+      </w:r>
+      <w:r>
+        <w:t xml:space="preserve"> -To </w:t>
+      </w:r>
+      <w:r>
         <w:rPr>
           <w:lang w:val="en-GB"/>
         </w:rPr>
         <w:t>UpdateFamilyMember</w:t>
       </w:r>
       <w:r>
-        <w:t xml:space="preserve"> -To </w:t>
-      </w:r>
-      <w:r>
-        <w:rPr>
-          <w:lang w:val="en-GB"/>
-        </w:rPr>
-        <w:t>Update</w:t>
-      </w:r>
-      <w:r>
-        <w:rPr>
-          <w:lang w:val="en-GB"/>
-        </w:rPr>
-        <w:t>OtherDocument</w:t>
-      </w:r>
-      <w:r>
         <w:rPr>
           <w:lang w:val="en-GB"/>
         </w:rPr>
@@ -7812,13 +7790,7 @@
         <w:rPr>
           <w:lang w:val="en-GB"/>
         </w:rPr>
-        <w:t>Update</w:t>
-      </w:r>
-      <w:r>
-        <w:rPr>
-          <w:lang w:val="en-GB"/>
-        </w:rPr>
-        <w:t>OtherDocument</w:t>
+        <w:t>UpdateFamilyMember</w:t>
       </w:r>
       <w:r>
         <w:rPr>
@@ -7844,7 +7816,16 @@
           <w:color w:val="00B050"/>
           <w:lang w:val="en-GB"/>
         </w:rPr>
-        <w:t>Status: Completed</w:t>
+        <w:t xml:space="preserve">Status: </w:t>
+      </w:r>
+      <w:r>
+        <w:rPr>
+          <w:b/>
+          <w:bCs/>
+          <w:color w:val="00B050"/>
+          <w:lang w:val="en-GB"/>
+        </w:rPr>
+        <w:t>Completed</w:t>
       </w:r>
     </w:p>
     <w:p>
@@ -7877,7 +7858,7 @@
           <w:color w:val="EE0000"/>
           <w:lang w:val="en-GB"/>
         </w:rPr>
-        <w:t>17</w:t>
+        <w:t>16</w:t>
       </w:r>
     </w:p>
     <w:p>
@@ -7899,7 +7880,7 @@
         <w:rPr>
           <w:lang w:val="en-GB"/>
         </w:rPr>
-        <w:t xml:space="preserve"> Create SQL migration script from “Update</w:t>
+        <w:t xml:space="preserve"> Create SQL migration script from “UpdateFamilyMember” to  “Update</w:t>
       </w:r>
       <w:r>
         <w:rPr>
@@ -7911,18 +7892,6 @@
         <w:rPr>
           <w:lang w:val="en-GB"/>
         </w:rPr>
-        <w:t>” to  “</w:t>
-      </w:r>
-      <w:r>
-        <w:rPr>
-          <w:lang w:val="en-GB"/>
-        </w:rPr>
-        <w:t>UpdateEmploymentHistory</w:t>
-      </w:r>
-      <w:r>
-        <w:rPr>
-          <w:lang w:val="en-GB"/>
-        </w:rPr>
         <w:t>”</w:t>
       </w:r>
     </w:p>
@@ -7956,6 +7925,15 @@
         <w:rPr>
           <w:lang w:val="en-GB"/>
         </w:rPr>
+        <w:t>UpdateFamilyMember</w:t>
+      </w:r>
+      <w:r>
+        <w:t xml:space="preserve"> -To </w:t>
+      </w:r>
+      <w:r>
+        <w:rPr>
+          <w:lang w:val="en-GB"/>
+        </w:rPr>
         <w:t>Update</w:t>
       </w:r>
       <w:r>
@@ -7965,19 +7943,16 @@
         <w:t>OtherDocument</w:t>
       </w:r>
       <w:r>
-        <w:t xml:space="preserve"> -To </w:t>
-      </w:r>
-      <w:r>
-        <w:rPr>
-          <w:lang w:val="en-GB"/>
-        </w:rPr>
-        <w:t>UpdateEmploymentHistory</w:t>
-      </w:r>
-      <w:r>
-        <w:rPr>
-          <w:lang w:val="en-GB"/>
-        </w:rPr>
-        <w:t xml:space="preserve"> -Context AppDbContext</w:t>
+        <w:rPr>
+          <w:lang w:val="en-GB"/>
+        </w:rPr>
+        <w:t xml:space="preserve"> </w:t>
+      </w:r>
+      <w:r>
+        <w:rPr>
+          <w:lang w:val="en-GB"/>
+        </w:rPr>
+        <w:t>-Context AppDbContext</w:t>
       </w:r>
       <w:r>
         <w:t xml:space="preserve"> -Output </w:t>
@@ -7992,7 +7967,13 @@
         <w:rPr>
           <w:lang w:val="en-GB"/>
         </w:rPr>
-        <w:t>UpdateEmploymentHistory</w:t>
+        <w:t>Update</w:t>
+      </w:r>
+      <w:r>
+        <w:rPr>
+          <w:lang w:val="en-GB"/>
+        </w:rPr>
+        <w:t>OtherDocument</w:t>
       </w:r>
       <w:r>
         <w:rPr>
@@ -8020,17 +8001,6 @@
         </w:rPr>
         <w:t>Status: Completed</w:t>
       </w:r>
-    </w:p>
-    <w:p>
-      <w:pPr>
-        <w:ind w:left="720"/>
-        <w:rPr>
-          <w:b/>
-          <w:bCs/>
-          <w:color w:val="00B050"/>
-          <w:lang w:val="en-GB"/>
-        </w:rPr>
-      </w:pPr>
     </w:p>
     <w:p>
       <w:pPr>
@@ -8062,7 +8032,7 @@
           <w:color w:val="EE0000"/>
           <w:lang w:val="en-GB"/>
         </w:rPr>
-        <w:t>18</w:t>
+        <w:t>17</w:t>
       </w:r>
     </w:p>
     <w:p>
@@ -8078,13 +8048,26 @@
           <w:bCs/>
           <w:lang w:val="en-GB"/>
         </w:rPr>
+        <w:lastRenderedPageBreak/>
         <w:t>Description:</w:t>
       </w:r>
       <w:r>
         <w:rPr>
           <w:lang w:val="en-GB"/>
         </w:rPr>
-        <w:t xml:space="preserve"> Create SQL migration script from “</w:t>
+        <w:t xml:space="preserve"> Create SQL migration script from “Update</w:t>
+      </w:r>
+      <w:r>
+        <w:rPr>
+          <w:lang w:val="en-GB"/>
+        </w:rPr>
+        <w:t>OtherDocument</w:t>
+      </w:r>
+      <w:r>
+        <w:rPr>
+          <w:lang w:val="en-GB"/>
+        </w:rPr>
+        <w:t>” to  “</w:t>
       </w:r>
       <w:r>
         <w:rPr>
@@ -8096,18 +8079,6 @@
         <w:rPr>
           <w:lang w:val="en-GB"/>
         </w:rPr>
-        <w:t>” to  “</w:t>
-      </w:r>
-      <w:r>
-        <w:rPr>
-          <w:lang w:val="en-GB"/>
-        </w:rPr>
-        <w:t>UpdateEmpHistReportingManager</w:t>
-      </w:r>
-      <w:r>
-        <w:rPr>
-          <w:lang w:val="en-GB"/>
-        </w:rPr>
         <w:t>”</w:t>
       </w:r>
     </w:p>
@@ -8124,7 +8095,6 @@
           <w:b/>
           <w:bCs/>
         </w:rPr>
-        <w:lastRenderedPageBreak/>
         <w:t>PMC script:</w:t>
       </w:r>
     </w:p>
@@ -8142,27 +8112,27 @@
         <w:rPr>
           <w:lang w:val="en-GB"/>
         </w:rPr>
+        <w:t>Update</w:t>
+      </w:r>
+      <w:r>
+        <w:rPr>
+          <w:lang w:val="en-GB"/>
+        </w:rPr>
+        <w:t>OtherDocument</w:t>
+      </w:r>
+      <w:r>
+        <w:t xml:space="preserve"> -To </w:t>
+      </w:r>
+      <w:r>
+        <w:rPr>
+          <w:lang w:val="en-GB"/>
+        </w:rPr>
         <w:t>UpdateEmploymentHistory</w:t>
       </w:r>
       <w:r>
         <w:rPr>
           <w:lang w:val="en-GB"/>
         </w:rPr>
-        <w:t xml:space="preserve"> </w:t>
-      </w:r>
-      <w:r>
-        <w:t xml:space="preserve">-To </w:t>
-      </w:r>
-      <w:r>
-        <w:rPr>
-          <w:lang w:val="en-GB"/>
-        </w:rPr>
-        <w:t>UpdateEmpHistReportingManager</w:t>
-      </w:r>
-      <w:r>
-        <w:rPr>
-          <w:lang w:val="en-GB"/>
-        </w:rPr>
         <w:t xml:space="preserve"> -Context AppDbContext</w:t>
       </w:r>
       <w:r>
@@ -8178,7 +8148,7 @@
         <w:rPr>
           <w:lang w:val="en-GB"/>
         </w:rPr>
-        <w:t>UpdateEmpHistReportingManager</w:t>
+        <w:t>UpdateEmploymentHistory</w:t>
       </w:r>
       <w:r>
         <w:rPr>
@@ -8248,7 +8218,7 @@
           <w:color w:val="EE0000"/>
           <w:lang w:val="en-GB"/>
         </w:rPr>
-        <w:t>19</w:t>
+        <w:t>18</w:t>
       </w:r>
     </w:p>
     <w:p>
@@ -8276,21 +8246,24 @@
         <w:rPr>
           <w:lang w:val="en-GB"/>
         </w:rPr>
+        <w:t>UpdateEmploymentHistory</w:t>
+      </w:r>
+      <w:r>
+        <w:rPr>
+          <w:lang w:val="en-GB"/>
+        </w:rPr>
+        <w:t>” to  “</w:t>
+      </w:r>
+      <w:r>
+        <w:rPr>
+          <w:lang w:val="en-GB"/>
+        </w:rPr>
         <w:t>UpdateEmpHistReportingManager</w:t>
       </w:r>
       <w:r>
         <w:rPr>
           <w:lang w:val="en-GB"/>
         </w:rPr>
-        <w:t>” to  “</w:t>
-      </w:r>
-      <w:r>
-        <w:t>RenameCompanyBranch</w:t>
-      </w:r>
-      <w:r>
-        <w:rPr>
-          <w:lang w:val="en-GB"/>
-        </w:rPr>
         <w:t>”</w:t>
       </w:r>
     </w:p>
@@ -8324,24 +8297,27 @@
         <w:rPr>
           <w:lang w:val="en-GB"/>
         </w:rPr>
+        <w:t>UpdateEmploymentHistory</w:t>
+      </w:r>
+      <w:r>
+        <w:rPr>
+          <w:lang w:val="en-GB"/>
+        </w:rPr>
+        <w:t xml:space="preserve"> </w:t>
+      </w:r>
+      <w:r>
+        <w:t xml:space="preserve">-To </w:t>
+      </w:r>
+      <w:r>
+        <w:rPr>
+          <w:lang w:val="en-GB"/>
+        </w:rPr>
         <w:t>UpdateEmpHistReportingManager</w:t>
       </w:r>
       <w:r>
         <w:rPr>
           <w:lang w:val="en-GB"/>
         </w:rPr>
-        <w:t xml:space="preserve"> </w:t>
-      </w:r>
-      <w:r>
-        <w:t xml:space="preserve">-To </w:t>
-      </w:r>
-      <w:r>
-        <w:t>RenameCompanyBranch</w:t>
-      </w:r>
-      <w:r>
-        <w:rPr>
-          <w:lang w:val="en-GB"/>
-        </w:rPr>
         <w:t xml:space="preserve"> -Context AppDbContext</w:t>
       </w:r>
       <w:r>
@@ -8354,7 +8330,10 @@
         <w:t>".\MigrationScripts\</w:t>
       </w:r>
       <w:r>
-        <w:t>RenameCompanyBranch</w:t>
+        <w:rPr>
+          <w:lang w:val="en-GB"/>
+        </w:rPr>
+        <w:t>UpdateEmpHistReportingManager</w:t>
       </w:r>
       <w:r>
         <w:rPr>
@@ -8380,17 +8359,19 @@
           <w:color w:val="00B050"/>
           <w:lang w:val="en-GB"/>
         </w:rPr>
-        <w:t xml:space="preserve">Status: </w:t>
-      </w:r>
-      <w:r>
-        <w:rPr>
-          <w:b/>
-          <w:bCs/>
-          <w:color w:val="00B050"/>
-          <w:lang w:val="en-GB"/>
-        </w:rPr>
-        <w:t>Completed</w:t>
-      </w:r>
+        <w:t>Status: Completed</w:t>
+      </w:r>
+    </w:p>
+    <w:p>
+      <w:pPr>
+        <w:ind w:left="720"/>
+        <w:rPr>
+          <w:b/>
+          <w:bCs/>
+          <w:color w:val="00B050"/>
+          <w:lang w:val="en-GB"/>
+        </w:rPr>
+      </w:pPr>
     </w:p>
     <w:p>
       <w:pPr>
@@ -8422,7 +8403,7 @@
           <w:color w:val="EE0000"/>
           <w:lang w:val="en-GB"/>
         </w:rPr>
-        <w:t>20</w:t>
+        <w:t>19</w:t>
       </w:r>
     </w:p>
     <w:p>
@@ -8447,24 +8428,24 @@
         <w:t xml:space="preserve"> Create SQL migration script from “</w:t>
       </w:r>
       <w:r>
+        <w:rPr>
+          <w:lang w:val="en-GB"/>
+        </w:rPr>
+        <w:t>UpdateEmpHistReportingManager</w:t>
+      </w:r>
+      <w:r>
+        <w:rPr>
+          <w:lang w:val="en-GB"/>
+        </w:rPr>
+        <w:t>” to  “</w:t>
+      </w:r>
+      <w:r>
         <w:t>RenameCompanyBranch</w:t>
       </w:r>
       <w:r>
         <w:rPr>
           <w:lang w:val="en-GB"/>
         </w:rPr>
-        <w:t>” to  “Add</w:t>
-      </w:r>
-      <w:r>
-        <w:rPr>
-          <w:lang w:val="en-GB"/>
-        </w:rPr>
-        <w:t>RecruitmentBudget</w:t>
-      </w:r>
-      <w:r>
-        <w:rPr>
-          <w:lang w:val="en-GB"/>
-        </w:rPr>
         <w:t>”</w:t>
       </w:r>
     </w:p>
@@ -8495,33 +8476,27 @@
         <w:t xml:space="preserve">Script-Migration -From </w:t>
       </w:r>
       <w:r>
+        <w:rPr>
+          <w:lang w:val="en-GB"/>
+        </w:rPr>
+        <w:t>UpdateEmpHistReportingManager</w:t>
+      </w:r>
+      <w:r>
+        <w:rPr>
+          <w:lang w:val="en-GB"/>
+        </w:rPr>
+        <w:t xml:space="preserve"> </w:t>
+      </w:r>
+      <w:r>
+        <w:t xml:space="preserve">-To </w:t>
+      </w:r>
+      <w:r>
         <w:t>RenameCompanyBranch</w:t>
       </w:r>
       <w:r>
         <w:rPr>
           <w:lang w:val="en-GB"/>
         </w:rPr>
-        <w:t xml:space="preserve"> </w:t>
-      </w:r>
-      <w:r>
-        <w:t xml:space="preserve">-To </w:t>
-      </w:r>
-      <w:r>
-        <w:rPr>
-          <w:lang w:val="en-GB"/>
-        </w:rPr>
-        <w:t>Add</w:t>
-      </w:r>
-      <w:r>
-        <w:rPr>
-          <w:lang w:val="en-GB"/>
-        </w:rPr>
-        <w:t>RecruitmentBudget</w:t>
-      </w:r>
-      <w:r>
-        <w:rPr>
-          <w:lang w:val="en-GB"/>
-        </w:rPr>
         <w:t xml:space="preserve"> -Context AppDbContext</w:t>
       </w:r>
       <w:r>
@@ -8534,22 +8509,7 @@
         <w:t>".\MigrationScripts\</w:t>
       </w:r>
       <w:r>
-        <w:rPr>
-          <w:lang w:val="en-GB"/>
-        </w:rPr>
-        <w:t xml:space="preserve"> </w:t>
-      </w:r>
-      <w:r>
-        <w:rPr>
-          <w:lang w:val="en-GB"/>
-        </w:rPr>
-        <w:t>Add</w:t>
-      </w:r>
-      <w:r>
-        <w:rPr>
-          <w:lang w:val="en-GB"/>
-        </w:rPr>
-        <w:t>RecruitmentBudget</w:t>
+        <w:t>RenameCompanyBranch</w:t>
       </w:r>
       <w:r>
         <w:rPr>
@@ -8617,7 +8577,7 @@
           <w:color w:val="EE0000"/>
           <w:lang w:val="en-GB"/>
         </w:rPr>
-        <w:t>21</w:t>
+        <w:t>20</w:t>
       </w:r>
     </w:p>
     <w:p>
@@ -8639,7 +8599,16 @@
         <w:rPr>
           <w:lang w:val="en-GB"/>
         </w:rPr>
-        <w:t xml:space="preserve"> Create SQL migration script from “Add</w:t>
+        <w:t xml:space="preserve"> Create SQL migration script from “</w:t>
+      </w:r>
+      <w:r>
+        <w:t>RenameCompanyBranch</w:t>
+      </w:r>
+      <w:r>
+        <w:rPr>
+          <w:lang w:val="en-GB"/>
+        </w:rPr>
+        <w:t>” to  “Add</w:t>
       </w:r>
       <w:r>
         <w:rPr>
@@ -8651,18 +8620,6 @@
         <w:rPr>
           <w:lang w:val="en-GB"/>
         </w:rPr>
-        <w:t>” to  “</w:t>
-      </w:r>
-      <w:r>
-        <w:rPr>
-          <w:lang w:val="en-GB"/>
-        </w:rPr>
-        <w:t>UpdateRecruitmentBudget</w:t>
-      </w:r>
-      <w:r>
-        <w:rPr>
-          <w:lang w:val="en-GB"/>
-        </w:rPr>
         <w:t>”</w:t>
       </w:r>
     </w:p>
@@ -8693,6 +8650,18 @@
         <w:t xml:space="preserve">Script-Migration -From </w:t>
       </w:r>
       <w:r>
+        <w:t>RenameCompanyBranch</w:t>
+      </w:r>
+      <w:r>
+        <w:rPr>
+          <w:lang w:val="en-GB"/>
+        </w:rPr>
+        <w:t xml:space="preserve"> </w:t>
+      </w:r>
+      <w:r>
+        <w:t xml:space="preserve">-To </w:t>
+      </w:r>
+      <w:r>
         <w:rPr>
           <w:lang w:val="en-GB"/>
         </w:rPr>
@@ -8708,37 +8677,34 @@
         <w:rPr>
           <w:lang w:val="en-GB"/>
         </w:rPr>
+        <w:t xml:space="preserve"> -Context AppDbContext</w:t>
+      </w:r>
+      <w:r>
+        <w:t xml:space="preserve"> -Output </w:t>
+      </w:r>
+      <w:r>
+        <w:rPr>
+          <w:lang w:val="en-GB"/>
+        </w:rPr>
+        <w:t>".\MigrationScripts\</w:t>
+      </w:r>
+      <w:r>
+        <w:rPr>
+          <w:lang w:val="en-GB"/>
+        </w:rPr>
         <w:t xml:space="preserve"> </w:t>
       </w:r>
       <w:r>
-        <w:t xml:space="preserve">-To </w:t>
-      </w:r>
-      <w:r>
-        <w:rPr>
-          <w:lang w:val="en-GB"/>
-        </w:rPr>
-        <w:t>UpdateRecruitmentBudget</w:t>
-      </w:r>
-      <w:r>
-        <w:rPr>
-          <w:lang w:val="en-GB"/>
-        </w:rPr>
-        <w:t xml:space="preserve"> -Context AppDbContext</w:t>
-      </w:r>
-      <w:r>
-        <w:t xml:space="preserve"> -Output </w:t>
-      </w:r>
-      <w:r>
-        <w:rPr>
-          <w:lang w:val="en-GB"/>
-        </w:rPr>
-        <w:t>".\MigrationScripts\</w:t>
-      </w:r>
-      <w:r>
-        <w:rPr>
-          <w:lang w:val="en-GB"/>
-        </w:rPr>
-        <w:t xml:space="preserve"> UpdateRecruitmentBudget</w:t>
+        <w:rPr>
+          <w:lang w:val="en-GB"/>
+        </w:rPr>
+        <w:t>Add</w:t>
+      </w:r>
+      <w:r>
+        <w:rPr>
+          <w:lang w:val="en-GB"/>
+        </w:rPr>
+        <w:t>RecruitmentBudget</w:t>
       </w:r>
       <w:r>
         <w:rPr>
@@ -8764,6 +8730,7 @@
           <w:color w:val="00B050"/>
           <w:lang w:val="en-GB"/>
         </w:rPr>
+        <w:lastRenderedPageBreak/>
         <w:t xml:space="preserve">Status: </w:t>
       </w:r>
       <w:r>
@@ -8775,17 +8742,6 @@
         </w:rPr>
         <w:t>Completed</w:t>
       </w:r>
-    </w:p>
-    <w:p>
-      <w:pPr>
-        <w:ind w:left="720"/>
-        <w:rPr>
-          <w:b/>
-          <w:bCs/>
-          <w:color w:val="00B050"/>
-          <w:lang w:val="en-GB"/>
-        </w:rPr>
-      </w:pPr>
     </w:p>
     <w:p>
       <w:pPr>
@@ -8808,7 +8764,6 @@
           <w:color w:val="EE0000"/>
           <w:lang w:val="en-GB"/>
         </w:rPr>
-        <w:lastRenderedPageBreak/>
         <w:t>Migration script #</w:t>
       </w:r>
       <w:r>
@@ -8818,7 +8773,7 @@
           <w:color w:val="EE0000"/>
           <w:lang w:val="en-GB"/>
         </w:rPr>
-        <w:t>22</w:t>
+        <w:t>21</w:t>
       </w:r>
     </w:p>
     <w:p>
@@ -8840,7 +8795,19 @@
         <w:rPr>
           <w:lang w:val="en-GB"/>
         </w:rPr>
-        <w:t xml:space="preserve"> Create SQL migration script from “</w:t>
+        <w:t xml:space="preserve"> Create SQL migration script from “Add</w:t>
+      </w:r>
+      <w:r>
+        <w:rPr>
+          <w:lang w:val="en-GB"/>
+        </w:rPr>
+        <w:t>RecruitmentBudget</w:t>
+      </w:r>
+      <w:r>
+        <w:rPr>
+          <w:lang w:val="en-GB"/>
+        </w:rPr>
+        <w:t>” to  “</w:t>
       </w:r>
       <w:r>
         <w:rPr>
@@ -8852,18 +8819,6 @@
         <w:rPr>
           <w:lang w:val="en-GB"/>
         </w:rPr>
-        <w:t>” to  “</w:t>
-      </w:r>
-      <w:r>
-        <w:rPr>
-          <w:lang w:val="en-GB"/>
-        </w:rPr>
-        <w:t>AddNewFieldsRecruitmentBudget</w:t>
-      </w:r>
-      <w:r>
-        <w:rPr>
-          <w:lang w:val="en-GB"/>
-        </w:rPr>
         <w:t>”</w:t>
       </w:r>
     </w:p>
@@ -8897,27 +8852,33 @@
         <w:rPr>
           <w:lang w:val="en-GB"/>
         </w:rPr>
+        <w:t>Add</w:t>
+      </w:r>
+      <w:r>
+        <w:rPr>
+          <w:lang w:val="en-GB"/>
+        </w:rPr>
+        <w:t>RecruitmentBudget</w:t>
+      </w:r>
+      <w:r>
+        <w:rPr>
+          <w:lang w:val="en-GB"/>
+        </w:rPr>
+        <w:t xml:space="preserve"> </w:t>
+      </w:r>
+      <w:r>
+        <w:t xml:space="preserve">-To </w:t>
+      </w:r>
+      <w:r>
+        <w:rPr>
+          <w:lang w:val="en-GB"/>
+        </w:rPr>
         <w:t>UpdateRecruitmentBudget</w:t>
       </w:r>
       <w:r>
         <w:rPr>
           <w:lang w:val="en-GB"/>
         </w:rPr>
-        <w:t xml:space="preserve"> </w:t>
-      </w:r>
-      <w:r>
-        <w:t xml:space="preserve">-To </w:t>
-      </w:r>
-      <w:r>
-        <w:rPr>
-          <w:lang w:val="en-GB"/>
-        </w:rPr>
-        <w:t>AddNewFieldsRecruitmentBudget</w:t>
-      </w:r>
-      <w:r>
-        <w:rPr>
-          <w:lang w:val="en-GB"/>
-        </w:rPr>
         <w:t xml:space="preserve"> -Context AppDbContext</w:t>
       </w:r>
       <w:r>
@@ -8933,7 +8894,7 @@
         <w:rPr>
           <w:lang w:val="en-GB"/>
         </w:rPr>
-        <w:t>AddNewFieldsRecruitmentBudget</w:t>
+        <w:t xml:space="preserve"> UpdateRecruitmentBudget</w:t>
       </w:r>
       <w:r>
         <w:rPr>
@@ -8959,19 +8920,17 @@
           <w:color w:val="00B050"/>
           <w:lang w:val="en-GB"/>
         </w:rPr>
-        <w:t>Status: Completed</w:t>
-      </w:r>
-    </w:p>
-    <w:p>
-      <w:pPr>
-        <w:ind w:left="720"/>
-        <w:rPr>
-          <w:b/>
-          <w:bCs/>
-          <w:color w:val="00B050"/>
-          <w:lang w:val="en-GB"/>
-        </w:rPr>
-      </w:pPr>
+        <w:t xml:space="preserve">Status: </w:t>
+      </w:r>
+      <w:r>
+        <w:rPr>
+          <w:b/>
+          <w:bCs/>
+          <w:color w:val="00B050"/>
+          <w:lang w:val="en-GB"/>
+        </w:rPr>
+        <w:t>Completed</w:t>
+      </w:r>
     </w:p>
     <w:p>
       <w:pPr>
@@ -9014,7 +8973,7 @@
           <w:color w:val="EE0000"/>
           <w:lang w:val="en-GB"/>
         </w:rPr>
-        <w:t>23</w:t>
+        <w:t>22</w:t>
       </w:r>
     </w:p>
     <w:p>
@@ -9042,24 +9001,24 @@
         <w:rPr>
           <w:lang w:val="en-GB"/>
         </w:rPr>
+        <w:t>UpdateRecruitmentBudget</w:t>
+      </w:r>
+      <w:r>
+        <w:rPr>
+          <w:lang w:val="en-GB"/>
+        </w:rPr>
+        <w:t>” to  “</w:t>
+      </w:r>
+      <w:r>
+        <w:rPr>
+          <w:lang w:val="en-GB"/>
+        </w:rPr>
         <w:t>AddNewFieldsRecruitmentBudget</w:t>
       </w:r>
       <w:r>
         <w:rPr>
           <w:lang w:val="en-GB"/>
         </w:rPr>
-        <w:t>” to  “</w:t>
-      </w:r>
-      <w:r>
-        <w:rPr>
-          <w:lang w:val="en-GB"/>
-        </w:rPr>
-        <w:t>AddRecruitmentRequisition</w:t>
-      </w:r>
-      <w:r>
-        <w:rPr>
-          <w:lang w:val="en-GB"/>
-        </w:rPr>
         <w:t>”</w:t>
       </w:r>
     </w:p>
@@ -9093,28 +9052,28 @@
         <w:rPr>
           <w:lang w:val="en-GB"/>
         </w:rPr>
+        <w:t>UpdateRecruitmentBudget</w:t>
+      </w:r>
+      <w:r>
+        <w:rPr>
+          <w:lang w:val="en-GB"/>
+        </w:rPr>
+        <w:t xml:space="preserve"> </w:t>
+      </w:r>
+      <w:r>
+        <w:t xml:space="preserve">-To </w:t>
+      </w:r>
+      <w:r>
+        <w:rPr>
+          <w:lang w:val="en-GB"/>
+        </w:rPr>
         <w:t>AddNewFieldsRecruitmentBudget</w:t>
       </w:r>
       <w:r>
         <w:rPr>
           <w:lang w:val="en-GB"/>
         </w:rPr>
-        <w:t xml:space="preserve"> </w:t>
-      </w:r>
-      <w:r>
-        <w:t xml:space="preserve">-To </w:t>
-      </w:r>
-      <w:r>
-        <w:rPr>
-          <w:lang w:val="en-GB"/>
-        </w:rPr>
-        <w:t xml:space="preserve">AddRecruitmentRequisition </w:t>
-      </w:r>
-      <w:r>
-        <w:rPr>
-          <w:lang w:val="en-GB"/>
-        </w:rPr>
-        <w:t>-Context AppDbContext</w:t>
+        <w:t xml:space="preserve"> -Context AppDbContext</w:t>
       </w:r>
       <w:r>
         <w:t xml:space="preserve"> -Output </w:t>
@@ -9129,7 +9088,7 @@
         <w:rPr>
           <w:lang w:val="en-GB"/>
         </w:rPr>
-        <w:t>AddRecruitmentRequisition</w:t>
+        <w:t>AddNewFieldsRecruitmentBudget</w:t>
       </w:r>
       <w:r>
         <w:rPr>
@@ -9157,6 +9116,28 @@
         </w:rPr>
         <w:t>Status: Completed</w:t>
       </w:r>
+    </w:p>
+    <w:p>
+      <w:pPr>
+        <w:ind w:left="720"/>
+        <w:rPr>
+          <w:b/>
+          <w:bCs/>
+          <w:color w:val="00B050"/>
+          <w:lang w:val="en-GB"/>
+        </w:rPr>
+      </w:pPr>
+    </w:p>
+    <w:p>
+      <w:pPr>
+        <w:ind w:left="720"/>
+        <w:rPr>
+          <w:b/>
+          <w:bCs/>
+          <w:color w:val="00B050"/>
+          <w:lang w:val="en-GB"/>
+        </w:rPr>
+      </w:pPr>
     </w:p>
     <w:p>
       <w:pPr>
@@ -9188,7 +9169,7 @@
           <w:color w:val="EE0000"/>
           <w:lang w:val="en-GB"/>
         </w:rPr>
-        <w:t>24</w:t>
+        <w:t>23</w:t>
       </w:r>
     </w:p>
     <w:p>
@@ -9216,36 +9197,24 @@
         <w:rPr>
           <w:lang w:val="en-GB"/>
         </w:rPr>
+        <w:t>AddNewFieldsRecruitmentBudget</w:t>
+      </w:r>
+      <w:r>
+        <w:rPr>
+          <w:lang w:val="en-GB"/>
+        </w:rPr>
+        <w:t>” to  “</w:t>
+      </w:r>
+      <w:r>
+        <w:rPr>
+          <w:lang w:val="en-GB"/>
+        </w:rPr>
         <w:t>AddRecruitmentRequisition</w:t>
       </w:r>
       <w:r>
         <w:rPr>
           <w:lang w:val="en-GB"/>
         </w:rPr>
-        <w:t>” to  “</w:t>
-      </w:r>
-      <w:r>
-        <w:rPr>
-          <w:lang w:val="en-GB"/>
-        </w:rPr>
-        <w:t>Modify</w:t>
-      </w:r>
-      <w:r>
-        <w:rPr>
-          <w:lang w:val="en-GB"/>
-        </w:rPr>
-        <w:t>Recruitment</w:t>
-      </w:r>
-      <w:r>
-        <w:rPr>
-          <w:lang w:val="en-GB"/>
-        </w:rPr>
-        <w:t>Entities</w:t>
-      </w:r>
-      <w:r>
-        <w:rPr>
-          <w:lang w:val="en-GB"/>
-        </w:rPr>
         <w:t>”</w:t>
       </w:r>
     </w:p>
@@ -9279,73 +9248,43 @@
         <w:rPr>
           <w:lang w:val="en-GB"/>
         </w:rPr>
+        <w:t>AddNewFieldsRecruitmentBudget</w:t>
+      </w:r>
+      <w:r>
+        <w:rPr>
+          <w:lang w:val="en-GB"/>
+        </w:rPr>
+        <w:t xml:space="preserve"> </w:t>
+      </w:r>
+      <w:r>
+        <w:t xml:space="preserve">-To </w:t>
+      </w:r>
+      <w:r>
+        <w:rPr>
+          <w:lang w:val="en-GB"/>
+        </w:rPr>
+        <w:t xml:space="preserve">AddRecruitmentRequisition </w:t>
+      </w:r>
+      <w:r>
+        <w:rPr>
+          <w:lang w:val="en-GB"/>
+        </w:rPr>
+        <w:t>-Context AppDbContext</w:t>
+      </w:r>
+      <w:r>
+        <w:t xml:space="preserve"> -Output </w:t>
+      </w:r>
+      <w:r>
+        <w:rPr>
+          <w:lang w:val="en-GB"/>
+        </w:rPr>
+        <w:t>".\MigrationScripts\</w:t>
+      </w:r>
+      <w:r>
+        <w:rPr>
+          <w:lang w:val="en-GB"/>
+        </w:rPr>
         <w:t>AddRecruitmentRequisition</w:t>
-      </w:r>
-      <w:r>
-        <w:rPr>
-          <w:lang w:val="en-GB"/>
-        </w:rPr>
-        <w:t xml:space="preserve"> </w:t>
-      </w:r>
-      <w:r>
-        <w:t xml:space="preserve">-To </w:t>
-      </w:r>
-      <w:r>
-        <w:rPr>
-          <w:lang w:val="en-GB"/>
-        </w:rPr>
-        <w:t>Modify</w:t>
-      </w:r>
-      <w:r>
-        <w:rPr>
-          <w:lang w:val="en-GB"/>
-        </w:rPr>
-        <w:t>Recruitment</w:t>
-      </w:r>
-      <w:r>
-        <w:rPr>
-          <w:lang w:val="en-GB"/>
-        </w:rPr>
-        <w:t>Entities</w:t>
-      </w:r>
-      <w:r>
-        <w:rPr>
-          <w:lang w:val="en-GB"/>
-        </w:rPr>
-        <w:t xml:space="preserve"> </w:t>
-      </w:r>
-      <w:r>
-        <w:rPr>
-          <w:lang w:val="en-GB"/>
-        </w:rPr>
-        <w:t>-Context AppDbContext</w:t>
-      </w:r>
-      <w:r>
-        <w:t xml:space="preserve"> -Output </w:t>
-      </w:r>
-      <w:r>
-        <w:rPr>
-          <w:lang w:val="en-GB"/>
-        </w:rPr>
-        <w:t>".\MigrationScripts\</w:t>
-      </w:r>
-      <w:r>
-        <w:rPr>
-          <w:lang w:val="en-GB"/>
-        </w:rPr>
-        <w:t>Modify</w:t>
-      </w:r>
-      <w:r>
-        <w:rPr>
-          <w:lang w:val="en-GB"/>
-        </w:rPr>
-        <w:t>Recruitment</w:t>
-      </w:r>
-      <w:r>
-        <w:rPr>
-          <w:lang w:val="en-GB"/>
-        </w:rPr>
-        <w:t>Entities</w:t>
       </w:r>
       <w:r>
         <w:rPr>
@@ -9404,6 +9343,223 @@
           <w:color w:val="EE0000"/>
           <w:lang w:val="en-GB"/>
         </w:rPr>
+        <w:t>24</w:t>
+      </w:r>
+    </w:p>
+    <w:p>
+      <w:pPr>
+        <w:ind w:left="720"/>
+        <w:rPr>
+          <w:lang w:val="en-GB"/>
+        </w:rPr>
+      </w:pPr>
+      <w:r>
+        <w:rPr>
+          <w:b/>
+          <w:bCs/>
+          <w:lang w:val="en-GB"/>
+        </w:rPr>
+        <w:lastRenderedPageBreak/>
+        <w:t>Description:</w:t>
+      </w:r>
+      <w:r>
+        <w:rPr>
+          <w:lang w:val="en-GB"/>
+        </w:rPr>
+        <w:t xml:space="preserve"> Create SQL migration script from “</w:t>
+      </w:r>
+      <w:r>
+        <w:rPr>
+          <w:lang w:val="en-GB"/>
+        </w:rPr>
+        <w:t>AddRecruitmentRequisition</w:t>
+      </w:r>
+      <w:r>
+        <w:rPr>
+          <w:lang w:val="en-GB"/>
+        </w:rPr>
+        <w:t>” to  “</w:t>
+      </w:r>
+      <w:r>
+        <w:rPr>
+          <w:lang w:val="en-GB"/>
+        </w:rPr>
+        <w:t>Modify</w:t>
+      </w:r>
+      <w:r>
+        <w:rPr>
+          <w:lang w:val="en-GB"/>
+        </w:rPr>
+        <w:t>Recruitment</w:t>
+      </w:r>
+      <w:r>
+        <w:rPr>
+          <w:lang w:val="en-GB"/>
+        </w:rPr>
+        <w:t>Entities</w:t>
+      </w:r>
+      <w:r>
+        <w:rPr>
+          <w:lang w:val="en-GB"/>
+        </w:rPr>
+        <w:t>”</w:t>
+      </w:r>
+    </w:p>
+    <w:p>
+      <w:pPr>
+        <w:ind w:left="720"/>
+        <w:rPr>
+          <w:b/>
+          <w:bCs/>
+        </w:rPr>
+      </w:pPr>
+      <w:r>
+        <w:rPr>
+          <w:b/>
+          <w:bCs/>
+        </w:rPr>
+        <w:t>PMC script:</w:t>
+      </w:r>
+    </w:p>
+    <w:p>
+      <w:pPr>
+        <w:ind w:left="720"/>
+        <w:rPr>
+          <w:lang w:val="en-GB"/>
+        </w:rPr>
+      </w:pPr>
+      <w:r>
+        <w:t xml:space="preserve">Script-Migration -From </w:t>
+      </w:r>
+      <w:r>
+        <w:rPr>
+          <w:lang w:val="en-GB"/>
+        </w:rPr>
+        <w:t>AddRecruitmentRequisition</w:t>
+      </w:r>
+      <w:r>
+        <w:rPr>
+          <w:lang w:val="en-GB"/>
+        </w:rPr>
+        <w:t xml:space="preserve"> </w:t>
+      </w:r>
+      <w:r>
+        <w:t xml:space="preserve">-To </w:t>
+      </w:r>
+      <w:r>
+        <w:rPr>
+          <w:lang w:val="en-GB"/>
+        </w:rPr>
+        <w:t>Modify</w:t>
+      </w:r>
+      <w:r>
+        <w:rPr>
+          <w:lang w:val="en-GB"/>
+        </w:rPr>
+        <w:t>Recruitment</w:t>
+      </w:r>
+      <w:r>
+        <w:rPr>
+          <w:lang w:val="en-GB"/>
+        </w:rPr>
+        <w:t>Entities</w:t>
+      </w:r>
+      <w:r>
+        <w:rPr>
+          <w:lang w:val="en-GB"/>
+        </w:rPr>
+        <w:t xml:space="preserve"> </w:t>
+      </w:r>
+      <w:r>
+        <w:rPr>
+          <w:lang w:val="en-GB"/>
+        </w:rPr>
+        <w:t>-Context AppDbContext</w:t>
+      </w:r>
+      <w:r>
+        <w:t xml:space="preserve"> -Output </w:t>
+      </w:r>
+      <w:r>
+        <w:rPr>
+          <w:lang w:val="en-GB"/>
+        </w:rPr>
+        <w:t>".\MigrationScripts\</w:t>
+      </w:r>
+      <w:r>
+        <w:rPr>
+          <w:lang w:val="en-GB"/>
+        </w:rPr>
+        <w:t>Modify</w:t>
+      </w:r>
+      <w:r>
+        <w:rPr>
+          <w:lang w:val="en-GB"/>
+        </w:rPr>
+        <w:t>Recruitment</w:t>
+      </w:r>
+      <w:r>
+        <w:rPr>
+          <w:lang w:val="en-GB"/>
+        </w:rPr>
+        <w:t>Entities</w:t>
+      </w:r>
+      <w:r>
+        <w:rPr>
+          <w:lang w:val="en-GB"/>
+        </w:rPr>
+        <w:t>.sql"</w:t>
+      </w:r>
+    </w:p>
+    <w:p>
+      <w:pPr>
+        <w:ind w:left="720"/>
+        <w:rPr>
+          <w:b/>
+          <w:bCs/>
+          <w:color w:val="00B050"/>
+          <w:lang w:val="en-GB"/>
+        </w:rPr>
+      </w:pPr>
+      <w:r>
+        <w:rPr>
+          <w:b/>
+          <w:bCs/>
+          <w:color w:val="00B050"/>
+          <w:lang w:val="en-GB"/>
+        </w:rPr>
+        <w:t>Status: Completed</w:t>
+      </w:r>
+    </w:p>
+    <w:p>
+      <w:pPr>
+        <w:pStyle w:val="ListParagraph"/>
+        <w:numPr>
+          <w:ilvl w:val="0"/>
+          <w:numId w:val="3"/>
+        </w:numPr>
+        <w:rPr>
+          <w:b/>
+          <w:bCs/>
+          <w:color w:val="EE0000"/>
+          <w:lang w:val="en-GB"/>
+        </w:rPr>
+      </w:pPr>
+      <w:r>
+        <w:rPr>
+          <w:b/>
+          <w:bCs/>
+          <w:color w:val="EE0000"/>
+          <w:lang w:val="en-GB"/>
+        </w:rPr>
+        <w:t>Migration script #</w:t>
+      </w:r>
+      <w:r>
+        <w:rPr>
+          <w:b/>
+          <w:bCs/>
+          <w:color w:val="EE0000"/>
+          <w:lang w:val="en-GB"/>
+        </w:rPr>
         <w:t>25</w:t>
       </w:r>
     </w:p>
@@ -9465,7 +9621,6 @@
         </w:rPr>
       </w:pPr>
       <w:r>
-        <w:lastRenderedPageBreak/>
         <w:t xml:space="preserve">Script-Migration -From </w:t>
       </w:r>
       <w:r>
@@ -9550,6 +9705,260 @@
           <w:lang w:val="en-GB"/>
         </w:rPr>
         <w:t>Completed on 08-Dec-2025</w:t>
+      </w:r>
+    </w:p>
+    <w:p>
+      <w:pPr>
+        <w:ind w:left="720"/>
+        <w:rPr>
+          <w:b/>
+          <w:bCs/>
+          <w:color w:val="00B050"/>
+          <w:lang w:val="en-GB"/>
+        </w:rPr>
+      </w:pPr>
+    </w:p>
+    <w:p>
+      <w:pPr>
+        <w:pStyle w:val="ListParagraph"/>
+        <w:numPr>
+          <w:ilvl w:val="0"/>
+          <w:numId w:val="3"/>
+        </w:numPr>
+        <w:rPr>
+          <w:b/>
+          <w:bCs/>
+          <w:color w:val="EE0000"/>
+          <w:lang w:val="en-GB"/>
+        </w:rPr>
+      </w:pPr>
+      <w:r>
+        <w:rPr>
+          <w:b/>
+          <w:bCs/>
+          <w:color w:val="EE0000"/>
+          <w:lang w:val="en-GB"/>
+        </w:rPr>
+        <w:t>Migration script #</w:t>
+      </w:r>
+      <w:r>
+        <w:rPr>
+          <w:b/>
+          <w:bCs/>
+          <w:color w:val="EE0000"/>
+          <w:lang w:val="en-GB"/>
+        </w:rPr>
+        <w:t>2</w:t>
+      </w:r>
+      <w:r>
+        <w:rPr>
+          <w:b/>
+          <w:bCs/>
+          <w:color w:val="EE0000"/>
+          <w:lang w:val="en-GB"/>
+        </w:rPr>
+        <w:t>6</w:t>
+      </w:r>
+    </w:p>
+    <w:p>
+      <w:pPr>
+        <w:ind w:left="720"/>
+        <w:rPr>
+          <w:lang w:val="en-GB"/>
+        </w:rPr>
+      </w:pPr>
+      <w:r>
+        <w:rPr>
+          <w:b/>
+          <w:bCs/>
+          <w:lang w:val="en-GB"/>
+        </w:rPr>
+        <w:t>Description:</w:t>
+      </w:r>
+      <w:r>
+        <w:rPr>
+          <w:lang w:val="en-GB"/>
+        </w:rPr>
+        <w:t xml:space="preserve"> Create SQL migration script from “</w:t>
+      </w:r>
+      <w:r>
+        <w:rPr>
+          <w:lang w:val="en-GB"/>
+        </w:rPr>
+        <w:t>CreateMasterShiftPattern</w:t>
+      </w:r>
+      <w:r>
+        <w:rPr>
+          <w:lang w:val="en-GB"/>
+        </w:rPr>
+        <w:t>” to  “</w:t>
+      </w:r>
+      <w:r>
+        <w:rPr>
+          <w:lang w:val="en-GB"/>
+        </w:rPr>
+        <w:t>CreateHolidayEntity</w:t>
+      </w:r>
+      <w:r>
+        <w:rPr>
+          <w:lang w:val="en-GB"/>
+        </w:rPr>
+        <w:t>”</w:t>
+      </w:r>
+    </w:p>
+    <w:p>
+      <w:pPr>
+        <w:ind w:left="720"/>
+        <w:rPr>
+          <w:b/>
+          <w:bCs/>
+        </w:rPr>
+      </w:pPr>
+      <w:r>
+        <w:rPr>
+          <w:b/>
+          <w:bCs/>
+        </w:rPr>
+        <w:t>PMC script:</w:t>
+      </w:r>
+    </w:p>
+    <w:p>
+      <w:pPr>
+        <w:ind w:left="720"/>
+        <w:rPr>
+          <w:lang w:val="en-GB"/>
+        </w:rPr>
+      </w:pPr>
+      <w:r>
+        <w:t xml:space="preserve">Script-Migration -From </w:t>
+      </w:r>
+      <w:r>
+        <w:rPr>
+          <w:lang w:val="en-GB"/>
+        </w:rPr>
+        <w:t>CreateMasterShiftPattern</w:t>
+      </w:r>
+      <w:r>
+        <w:rPr>
+          <w:lang w:val="en-GB"/>
+        </w:rPr>
+        <w:t xml:space="preserve"> </w:t>
+      </w:r>
+      <w:r>
+        <w:t xml:space="preserve">-To </w:t>
+      </w:r>
+      <w:r>
+        <w:rPr>
+          <w:lang w:val="en-GB"/>
+        </w:rPr>
+        <w:t>CreateHolidayEntity</w:t>
+      </w:r>
+      <w:r>
+        <w:rPr>
+          <w:lang w:val="en-GB"/>
+        </w:rPr>
+        <w:t xml:space="preserve"> </w:t>
+      </w:r>
+      <w:r>
+        <w:rPr>
+          <w:lang w:val="en-GB"/>
+        </w:rPr>
+        <w:t>-Context AppDbContext</w:t>
+      </w:r>
+      <w:r>
+        <w:t xml:space="preserve"> -Output </w:t>
+      </w:r>
+      <w:r>
+        <w:rPr>
+          <w:lang w:val="en-GB"/>
+        </w:rPr>
+        <w:t>".\MigrationScripts\</w:t>
+      </w:r>
+      <w:r>
+        <w:rPr>
+          <w:lang w:val="en-GB"/>
+        </w:rPr>
+        <w:t>CreateHolidayEntity</w:t>
+      </w:r>
+      <w:r>
+        <w:rPr>
+          <w:lang w:val="en-GB"/>
+        </w:rPr>
+        <w:t>.sql"</w:t>
+      </w:r>
+    </w:p>
+    <w:p>
+      <w:pPr>
+        <w:ind w:left="720"/>
+        <w:rPr>
+          <w:b/>
+          <w:bCs/>
+          <w:color w:val="00B050"/>
+          <w:lang w:val="en-GB"/>
+        </w:rPr>
+      </w:pPr>
+      <w:r>
+        <w:rPr>
+          <w:b/>
+          <w:bCs/>
+          <w:color w:val="00B050"/>
+          <w:lang w:val="en-GB"/>
+        </w:rPr>
+        <w:t xml:space="preserve">Status: </w:t>
+      </w:r>
+      <w:r>
+        <w:rPr>
+          <w:b/>
+          <w:bCs/>
+          <w:color w:val="00B050"/>
+          <w:lang w:val="en-GB"/>
+        </w:rPr>
+        <w:t xml:space="preserve">Completed on </w:t>
+      </w:r>
+      <w:r>
+        <w:rPr>
+          <w:b/>
+          <w:bCs/>
+          <w:color w:val="00B050"/>
+          <w:lang w:val="en-GB"/>
+        </w:rPr>
+        <w:t>26</w:t>
+      </w:r>
+      <w:r>
+        <w:rPr>
+          <w:b/>
+          <w:bCs/>
+          <w:color w:val="00B050"/>
+          <w:lang w:val="en-GB"/>
+        </w:rPr>
+        <w:t>-</w:t>
+      </w:r>
+      <w:r>
+        <w:rPr>
+          <w:b/>
+          <w:bCs/>
+          <w:color w:val="00B050"/>
+          <w:lang w:val="en-GB"/>
+        </w:rPr>
+        <w:t>Jan</w:t>
+      </w:r>
+      <w:r>
+        <w:rPr>
+          <w:b/>
+          <w:bCs/>
+          <w:color w:val="00B050"/>
+          <w:lang w:val="en-GB"/>
+        </w:rPr>
+        <w:t>-202</w:t>
+      </w:r>
+      <w:r>
+        <w:rPr>
+          <w:b/>
+          <w:bCs/>
+          <w:color w:val="00B050"/>
+          <w:lang w:val="en-GB"/>
+        </w:rPr>
+        <w:t>6</w:t>
       </w:r>
     </w:p>
     <w:p>

</xml_diff>

<commit_message>
Modified the primary key of AttendanceTimesheet table
</commit_message>
<xml_diff>
--- a/MigrationScripts/EF Core Migration History.docx
+++ b/MigrationScripts/EF Core Migration History.docx
@@ -6051,9 +6051,21 @@
       </w:r>
       <w:r>
         <w:rPr>
-          <w:color w:val="EE0000"/>
-        </w:rPr>
-        <w:t>Pending</w:t>
+          <w:color w:val="00B050"/>
+        </w:rPr>
+        <w:t>Migration completed on 0</w:t>
+      </w:r>
+      <w:r>
+        <w:rPr>
+          <w:color w:val="00B050"/>
+        </w:rPr>
+        <w:t>8</w:t>
+      </w:r>
+      <w:r>
+        <w:rPr>
+          <w:color w:val="00B050"/>
+        </w:rPr>
+        <w:t>-Feb-2026</w:t>
       </w:r>
     </w:p>
     <w:p>
@@ -6086,243 +6098,11 @@
         <w:t>-Feb-2026</w:t>
       </w:r>
     </w:p>
-    <w:p/>
-    <w:p>
-      <w:pPr>
-        <w:rPr>
-          <w:b/>
-          <w:bCs/>
-          <w:color w:val="EE0000"/>
-        </w:rPr>
-      </w:pPr>
-    </w:p>
-    <w:p>
-      <w:pPr>
-        <w:rPr>
-          <w:b/>
-          <w:bCs/>
-          <w:color w:val="EE0000"/>
-        </w:rPr>
-      </w:pPr>
-      <w:r>
-        <w:rPr>
-          <w:b/>
-          <w:bCs/>
-          <w:color w:val="EE0000"/>
-        </w:rPr>
-        <w:t>To remove previous migration without updating the database:</w:t>
-      </w:r>
-    </w:p>
-    <w:p>
-      <w:r>
-        <w:t>Remove-Migration -Context AppDbContext</w:t>
-      </w:r>
-    </w:p>
-    <w:p>
-      <w:pPr>
-        <w:rPr>
-          <w:b/>
-          <w:bCs/>
-          <w:color w:val="EE0000"/>
-        </w:rPr>
-      </w:pPr>
-      <w:r>
-        <w:rPr>
-          <w:b/>
-          <w:bCs/>
-          <w:color w:val="EE0000"/>
-        </w:rPr>
-        <w:lastRenderedPageBreak/>
-        <w:t>To get the list of all existing migrations:</w:t>
-      </w:r>
-    </w:p>
-    <w:p>
-      <w:r>
-        <w:t>Get-Migration -Context AppDbContext</w:t>
-      </w:r>
-    </w:p>
-    <w:p/>
-    <w:p>
-      <w:pPr>
-        <w:rPr>
-          <w:lang w:val="en-GB"/>
-        </w:rPr>
-      </w:pPr>
-      <w:r>
-        <w:rPr>
-          <w:lang w:val="en-GB"/>
-        </w:rPr>
-        <w:t xml:space="preserve">If you want the </w:t>
-      </w:r>
-      <w:r>
-        <w:rPr>
-          <w:b/>
-          <w:bCs/>
-          <w:lang w:val="en-GB"/>
-        </w:rPr>
-        <w:t>last unapplied migration only</w:t>
-      </w:r>
-      <w:r>
-        <w:rPr>
-          <w:lang w:val="en-GB"/>
-        </w:rPr>
-        <w:t>, you can run:</w:t>
-      </w:r>
-    </w:p>
-    <w:p>
-      <w:pPr>
-        <w:rPr>
-          <w:color w:val="EE0000"/>
-          <w:lang w:val="en-GB"/>
-        </w:rPr>
-      </w:pPr>
-      <w:r>
-        <w:rPr>
-          <w:color w:val="EE0000"/>
-          <w:lang w:val="en-GB"/>
-        </w:rPr>
-        <w:t>Script-Migration -Idempotent -Output "Migrations\Last.sql"</w:t>
-      </w:r>
-    </w:p>
-    <w:p>
-      <w:pPr>
-        <w:rPr>
-          <w:color w:val="EE0000"/>
-          <w:lang w:val="en-GB"/>
-        </w:rPr>
-      </w:pPr>
-      <w:r>
-        <w:rPr>
-          <w:color w:val="EE0000"/>
-          <w:lang w:val="en-GB"/>
-        </w:rPr>
-        <w:t xml:space="preserve">Script-Migration -Idempotent </w:t>
-      </w:r>
-      <w:r>
-        <w:rPr>
-          <w:color w:val="EE0000"/>
-          <w:lang w:val="en-GB"/>
-        </w:rPr>
-        <w:t xml:space="preserve">-Context AppDbContext </w:t>
-      </w:r>
-      <w:r>
-        <w:rPr>
-          <w:color w:val="EE0000"/>
-          <w:lang w:val="en-GB"/>
-        </w:rPr>
-        <w:t>-Output "</w:t>
-      </w:r>
-      <w:r>
-        <w:rPr>
-          <w:color w:val="EE0000"/>
-          <w:lang w:val="en-GB"/>
-        </w:rPr>
-        <w:t>.\MigrationScripts</w:t>
-      </w:r>
-      <w:r>
-        <w:rPr>
-          <w:color w:val="EE0000"/>
-          <w:lang w:val="en-GB"/>
-        </w:rPr>
-        <w:t>\Last.sql"</w:t>
-      </w:r>
-    </w:p>
-    <w:p>
-      <w:pPr>
-        <w:rPr>
-          <w:lang w:val="en-GB"/>
-        </w:rPr>
-      </w:pPr>
-      <w:r>
-        <w:rPr>
-          <w:lang w:val="en-GB"/>
-        </w:rPr>
-        <w:t>This generates a script that checks if the migration has already been applied before running it (safe for multiple DBs).</w:t>
-      </w:r>
-    </w:p>
-    <w:p>
-      <w:pPr>
-        <w:rPr>
-          <w:b/>
-          <w:bCs/>
-          <w:sz w:val="30"/>
-          <w:szCs w:val="30"/>
-          <w:u w:val="single"/>
-        </w:rPr>
-      </w:pPr>
-    </w:p>
-    <w:p>
-      <w:pPr>
-        <w:rPr>
-          <w:b/>
-          <w:bCs/>
-          <w:sz w:val="30"/>
-          <w:szCs w:val="30"/>
-          <w:u w:val="single"/>
-        </w:rPr>
-      </w:pPr>
-    </w:p>
-    <w:p>
-      <w:pPr>
-        <w:rPr>
-          <w:b/>
-          <w:bCs/>
-          <w:sz w:val="30"/>
-          <w:szCs w:val="30"/>
-          <w:u w:val="single"/>
-        </w:rPr>
-      </w:pPr>
-      <w:r>
-        <w:rPr>
-          <w:b/>
-          <w:bCs/>
-          <w:sz w:val="30"/>
-          <w:szCs w:val="30"/>
-          <w:u w:val="single"/>
-        </w:rPr>
-        <w:t>Migration using SQL Script:</w:t>
-      </w:r>
-    </w:p>
-    <w:p>
-      <w:pPr>
-        <w:rPr>
-          <w:b/>
-          <w:bCs/>
-          <w:color w:val="EE0000"/>
-        </w:rPr>
-      </w:pPr>
-      <w:r>
-        <w:rPr>
-          <w:b/>
-          <w:bCs/>
-          <w:color w:val="EE0000"/>
-        </w:rPr>
-        <w:t>To generate SQL migration script</w:t>
-      </w:r>
-      <w:r>
-        <w:rPr>
-          <w:b/>
-          <w:bCs/>
-          <w:color w:val="EE0000"/>
-        </w:rPr>
-        <w:t xml:space="preserve"> from first migration up to the latest one. Note that the output sql file will be generated in the following folder: </w:t>
-      </w:r>
-      <w:r>
-        <w:rPr>
-          <w:b/>
-          <w:bCs/>
-          <w:color w:val="EE0000"/>
-        </w:rPr>
-        <w:t>C:\NET Projects\KenHRSolution\KenHRApp\MigrationScripts</w:t>
-      </w:r>
-      <w:r>
-        <w:rPr>
-          <w:b/>
-          <w:bCs/>
-          <w:color w:val="EE0000"/>
-        </w:rPr>
-        <w:t>. Before executing the script, check the last migration name in EF Core, then only run the script from there.</w:t>
-      </w:r>
+    <w:p>
+      <w:pPr>
+        <w:pStyle w:val="ListParagraph"/>
+        <w:ind w:left="1800"/>
+      </w:pPr>
     </w:p>
     <w:p>
       <w:pPr>
@@ -6335,66 +6115,427 @@
           <w:b/>
           <w:bCs/>
           <w:color w:val="EE0000"/>
-          <w:lang w:val="en-GB"/>
-        </w:rPr>
-      </w:pPr>
-      <w:r>
-        <w:rPr>
-          <w:b/>
-          <w:bCs/>
-          <w:color w:val="EE0000"/>
-          <w:lang w:val="en-GB"/>
-        </w:rPr>
-        <w:t>Migration script #2</w:t>
-      </w:r>
-    </w:p>
-    <w:p>
-      <w:pPr>
-        <w:ind w:left="720"/>
-        <w:rPr>
-          <w:lang w:val="en-GB"/>
-        </w:rPr>
-      </w:pPr>
-      <w:r>
-        <w:rPr>
-          <w:lang w:val="en-GB"/>
-        </w:rPr>
-        <w:t>S</w:t>
-      </w:r>
-      <w:r>
-        <w:rPr>
-          <w:lang w:val="en-GB"/>
-        </w:rPr>
-        <w:t>cript-Migration -From 0 -To ModifyEmployeeModel -Context AppDbContext -Output ".\MigrationScripts\ModifyEmployeeModel.sql"</w:t>
-      </w:r>
-    </w:p>
-    <w:p>
-      <w:pPr>
-        <w:ind w:left="720"/>
-        <w:rPr>
-          <w:b/>
-          <w:bCs/>
-          <w:color w:val="00B050"/>
-          <w:lang w:val="en-GB"/>
-        </w:rPr>
-      </w:pPr>
-      <w:r>
-        <w:rPr>
-          <w:b/>
-          <w:bCs/>
-          <w:color w:val="00B050"/>
-          <w:lang w:val="en-GB"/>
-        </w:rPr>
-        <w:t>Status: Completed</w:t>
-      </w:r>
-    </w:p>
-    <w:p>
-      <w:pPr>
-        <w:ind w:left="720"/>
-        <w:rPr>
-          <w:lang w:val="en-GB"/>
-        </w:rPr>
-      </w:pPr>
+        </w:rPr>
+      </w:pPr>
+      <w:r>
+        <w:rPr>
+          <w:b/>
+          <w:bCs/>
+          <w:color w:val="EE0000"/>
+        </w:rPr>
+        <w:t>Data Migration PMC Command #</w:t>
+      </w:r>
+      <w:r>
+        <w:rPr>
+          <w:b/>
+          <w:bCs/>
+          <w:color w:val="EE0000"/>
+        </w:rPr>
+        <w:t>3</w:t>
+      </w:r>
+      <w:r>
+        <w:rPr>
+          <w:b/>
+          <w:bCs/>
+          <w:color w:val="EE0000"/>
+        </w:rPr>
+        <w:t>7</w:t>
+      </w:r>
+    </w:p>
+    <w:p>
+      <w:pPr>
+        <w:ind w:left="1080"/>
+      </w:pPr>
+      <w:r>
+        <w:t>Add-Migration</w:t>
+      </w:r>
+      <w:r>
+        <w:t xml:space="preserve"> </w:t>
+      </w:r>
+      <w:proofErr w:type="spellStart"/>
+      <w:r>
+        <w:rPr>
+          <w:lang w:val="en-GB"/>
+        </w:rPr>
+        <w:t>Modify</w:t>
+      </w:r>
+      <w:r>
+        <w:rPr>
+          <w:lang w:val="en-GB"/>
+        </w:rPr>
+        <w:t>AttendanceTimesheet</w:t>
+      </w:r>
+      <w:proofErr w:type="spellEnd"/>
+      <w:r>
+        <w:t xml:space="preserve"> -Context </w:t>
+      </w:r>
+      <w:proofErr w:type="spellStart"/>
+      <w:r>
+        <w:t>AppDbContext</w:t>
+      </w:r>
+      <w:proofErr w:type="spellEnd"/>
+      <w:r>
+        <w:t xml:space="preserve"> </w:t>
+      </w:r>
+      <w:r>
+        <w:t xml:space="preserve">-Project </w:t>
+      </w:r>
+      <w:proofErr w:type="spellStart"/>
+      <w:r>
+        <w:t>KenHRApp.Infrastructure</w:t>
+      </w:r>
+      <w:proofErr w:type="spellEnd"/>
+      <w:r>
+        <w:t xml:space="preserve"> -</w:t>
+      </w:r>
+      <w:proofErr w:type="spellStart"/>
+      <w:r>
+        <w:t>StartupProject</w:t>
+      </w:r>
+      <w:proofErr w:type="spellEnd"/>
+      <w:r>
+        <w:t xml:space="preserve"> </w:t>
+      </w:r>
+      <w:proofErr w:type="spellStart"/>
+      <w:r>
+        <w:t>KenHRApp.Web</w:t>
+      </w:r>
+      <w:proofErr w:type="spellEnd"/>
+      <w:r>
+        <w:t xml:space="preserve"> -Verbose</w:t>
+      </w:r>
+    </w:p>
+    <w:p>
+      <w:pPr>
+        <w:ind w:left="1080"/>
+      </w:pPr>
+      <w:r>
+        <w:t xml:space="preserve">Update-Database </w:t>
+      </w:r>
+      <w:r>
+        <w:t xml:space="preserve">-Context </w:t>
+      </w:r>
+      <w:proofErr w:type="spellStart"/>
+      <w:r>
+        <w:t>AppDbContext</w:t>
+      </w:r>
+      <w:proofErr w:type="spellEnd"/>
+    </w:p>
+    <w:p>
+      <w:pPr>
+        <w:ind w:left="1080"/>
+        <w:rPr>
+          <w:u w:val="single"/>
+        </w:rPr>
+      </w:pPr>
+      <w:r>
+        <w:rPr>
+          <w:b/>
+          <w:bCs/>
+          <w:u w:val="single"/>
+        </w:rPr>
+        <w:lastRenderedPageBreak/>
+        <w:t>Status:</w:t>
+      </w:r>
+      <w:r>
+        <w:rPr>
+          <w:u w:val="single"/>
+        </w:rPr>
+        <w:t xml:space="preserve"> </w:t>
+      </w:r>
+    </w:p>
+    <w:p>
+      <w:pPr>
+        <w:pStyle w:val="ListParagraph"/>
+        <w:numPr>
+          <w:ilvl w:val="2"/>
+          <w:numId w:val="6"/>
+        </w:numPr>
+      </w:pPr>
+      <w:r>
+        <w:t>Development Database:</w:t>
+      </w:r>
+      <w:r>
+        <w:t xml:space="preserve"> </w:t>
+      </w:r>
+      <w:r>
+        <w:rPr>
+          <w:color w:val="00B050"/>
+        </w:rPr>
+        <w:t>Migration completed on 0</w:t>
+      </w:r>
+      <w:r>
+        <w:rPr>
+          <w:color w:val="00B050"/>
+        </w:rPr>
+        <w:t>8</w:t>
+      </w:r>
+      <w:r>
+        <w:rPr>
+          <w:color w:val="00B050"/>
+        </w:rPr>
+        <w:t>-Feb-2026</w:t>
+      </w:r>
+    </w:p>
+    <w:p>
+      <w:r>
+        <w:t xml:space="preserve">Staging Database: </w:t>
+      </w:r>
+      <w:r>
+        <w:rPr>
+          <w:color w:val="00B050"/>
+        </w:rPr>
+        <w:t>Migration completed on 0</w:t>
+      </w:r>
+      <w:r>
+        <w:rPr>
+          <w:color w:val="00B050"/>
+        </w:rPr>
+        <w:t>8</w:t>
+      </w:r>
+      <w:r>
+        <w:rPr>
+          <w:color w:val="00B050"/>
+        </w:rPr>
+        <w:t>-Feb-2026</w:t>
+      </w:r>
+    </w:p>
+    <w:p/>
+    <w:p>
+      <w:pPr>
+        <w:rPr>
+          <w:b/>
+          <w:bCs/>
+          <w:color w:val="EE0000"/>
+        </w:rPr>
+      </w:pPr>
+    </w:p>
+    <w:p>
+      <w:pPr>
+        <w:rPr>
+          <w:b/>
+          <w:bCs/>
+          <w:color w:val="EE0000"/>
+        </w:rPr>
+      </w:pPr>
+      <w:r>
+        <w:rPr>
+          <w:b/>
+          <w:bCs/>
+          <w:color w:val="EE0000"/>
+        </w:rPr>
+        <w:t>To remove previous migration without updating the database:</w:t>
+      </w:r>
+    </w:p>
+    <w:p>
+      <w:r>
+        <w:t>Remove-Migration -Context AppDbContext</w:t>
+      </w:r>
+    </w:p>
+    <w:p>
+      <w:pPr>
+        <w:rPr>
+          <w:b/>
+          <w:bCs/>
+          <w:color w:val="EE0000"/>
+        </w:rPr>
+      </w:pPr>
+      <w:r>
+        <w:rPr>
+          <w:b/>
+          <w:bCs/>
+          <w:color w:val="EE0000"/>
+        </w:rPr>
+        <w:t>To get the list of all existing migrations:</w:t>
+      </w:r>
+    </w:p>
+    <w:p>
+      <w:r>
+        <w:t>Get-Migration -Context AppDbContext</w:t>
+      </w:r>
+    </w:p>
+    <w:p/>
+    <w:p>
+      <w:pPr>
+        <w:rPr>
+          <w:lang w:val="en-GB"/>
+        </w:rPr>
+      </w:pPr>
+      <w:r>
+        <w:rPr>
+          <w:lang w:val="en-GB"/>
+        </w:rPr>
+        <w:t xml:space="preserve">If you want the </w:t>
+      </w:r>
+      <w:r>
+        <w:rPr>
+          <w:b/>
+          <w:bCs/>
+          <w:lang w:val="en-GB"/>
+        </w:rPr>
+        <w:t>last unapplied migration only</w:t>
+      </w:r>
+      <w:r>
+        <w:rPr>
+          <w:lang w:val="en-GB"/>
+        </w:rPr>
+        <w:t>, you can run:</w:t>
+      </w:r>
+    </w:p>
+    <w:p>
+      <w:pPr>
+        <w:rPr>
+          <w:color w:val="EE0000"/>
+          <w:lang w:val="en-GB"/>
+        </w:rPr>
+      </w:pPr>
+      <w:r>
+        <w:rPr>
+          <w:color w:val="EE0000"/>
+          <w:lang w:val="en-GB"/>
+        </w:rPr>
+        <w:t>Script-Migration -Idempotent -Output "Migrations\Last.sql"</w:t>
+      </w:r>
+    </w:p>
+    <w:p>
+      <w:pPr>
+        <w:rPr>
+          <w:color w:val="EE0000"/>
+          <w:lang w:val="en-GB"/>
+        </w:rPr>
+      </w:pPr>
+      <w:r>
+        <w:rPr>
+          <w:color w:val="EE0000"/>
+          <w:lang w:val="en-GB"/>
+        </w:rPr>
+        <w:t xml:space="preserve">Script-Migration -Idempotent </w:t>
+      </w:r>
+      <w:r>
+        <w:rPr>
+          <w:color w:val="EE0000"/>
+          <w:lang w:val="en-GB"/>
+        </w:rPr>
+        <w:t xml:space="preserve">-Context AppDbContext </w:t>
+      </w:r>
+      <w:r>
+        <w:rPr>
+          <w:color w:val="EE0000"/>
+          <w:lang w:val="en-GB"/>
+        </w:rPr>
+        <w:t>-Output "</w:t>
+      </w:r>
+      <w:r>
+        <w:rPr>
+          <w:color w:val="EE0000"/>
+          <w:lang w:val="en-GB"/>
+        </w:rPr>
+        <w:t>.\MigrationScripts</w:t>
+      </w:r>
+      <w:r>
+        <w:rPr>
+          <w:color w:val="EE0000"/>
+          <w:lang w:val="en-GB"/>
+        </w:rPr>
+        <w:t>\Last.sql"</w:t>
+      </w:r>
+    </w:p>
+    <w:p>
+      <w:pPr>
+        <w:rPr>
+          <w:lang w:val="en-GB"/>
+        </w:rPr>
+      </w:pPr>
+      <w:r>
+        <w:rPr>
+          <w:lang w:val="en-GB"/>
+        </w:rPr>
+        <w:t>This generates a script that checks if the migration has already been applied before running it (safe for multiple DBs).</w:t>
+      </w:r>
+    </w:p>
+    <w:p>
+      <w:pPr>
+        <w:rPr>
+          <w:b/>
+          <w:bCs/>
+          <w:sz w:val="30"/>
+          <w:szCs w:val="30"/>
+          <w:u w:val="single"/>
+        </w:rPr>
+      </w:pPr>
+    </w:p>
+    <w:p>
+      <w:pPr>
+        <w:rPr>
+          <w:b/>
+          <w:bCs/>
+          <w:sz w:val="30"/>
+          <w:szCs w:val="30"/>
+          <w:u w:val="single"/>
+        </w:rPr>
+      </w:pPr>
+    </w:p>
+    <w:p>
+      <w:pPr>
+        <w:rPr>
+          <w:b/>
+          <w:bCs/>
+          <w:sz w:val="30"/>
+          <w:szCs w:val="30"/>
+          <w:u w:val="single"/>
+        </w:rPr>
+      </w:pPr>
+      <w:r>
+        <w:rPr>
+          <w:b/>
+          <w:bCs/>
+          <w:sz w:val="30"/>
+          <w:szCs w:val="30"/>
+          <w:u w:val="single"/>
+        </w:rPr>
+        <w:t>Migration using SQL Script:</w:t>
+      </w:r>
+    </w:p>
+    <w:p>
+      <w:pPr>
+        <w:rPr>
+          <w:b/>
+          <w:bCs/>
+          <w:color w:val="EE0000"/>
+        </w:rPr>
+      </w:pPr>
+      <w:r>
+        <w:rPr>
+          <w:b/>
+          <w:bCs/>
+          <w:color w:val="EE0000"/>
+        </w:rPr>
+        <w:t>To generate SQL migration script</w:t>
+      </w:r>
+      <w:r>
+        <w:rPr>
+          <w:b/>
+          <w:bCs/>
+          <w:color w:val="EE0000"/>
+        </w:rPr>
+        <w:t xml:space="preserve"> from first migration up to the latest one. Note that the output sql file will be generated in the following folder: </w:t>
+      </w:r>
+      <w:r>
+        <w:rPr>
+          <w:b/>
+          <w:bCs/>
+          <w:color w:val="EE0000"/>
+        </w:rPr>
+        <w:t>C:\NET Projects\KenHRSolution\KenHRApp\MigrationScripts</w:t>
+      </w:r>
+      <w:r>
+        <w:rPr>
+          <w:b/>
+          <w:bCs/>
+          <w:color w:val="EE0000"/>
+        </w:rPr>
+        <w:t>. Before executing the script, check the last migration name in EF Core, then only run the script from there.</w:t>
+      </w:r>
     </w:p>
     <w:p>
       <w:pPr>
@@ -6417,116 +6558,27 @@
           <w:color w:val="EE0000"/>
           <w:lang w:val="en-GB"/>
         </w:rPr>
-        <w:t>Migration script #3</w:t>
-      </w:r>
-    </w:p>
-    <w:p>
-      <w:pPr>
-        <w:ind w:left="720"/>
-        <w:rPr>
-          <w:lang w:val="en-GB"/>
-        </w:rPr>
-      </w:pPr>
-      <w:r>
-        <w:rPr>
-          <w:b/>
-          <w:bCs/>
-          <w:lang w:val="en-GB"/>
-        </w:rPr>
-        <w:t>Description:</w:t>
-      </w:r>
-      <w:r>
-        <w:rPr>
-          <w:lang w:val="en-GB"/>
-        </w:rPr>
-        <w:t xml:space="preserve"> Create SQL migration script from “</w:t>
-      </w:r>
-      <w:r>
-        <w:rPr>
-          <w:lang w:val="en-GB"/>
-        </w:rPr>
-        <w:t>ModifyEmployeeModel</w:t>
-      </w:r>
-      <w:r>
-        <w:rPr>
-          <w:lang w:val="en-GB"/>
-        </w:rPr>
-        <w:t>” to “</w:t>
-      </w:r>
-      <w:r>
-        <w:t>AddDepartmentMaster</w:t>
-      </w:r>
-      <w:r>
-        <w:rPr>
-          <w:lang w:val="en-GB"/>
-        </w:rPr>
-        <w:t>”</w:t>
-      </w:r>
-    </w:p>
-    <w:p>
-      <w:pPr>
-        <w:ind w:left="720"/>
-        <w:rPr>
-          <w:b/>
-          <w:bCs/>
-        </w:rPr>
-      </w:pPr>
-      <w:r>
-        <w:rPr>
-          <w:b/>
-          <w:bCs/>
-        </w:rPr>
-        <w:t>PMC script:</w:t>
-      </w:r>
-    </w:p>
-    <w:p>
-      <w:pPr>
-        <w:ind w:left="720"/>
-        <w:rPr>
-          <w:lang w:val="en-GB"/>
-        </w:rPr>
-      </w:pPr>
-      <w:r>
-        <w:t xml:space="preserve">Script-Migration -From </w:t>
-      </w:r>
-      <w:r>
-        <w:rPr>
-          <w:lang w:val="en-GB"/>
-        </w:rPr>
-        <w:t>ModifyEmployeeModel</w:t>
-      </w:r>
-      <w:r>
-        <w:t xml:space="preserve"> -To </w:t>
-      </w:r>
-      <w:r>
-        <w:t>AddDepartmentMaster</w:t>
-      </w:r>
-      <w:r>
-        <w:t xml:space="preserve"> </w:t>
-      </w:r>
-      <w:r>
-        <w:rPr>
-          <w:lang w:val="en-GB"/>
-        </w:rPr>
-        <w:t>-Context AppDbContext</w:t>
-      </w:r>
-      <w:r>
-        <w:t xml:space="preserve"> -Output </w:t>
-      </w:r>
-      <w:r>
-        <w:rPr>
-          <w:lang w:val="en-GB"/>
-        </w:rPr>
-        <w:t>".\MigrationScripts\</w:t>
-      </w:r>
-      <w:r>
-        <w:t>AddDepartmentMaster</w:t>
-      </w:r>
-      <w:r>
-        <w:rPr>
-          <w:lang w:val="en-GB"/>
-        </w:rPr>
-        <w:t>.sql"</w:t>
+        <w:t>Migration script #2</w:t>
+      </w:r>
+    </w:p>
+    <w:p>
+      <w:pPr>
+        <w:ind w:left="720"/>
+        <w:rPr>
+          <w:lang w:val="en-GB"/>
+        </w:rPr>
+      </w:pPr>
+      <w:r>
+        <w:rPr>
+          <w:lang w:val="en-GB"/>
+        </w:rPr>
+        <w:t>S</w:t>
+      </w:r>
+      <w:r>
+        <w:rPr>
+          <w:lang w:val="en-GB"/>
+        </w:rPr>
+        <w:t>cript-Migration -From 0 -To ModifyEmployeeModel -Context AppDbContext -Output ".\MigrationScripts\ModifyEmployeeModel.sql"</w:t>
       </w:r>
     </w:p>
     <w:p>
@@ -6553,9 +6605,6 @@
       <w:pPr>
         <w:ind w:left="720"/>
         <w:rPr>
-          <w:b/>
-          <w:bCs/>
-          <w:color w:val="00B050"/>
           <w:lang w:val="en-GB"/>
         </w:rPr>
       </w:pPr>
@@ -6582,7 +6631,7 @@
           <w:lang w:val="en-GB"/>
         </w:rPr>
         <w:lastRenderedPageBreak/>
-        <w:t>Migration script #4</w:t>
+        <w:t>Migration script #3</w:t>
       </w:r>
     </w:p>
     <w:p>
@@ -6610,24 +6659,21 @@
         <w:rPr>
           <w:lang w:val="en-GB"/>
         </w:rPr>
+        <w:t>ModifyEmployeeModel</w:t>
+      </w:r>
+      <w:r>
+        <w:rPr>
+          <w:lang w:val="en-GB"/>
+        </w:rPr>
+        <w:t>” to “</w:t>
+      </w:r>
+      <w:r>
         <w:t>AddDepartmentMaster</w:t>
       </w:r>
       <w:r>
         <w:rPr>
           <w:lang w:val="en-GB"/>
         </w:rPr>
-        <w:t>” to “</w:t>
-      </w:r>
-      <w:r>
-        <w:rPr>
-          <w:lang w:val="en-GB"/>
-        </w:rPr>
-        <w:t>AddNewFieldsToEmployeeModel</w:t>
-      </w:r>
-      <w:r>
-        <w:rPr>
-          <w:lang w:val="en-GB"/>
-        </w:rPr>
         <w:t>”</w:t>
       </w:r>
     </w:p>
@@ -6661,27 +6707,18 @@
         <w:rPr>
           <w:lang w:val="en-GB"/>
         </w:rPr>
+        <w:t>ModifyEmployeeModel</w:t>
+      </w:r>
+      <w:r>
+        <w:t xml:space="preserve"> -To </w:t>
+      </w:r>
+      <w:r>
         <w:t>AddDepartmentMaster</w:t>
       </w:r>
       <w:r>
         <w:t xml:space="preserve"> </w:t>
       </w:r>
       <w:r>
-        <w:t xml:space="preserve">-To </w:t>
-      </w:r>
-      <w:r>
-        <w:rPr>
-          <w:lang w:val="en-GB"/>
-        </w:rPr>
-        <w:t>AddNewFieldsToEmployeeModel</w:t>
-      </w:r>
-      <w:r>
-        <w:rPr>
-          <w:lang w:val="en-GB"/>
-        </w:rPr>
-        <w:t xml:space="preserve"> </w:t>
-      </w:r>
-      <w:r>
         <w:rPr>
           <w:lang w:val="en-GB"/>
         </w:rPr>
@@ -6697,10 +6734,7 @@
         <w:t>".\MigrationScripts\</w:t>
       </w:r>
       <w:r>
-        <w:rPr>
-          <w:lang w:val="en-GB"/>
-        </w:rPr>
-        <w:t>AddNewFieldsToEmployeeModel</w:t>
+        <w:t>AddDepartmentMaster</w:t>
       </w:r>
       <w:r>
         <w:rPr>
@@ -6726,17 +6760,19 @@
           <w:color w:val="00B050"/>
           <w:lang w:val="en-GB"/>
         </w:rPr>
-        <w:t xml:space="preserve">Status: </w:t>
-      </w:r>
-      <w:r>
-        <w:rPr>
-          <w:b/>
-          <w:bCs/>
-          <w:color w:val="00B050"/>
-          <w:lang w:val="en-GB"/>
-        </w:rPr>
-        <w:t>Completed</w:t>
-      </w:r>
+        <w:t>Status: Completed</w:t>
+      </w:r>
+    </w:p>
+    <w:p>
+      <w:pPr>
+        <w:ind w:left="720"/>
+        <w:rPr>
+          <w:b/>
+          <w:bCs/>
+          <w:color w:val="00B050"/>
+          <w:lang w:val="en-GB"/>
+        </w:rPr>
+      </w:pPr>
     </w:p>
     <w:p>
       <w:pPr>
@@ -6759,16 +6795,7 @@
           <w:color w:val="EE0000"/>
           <w:lang w:val="en-GB"/>
         </w:rPr>
-        <w:t>Migration script #</w:t>
-      </w:r>
-      <w:r>
-        <w:rPr>
-          <w:b/>
-          <w:bCs/>
-          <w:color w:val="EE0000"/>
-          <w:lang w:val="en-GB"/>
-        </w:rPr>
-        <w:t>5</w:t>
+        <w:t>Migration script #4</w:t>
       </w:r>
     </w:p>
     <w:p>
@@ -6796,21 +6823,24 @@
         <w:rPr>
           <w:lang w:val="en-GB"/>
         </w:rPr>
+        <w:t>AddDepartmentMaster</w:t>
+      </w:r>
+      <w:r>
+        <w:rPr>
+          <w:lang w:val="en-GB"/>
+        </w:rPr>
+        <w:t>” to “</w:t>
+      </w:r>
+      <w:r>
+        <w:rPr>
+          <w:lang w:val="en-GB"/>
+        </w:rPr>
         <w:t>AddNewFieldsToEmployeeModel</w:t>
       </w:r>
       <w:r>
         <w:rPr>
           <w:lang w:val="en-GB"/>
         </w:rPr>
-        <w:t>” to  “</w:t>
-      </w:r>
-      <w:r>
-        <w:t>UpdateFieldsEmployeeModel</w:t>
-      </w:r>
-      <w:r>
-        <w:rPr>
-          <w:lang w:val="en-GB"/>
-        </w:rPr>
         <w:t>”</w:t>
       </w:r>
     </w:p>
@@ -6844,15 +6874,21 @@
         <w:rPr>
           <w:lang w:val="en-GB"/>
         </w:rPr>
+        <w:t>AddDepartmentMaster</w:t>
+      </w:r>
+      <w:r>
+        <w:t xml:space="preserve"> </w:t>
+      </w:r>
+      <w:r>
+        <w:t xml:space="preserve">-To </w:t>
+      </w:r>
+      <w:r>
+        <w:rPr>
+          <w:lang w:val="en-GB"/>
+        </w:rPr>
         <w:t>AddNewFieldsToEmployeeModel</w:t>
       </w:r>
       <w:r>
-        <w:t xml:space="preserve"> -To </w:t>
-      </w:r>
-      <w:r>
-        <w:t>UpdateFieldsEmployeeModel</w:t>
-      </w:r>
-      <w:r>
         <w:rPr>
           <w:lang w:val="en-GB"/>
         </w:rPr>
@@ -6874,7 +6910,10 @@
         <w:t>".\MigrationScripts\</w:t>
       </w:r>
       <w:r>
-        <w:t>UpdateFieldsEmployeeModel</w:t>
+        <w:rPr>
+          <w:lang w:val="en-GB"/>
+        </w:rPr>
+        <w:t>AddNewFieldsToEmployeeModel</w:t>
       </w:r>
       <w:r>
         <w:rPr>
@@ -6887,6 +6926,9 @@
       <w:pPr>
         <w:ind w:left="720"/>
         <w:rPr>
+          <w:b/>
+          <w:bCs/>
+          <w:color w:val="00B050"/>
           <w:lang w:val="en-GB"/>
         </w:rPr>
       </w:pPr>
@@ -6939,7 +6981,7 @@
           <w:color w:val="EE0000"/>
           <w:lang w:val="en-GB"/>
         </w:rPr>
-        <w:t>6</w:t>
+        <w:t>5</w:t>
       </w:r>
     </w:p>
     <w:p>
@@ -6964,21 +7006,24 @@
         <w:t xml:space="preserve"> Create SQL migration script from “</w:t>
       </w:r>
       <w:r>
+        <w:rPr>
+          <w:lang w:val="en-GB"/>
+        </w:rPr>
+        <w:t>AddNewFieldsToEmployeeModel</w:t>
+      </w:r>
+      <w:r>
+        <w:rPr>
+          <w:lang w:val="en-GB"/>
+        </w:rPr>
+        <w:t>” to  “</w:t>
+      </w:r>
+      <w:r>
         <w:t>UpdateFieldsEmployeeModel</w:t>
       </w:r>
       <w:r>
         <w:rPr>
           <w:lang w:val="en-GB"/>
         </w:rPr>
-        <w:t>” to  “</w:t>
-      </w:r>
-      <w:r>
-        <w:t>UpdatePresentPermanentCountry</w:t>
-      </w:r>
-      <w:r>
-        <w:rPr>
-          <w:lang w:val="en-GB"/>
-        </w:rPr>
         <w:t>”</w:t>
       </w:r>
     </w:p>
@@ -7009,15 +7054,18 @@
         <w:t xml:space="preserve">Script-Migration -From </w:t>
       </w:r>
       <w:r>
+        <w:rPr>
+          <w:lang w:val="en-GB"/>
+        </w:rPr>
+        <w:t>AddNewFieldsToEmployeeModel</w:t>
+      </w:r>
+      <w:r>
+        <w:t xml:space="preserve"> -To </w:t>
+      </w:r>
+      <w:r>
         <w:t>UpdateFieldsEmployeeModel</w:t>
       </w:r>
       <w:r>
-        <w:t xml:space="preserve"> -To </w:t>
-      </w:r>
-      <w:r>
-        <w:t>UpdatePresentPermanentCountry</w:t>
-      </w:r>
-      <w:r>
         <w:rPr>
           <w:lang w:val="en-GB"/>
         </w:rPr>
@@ -7039,7 +7087,7 @@
         <w:t>".\MigrationScripts\</w:t>
       </w:r>
       <w:r>
-        <w:t>UpdatePresentPermanentCountry</w:t>
+        <w:t>UpdateFieldsEmployeeModel</w:t>
       </w:r>
       <w:r>
         <w:rPr>
@@ -7052,9 +7100,6 @@
       <w:pPr>
         <w:ind w:left="720"/>
         <w:rPr>
-          <w:b/>
-          <w:bCs/>
-          <w:color w:val="00B050"/>
           <w:lang w:val="en-GB"/>
         </w:rPr>
       </w:pPr>
@@ -7076,16 +7121,6 @@
         </w:rPr>
         <w:t>Completed</w:t>
       </w:r>
-    </w:p>
-    <w:p>
-      <w:pPr>
-        <w:rPr>
-          <w:b/>
-          <w:bCs/>
-          <w:color w:val="00B050"/>
-          <w:lang w:val="en-GB"/>
-        </w:rPr>
-      </w:pPr>
     </w:p>
     <w:p>
       <w:pPr>
@@ -7117,7 +7152,7 @@
           <w:color w:val="EE0000"/>
           <w:lang w:val="en-GB"/>
         </w:rPr>
-        <w:t>7</w:t>
+        <w:t>6</w:t>
       </w:r>
     </w:p>
     <w:p>
@@ -7142,28 +7177,22 @@
         <w:t xml:space="preserve"> Create SQL migration script from “</w:t>
       </w:r>
       <w:r>
+        <w:t>UpdateFieldsEmployeeModel</w:t>
+      </w:r>
+      <w:r>
+        <w:rPr>
+          <w:lang w:val="en-GB"/>
+        </w:rPr>
+        <w:t>” to  “</w:t>
+      </w:r>
+      <w:r>
         <w:t>UpdatePresentPermanentCountry</w:t>
       </w:r>
       <w:r>
         <w:rPr>
           <w:lang w:val="en-GB"/>
         </w:rPr>
-        <w:t>” to  “</w:t>
-      </w:r>
-      <w:r>
-        <w:t>Update</w:t>
-      </w:r>
-      <w:r>
-        <w:rPr>
-          <w:lang w:val="en-GB"/>
-        </w:rPr>
-        <w:t>EmergencyContact</w:t>
-      </w:r>
-      <w:r>
-        <w:rPr>
-          <w:lang w:val="en-GB"/>
-        </w:rPr>
-        <w:t>Entity”</w:t>
+        <w:t>”</w:t>
       </w:r>
     </w:p>
     <w:p>
@@ -7194,25 +7223,19 @@
         <w:t xml:space="preserve">Script-Migration -From </w:t>
       </w:r>
       <w:r>
+        <w:t>UpdateFieldsEmployeeModel</w:t>
+      </w:r>
+      <w:r>
+        <w:t xml:space="preserve"> -To </w:t>
+      </w:r>
+      <w:r>
         <w:t>UpdatePresentPermanentCountry</w:t>
       </w:r>
       <w:r>
-        <w:t xml:space="preserve"> -To </w:t>
-      </w:r>
-      <w:r>
-        <w:t>Update</w:t>
-      </w:r>
-      <w:r>
-        <w:rPr>
-          <w:lang w:val="en-GB"/>
-        </w:rPr>
-        <w:t>EmergencyContact</w:t>
-      </w:r>
-      <w:r>
-        <w:rPr>
-          <w:lang w:val="en-GB"/>
-        </w:rPr>
-        <w:t xml:space="preserve">Entity </w:t>
+        <w:rPr>
+          <w:lang w:val="en-GB"/>
+        </w:rPr>
+        <w:t xml:space="preserve"> </w:t>
       </w:r>
       <w:r>
         <w:rPr>
@@ -7230,19 +7253,7 @@
         <w:t>".\MigrationScripts\</w:t>
       </w:r>
       <w:r>
-        <w:t>Update</w:t>
-      </w:r>
-      <w:r>
-        <w:rPr>
-          <w:lang w:val="en-GB"/>
-        </w:rPr>
-        <w:t>EmergencyContact</w:t>
-      </w:r>
-      <w:r>
-        <w:rPr>
-          <w:lang w:val="en-GB"/>
-        </w:rPr>
-        <w:t>Entity</w:t>
+        <w:t>UpdatePresentPermanentCountry</w:t>
       </w:r>
       <w:r>
         <w:rPr>
@@ -7282,7 +7293,6 @@
     </w:p>
     <w:p>
       <w:pPr>
-        <w:ind w:left="720"/>
         <w:rPr>
           <w:b/>
           <w:bCs/>
@@ -7321,7 +7331,7 @@
           <w:color w:val="EE0000"/>
           <w:lang w:val="en-GB"/>
         </w:rPr>
-        <w:t>8</w:t>
+        <w:t>7</w:t>
       </w:r>
     </w:p>
     <w:p>
@@ -7346,6 +7356,15 @@
         <w:t xml:space="preserve"> Create SQL migration script from “</w:t>
       </w:r>
       <w:r>
+        <w:t>UpdatePresentPermanentCountry</w:t>
+      </w:r>
+      <w:r>
+        <w:rPr>
+          <w:lang w:val="en-GB"/>
+        </w:rPr>
+        <w:t>” to  “</w:t>
+      </w:r>
+      <w:r>
         <w:t>Update</w:t>
       </w:r>
       <w:r>
@@ -7358,19 +7377,7 @@
         <w:rPr>
           <w:lang w:val="en-GB"/>
         </w:rPr>
-        <w:t>Entity” to  “</w:t>
-      </w:r>
-      <w:r>
-        <w:rPr>
-          <w:lang w:val="en-GB"/>
-        </w:rPr>
-        <w:t>UpdateIdentityProofEntity</w:t>
-      </w:r>
-      <w:r>
-        <w:rPr>
-          <w:lang w:val="en-GB"/>
-        </w:rPr>
-        <w:t>”</w:t>
+        <w:t>Entity”</w:t>
       </w:r>
     </w:p>
     <w:p>
@@ -7400,6 +7407,12 @@
         <w:t xml:space="preserve">Script-Migration -From </w:t>
       </w:r>
       <w:r>
+        <w:t>UpdatePresentPermanentCountry</w:t>
+      </w:r>
+      <w:r>
+        <w:t xml:space="preserve"> -To </w:t>
+      </w:r>
+      <w:r>
         <w:t>Update</w:t>
       </w:r>
       <w:r>
@@ -7412,45 +7425,39 @@
         <w:rPr>
           <w:lang w:val="en-GB"/>
         </w:rPr>
+        <w:t xml:space="preserve">Entity </w:t>
+      </w:r>
+      <w:r>
+        <w:rPr>
+          <w:lang w:val="en-GB"/>
+        </w:rPr>
+        <w:t>-Context AppDbContext</w:t>
+      </w:r>
+      <w:r>
+        <w:t xml:space="preserve"> -Output </w:t>
+      </w:r>
+      <w:r>
+        <w:rPr>
+          <w:lang w:val="en-GB"/>
+        </w:rPr>
+        <w:t>".\MigrationScripts\</w:t>
+      </w:r>
+      <w:r>
+        <w:t>Update</w:t>
+      </w:r>
+      <w:r>
+        <w:rPr>
+          <w:lang w:val="en-GB"/>
+        </w:rPr>
+        <w:t>EmergencyContact</w:t>
+      </w:r>
+      <w:r>
+        <w:rPr>
+          <w:lang w:val="en-GB"/>
+        </w:rPr>
         <w:t>Entity</w:t>
       </w:r>
       <w:r>
-        <w:t xml:space="preserve"> -To </w:t>
-      </w:r>
-      <w:r>
-        <w:rPr>
-          <w:lang w:val="en-GB"/>
-        </w:rPr>
-        <w:t>UpdateIdentityProofEntity</w:t>
-      </w:r>
-      <w:r>
-        <w:rPr>
-          <w:lang w:val="en-GB"/>
-        </w:rPr>
-        <w:t xml:space="preserve"> </w:t>
-      </w:r>
-      <w:r>
-        <w:rPr>
-          <w:lang w:val="en-GB"/>
-        </w:rPr>
-        <w:t>-Context AppDbContext</w:t>
-      </w:r>
-      <w:r>
-        <w:t xml:space="preserve"> -Output </w:t>
-      </w:r>
-      <w:r>
-        <w:rPr>
-          <w:lang w:val="en-GB"/>
-        </w:rPr>
-        <w:t>".\MigrationScripts\</w:t>
-      </w:r>
-      <w:r>
-        <w:rPr>
-          <w:lang w:val="en-GB"/>
-        </w:rPr>
-        <w:t>UpdateIdentityProofEntity</w:t>
-      </w:r>
-      <w:r>
         <w:rPr>
           <w:lang w:val="en-GB"/>
         </w:rPr>
@@ -7474,7 +7481,16 @@
           <w:color w:val="00B050"/>
           <w:lang w:val="en-GB"/>
         </w:rPr>
-        <w:t>Status: Completed</w:t>
+        <w:t xml:space="preserve">Status: </w:t>
+      </w:r>
+      <w:r>
+        <w:rPr>
+          <w:b/>
+          <w:bCs/>
+          <w:color w:val="00B050"/>
+          <w:lang w:val="en-GB"/>
+        </w:rPr>
+        <w:t>Completed</w:t>
       </w:r>
     </w:p>
     <w:p>
@@ -7518,7 +7534,7 @@
           <w:color w:val="EE0000"/>
           <w:lang w:val="en-GB"/>
         </w:rPr>
-        <w:t>9</w:t>
+        <w:t>8</w:t>
       </w:r>
     </w:p>
     <w:p>
@@ -7543,6 +7559,21 @@
         <w:t xml:space="preserve"> Create SQL migration script from “</w:t>
       </w:r>
       <w:r>
+        <w:t>Update</w:t>
+      </w:r>
+      <w:r>
+        <w:rPr>
+          <w:lang w:val="en-GB"/>
+        </w:rPr>
+        <w:t>EmergencyContact</w:t>
+      </w:r>
+      <w:r>
+        <w:rPr>
+          <w:lang w:val="en-GB"/>
+        </w:rPr>
+        <w:t>Entity” to  “</w:t>
+      </w:r>
+      <w:r>
         <w:rPr>
           <w:lang w:val="en-GB"/>
         </w:rPr>
@@ -7552,15 +7583,6 @@
         <w:rPr>
           <w:lang w:val="en-GB"/>
         </w:rPr>
-        <w:t>” to  “</w:t>
-      </w:r>
-      <w:r>
-        <w:t>UpdateQualificationEntity</w:t>
-      </w:r>
-      <w:r>
-        <w:rPr>
-          <w:lang w:val="en-GB"/>
-        </w:rPr>
         <w:t>”</w:t>
       </w:r>
     </w:p>
@@ -7591,18 +7613,30 @@
         <w:t xml:space="preserve">Script-Migration -From </w:t>
       </w:r>
       <w:r>
+        <w:t>Update</w:t>
+      </w:r>
+      <w:r>
+        <w:rPr>
+          <w:lang w:val="en-GB"/>
+        </w:rPr>
+        <w:t>EmergencyContact</w:t>
+      </w:r>
+      <w:r>
+        <w:rPr>
+          <w:lang w:val="en-GB"/>
+        </w:rPr>
+        <w:t>Entity</w:t>
+      </w:r>
+      <w:r>
+        <w:t xml:space="preserve"> -To </w:t>
+      </w:r>
+      <w:r>
         <w:rPr>
           <w:lang w:val="en-GB"/>
         </w:rPr>
         <w:t>UpdateIdentityProofEntity</w:t>
       </w:r>
       <w:r>
-        <w:t xml:space="preserve"> -To </w:t>
-      </w:r>
-      <w:r>
-        <w:t>UpdateQualificationEntity</w:t>
-      </w:r>
-      <w:r>
         <w:rPr>
           <w:lang w:val="en-GB"/>
         </w:rPr>
@@ -7624,7 +7658,10 @@
         <w:t>".\MigrationScripts\</w:t>
       </w:r>
       <w:r>
-        <w:t>UpdateQualificationEntity</w:t>
+        <w:rPr>
+          <w:lang w:val="en-GB"/>
+        </w:rPr>
+        <w:t>UpdateIdentityProofEntity</w:t>
       </w:r>
       <w:r>
         <w:rPr>
@@ -7639,27 +7676,18 @@
         <w:rPr>
           <w:b/>
           <w:bCs/>
-          <w:color w:val="EE0000"/>
-          <w:lang w:val="en-GB"/>
-        </w:rPr>
-      </w:pPr>
-      <w:r>
-        <w:rPr>
-          <w:b/>
-          <w:bCs/>
-          <w:color w:val="00B050"/>
-          <w:lang w:val="en-GB"/>
-        </w:rPr>
-        <w:t xml:space="preserve">Status: </w:t>
-      </w:r>
-      <w:r>
-        <w:rPr>
-          <w:b/>
-          <w:bCs/>
-          <w:color w:val="00B050"/>
-          <w:lang w:val="en-GB"/>
-        </w:rPr>
-        <w:t>Completed</w:t>
+          <w:color w:val="00B050"/>
+          <w:lang w:val="en-GB"/>
+        </w:rPr>
+      </w:pPr>
+      <w:r>
+        <w:rPr>
+          <w:b/>
+          <w:bCs/>
+          <w:color w:val="00B050"/>
+          <w:lang w:val="en-GB"/>
+        </w:rPr>
+        <w:t>Status: Completed</w:t>
       </w:r>
     </w:p>
     <w:p>
@@ -7703,7 +7731,7 @@
           <w:color w:val="EE0000"/>
           <w:lang w:val="en-GB"/>
         </w:rPr>
-        <w:t>10</w:t>
+        <w:t>9</w:t>
       </w:r>
     </w:p>
     <w:p>
@@ -7728,21 +7756,24 @@
         <w:t xml:space="preserve"> Create SQL migration script from “</w:t>
       </w:r>
       <w:r>
+        <w:rPr>
+          <w:lang w:val="en-GB"/>
+        </w:rPr>
+        <w:t>UpdateIdentityProofEntity</w:t>
+      </w:r>
+      <w:r>
+        <w:rPr>
+          <w:lang w:val="en-GB"/>
+        </w:rPr>
+        <w:t>” to  “</w:t>
+      </w:r>
+      <w:r>
         <w:t>UpdateQualificationEntity</w:t>
       </w:r>
       <w:r>
         <w:rPr>
           <w:lang w:val="en-GB"/>
         </w:rPr>
-        <w:t>” to  “</w:t>
-      </w:r>
-      <w:r>
-        <w:t>UpdateEmployeeSkillEntity</w:t>
-      </w:r>
-      <w:r>
-        <w:rPr>
-          <w:lang w:val="en-GB"/>
-        </w:rPr>
         <w:t>”</w:t>
       </w:r>
     </w:p>
@@ -7773,15 +7804,18 @@
         <w:t xml:space="preserve">Script-Migration -From </w:t>
       </w:r>
       <w:r>
+        <w:rPr>
+          <w:lang w:val="en-GB"/>
+        </w:rPr>
+        <w:t>UpdateIdentityProofEntity</w:t>
+      </w:r>
+      <w:r>
+        <w:t xml:space="preserve"> -To </w:t>
+      </w:r>
+      <w:r>
         <w:t>UpdateQualificationEntity</w:t>
       </w:r>
       <w:r>
-        <w:t xml:space="preserve"> -To </w:t>
-      </w:r>
-      <w:r>
-        <w:t>UpdateEmployeeSkillEntity</w:t>
-      </w:r>
-      <w:r>
         <w:rPr>
           <w:lang w:val="en-GB"/>
         </w:rPr>
@@ -7803,7 +7837,7 @@
         <w:t>".\MigrationScripts\</w:t>
       </w:r>
       <w:r>
-        <w:t>UpdateEmployeeSkillEntity</w:t>
+        <w:t>UpdateQualificationEntity</w:t>
       </w:r>
       <w:r>
         <w:rPr>
@@ -7882,7 +7916,7 @@
           <w:color w:val="EE0000"/>
           <w:lang w:val="en-GB"/>
         </w:rPr>
-        <w:t>11</w:t>
+        <w:t>10</w:t>
       </w:r>
     </w:p>
     <w:p>
@@ -7907,21 +7941,21 @@
         <w:t xml:space="preserve"> Create SQL migration script from “</w:t>
       </w:r>
       <w:r>
+        <w:t>UpdateQualificationEntity</w:t>
+      </w:r>
+      <w:r>
+        <w:rPr>
+          <w:lang w:val="en-GB"/>
+        </w:rPr>
+        <w:t>” to  “</w:t>
+      </w:r>
+      <w:r>
         <w:t>UpdateEmployeeSkillEntity</w:t>
       </w:r>
       <w:r>
         <w:rPr>
           <w:lang w:val="en-GB"/>
         </w:rPr>
-        <w:t>” to  “</w:t>
-      </w:r>
-      <w:r>
-        <w:t>UpdateLanguageSkillEntity</w:t>
-      </w:r>
-      <w:r>
-        <w:rPr>
-          <w:lang w:val="en-GB"/>
-        </w:rPr>
         <w:t>”</w:t>
       </w:r>
     </w:p>
@@ -7952,15 +7986,15 @@
         <w:t xml:space="preserve">Script-Migration -From </w:t>
       </w:r>
       <w:r>
+        <w:t>UpdateQualificationEntity</w:t>
+      </w:r>
+      <w:r>
+        <w:t xml:space="preserve"> -To </w:t>
+      </w:r>
+      <w:r>
         <w:t>UpdateEmployeeSkillEntity</w:t>
       </w:r>
       <w:r>
-        <w:t xml:space="preserve"> -To </w:t>
-      </w:r>
-      <w:r>
-        <w:t>UpdateLanguageSkillEntity</w:t>
-      </w:r>
-      <w:r>
         <w:rPr>
           <w:lang w:val="en-GB"/>
         </w:rPr>
@@ -7982,7 +8016,7 @@
         <w:t>".\MigrationScripts\</w:t>
       </w:r>
       <w:r>
-        <w:t>UpdateLanguageSkillEntity</w:t>
+        <w:t>UpdateEmployeeSkillEntity</w:t>
       </w:r>
       <w:r>
         <w:rPr>
@@ -7997,7 +8031,7 @@
         <w:rPr>
           <w:b/>
           <w:bCs/>
-          <w:color w:val="00B050"/>
+          <w:color w:val="EE0000"/>
           <w:lang w:val="en-GB"/>
         </w:rPr>
       </w:pPr>
@@ -8061,7 +8095,7 @@
           <w:color w:val="EE0000"/>
           <w:lang w:val="en-GB"/>
         </w:rPr>
-        <w:t>12</w:t>
+        <w:t>11</w:t>
       </w:r>
     </w:p>
     <w:p>
@@ -8086,21 +8120,21 @@
         <w:t xml:space="preserve"> Create SQL migration script from “</w:t>
       </w:r>
       <w:r>
+        <w:t>UpdateEmployeeSkillEntity</w:t>
+      </w:r>
+      <w:r>
+        <w:rPr>
+          <w:lang w:val="en-GB"/>
+        </w:rPr>
+        <w:t>” to  “</w:t>
+      </w:r>
+      <w:r>
         <w:t>UpdateLanguageSkillEntity</w:t>
       </w:r>
       <w:r>
         <w:rPr>
           <w:lang w:val="en-GB"/>
         </w:rPr>
-        <w:t>” to  “</w:t>
-      </w:r>
-      <w:r>
-        <w:t>UpdateEmployeeCertification</w:t>
-      </w:r>
-      <w:r>
-        <w:rPr>
-          <w:lang w:val="en-GB"/>
-        </w:rPr>
         <w:t>”</w:t>
       </w:r>
     </w:p>
@@ -8131,15 +8165,15 @@
         <w:t xml:space="preserve">Script-Migration -From </w:t>
       </w:r>
       <w:r>
+        <w:t>UpdateEmployeeSkillEntity</w:t>
+      </w:r>
+      <w:r>
+        <w:t xml:space="preserve"> -To </w:t>
+      </w:r>
+      <w:r>
         <w:t>UpdateLanguageSkillEntity</w:t>
       </w:r>
       <w:r>
-        <w:t xml:space="preserve"> -To </w:t>
-      </w:r>
-      <w:r>
-        <w:t>UpdateEmployeeCertification</w:t>
-      </w:r>
-      <w:r>
         <w:rPr>
           <w:lang w:val="en-GB"/>
         </w:rPr>
@@ -8161,7 +8195,7 @@
         <w:t>".\MigrationScripts\</w:t>
       </w:r>
       <w:r>
-        <w:t>UpdateEmployeeCertification</w:t>
+        <w:t>UpdateLanguageSkillEntity</w:t>
       </w:r>
       <w:r>
         <w:rPr>
@@ -8176,7 +8210,7 @@
         <w:rPr>
           <w:b/>
           <w:bCs/>
-          <w:color w:val="EE0000"/>
+          <w:color w:val="00B050"/>
           <w:lang w:val="en-GB"/>
         </w:rPr>
       </w:pPr>
@@ -8198,6 +8232,17 @@
         </w:rPr>
         <w:t>Completed</w:t>
       </w:r>
+    </w:p>
+    <w:p>
+      <w:pPr>
+        <w:ind w:left="720"/>
+        <w:rPr>
+          <w:b/>
+          <w:bCs/>
+          <w:color w:val="00B050"/>
+          <w:lang w:val="en-GB"/>
+        </w:rPr>
+      </w:pPr>
     </w:p>
     <w:p>
       <w:pPr>
@@ -8229,7 +8274,7 @@
           <w:color w:val="EE0000"/>
           <w:lang w:val="en-GB"/>
         </w:rPr>
-        <w:t>13</w:t>
+        <w:t>12</w:t>
       </w:r>
     </w:p>
     <w:p>
@@ -8254,21 +8299,21 @@
         <w:t xml:space="preserve"> Create SQL migration script from “</w:t>
       </w:r>
       <w:r>
+        <w:t>UpdateLanguageSkillEntity</w:t>
+      </w:r>
+      <w:r>
+        <w:rPr>
+          <w:lang w:val="en-GB"/>
+        </w:rPr>
+        <w:t>” to  “</w:t>
+      </w:r>
+      <w:r>
         <w:t>UpdateEmployeeCertification</w:t>
       </w:r>
       <w:r>
         <w:rPr>
           <w:lang w:val="en-GB"/>
         </w:rPr>
-        <w:t>” to  “</w:t>
-      </w:r>
-      <w:r>
-        <w:t>ChangeEmployeeCertificationStateCity</w:t>
-      </w:r>
-      <w:r>
-        <w:rPr>
-          <w:lang w:val="en-GB"/>
-        </w:rPr>
         <w:t>”</w:t>
       </w:r>
     </w:p>
@@ -8299,15 +8344,15 @@
         <w:t xml:space="preserve">Script-Migration -From </w:t>
       </w:r>
       <w:r>
+        <w:t>UpdateLanguageSkillEntity</w:t>
+      </w:r>
+      <w:r>
+        <w:t xml:space="preserve"> -To </w:t>
+      </w:r>
+      <w:r>
         <w:t>UpdateEmployeeCertification</w:t>
       </w:r>
       <w:r>
-        <w:t xml:space="preserve"> -To </w:t>
-      </w:r>
-      <w:r>
-        <w:t>ChangeEmployeeCertificationStateCity</w:t>
-      </w:r>
-      <w:r>
         <w:rPr>
           <w:lang w:val="en-GB"/>
         </w:rPr>
@@ -8329,7 +8374,7 @@
         <w:t>".\MigrationScripts\</w:t>
       </w:r>
       <w:r>
-        <w:t>ChangeEmployeeCertificationStateCity</w:t>
+        <w:t>UpdateEmployeeCertification</w:t>
       </w:r>
       <w:r>
         <w:rPr>
@@ -8344,7 +8389,7 @@
         <w:rPr>
           <w:b/>
           <w:bCs/>
-          <w:color w:val="00B050"/>
+          <w:color w:val="EE0000"/>
           <w:lang w:val="en-GB"/>
         </w:rPr>
       </w:pPr>
@@ -8397,7 +8442,7 @@
           <w:color w:val="EE0000"/>
           <w:lang w:val="en-GB"/>
         </w:rPr>
-        <w:t>14</w:t>
+        <w:t>13</w:t>
       </w:r>
     </w:p>
     <w:p>
@@ -8422,16 +8467,16 @@
         <w:t xml:space="preserve"> Create SQL migration script from “</w:t>
       </w:r>
       <w:r>
+        <w:t>UpdateEmployeeCertification</w:t>
+      </w:r>
+      <w:r>
+        <w:rPr>
+          <w:lang w:val="en-GB"/>
+        </w:rPr>
+        <w:t>” to  “</w:t>
+      </w:r>
+      <w:r>
         <w:t>ChangeEmployeeCertificationStateCity</w:t>
-      </w:r>
-      <w:r>
-        <w:rPr>
-          <w:lang w:val="en-GB"/>
-        </w:rPr>
-        <w:t>” to  “</w:t>
-      </w:r>
-      <w:r>
-        <w:t>UpdateFamilyVisa</w:t>
       </w:r>
       <w:r>
         <w:rPr>
@@ -8468,15 +8513,15 @@
         <w:t xml:space="preserve">Script-Migration -From </w:t>
       </w:r>
       <w:r>
+        <w:t>UpdateEmployeeCertification</w:t>
+      </w:r>
+      <w:r>
+        <w:t xml:space="preserve"> -To </w:t>
+      </w:r>
+      <w:r>
         <w:t>ChangeEmployeeCertificationStateCity</w:t>
       </w:r>
       <w:r>
-        <w:t xml:space="preserve"> -To </w:t>
-      </w:r>
-      <w:r>
-        <w:t>UpdateFamilyVisa</w:t>
-      </w:r>
-      <w:r>
         <w:rPr>
           <w:lang w:val="en-GB"/>
         </w:rPr>
@@ -8498,7 +8543,7 @@
         <w:t>".\MigrationScripts\</w:t>
       </w:r>
       <w:r>
-        <w:t>UpdateFamilyVisa</w:t>
+        <w:t>ChangeEmployeeCertificationStateCity</w:t>
       </w:r>
       <w:r>
         <w:rPr>
@@ -8566,7 +8611,7 @@
           <w:color w:val="EE0000"/>
           <w:lang w:val="en-GB"/>
         </w:rPr>
-        <w:t>15</w:t>
+        <w:t>14</w:t>
       </w:r>
     </w:p>
     <w:p>
@@ -8591,24 +8636,21 @@
         <w:t xml:space="preserve"> Create SQL migration script from “</w:t>
       </w:r>
       <w:r>
+        <w:t>ChangeEmployeeCertificationStateCity</w:t>
+      </w:r>
+      <w:r>
+        <w:rPr>
+          <w:lang w:val="en-GB"/>
+        </w:rPr>
+        <w:t>” to  “</w:t>
+      </w:r>
+      <w:r>
         <w:t>UpdateFamilyVisa</w:t>
       </w:r>
       <w:r>
         <w:rPr>
           <w:lang w:val="en-GB"/>
         </w:rPr>
-        <w:t>” to  “</w:t>
-      </w:r>
-      <w:r>
-        <w:rPr>
-          <w:lang w:val="en-GB"/>
-        </w:rPr>
-        <w:t>UpdateFamilyMember</w:t>
-      </w:r>
-      <w:r>
-        <w:rPr>
-          <w:lang w:val="en-GB"/>
-        </w:rPr>
         <w:t>”</w:t>
       </w:r>
     </w:p>
@@ -8639,18 +8681,15 @@
         <w:t xml:space="preserve">Script-Migration -From </w:t>
       </w:r>
       <w:r>
+        <w:t>ChangeEmployeeCertificationStateCity</w:t>
+      </w:r>
+      <w:r>
+        <w:t xml:space="preserve"> -To </w:t>
+      </w:r>
+      <w:r>
         <w:t>UpdateFamilyVisa</w:t>
       </w:r>
       <w:r>
-        <w:t xml:space="preserve"> -To </w:t>
-      </w:r>
-      <w:r>
-        <w:rPr>
-          <w:lang w:val="en-GB"/>
-        </w:rPr>
-        <w:t>UpdateFamilyMember</w:t>
-      </w:r>
-      <w:r>
         <w:rPr>
           <w:lang w:val="en-GB"/>
         </w:rPr>
@@ -8672,10 +8711,7 @@
         <w:t>".\MigrationScripts\</w:t>
       </w:r>
       <w:r>
-        <w:rPr>
-          <w:lang w:val="en-GB"/>
-        </w:rPr>
-        <w:t>UpdateFamilyMember</w:t>
+        <w:t>UpdateFamilyVisa</w:t>
       </w:r>
       <w:r>
         <w:rPr>
@@ -8743,7 +8779,7 @@
           <w:color w:val="EE0000"/>
           <w:lang w:val="en-GB"/>
         </w:rPr>
-        <w:t>16</w:t>
+        <w:t>15</w:t>
       </w:r>
     </w:p>
     <w:p>
@@ -8765,13 +8801,22 @@
         <w:rPr>
           <w:lang w:val="en-GB"/>
         </w:rPr>
-        <w:t xml:space="preserve"> Create SQL migration script from “UpdateFamilyMember” to  “Update</w:t>
-      </w:r>
-      <w:r>
-        <w:rPr>
-          <w:lang w:val="en-GB"/>
-        </w:rPr>
-        <w:t>OtherDocument</w:t>
+        <w:t xml:space="preserve"> Create SQL migration script from “</w:t>
+      </w:r>
+      <w:r>
+        <w:t>UpdateFamilyVisa</w:t>
+      </w:r>
+      <w:r>
+        <w:rPr>
+          <w:lang w:val="en-GB"/>
+        </w:rPr>
+        <w:t>” to  “</w:t>
+      </w:r>
+      <w:r>
+        <w:rPr>
+          <w:lang w:val="en-GB"/>
+        </w:rPr>
+        <w:t>UpdateFamilyMember</w:t>
       </w:r>
       <w:r>
         <w:rPr>
@@ -8807,27 +8852,18 @@
         <w:t xml:space="preserve">Script-Migration -From </w:t>
       </w:r>
       <w:r>
+        <w:t>UpdateFamilyVisa</w:t>
+      </w:r>
+      <w:r>
+        <w:t xml:space="preserve"> -To </w:t>
+      </w:r>
+      <w:r>
         <w:rPr>
           <w:lang w:val="en-GB"/>
         </w:rPr>
         <w:t>UpdateFamilyMember</w:t>
       </w:r>
       <w:r>
-        <w:t xml:space="preserve"> -To </w:t>
-      </w:r>
-      <w:r>
-        <w:rPr>
-          <w:lang w:val="en-GB"/>
-        </w:rPr>
-        <w:t>Update</w:t>
-      </w:r>
-      <w:r>
-        <w:rPr>
-          <w:lang w:val="en-GB"/>
-        </w:rPr>
-        <w:t>OtherDocument</w:t>
-      </w:r>
-      <w:r>
         <w:rPr>
           <w:lang w:val="en-GB"/>
         </w:rPr>
@@ -8852,13 +8888,7 @@
         <w:rPr>
           <w:lang w:val="en-GB"/>
         </w:rPr>
-        <w:t>Update</w:t>
-      </w:r>
-      <w:r>
-        <w:rPr>
-          <w:lang w:val="en-GB"/>
-        </w:rPr>
-        <w:t>OtherDocument</w:t>
+        <w:t>UpdateFamilyMember</w:t>
       </w:r>
       <w:r>
         <w:rPr>
@@ -8884,7 +8914,16 @@
           <w:color w:val="00B050"/>
           <w:lang w:val="en-GB"/>
         </w:rPr>
-        <w:t>Status: Completed</w:t>
+        <w:t xml:space="preserve">Status: </w:t>
+      </w:r>
+      <w:r>
+        <w:rPr>
+          <w:b/>
+          <w:bCs/>
+          <w:color w:val="00B050"/>
+          <w:lang w:val="en-GB"/>
+        </w:rPr>
+        <w:t>Completed</w:t>
       </w:r>
     </w:p>
     <w:p>
@@ -8917,7 +8956,7 @@
           <w:color w:val="EE0000"/>
           <w:lang w:val="en-GB"/>
         </w:rPr>
-        <w:t>17</w:t>
+        <w:t>16</w:t>
       </w:r>
     </w:p>
     <w:p>
@@ -8939,7 +8978,7 @@
         <w:rPr>
           <w:lang w:val="en-GB"/>
         </w:rPr>
-        <w:t xml:space="preserve"> Create SQL migration script from “Update</w:t>
+        <w:t xml:space="preserve"> Create SQL migration script from “UpdateFamilyMember” to  “Update</w:t>
       </w:r>
       <w:r>
         <w:rPr>
@@ -8951,18 +8990,6 @@
         <w:rPr>
           <w:lang w:val="en-GB"/>
         </w:rPr>
-        <w:t>” to  “</w:t>
-      </w:r>
-      <w:r>
-        <w:rPr>
-          <w:lang w:val="en-GB"/>
-        </w:rPr>
-        <w:t>UpdateEmploymentHistory</w:t>
-      </w:r>
-      <w:r>
-        <w:rPr>
-          <w:lang w:val="en-GB"/>
-        </w:rPr>
         <w:t>”</w:t>
       </w:r>
     </w:p>
@@ -8996,6 +9023,15 @@
         <w:rPr>
           <w:lang w:val="en-GB"/>
         </w:rPr>
+        <w:t>UpdateFamilyMember</w:t>
+      </w:r>
+      <w:r>
+        <w:t xml:space="preserve"> -To </w:t>
+      </w:r>
+      <w:r>
+        <w:rPr>
+          <w:lang w:val="en-GB"/>
+        </w:rPr>
         <w:t>Update</w:t>
       </w:r>
       <w:r>
@@ -9005,19 +9041,16 @@
         <w:t>OtherDocument</w:t>
       </w:r>
       <w:r>
-        <w:t xml:space="preserve"> -To </w:t>
-      </w:r>
-      <w:r>
-        <w:rPr>
-          <w:lang w:val="en-GB"/>
-        </w:rPr>
-        <w:t>UpdateEmploymentHistory</w:t>
-      </w:r>
-      <w:r>
-        <w:rPr>
-          <w:lang w:val="en-GB"/>
-        </w:rPr>
-        <w:t xml:space="preserve"> -Context AppDbContext</w:t>
+        <w:rPr>
+          <w:lang w:val="en-GB"/>
+        </w:rPr>
+        <w:t xml:space="preserve"> </w:t>
+      </w:r>
+      <w:r>
+        <w:rPr>
+          <w:lang w:val="en-GB"/>
+        </w:rPr>
+        <w:t>-Context AppDbContext</w:t>
       </w:r>
       <w:r>
         <w:t xml:space="preserve"> -Output </w:t>
@@ -9032,7 +9065,13 @@
         <w:rPr>
           <w:lang w:val="en-GB"/>
         </w:rPr>
-        <w:t>UpdateEmploymentHistory</w:t>
+        <w:t>Update</w:t>
+      </w:r>
+      <w:r>
+        <w:rPr>
+          <w:lang w:val="en-GB"/>
+        </w:rPr>
+        <w:t>OtherDocument</w:t>
       </w:r>
       <w:r>
         <w:rPr>
@@ -9060,17 +9099,6 @@
         </w:rPr>
         <w:t>Status: Completed</w:t>
       </w:r>
-    </w:p>
-    <w:p>
-      <w:pPr>
-        <w:ind w:left="720"/>
-        <w:rPr>
-          <w:b/>
-          <w:bCs/>
-          <w:color w:val="00B050"/>
-          <w:lang w:val="en-GB"/>
-        </w:rPr>
-      </w:pPr>
     </w:p>
     <w:p>
       <w:pPr>
@@ -9102,7 +9130,7 @@
           <w:color w:val="EE0000"/>
           <w:lang w:val="en-GB"/>
         </w:rPr>
-        <w:t>18</w:t>
+        <w:t>17</w:t>
       </w:r>
     </w:p>
     <w:p>
@@ -9124,7 +9152,19 @@
         <w:rPr>
           <w:lang w:val="en-GB"/>
         </w:rPr>
-        <w:t xml:space="preserve"> Create SQL migration script from “</w:t>
+        <w:t xml:space="preserve"> Create SQL migration script from “Update</w:t>
+      </w:r>
+      <w:r>
+        <w:rPr>
+          <w:lang w:val="en-GB"/>
+        </w:rPr>
+        <w:t>OtherDocument</w:t>
+      </w:r>
+      <w:r>
+        <w:rPr>
+          <w:lang w:val="en-GB"/>
+        </w:rPr>
+        <w:t>” to  “</w:t>
       </w:r>
       <w:r>
         <w:rPr>
@@ -9136,18 +9176,6 @@
         <w:rPr>
           <w:lang w:val="en-GB"/>
         </w:rPr>
-        <w:t>” to  “</w:t>
-      </w:r>
-      <w:r>
-        <w:rPr>
-          <w:lang w:val="en-GB"/>
-        </w:rPr>
-        <w:t>UpdateEmpHistReportingManager</w:t>
-      </w:r>
-      <w:r>
-        <w:rPr>
-          <w:lang w:val="en-GB"/>
-        </w:rPr>
         <w:t>”</w:t>
       </w:r>
     </w:p>
@@ -9164,45 +9192,45 @@
           <w:b/>
           <w:bCs/>
         </w:rPr>
+        <w:t>PMC script:</w:t>
+      </w:r>
+    </w:p>
+    <w:p>
+      <w:pPr>
+        <w:ind w:left="720"/>
+        <w:rPr>
+          <w:lang w:val="en-GB"/>
+        </w:rPr>
+      </w:pPr>
+      <w:r>
         <w:lastRenderedPageBreak/>
-        <w:t>PMC script:</w:t>
-      </w:r>
-    </w:p>
-    <w:p>
-      <w:pPr>
-        <w:ind w:left="720"/>
-        <w:rPr>
-          <w:lang w:val="en-GB"/>
-        </w:rPr>
-      </w:pPr>
-      <w:r>
         <w:t xml:space="preserve">Script-Migration -From </w:t>
       </w:r>
       <w:r>
         <w:rPr>
           <w:lang w:val="en-GB"/>
         </w:rPr>
+        <w:t>Update</w:t>
+      </w:r>
+      <w:r>
+        <w:rPr>
+          <w:lang w:val="en-GB"/>
+        </w:rPr>
+        <w:t>OtherDocument</w:t>
+      </w:r>
+      <w:r>
+        <w:t xml:space="preserve"> -To </w:t>
+      </w:r>
+      <w:r>
+        <w:rPr>
+          <w:lang w:val="en-GB"/>
+        </w:rPr>
         <w:t>UpdateEmploymentHistory</w:t>
       </w:r>
       <w:r>
         <w:rPr>
           <w:lang w:val="en-GB"/>
         </w:rPr>
-        <w:t xml:space="preserve"> </w:t>
-      </w:r>
-      <w:r>
-        <w:t xml:space="preserve">-To </w:t>
-      </w:r>
-      <w:r>
-        <w:rPr>
-          <w:lang w:val="en-GB"/>
-        </w:rPr>
-        <w:t>UpdateEmpHistReportingManager</w:t>
-      </w:r>
-      <w:r>
-        <w:rPr>
-          <w:lang w:val="en-GB"/>
-        </w:rPr>
         <w:t xml:space="preserve"> -Context AppDbContext</w:t>
       </w:r>
       <w:r>
@@ -9218,7 +9246,7 @@
         <w:rPr>
           <w:lang w:val="en-GB"/>
         </w:rPr>
-        <w:t>UpdateEmpHistReportingManager</w:t>
+        <w:t>UpdateEmploymentHistory</w:t>
       </w:r>
       <w:r>
         <w:rPr>
@@ -9288,7 +9316,7 @@
           <w:color w:val="EE0000"/>
           <w:lang w:val="en-GB"/>
         </w:rPr>
-        <w:t>19</w:t>
+        <w:t>18</w:t>
       </w:r>
     </w:p>
     <w:p>
@@ -9316,21 +9344,24 @@
         <w:rPr>
           <w:lang w:val="en-GB"/>
         </w:rPr>
+        <w:t>UpdateEmploymentHistory</w:t>
+      </w:r>
+      <w:r>
+        <w:rPr>
+          <w:lang w:val="en-GB"/>
+        </w:rPr>
+        <w:t>” to  “</w:t>
+      </w:r>
+      <w:r>
+        <w:rPr>
+          <w:lang w:val="en-GB"/>
+        </w:rPr>
         <w:t>UpdateEmpHistReportingManager</w:t>
       </w:r>
       <w:r>
         <w:rPr>
           <w:lang w:val="en-GB"/>
         </w:rPr>
-        <w:t>” to  “</w:t>
-      </w:r>
-      <w:r>
-        <w:t>RenameCompanyBranch</w:t>
-      </w:r>
-      <w:r>
-        <w:rPr>
-          <w:lang w:val="en-GB"/>
-        </w:rPr>
         <w:t>”</w:t>
       </w:r>
     </w:p>
@@ -9364,24 +9395,27 @@
         <w:rPr>
           <w:lang w:val="en-GB"/>
         </w:rPr>
+        <w:t>UpdateEmploymentHistory</w:t>
+      </w:r>
+      <w:r>
+        <w:rPr>
+          <w:lang w:val="en-GB"/>
+        </w:rPr>
+        <w:t xml:space="preserve"> </w:t>
+      </w:r>
+      <w:r>
+        <w:t xml:space="preserve">-To </w:t>
+      </w:r>
+      <w:r>
+        <w:rPr>
+          <w:lang w:val="en-GB"/>
+        </w:rPr>
         <w:t>UpdateEmpHistReportingManager</w:t>
       </w:r>
       <w:r>
         <w:rPr>
           <w:lang w:val="en-GB"/>
         </w:rPr>
-        <w:t xml:space="preserve"> </w:t>
-      </w:r>
-      <w:r>
-        <w:t xml:space="preserve">-To </w:t>
-      </w:r>
-      <w:r>
-        <w:t>RenameCompanyBranch</w:t>
-      </w:r>
-      <w:r>
-        <w:rPr>
-          <w:lang w:val="en-GB"/>
-        </w:rPr>
         <w:t xml:space="preserve"> -Context AppDbContext</w:t>
       </w:r>
       <w:r>
@@ -9394,7 +9428,10 @@
         <w:t>".\MigrationScripts\</w:t>
       </w:r>
       <w:r>
-        <w:t>RenameCompanyBranch</w:t>
+        <w:rPr>
+          <w:lang w:val="en-GB"/>
+        </w:rPr>
+        <w:t>UpdateEmpHistReportingManager</w:t>
       </w:r>
       <w:r>
         <w:rPr>
@@ -9420,17 +9457,19 @@
           <w:color w:val="00B050"/>
           <w:lang w:val="en-GB"/>
         </w:rPr>
-        <w:t xml:space="preserve">Status: </w:t>
-      </w:r>
-      <w:r>
-        <w:rPr>
-          <w:b/>
-          <w:bCs/>
-          <w:color w:val="00B050"/>
-          <w:lang w:val="en-GB"/>
-        </w:rPr>
-        <w:t>Completed</w:t>
-      </w:r>
+        <w:t>Status: Completed</w:t>
+      </w:r>
+    </w:p>
+    <w:p>
+      <w:pPr>
+        <w:ind w:left="720"/>
+        <w:rPr>
+          <w:b/>
+          <w:bCs/>
+          <w:color w:val="00B050"/>
+          <w:lang w:val="en-GB"/>
+        </w:rPr>
+      </w:pPr>
     </w:p>
     <w:p>
       <w:pPr>
@@ -9462,7 +9501,7 @@
           <w:color w:val="EE0000"/>
           <w:lang w:val="en-GB"/>
         </w:rPr>
-        <w:t>20</w:t>
+        <w:t>19</w:t>
       </w:r>
     </w:p>
     <w:p>
@@ -9487,24 +9526,24 @@
         <w:t xml:space="preserve"> Create SQL migration script from “</w:t>
       </w:r>
       <w:r>
+        <w:rPr>
+          <w:lang w:val="en-GB"/>
+        </w:rPr>
+        <w:t>UpdateEmpHistReportingManager</w:t>
+      </w:r>
+      <w:r>
+        <w:rPr>
+          <w:lang w:val="en-GB"/>
+        </w:rPr>
+        <w:t>” to  “</w:t>
+      </w:r>
+      <w:r>
         <w:t>RenameCompanyBranch</w:t>
       </w:r>
       <w:r>
         <w:rPr>
           <w:lang w:val="en-GB"/>
         </w:rPr>
-        <w:t>” to  “Add</w:t>
-      </w:r>
-      <w:r>
-        <w:rPr>
-          <w:lang w:val="en-GB"/>
-        </w:rPr>
-        <w:t>RecruitmentBudget</w:t>
-      </w:r>
-      <w:r>
-        <w:rPr>
-          <w:lang w:val="en-GB"/>
-        </w:rPr>
         <w:t>”</w:t>
       </w:r>
     </w:p>
@@ -9535,33 +9574,27 @@
         <w:t xml:space="preserve">Script-Migration -From </w:t>
       </w:r>
       <w:r>
+        <w:rPr>
+          <w:lang w:val="en-GB"/>
+        </w:rPr>
+        <w:t>UpdateEmpHistReportingManager</w:t>
+      </w:r>
+      <w:r>
+        <w:rPr>
+          <w:lang w:val="en-GB"/>
+        </w:rPr>
+        <w:t xml:space="preserve"> </w:t>
+      </w:r>
+      <w:r>
+        <w:t xml:space="preserve">-To </w:t>
+      </w:r>
+      <w:r>
         <w:t>RenameCompanyBranch</w:t>
       </w:r>
       <w:r>
         <w:rPr>
           <w:lang w:val="en-GB"/>
         </w:rPr>
-        <w:t xml:space="preserve"> </w:t>
-      </w:r>
-      <w:r>
-        <w:t xml:space="preserve">-To </w:t>
-      </w:r>
-      <w:r>
-        <w:rPr>
-          <w:lang w:val="en-GB"/>
-        </w:rPr>
-        <w:t>Add</w:t>
-      </w:r>
-      <w:r>
-        <w:rPr>
-          <w:lang w:val="en-GB"/>
-        </w:rPr>
-        <w:t>RecruitmentBudget</w:t>
-      </w:r>
-      <w:r>
-        <w:rPr>
-          <w:lang w:val="en-GB"/>
-        </w:rPr>
         <w:t xml:space="preserve"> -Context AppDbContext</w:t>
       </w:r>
       <w:r>
@@ -9574,22 +9607,7 @@
         <w:t>".\MigrationScripts\</w:t>
       </w:r>
       <w:r>
-        <w:rPr>
-          <w:lang w:val="en-GB"/>
-        </w:rPr>
-        <w:t xml:space="preserve"> </w:t>
-      </w:r>
-      <w:r>
-        <w:rPr>
-          <w:lang w:val="en-GB"/>
-        </w:rPr>
-        <w:t>Add</w:t>
-      </w:r>
-      <w:r>
-        <w:rPr>
-          <w:lang w:val="en-GB"/>
-        </w:rPr>
-        <w:t>RecruitmentBudget</w:t>
+        <w:t>RenameCompanyBranch</w:t>
       </w:r>
       <w:r>
         <w:rPr>
@@ -9657,7 +9675,7 @@
           <w:color w:val="EE0000"/>
           <w:lang w:val="en-GB"/>
         </w:rPr>
-        <w:t>21</w:t>
+        <w:t>20</w:t>
       </w:r>
     </w:p>
     <w:p>
@@ -9679,7 +9697,16 @@
         <w:rPr>
           <w:lang w:val="en-GB"/>
         </w:rPr>
-        <w:t xml:space="preserve"> Create SQL migration script from “Add</w:t>
+        <w:t xml:space="preserve"> Create SQL migration script from “</w:t>
+      </w:r>
+      <w:r>
+        <w:t>RenameCompanyBranch</w:t>
+      </w:r>
+      <w:r>
+        <w:rPr>
+          <w:lang w:val="en-GB"/>
+        </w:rPr>
+        <w:t>” to  “Add</w:t>
       </w:r>
       <w:r>
         <w:rPr>
@@ -9691,18 +9718,6 @@
         <w:rPr>
           <w:lang w:val="en-GB"/>
         </w:rPr>
-        <w:t>” to  “</w:t>
-      </w:r>
-      <w:r>
-        <w:rPr>
-          <w:lang w:val="en-GB"/>
-        </w:rPr>
-        <w:t>UpdateRecruitmentBudget</w:t>
-      </w:r>
-      <w:r>
-        <w:rPr>
-          <w:lang w:val="en-GB"/>
-        </w:rPr>
         <w:t>”</w:t>
       </w:r>
     </w:p>
@@ -9733,6 +9748,18 @@
         <w:t xml:space="preserve">Script-Migration -From </w:t>
       </w:r>
       <w:r>
+        <w:t>RenameCompanyBranch</w:t>
+      </w:r>
+      <w:r>
+        <w:rPr>
+          <w:lang w:val="en-GB"/>
+        </w:rPr>
+        <w:t xml:space="preserve"> </w:t>
+      </w:r>
+      <w:r>
+        <w:t xml:space="preserve">-To </w:t>
+      </w:r>
+      <w:r>
         <w:rPr>
           <w:lang w:val="en-GB"/>
         </w:rPr>
@@ -9748,37 +9775,34 @@
         <w:rPr>
           <w:lang w:val="en-GB"/>
         </w:rPr>
+        <w:t xml:space="preserve"> -Context AppDbContext</w:t>
+      </w:r>
+      <w:r>
+        <w:t xml:space="preserve"> -Output </w:t>
+      </w:r>
+      <w:r>
+        <w:rPr>
+          <w:lang w:val="en-GB"/>
+        </w:rPr>
+        <w:t>".\MigrationScripts\</w:t>
+      </w:r>
+      <w:r>
+        <w:rPr>
+          <w:lang w:val="en-GB"/>
+        </w:rPr>
         <w:t xml:space="preserve"> </w:t>
       </w:r>
       <w:r>
-        <w:t xml:space="preserve">-To </w:t>
-      </w:r>
-      <w:r>
-        <w:rPr>
-          <w:lang w:val="en-GB"/>
-        </w:rPr>
-        <w:t>UpdateRecruitmentBudget</w:t>
-      </w:r>
-      <w:r>
-        <w:rPr>
-          <w:lang w:val="en-GB"/>
-        </w:rPr>
-        <w:t xml:space="preserve"> -Context AppDbContext</w:t>
-      </w:r>
-      <w:r>
-        <w:t xml:space="preserve"> -Output </w:t>
-      </w:r>
-      <w:r>
-        <w:rPr>
-          <w:lang w:val="en-GB"/>
-        </w:rPr>
-        <w:t>".\MigrationScripts\</w:t>
-      </w:r>
-      <w:r>
-        <w:rPr>
-          <w:lang w:val="en-GB"/>
-        </w:rPr>
-        <w:t xml:space="preserve"> UpdateRecruitmentBudget</w:t>
+        <w:rPr>
+          <w:lang w:val="en-GB"/>
+        </w:rPr>
+        <w:t>Add</w:t>
+      </w:r>
+      <w:r>
+        <w:rPr>
+          <w:lang w:val="en-GB"/>
+        </w:rPr>
+        <w:t>RecruitmentBudget</w:t>
       </w:r>
       <w:r>
         <w:rPr>
@@ -9815,17 +9839,6 @@
         </w:rPr>
         <w:t>Completed</w:t>
       </w:r>
-    </w:p>
-    <w:p>
-      <w:pPr>
-        <w:ind w:left="720"/>
-        <w:rPr>
-          <w:b/>
-          <w:bCs/>
-          <w:color w:val="00B050"/>
-          <w:lang w:val="en-GB"/>
-        </w:rPr>
-      </w:pPr>
     </w:p>
     <w:p>
       <w:pPr>
@@ -9848,39 +9861,51 @@
           <w:color w:val="EE0000"/>
           <w:lang w:val="en-GB"/>
         </w:rPr>
+        <w:t>Migration script #</w:t>
+      </w:r>
+      <w:r>
+        <w:rPr>
+          <w:b/>
+          <w:bCs/>
+          <w:color w:val="EE0000"/>
+          <w:lang w:val="en-GB"/>
+        </w:rPr>
+        <w:t>21</w:t>
+      </w:r>
+    </w:p>
+    <w:p>
+      <w:pPr>
+        <w:ind w:left="720"/>
+        <w:rPr>
+          <w:lang w:val="en-GB"/>
+        </w:rPr>
+      </w:pPr>
+      <w:r>
+        <w:rPr>
+          <w:b/>
+          <w:bCs/>
+          <w:lang w:val="en-GB"/>
+        </w:rPr>
         <w:lastRenderedPageBreak/>
-        <w:t>Migration script #</w:t>
-      </w:r>
-      <w:r>
-        <w:rPr>
-          <w:b/>
-          <w:bCs/>
-          <w:color w:val="EE0000"/>
-          <w:lang w:val="en-GB"/>
-        </w:rPr>
-        <w:t>22</w:t>
-      </w:r>
-    </w:p>
-    <w:p>
-      <w:pPr>
-        <w:ind w:left="720"/>
-        <w:rPr>
-          <w:lang w:val="en-GB"/>
-        </w:rPr>
-      </w:pPr>
-      <w:r>
-        <w:rPr>
-          <w:b/>
-          <w:bCs/>
-          <w:lang w:val="en-GB"/>
-        </w:rPr>
         <w:t>Description:</w:t>
       </w:r>
       <w:r>
         <w:rPr>
           <w:lang w:val="en-GB"/>
         </w:rPr>
-        <w:t xml:space="preserve"> Create SQL migration script from “</w:t>
+        <w:t xml:space="preserve"> Create SQL migration script from “Add</w:t>
+      </w:r>
+      <w:r>
+        <w:rPr>
+          <w:lang w:val="en-GB"/>
+        </w:rPr>
+        <w:t>RecruitmentBudget</w:t>
+      </w:r>
+      <w:r>
+        <w:rPr>
+          <w:lang w:val="en-GB"/>
+        </w:rPr>
+        <w:t>” to  “</w:t>
       </w:r>
       <w:r>
         <w:rPr>
@@ -9892,18 +9917,6 @@
         <w:rPr>
           <w:lang w:val="en-GB"/>
         </w:rPr>
-        <w:t>” to  “</w:t>
-      </w:r>
-      <w:r>
-        <w:rPr>
-          <w:lang w:val="en-GB"/>
-        </w:rPr>
-        <w:t>AddNewFieldsRecruitmentBudget</w:t>
-      </w:r>
-      <w:r>
-        <w:rPr>
-          <w:lang w:val="en-GB"/>
-        </w:rPr>
         <w:t>”</w:t>
       </w:r>
     </w:p>
@@ -9937,27 +9950,33 @@
         <w:rPr>
           <w:lang w:val="en-GB"/>
         </w:rPr>
+        <w:t>Add</w:t>
+      </w:r>
+      <w:r>
+        <w:rPr>
+          <w:lang w:val="en-GB"/>
+        </w:rPr>
+        <w:t>RecruitmentBudget</w:t>
+      </w:r>
+      <w:r>
+        <w:rPr>
+          <w:lang w:val="en-GB"/>
+        </w:rPr>
+        <w:t xml:space="preserve"> </w:t>
+      </w:r>
+      <w:r>
+        <w:t xml:space="preserve">-To </w:t>
+      </w:r>
+      <w:r>
+        <w:rPr>
+          <w:lang w:val="en-GB"/>
+        </w:rPr>
         <w:t>UpdateRecruitmentBudget</w:t>
       </w:r>
       <w:r>
         <w:rPr>
           <w:lang w:val="en-GB"/>
         </w:rPr>
-        <w:t xml:space="preserve"> </w:t>
-      </w:r>
-      <w:r>
-        <w:t xml:space="preserve">-To </w:t>
-      </w:r>
-      <w:r>
-        <w:rPr>
-          <w:lang w:val="en-GB"/>
-        </w:rPr>
-        <w:t>AddNewFieldsRecruitmentBudget</w:t>
-      </w:r>
-      <w:r>
-        <w:rPr>
-          <w:lang w:val="en-GB"/>
-        </w:rPr>
         <w:t xml:space="preserve"> -Context AppDbContext</w:t>
       </w:r>
       <w:r>
@@ -9973,7 +9992,7 @@
         <w:rPr>
           <w:lang w:val="en-GB"/>
         </w:rPr>
-        <w:t>AddNewFieldsRecruitmentBudget</w:t>
+        <w:t xml:space="preserve"> UpdateRecruitmentBudget</w:t>
       </w:r>
       <w:r>
         <w:rPr>
@@ -9999,19 +10018,17 @@
           <w:color w:val="00B050"/>
           <w:lang w:val="en-GB"/>
         </w:rPr>
-        <w:t>Status: Completed</w:t>
-      </w:r>
-    </w:p>
-    <w:p>
-      <w:pPr>
-        <w:ind w:left="720"/>
-        <w:rPr>
-          <w:b/>
-          <w:bCs/>
-          <w:color w:val="00B050"/>
-          <w:lang w:val="en-GB"/>
-        </w:rPr>
-      </w:pPr>
+        <w:t xml:space="preserve">Status: </w:t>
+      </w:r>
+      <w:r>
+        <w:rPr>
+          <w:b/>
+          <w:bCs/>
+          <w:color w:val="00B050"/>
+          <w:lang w:val="en-GB"/>
+        </w:rPr>
+        <w:t>Completed</w:t>
+      </w:r>
     </w:p>
     <w:p>
       <w:pPr>
@@ -10054,7 +10071,7 @@
           <w:color w:val="EE0000"/>
           <w:lang w:val="en-GB"/>
         </w:rPr>
-        <w:t>23</w:t>
+        <w:t>22</w:t>
       </w:r>
     </w:p>
     <w:p>
@@ -10082,24 +10099,24 @@
         <w:rPr>
           <w:lang w:val="en-GB"/>
         </w:rPr>
+        <w:t>UpdateRecruitmentBudget</w:t>
+      </w:r>
+      <w:r>
+        <w:rPr>
+          <w:lang w:val="en-GB"/>
+        </w:rPr>
+        <w:t>” to  “</w:t>
+      </w:r>
+      <w:r>
+        <w:rPr>
+          <w:lang w:val="en-GB"/>
+        </w:rPr>
         <w:t>AddNewFieldsRecruitmentBudget</w:t>
       </w:r>
       <w:r>
         <w:rPr>
           <w:lang w:val="en-GB"/>
         </w:rPr>
-        <w:t>” to  “</w:t>
-      </w:r>
-      <w:r>
-        <w:rPr>
-          <w:lang w:val="en-GB"/>
-        </w:rPr>
-        <w:t>AddRecruitmentRequisition</w:t>
-      </w:r>
-      <w:r>
-        <w:rPr>
-          <w:lang w:val="en-GB"/>
-        </w:rPr>
         <w:t>”</w:t>
       </w:r>
     </w:p>
@@ -10133,28 +10150,28 @@
         <w:rPr>
           <w:lang w:val="en-GB"/>
         </w:rPr>
+        <w:t>UpdateRecruitmentBudget</w:t>
+      </w:r>
+      <w:r>
+        <w:rPr>
+          <w:lang w:val="en-GB"/>
+        </w:rPr>
+        <w:t xml:space="preserve"> </w:t>
+      </w:r>
+      <w:r>
+        <w:t xml:space="preserve">-To </w:t>
+      </w:r>
+      <w:r>
+        <w:rPr>
+          <w:lang w:val="en-GB"/>
+        </w:rPr>
         <w:t>AddNewFieldsRecruitmentBudget</w:t>
       </w:r>
       <w:r>
         <w:rPr>
           <w:lang w:val="en-GB"/>
         </w:rPr>
-        <w:t xml:space="preserve"> </w:t>
-      </w:r>
-      <w:r>
-        <w:t xml:space="preserve">-To </w:t>
-      </w:r>
-      <w:r>
-        <w:rPr>
-          <w:lang w:val="en-GB"/>
-        </w:rPr>
-        <w:t xml:space="preserve">AddRecruitmentRequisition </w:t>
-      </w:r>
-      <w:r>
-        <w:rPr>
-          <w:lang w:val="en-GB"/>
-        </w:rPr>
-        <w:t>-Context AppDbContext</w:t>
+        <w:t xml:space="preserve"> -Context AppDbContext</w:t>
       </w:r>
       <w:r>
         <w:t xml:space="preserve"> -Output </w:t>
@@ -10169,7 +10186,7 @@
         <w:rPr>
           <w:lang w:val="en-GB"/>
         </w:rPr>
-        <w:t>AddRecruitmentRequisition</w:t>
+        <w:t>AddNewFieldsRecruitmentBudget</w:t>
       </w:r>
       <w:r>
         <w:rPr>
@@ -10197,6 +10214,28 @@
         </w:rPr>
         <w:t>Status: Completed</w:t>
       </w:r>
+    </w:p>
+    <w:p>
+      <w:pPr>
+        <w:ind w:left="720"/>
+        <w:rPr>
+          <w:b/>
+          <w:bCs/>
+          <w:color w:val="00B050"/>
+          <w:lang w:val="en-GB"/>
+        </w:rPr>
+      </w:pPr>
+    </w:p>
+    <w:p>
+      <w:pPr>
+        <w:ind w:left="720"/>
+        <w:rPr>
+          <w:b/>
+          <w:bCs/>
+          <w:color w:val="00B050"/>
+          <w:lang w:val="en-GB"/>
+        </w:rPr>
+      </w:pPr>
     </w:p>
     <w:p>
       <w:pPr>
@@ -10228,7 +10267,7 @@
           <w:color w:val="EE0000"/>
           <w:lang w:val="en-GB"/>
         </w:rPr>
-        <w:t>24</w:t>
+        <w:t>23</w:t>
       </w:r>
     </w:p>
     <w:p>
@@ -10256,36 +10295,24 @@
         <w:rPr>
           <w:lang w:val="en-GB"/>
         </w:rPr>
+        <w:t>AddNewFieldsRecruitmentBudget</w:t>
+      </w:r>
+      <w:r>
+        <w:rPr>
+          <w:lang w:val="en-GB"/>
+        </w:rPr>
+        <w:t>” to  “</w:t>
+      </w:r>
+      <w:r>
+        <w:rPr>
+          <w:lang w:val="en-GB"/>
+        </w:rPr>
         <w:t>AddRecruitmentRequisition</w:t>
       </w:r>
       <w:r>
         <w:rPr>
           <w:lang w:val="en-GB"/>
         </w:rPr>
-        <w:t>” to  “</w:t>
-      </w:r>
-      <w:r>
-        <w:rPr>
-          <w:lang w:val="en-GB"/>
-        </w:rPr>
-        <w:t>Modify</w:t>
-      </w:r>
-      <w:r>
-        <w:rPr>
-          <w:lang w:val="en-GB"/>
-        </w:rPr>
-        <w:t>Recruitment</w:t>
-      </w:r>
-      <w:r>
-        <w:rPr>
-          <w:lang w:val="en-GB"/>
-        </w:rPr>
-        <w:t>Entities</w:t>
-      </w:r>
-      <w:r>
-        <w:rPr>
-          <w:lang w:val="en-GB"/>
-        </w:rPr>
         <w:t>”</w:t>
       </w:r>
     </w:p>
@@ -10319,73 +10346,43 @@
         <w:rPr>
           <w:lang w:val="en-GB"/>
         </w:rPr>
+        <w:t>AddNewFieldsRecruitmentBudget</w:t>
+      </w:r>
+      <w:r>
+        <w:rPr>
+          <w:lang w:val="en-GB"/>
+        </w:rPr>
+        <w:t xml:space="preserve"> </w:t>
+      </w:r>
+      <w:r>
+        <w:t xml:space="preserve">-To </w:t>
+      </w:r>
+      <w:r>
+        <w:rPr>
+          <w:lang w:val="en-GB"/>
+        </w:rPr>
+        <w:t xml:space="preserve">AddRecruitmentRequisition </w:t>
+      </w:r>
+      <w:r>
+        <w:rPr>
+          <w:lang w:val="en-GB"/>
+        </w:rPr>
+        <w:t>-Context AppDbContext</w:t>
+      </w:r>
+      <w:r>
+        <w:t xml:space="preserve"> -Output </w:t>
+      </w:r>
+      <w:r>
+        <w:rPr>
+          <w:lang w:val="en-GB"/>
+        </w:rPr>
+        <w:t>".\MigrationScripts\</w:t>
+      </w:r>
+      <w:r>
+        <w:rPr>
+          <w:lang w:val="en-GB"/>
+        </w:rPr>
         <w:t>AddRecruitmentRequisition</w:t>
-      </w:r>
-      <w:r>
-        <w:rPr>
-          <w:lang w:val="en-GB"/>
-        </w:rPr>
-        <w:t xml:space="preserve"> </w:t>
-      </w:r>
-      <w:r>
-        <w:t xml:space="preserve">-To </w:t>
-      </w:r>
-      <w:r>
-        <w:rPr>
-          <w:lang w:val="en-GB"/>
-        </w:rPr>
-        <w:t>Modify</w:t>
-      </w:r>
-      <w:r>
-        <w:rPr>
-          <w:lang w:val="en-GB"/>
-        </w:rPr>
-        <w:t>Recruitment</w:t>
-      </w:r>
-      <w:r>
-        <w:rPr>
-          <w:lang w:val="en-GB"/>
-        </w:rPr>
-        <w:t>Entities</w:t>
-      </w:r>
-      <w:r>
-        <w:rPr>
-          <w:lang w:val="en-GB"/>
-        </w:rPr>
-        <w:t xml:space="preserve"> </w:t>
-      </w:r>
-      <w:r>
-        <w:rPr>
-          <w:lang w:val="en-GB"/>
-        </w:rPr>
-        <w:t>-Context AppDbContext</w:t>
-      </w:r>
-      <w:r>
-        <w:t xml:space="preserve"> -Output </w:t>
-      </w:r>
-      <w:r>
-        <w:rPr>
-          <w:lang w:val="en-GB"/>
-        </w:rPr>
-        <w:t>".\MigrationScripts\</w:t>
-      </w:r>
-      <w:r>
-        <w:rPr>
-          <w:lang w:val="en-GB"/>
-        </w:rPr>
-        <w:t>Modify</w:t>
-      </w:r>
-      <w:r>
-        <w:rPr>
-          <w:lang w:val="en-GB"/>
-        </w:rPr>
-        <w:t>Recruitment</w:t>
-      </w:r>
-      <w:r>
-        <w:rPr>
-          <w:lang w:val="en-GB"/>
-        </w:rPr>
-        <w:t>Entities</w:t>
       </w:r>
       <w:r>
         <w:rPr>
@@ -10444,7 +10441,7 @@
           <w:color w:val="EE0000"/>
           <w:lang w:val="en-GB"/>
         </w:rPr>
-        <w:t>25</w:t>
+        <w:t>24</w:t>
       </w:r>
     </w:p>
     <w:p>
@@ -10466,7 +10463,25 @@
         <w:rPr>
           <w:lang w:val="en-GB"/>
         </w:rPr>
-        <w:t xml:space="preserve"> Create SQL migration script from “Modify</w:t>
+        <w:t xml:space="preserve"> Create SQL migration script from “</w:t>
+      </w:r>
+      <w:r>
+        <w:rPr>
+          <w:lang w:val="en-GB"/>
+        </w:rPr>
+        <w:t>AddRecruitmentRequisition</w:t>
+      </w:r>
+      <w:r>
+        <w:rPr>
+          <w:lang w:val="en-GB"/>
+        </w:rPr>
+        <w:t>” to  “</w:t>
+      </w:r>
+      <w:r>
+        <w:rPr>
+          <w:lang w:val="en-GB"/>
+        </w:rPr>
+        <w:t>Modify</w:t>
       </w:r>
       <w:r>
         <w:rPr>
@@ -10478,7 +10493,13 @@
         <w:rPr>
           <w:lang w:val="en-GB"/>
         </w:rPr>
-        <w:t>Entities” to  “CreateShiftRosterEntities”</w:t>
+        <w:t>Entities</w:t>
+      </w:r>
+      <w:r>
+        <w:rPr>
+          <w:lang w:val="en-GB"/>
+        </w:rPr>
+        <w:t>”</w:t>
       </w:r>
     </w:p>
     <w:p>
@@ -10512,6 +10533,21 @@
         <w:rPr>
           <w:lang w:val="en-GB"/>
         </w:rPr>
+        <w:t>AddRecruitmentRequisition</w:t>
+      </w:r>
+      <w:r>
+        <w:rPr>
+          <w:lang w:val="en-GB"/>
+        </w:rPr>
+        <w:t xml:space="preserve"> </w:t>
+      </w:r>
+      <w:r>
+        <w:t xml:space="preserve">-To </w:t>
+      </w:r>
+      <w:r>
+        <w:rPr>
+          <w:lang w:val="en-GB"/>
+        </w:rPr>
         <w:t>Modify</w:t>
       </w:r>
       <w:r>
@@ -10524,16 +10560,13 @@
         <w:rPr>
           <w:lang w:val="en-GB"/>
         </w:rPr>
-        <w:t xml:space="preserve">Entities </w:t>
-      </w:r>
-      <w:r>
-        <w:t xml:space="preserve">-To </w:t>
-      </w:r>
-      <w:r>
-        <w:rPr>
-          <w:lang w:val="en-GB"/>
-        </w:rPr>
-        <w:t xml:space="preserve">CreateShiftRosterEntities </w:t>
+        <w:t>Entities</w:t>
+      </w:r>
+      <w:r>
+        <w:rPr>
+          <w:lang w:val="en-GB"/>
+        </w:rPr>
+        <w:t xml:space="preserve"> </w:t>
       </w:r>
       <w:r>
         <w:rPr>
@@ -10554,7 +10587,19 @@
         <w:rPr>
           <w:lang w:val="en-GB"/>
         </w:rPr>
-        <w:t>CreateShiftRosterEntities</w:t>
+        <w:t>Modify</w:t>
+      </w:r>
+      <w:r>
+        <w:rPr>
+          <w:lang w:val="en-GB"/>
+        </w:rPr>
+        <w:t>Recruitment</w:t>
+      </w:r>
+      <w:r>
+        <w:rPr>
+          <w:lang w:val="en-GB"/>
+        </w:rPr>
+        <w:t>Entities</w:t>
       </w:r>
       <w:r>
         <w:rPr>
@@ -10580,16 +10625,7 @@
           <w:color w:val="00B050"/>
           <w:lang w:val="en-GB"/>
         </w:rPr>
-        <w:t xml:space="preserve">Status: </w:t>
-      </w:r>
-      <w:r>
-        <w:rPr>
-          <w:b/>
-          <w:bCs/>
-          <w:color w:val="00B050"/>
-          <w:lang w:val="en-GB"/>
-        </w:rPr>
-        <w:t>Completed on 08-Dec-2025</w:t>
+        <w:t>Status: Completed</w:t>
       </w:r>
     </w:p>
     <w:p>
@@ -10622,7 +10658,7 @@
           <w:color w:val="EE0000"/>
           <w:lang w:val="en-GB"/>
         </w:rPr>
-        <w:t>26</w:t>
+        <w:t>25</w:t>
       </w:r>
     </w:p>
     <w:p>
@@ -10644,31 +10680,19 @@
         <w:rPr>
           <w:lang w:val="en-GB"/>
         </w:rPr>
-        <w:t xml:space="preserve"> Create SQL migration script from “</w:t>
-      </w:r>
-      <w:r>
-        <w:rPr>
-          <w:lang w:val="en-GB"/>
-        </w:rPr>
-        <w:t>CreateMasterShiftPattern</w:t>
-      </w:r>
-      <w:r>
-        <w:rPr>
-          <w:lang w:val="en-GB"/>
-        </w:rPr>
-        <w:t>” to  “</w:t>
-      </w:r>
-      <w:r>
-        <w:rPr>
-          <w:lang w:val="en-GB"/>
-        </w:rPr>
-        <w:t>CreateHolidayEntity</w:t>
-      </w:r>
-      <w:r>
-        <w:rPr>
-          <w:lang w:val="en-GB"/>
-        </w:rPr>
-        <w:t>”</w:t>
+        <w:t xml:space="preserve"> Create SQL migration script from “Modify</w:t>
+      </w:r>
+      <w:r>
+        <w:rPr>
+          <w:lang w:val="en-GB"/>
+        </w:rPr>
+        <w:t>Recruitment</w:t>
+      </w:r>
+      <w:r>
+        <w:rPr>
+          <w:lang w:val="en-GB"/>
+        </w:rPr>
+        <w:t>Entities” to  “CreateShiftRosterEntities”</w:t>
       </w:r>
     </w:p>
     <w:p>
@@ -10701,13 +10725,19 @@
         <w:rPr>
           <w:lang w:val="en-GB"/>
         </w:rPr>
-        <w:t>CreateMasterShiftPattern</w:t>
-      </w:r>
-      <w:r>
-        <w:rPr>
-          <w:lang w:val="en-GB"/>
-        </w:rPr>
-        <w:t xml:space="preserve"> </w:t>
+        <w:t>Modify</w:t>
+      </w:r>
+      <w:r>
+        <w:rPr>
+          <w:lang w:val="en-GB"/>
+        </w:rPr>
+        <w:t>Recruitment</w:t>
+      </w:r>
+      <w:r>
+        <w:rPr>
+          <w:lang w:val="en-GB"/>
+        </w:rPr>
+        <w:t xml:space="preserve">Entities </w:t>
       </w:r>
       <w:r>
         <w:t xml:space="preserve">-To </w:t>
@@ -10716,13 +10746,7 @@
         <w:rPr>
           <w:lang w:val="en-GB"/>
         </w:rPr>
-        <w:t>CreateHolidayEntity</w:t>
-      </w:r>
-      <w:r>
-        <w:rPr>
-          <w:lang w:val="en-GB"/>
-        </w:rPr>
-        <w:t xml:space="preserve"> </w:t>
+        <w:t xml:space="preserve">CreateShiftRosterEntities </w:t>
       </w:r>
       <w:r>
         <w:rPr>
@@ -10743,7 +10767,7 @@
         <w:rPr>
           <w:lang w:val="en-GB"/>
         </w:rPr>
-        <w:t>CreateHolidayEntity</w:t>
+        <w:t>CreateShiftRosterEntities</w:t>
       </w:r>
       <w:r>
         <w:rPr>
@@ -10778,7 +10802,7 @@
           <w:color w:val="00B050"/>
           <w:lang w:val="en-GB"/>
         </w:rPr>
-        <w:t>Completed on 26-Jan-2026</w:t>
+        <w:t>Completed on 08-Dec-2025</w:t>
       </w:r>
     </w:p>
     <w:p>
@@ -10811,7 +10835,7 @@
           <w:color w:val="EE0000"/>
           <w:lang w:val="en-GB"/>
         </w:rPr>
-        <w:t>27</w:t>
+        <w:t>26</w:t>
       </w:r>
     </w:p>
     <w:p>
@@ -10839,24 +10863,24 @@
         <w:rPr>
           <w:lang w:val="en-GB"/>
         </w:rPr>
+        <w:t>CreateMasterShiftPattern</w:t>
+      </w:r>
+      <w:r>
+        <w:rPr>
+          <w:lang w:val="en-GB"/>
+        </w:rPr>
+        <w:t>” to  “</w:t>
+      </w:r>
+      <w:r>
+        <w:rPr>
+          <w:lang w:val="en-GB"/>
+        </w:rPr>
         <w:t>CreateHolidayEntity</w:t>
       </w:r>
       <w:r>
         <w:rPr>
           <w:lang w:val="en-GB"/>
         </w:rPr>
-        <w:t>” to  “</w:t>
-      </w:r>
-      <w:r>
-        <w:rPr>
-          <w:lang w:val="en-GB"/>
-        </w:rPr>
-        <w:t>CreateAttendanceSwipeLog</w:t>
-      </w:r>
-      <w:r>
-        <w:rPr>
-          <w:lang w:val="en-GB"/>
-        </w:rPr>
         <w:t>”</w:t>
       </w:r>
     </w:p>
@@ -10890,16 +10914,28 @@
         <w:rPr>
           <w:lang w:val="en-GB"/>
         </w:rPr>
+        <w:t>CreateMasterShiftPattern</w:t>
+      </w:r>
+      <w:r>
+        <w:rPr>
+          <w:lang w:val="en-GB"/>
+        </w:rPr>
+        <w:t xml:space="preserve"> </w:t>
+      </w:r>
+      <w:r>
+        <w:t xml:space="preserve">-To </w:t>
+      </w:r>
+      <w:r>
+        <w:rPr>
+          <w:lang w:val="en-GB"/>
+        </w:rPr>
         <w:t>CreateHolidayEntity</w:t>
       </w:r>
       <w:r>
-        <w:t xml:space="preserve"> -To </w:t>
-      </w:r>
-      <w:r>
-        <w:rPr>
-          <w:lang w:val="en-GB"/>
-        </w:rPr>
-        <w:t xml:space="preserve">CreateAttendanceSwipeLog </w:t>
+        <w:rPr>
+          <w:lang w:val="en-GB"/>
+        </w:rPr>
+        <w:t xml:space="preserve"> </w:t>
       </w:r>
       <w:r>
         <w:rPr>
@@ -10920,7 +10956,7 @@
         <w:rPr>
           <w:lang w:val="en-GB"/>
         </w:rPr>
-        <w:t>CreateAttendanceSwipeLog</w:t>
+        <w:t>CreateHolidayEntity</w:t>
       </w:r>
       <w:r>
         <w:rPr>
@@ -10955,19 +10991,8 @@
           <w:color w:val="00B050"/>
           <w:lang w:val="en-GB"/>
         </w:rPr>
-        <w:t>Completed on 29-Jan-2026</w:t>
-      </w:r>
-    </w:p>
-    <w:p>
-      <w:pPr>
-        <w:ind w:left="720"/>
-        <w:rPr>
-          <w:b/>
-          <w:bCs/>
-          <w:color w:val="00B050"/>
-          <w:lang w:val="en-GB"/>
-        </w:rPr>
-      </w:pPr>
+        <w:t>Completed on 26-Jan-2026</w:t>
+      </w:r>
     </w:p>
     <w:p>
       <w:pPr>
@@ -10999,7 +11024,7 @@
           <w:color w:val="EE0000"/>
           <w:lang w:val="en-GB"/>
         </w:rPr>
-        <w:t>28</w:t>
+        <w:t>27</w:t>
       </w:r>
     </w:p>
     <w:p>
@@ -11027,24 +11052,24 @@
         <w:rPr>
           <w:lang w:val="en-GB"/>
         </w:rPr>
+        <w:t>CreateHolidayEntity</w:t>
+      </w:r>
+      <w:r>
+        <w:rPr>
+          <w:lang w:val="en-GB"/>
+        </w:rPr>
+        <w:t>” to  “</w:t>
+      </w:r>
+      <w:r>
+        <w:rPr>
+          <w:lang w:val="en-GB"/>
+        </w:rPr>
         <w:t>CreateAttendanceSwipeLog</w:t>
       </w:r>
       <w:r>
         <w:rPr>
           <w:lang w:val="en-GB"/>
         </w:rPr>
-        <w:t>” to  “</w:t>
-      </w:r>
-      <w:r>
-        <w:rPr>
-          <w:lang w:val="en-GB"/>
-        </w:rPr>
-        <w:t>ModifyAttendanceSwipeLog</w:t>
-      </w:r>
-      <w:r>
-        <w:rPr>
-          <w:lang w:val="en-GB"/>
-        </w:rPr>
         <w:t>”</w:t>
       </w:r>
     </w:p>
@@ -11078,45 +11103,39 @@
         <w:rPr>
           <w:lang w:val="en-GB"/>
         </w:rPr>
+        <w:t>CreateHolidayEntity</w:t>
+      </w:r>
+      <w:r>
+        <w:t xml:space="preserve"> -To </w:t>
+      </w:r>
+      <w:r>
+        <w:rPr>
+          <w:lang w:val="en-GB"/>
+        </w:rPr>
+        <w:t xml:space="preserve">CreateAttendanceSwipeLog </w:t>
+      </w:r>
+      <w:r>
+        <w:rPr>
+          <w:lang w:val="en-GB"/>
+        </w:rPr>
+        <w:t>-Context AppDbContext</w:t>
+      </w:r>
+      <w:r>
+        <w:t xml:space="preserve"> -Output </w:t>
+      </w:r>
+      <w:r>
+        <w:rPr>
+          <w:lang w:val="en-GB"/>
+        </w:rPr>
+        <w:t>".\MigrationScripts\</w:t>
+      </w:r>
+      <w:r>
+        <w:rPr>
+          <w:lang w:val="en-GB"/>
+        </w:rPr>
         <w:t>CreateAttendanceSwipeLog</w:t>
       </w:r>
       <w:r>
-        <w:t xml:space="preserve"> -To </w:t>
-      </w:r>
-      <w:r>
-        <w:rPr>
-          <w:lang w:val="en-GB"/>
-        </w:rPr>
-        <w:t>ModifyAttendanceSwipeLog</w:t>
-      </w:r>
-      <w:r>
-        <w:rPr>
-          <w:lang w:val="en-GB"/>
-        </w:rPr>
-        <w:t xml:space="preserve"> </w:t>
-      </w:r>
-      <w:r>
-        <w:rPr>
-          <w:lang w:val="en-GB"/>
-        </w:rPr>
-        <w:t>-Context AppDbContext</w:t>
-      </w:r>
-      <w:r>
-        <w:t xml:space="preserve"> -Output </w:t>
-      </w:r>
-      <w:r>
-        <w:rPr>
-          <w:lang w:val="en-GB"/>
-        </w:rPr>
-        <w:t>".\MigrationScripts\</w:t>
-      </w:r>
-      <w:r>
-        <w:rPr>
-          <w:lang w:val="en-GB"/>
-        </w:rPr>
-        <w:t>ModifyAttendanceSwipeLog</w:t>
-      </w:r>
-      <w:r>
         <w:rPr>
           <w:lang w:val="en-GB"/>
         </w:rPr>
@@ -11135,31 +11154,33 @@
       </w:pPr>
       <w:r>
         <w:rPr>
-          <w:lang w:val="en-GB"/>
-        </w:rPr>
-        <w:t>Status:</w:t>
-      </w:r>
-      <w:r>
-        <w:rPr>
-          <w:b/>
-          <w:bCs/>
-          <w:color w:val="00B050"/>
-          <w:lang w:val="en-GB"/>
-        </w:rPr>
-        <w:t xml:space="preserve"> </w:t>
-      </w:r>
-      <w:r>
-        <w:rPr>
-          <w:color w:val="00B050"/>
-        </w:rPr>
-        <w:t>Migration completed</w:t>
-      </w:r>
-      <w:r>
-        <w:rPr>
-          <w:color w:val="00B050"/>
-        </w:rPr>
-        <w:t xml:space="preserve"> on 01-Feb-2026</w:t>
-      </w:r>
+          <w:b/>
+          <w:bCs/>
+          <w:color w:val="00B050"/>
+          <w:lang w:val="en-GB"/>
+        </w:rPr>
+        <w:t xml:space="preserve">Status: </w:t>
+      </w:r>
+      <w:r>
+        <w:rPr>
+          <w:b/>
+          <w:bCs/>
+          <w:color w:val="00B050"/>
+          <w:lang w:val="en-GB"/>
+        </w:rPr>
+        <w:t>Completed on 29-Jan-2026</w:t>
+      </w:r>
+    </w:p>
+    <w:p>
+      <w:pPr>
+        <w:ind w:left="720"/>
+        <w:rPr>
+          <w:b/>
+          <w:bCs/>
+          <w:color w:val="00B050"/>
+          <w:lang w:val="en-GB"/>
+        </w:rPr>
+      </w:pPr>
     </w:p>
     <w:p>
       <w:pPr>
@@ -11219,19 +11240,19 @@
         <w:rPr>
           <w:lang w:val="en-GB"/>
         </w:rPr>
+        <w:t>CreateAttendanceSwipeLog</w:t>
+      </w:r>
+      <w:r>
+        <w:rPr>
+          <w:lang w:val="en-GB"/>
+        </w:rPr>
+        <w:t>” to  “</w:t>
+      </w:r>
+      <w:r>
+        <w:rPr>
+          <w:lang w:val="en-GB"/>
+        </w:rPr>
         <w:t>ModifyAttendanceSwipeLog</w:t>
-      </w:r>
-      <w:r>
-        <w:rPr>
-          <w:lang w:val="en-GB"/>
-        </w:rPr>
-        <w:t>” to  “</w:t>
-      </w:r>
-      <w:r>
-        <w:rPr>
-          <w:lang w:val="en-GB"/>
-        </w:rPr>
-        <w:t>ChangeSwipeIDToLong</w:t>
       </w:r>
       <w:r>
         <w:rPr>
@@ -11271,18 +11292,18 @@
         <w:rPr>
           <w:lang w:val="en-GB"/>
         </w:rPr>
+        <w:t>CreateAttendanceSwipeLog</w:t>
+      </w:r>
+      <w:r>
+        <w:t xml:space="preserve"> -To </w:t>
+      </w:r>
+      <w:r>
+        <w:rPr>
+          <w:lang w:val="en-GB"/>
+        </w:rPr>
         <w:t>ModifyAttendanceSwipeLog</w:t>
       </w:r>
       <w:r>
-        <w:t xml:space="preserve"> -To </w:t>
-      </w:r>
-      <w:r>
-        <w:rPr>
-          <w:lang w:val="en-GB"/>
-        </w:rPr>
-        <w:t>ChangeSwipeIDToLong</w:t>
-      </w:r>
-      <w:r>
         <w:rPr>
           <w:lang w:val="en-GB"/>
         </w:rPr>
@@ -11307,7 +11328,7 @@
         <w:rPr>
           <w:lang w:val="en-GB"/>
         </w:rPr>
-        <w:t>ChangeSwipeIDToLong</w:t>
+        <w:t>ModifyAttendanceSwipeLog</w:t>
       </w:r>
       <w:r>
         <w:rPr>
@@ -11320,7 +11341,10 @@
       <w:pPr>
         <w:ind w:left="720"/>
         <w:rPr>
-          <w:color w:val="00B050"/>
+          <w:b/>
+          <w:bCs/>
+          <w:color w:val="00B050"/>
+          <w:lang w:val="en-GB"/>
         </w:rPr>
       </w:pPr>
       <w:r>
@@ -11350,25 +11374,6 @@
         </w:rPr>
         <w:t xml:space="preserve"> on 01-Feb-2026</w:t>
       </w:r>
-    </w:p>
-    <w:p>
-      <w:pPr>
-        <w:ind w:left="720"/>
-        <w:rPr>
-          <w:color w:val="00B050"/>
-        </w:rPr>
-      </w:pPr>
-    </w:p>
-    <w:p>
-      <w:pPr>
-        <w:ind w:left="720"/>
-        <w:rPr>
-          <w:b/>
-          <w:bCs/>
-          <w:color w:val="00B050"/>
-          <w:lang w:val="en-GB"/>
-        </w:rPr>
-      </w:pPr>
     </w:p>
     <w:p>
       <w:pPr>
@@ -11400,7 +11405,7 @@
           <w:color w:val="EE0000"/>
           <w:lang w:val="en-GB"/>
         </w:rPr>
-        <w:t>29</w:t>
+        <w:t>28</w:t>
       </w:r>
     </w:p>
     <w:p>
@@ -11428,24 +11433,24 @@
         <w:rPr>
           <w:lang w:val="en-GB"/>
         </w:rPr>
+        <w:t>ModifyAttendanceSwipeLog</w:t>
+      </w:r>
+      <w:r>
+        <w:rPr>
+          <w:lang w:val="en-GB"/>
+        </w:rPr>
+        <w:t>” to  “</w:t>
+      </w:r>
+      <w:r>
+        <w:rPr>
+          <w:lang w:val="en-GB"/>
+        </w:rPr>
         <w:t>ChangeSwipeIDToLong</w:t>
       </w:r>
       <w:r>
         <w:rPr>
           <w:lang w:val="en-GB"/>
         </w:rPr>
-        <w:t>” to  “</w:t>
-      </w:r>
-      <w:r>
-        <w:rPr>
-          <w:lang w:val="en-GB"/>
-        </w:rPr>
-        <w:t>CreateLeaveRequisitionWF</w:t>
-      </w:r>
-      <w:r>
-        <w:rPr>
-          <w:lang w:val="en-GB"/>
-        </w:rPr>
         <w:t>”</w:t>
       </w:r>
     </w:p>
@@ -11479,18 +11484,18 @@
         <w:rPr>
           <w:lang w:val="en-GB"/>
         </w:rPr>
+        <w:t>ModifyAttendanceSwipeLog</w:t>
+      </w:r>
+      <w:r>
+        <w:t xml:space="preserve"> -To </w:t>
+      </w:r>
+      <w:r>
+        <w:rPr>
+          <w:lang w:val="en-GB"/>
+        </w:rPr>
         <w:t>ChangeSwipeIDToLong</w:t>
       </w:r>
       <w:r>
-        <w:t xml:space="preserve"> -To </w:t>
-      </w:r>
-      <w:r>
-        <w:rPr>
-          <w:lang w:val="en-GB"/>
-        </w:rPr>
-        <w:t>CreateLeaveRequisitionWF</w:t>
-      </w:r>
-      <w:r>
         <w:rPr>
           <w:lang w:val="en-GB"/>
         </w:rPr>
@@ -11515,7 +11520,7 @@
         <w:rPr>
           <w:lang w:val="en-GB"/>
         </w:rPr>
-        <w:t>CreateLeaveRequisitionWF</w:t>
+        <w:t>ChangeSwipeIDToLong</w:t>
       </w:r>
       <w:r>
         <w:rPr>
@@ -11556,8 +11561,27 @@
         <w:rPr>
           <w:color w:val="00B050"/>
         </w:rPr>
-        <w:t xml:space="preserve"> on 07-Feb-2026</w:t>
-      </w:r>
+        <w:t xml:space="preserve"> on 01-Feb-2026</w:t>
+      </w:r>
+    </w:p>
+    <w:p>
+      <w:pPr>
+        <w:ind w:left="720"/>
+        <w:rPr>
+          <w:color w:val="00B050"/>
+        </w:rPr>
+      </w:pPr>
+    </w:p>
+    <w:p>
+      <w:pPr>
+        <w:ind w:left="720"/>
+        <w:rPr>
+          <w:b/>
+          <w:bCs/>
+          <w:color w:val="00B050"/>
+          <w:lang w:val="en-GB"/>
+        </w:rPr>
+      </w:pPr>
     </w:p>
     <w:p>
       <w:pPr>
@@ -11617,13 +11641,61 @@
         <w:rPr>
           <w:lang w:val="en-GB"/>
         </w:rPr>
+        <w:t>ChangeSwipeIDToLong</w:t>
+      </w:r>
+      <w:r>
+        <w:rPr>
+          <w:lang w:val="en-GB"/>
+        </w:rPr>
+        <w:t>” to  “</w:t>
+      </w:r>
+      <w:r>
+        <w:rPr>
+          <w:lang w:val="en-GB"/>
+        </w:rPr>
         <w:t>CreateLeaveRequisitionWF</w:t>
       </w:r>
       <w:r>
         <w:rPr>
           <w:lang w:val="en-GB"/>
         </w:rPr>
-        <w:t>” to  “</w:t>
+        <w:t>”</w:t>
+      </w:r>
+    </w:p>
+    <w:p>
+      <w:pPr>
+        <w:ind w:left="720"/>
+        <w:rPr>
+          <w:b/>
+          <w:bCs/>
+        </w:rPr>
+      </w:pPr>
+      <w:r>
+        <w:rPr>
+          <w:b/>
+          <w:bCs/>
+        </w:rPr>
+        <w:t>PMC script:</w:t>
+      </w:r>
+    </w:p>
+    <w:p>
+      <w:pPr>
+        <w:ind w:left="720"/>
+        <w:rPr>
+          <w:lang w:val="en-GB"/>
+        </w:rPr>
+      </w:pPr>
+      <w:r>
+        <w:t xml:space="preserve">Script-Migration -From </w:t>
+      </w:r>
+      <w:r>
+        <w:rPr>
+          <w:lang w:val="en-GB"/>
+        </w:rPr>
+        <w:t>ChangeSwipeIDToLong</w:t>
+      </w:r>
+      <w:r>
+        <w:t xml:space="preserve"> -To </w:t>
       </w:r>
       <w:r>
         <w:rPr>
@@ -11635,76 +11707,28 @@
         <w:rPr>
           <w:lang w:val="en-GB"/>
         </w:rPr>
-        <w:t>”</w:t>
-      </w:r>
-    </w:p>
-    <w:p>
-      <w:pPr>
-        <w:ind w:left="720"/>
-        <w:rPr>
-          <w:b/>
-          <w:bCs/>
-        </w:rPr>
-      </w:pPr>
-      <w:r>
-        <w:rPr>
-          <w:b/>
-          <w:bCs/>
-        </w:rPr>
-        <w:t>PMC script:</w:t>
-      </w:r>
-    </w:p>
-    <w:p>
-      <w:pPr>
-        <w:ind w:left="720"/>
-        <w:rPr>
-          <w:lang w:val="en-GB"/>
-        </w:rPr>
-      </w:pPr>
-      <w:r>
-        <w:t xml:space="preserve">Script-Migration -From </w:t>
+        <w:t xml:space="preserve"> </w:t>
+      </w:r>
+      <w:r>
+        <w:rPr>
+          <w:lang w:val="en-GB"/>
+        </w:rPr>
+        <w:t>-Context AppDbContext</w:t>
+      </w:r>
+      <w:r>
+        <w:t xml:space="preserve"> -Output </w:t>
+      </w:r>
+      <w:r>
+        <w:rPr>
+          <w:lang w:val="en-GB"/>
+        </w:rPr>
+        <w:t>".\MigrationScripts\</w:t>
       </w:r>
       <w:r>
         <w:rPr>
           <w:lang w:val="en-GB"/>
         </w:rPr>
         <w:t>CreateLeaveRequisitionWF</w:t>
-      </w:r>
-      <w:r>
-        <w:t xml:space="preserve"> -To </w:t>
-      </w:r>
-      <w:r>
-        <w:rPr>
-          <w:lang w:val="en-GB"/>
-        </w:rPr>
-        <w:t>CreateLeaveEntitlement</w:t>
-      </w:r>
-      <w:r>
-        <w:rPr>
-          <w:lang w:val="en-GB"/>
-        </w:rPr>
-        <w:t xml:space="preserve"> </w:t>
-      </w:r>
-      <w:r>
-        <w:rPr>
-          <w:lang w:val="en-GB"/>
-        </w:rPr>
-        <w:t>-Context AppDbContext</w:t>
-      </w:r>
-      <w:r>
-        <w:t xml:space="preserve"> -Output </w:t>
-      </w:r>
-      <w:r>
-        <w:rPr>
-          <w:lang w:val="en-GB"/>
-        </w:rPr>
-        <w:t>".\MigrationScripts\</w:t>
-      </w:r>
-      <w:r>
-        <w:rPr>
-          <w:lang w:val="en-GB"/>
-        </w:rPr>
-        <w:t>CreateLeaveEntitlement</w:t>
       </w:r>
       <w:r>
         <w:rPr>
@@ -11778,6 +11802,204 @@
           <w:color w:val="EE0000"/>
           <w:lang w:val="en-GB"/>
         </w:rPr>
+        <w:t>29</w:t>
+      </w:r>
+    </w:p>
+    <w:p>
+      <w:pPr>
+        <w:ind w:left="720"/>
+        <w:rPr>
+          <w:lang w:val="en-GB"/>
+        </w:rPr>
+      </w:pPr>
+      <w:r>
+        <w:rPr>
+          <w:b/>
+          <w:bCs/>
+          <w:lang w:val="en-GB"/>
+        </w:rPr>
+        <w:t>Description:</w:t>
+      </w:r>
+      <w:r>
+        <w:rPr>
+          <w:lang w:val="en-GB"/>
+        </w:rPr>
+        <w:t xml:space="preserve"> Create SQL migration script from “</w:t>
+      </w:r>
+      <w:r>
+        <w:rPr>
+          <w:lang w:val="en-GB"/>
+        </w:rPr>
+        <w:t>CreateLeaveRequisitionWF</w:t>
+      </w:r>
+      <w:r>
+        <w:rPr>
+          <w:lang w:val="en-GB"/>
+        </w:rPr>
+        <w:t>” to  “</w:t>
+      </w:r>
+      <w:r>
+        <w:rPr>
+          <w:lang w:val="en-GB"/>
+        </w:rPr>
+        <w:t>CreateLeaveRequisitionWF</w:t>
+      </w:r>
+      <w:r>
+        <w:rPr>
+          <w:lang w:val="en-GB"/>
+        </w:rPr>
+        <w:t>”</w:t>
+      </w:r>
+    </w:p>
+    <w:p>
+      <w:pPr>
+        <w:ind w:left="720"/>
+        <w:rPr>
+          <w:b/>
+          <w:bCs/>
+        </w:rPr>
+      </w:pPr>
+      <w:r>
+        <w:rPr>
+          <w:b/>
+          <w:bCs/>
+        </w:rPr>
+        <w:t>PMC script:</w:t>
+      </w:r>
+    </w:p>
+    <w:p>
+      <w:pPr>
+        <w:ind w:left="720"/>
+        <w:rPr>
+          <w:lang w:val="en-GB"/>
+        </w:rPr>
+      </w:pPr>
+      <w:r>
+        <w:t xml:space="preserve">Script-Migration -From </w:t>
+      </w:r>
+      <w:r>
+        <w:rPr>
+          <w:lang w:val="en-GB"/>
+        </w:rPr>
+        <w:t>CreateLeaveRequisitionWF</w:t>
+      </w:r>
+      <w:r>
+        <w:t xml:space="preserve"> -To </w:t>
+      </w:r>
+      <w:r>
+        <w:rPr>
+          <w:lang w:val="en-GB"/>
+        </w:rPr>
+        <w:t>CreateLeaveEntitlement</w:t>
+      </w:r>
+      <w:r>
+        <w:rPr>
+          <w:lang w:val="en-GB"/>
+        </w:rPr>
+        <w:t xml:space="preserve"> </w:t>
+      </w:r>
+      <w:r>
+        <w:rPr>
+          <w:lang w:val="en-GB"/>
+        </w:rPr>
+        <w:t>-Context AppDbContext</w:t>
+      </w:r>
+      <w:r>
+        <w:t xml:space="preserve"> -Output </w:t>
+      </w:r>
+      <w:r>
+        <w:rPr>
+          <w:lang w:val="en-GB"/>
+        </w:rPr>
+        <w:t>".\MigrationScripts\</w:t>
+      </w:r>
+      <w:r>
+        <w:rPr>
+          <w:lang w:val="en-GB"/>
+        </w:rPr>
+        <w:t>CreateLeaveEntitlement</w:t>
+      </w:r>
+      <w:r>
+        <w:rPr>
+          <w:lang w:val="en-GB"/>
+        </w:rPr>
+        <w:t>.sql"</w:t>
+      </w:r>
+    </w:p>
+    <w:p>
+      <w:pPr>
+        <w:ind w:left="720"/>
+        <w:rPr>
+          <w:color w:val="00B050"/>
+        </w:rPr>
+      </w:pPr>
+      <w:r>
+        <w:rPr>
+          <w:lang w:val="en-GB"/>
+        </w:rPr>
+        <w:t>Status:</w:t>
+      </w:r>
+      <w:r>
+        <w:rPr>
+          <w:b/>
+          <w:bCs/>
+          <w:color w:val="00B050"/>
+          <w:lang w:val="en-GB"/>
+        </w:rPr>
+        <w:t xml:space="preserve"> </w:t>
+      </w:r>
+      <w:r>
+        <w:rPr>
+          <w:color w:val="00B050"/>
+        </w:rPr>
+        <w:t>Migration completed</w:t>
+      </w:r>
+      <w:r>
+        <w:rPr>
+          <w:color w:val="00B050"/>
+        </w:rPr>
+        <w:t xml:space="preserve"> on 07-Feb-2026</w:t>
+      </w:r>
+    </w:p>
+    <w:p>
+      <w:pPr>
+        <w:ind w:left="720"/>
+        <w:rPr>
+          <w:color w:val="00B050"/>
+        </w:rPr>
+      </w:pPr>
+    </w:p>
+    <w:p>
+      <w:pPr>
+        <w:pStyle w:val="ListParagraph"/>
+        <w:numPr>
+          <w:ilvl w:val="0"/>
+          <w:numId w:val="3"/>
+        </w:numPr>
+        <w:rPr>
+          <w:b/>
+          <w:bCs/>
+          <w:color w:val="EE0000"/>
+          <w:lang w:val="en-GB"/>
+        </w:rPr>
+      </w:pPr>
+      <w:r>
+        <w:rPr>
+          <w:b/>
+          <w:bCs/>
+          <w:color w:val="EE0000"/>
+          <w:lang w:val="en-GB"/>
+        </w:rPr>
+        <w:lastRenderedPageBreak/>
+        <w:t>Migration script #</w:t>
+      </w:r>
+      <w:r>
+        <w:rPr>
+          <w:b/>
+          <w:bCs/>
+          <w:color w:val="EE0000"/>
+          <w:lang w:val="en-GB"/>
+        </w:rPr>
         <w:t>30</w:t>
       </w:r>
     </w:p>
@@ -11912,10 +12134,7 @@
       <w:pPr>
         <w:ind w:left="720"/>
         <w:rPr>
-          <w:b/>
-          <w:bCs/>
-          <w:color w:val="00B050"/>
-          <w:lang w:val="en-GB"/>
+          <w:color w:val="00B050"/>
         </w:rPr>
       </w:pPr>
       <w:r>
@@ -11948,6 +12167,250 @@
     </w:p>
     <w:p>
       <w:pPr>
+        <w:pStyle w:val="ListParagraph"/>
+        <w:numPr>
+          <w:ilvl w:val="0"/>
+          <w:numId w:val="3"/>
+        </w:numPr>
+        <w:rPr>
+          <w:b/>
+          <w:bCs/>
+          <w:color w:val="EE0000"/>
+          <w:lang w:val="en-GB"/>
+        </w:rPr>
+      </w:pPr>
+      <w:r>
+        <w:rPr>
+          <w:b/>
+          <w:bCs/>
+          <w:color w:val="EE0000"/>
+          <w:lang w:val="en-GB"/>
+        </w:rPr>
+        <w:t>Migration script #</w:t>
+      </w:r>
+      <w:r>
+        <w:rPr>
+          <w:b/>
+          <w:bCs/>
+          <w:color w:val="EE0000"/>
+          <w:lang w:val="en-GB"/>
+        </w:rPr>
+        <w:t>30</w:t>
+      </w:r>
+    </w:p>
+    <w:p>
+      <w:pPr>
+        <w:ind w:left="720"/>
+        <w:rPr>
+          <w:lang w:val="en-GB"/>
+        </w:rPr>
+      </w:pPr>
+      <w:r>
+        <w:rPr>
+          <w:b/>
+          <w:bCs/>
+          <w:lang w:val="en-GB"/>
+        </w:rPr>
+        <w:t>Description:</w:t>
+      </w:r>
+      <w:r>
+        <w:rPr>
+          <w:lang w:val="en-GB"/>
+        </w:rPr>
+        <w:t xml:space="preserve"> Create SQL migration script from “</w:t>
+      </w:r>
+      <w:proofErr w:type="spellStart"/>
+      <w:r>
+        <w:rPr>
+          <w:lang w:val="en-GB"/>
+        </w:rPr>
+        <w:t>AddFieldsToLeaveEntitlement</w:t>
+      </w:r>
+      <w:proofErr w:type="spellEnd"/>
+      <w:r>
+        <w:rPr>
+          <w:lang w:val="en-GB"/>
+        </w:rPr>
+        <w:t xml:space="preserve">” </w:t>
+      </w:r>
+      <w:proofErr w:type="gramStart"/>
+      <w:r>
+        <w:rPr>
+          <w:lang w:val="en-GB"/>
+        </w:rPr>
+        <w:t>to  “</w:t>
+      </w:r>
+      <w:proofErr w:type="spellStart"/>
+      <w:proofErr w:type="gramEnd"/>
+      <w:r>
+        <w:rPr>
+          <w:lang w:val="en-GB"/>
+        </w:rPr>
+        <w:t>ModifyAttendanceTimesheet</w:t>
+      </w:r>
+      <w:proofErr w:type="spellEnd"/>
+      <w:r>
+        <w:rPr>
+          <w:lang w:val="en-GB"/>
+        </w:rPr>
+        <w:t>”</w:t>
+      </w:r>
+    </w:p>
+    <w:p>
+      <w:pPr>
+        <w:ind w:left="720"/>
+        <w:rPr>
+          <w:b/>
+          <w:bCs/>
+        </w:rPr>
+      </w:pPr>
+      <w:r>
+        <w:rPr>
+          <w:b/>
+          <w:bCs/>
+        </w:rPr>
+        <w:t>PMC script:</w:t>
+      </w:r>
+    </w:p>
+    <w:p>
+      <w:pPr>
+        <w:ind w:left="720"/>
+        <w:rPr>
+          <w:lang w:val="en-GB"/>
+        </w:rPr>
+      </w:pPr>
+      <w:r>
+        <w:t xml:space="preserve">Script-Migration -From </w:t>
+      </w:r>
+      <w:proofErr w:type="spellStart"/>
+      <w:r>
+        <w:rPr>
+          <w:lang w:val="en-GB"/>
+        </w:rPr>
+        <w:t>AddFieldsToLeaveEntitlement</w:t>
+      </w:r>
+      <w:proofErr w:type="spellEnd"/>
+      <w:r>
+        <w:rPr>
+          <w:lang w:val="en-GB"/>
+        </w:rPr>
+        <w:t xml:space="preserve"> </w:t>
+      </w:r>
+      <w:r>
+        <w:t xml:space="preserve">-To </w:t>
+      </w:r>
+      <w:proofErr w:type="spellStart"/>
+      <w:r>
+        <w:rPr>
+          <w:lang w:val="en-GB"/>
+        </w:rPr>
+        <w:t>ModifyAttendanceTimesheet</w:t>
+      </w:r>
+      <w:proofErr w:type="spellEnd"/>
+      <w:r>
+        <w:rPr>
+          <w:lang w:val="en-GB"/>
+        </w:rPr>
+        <w:t xml:space="preserve"> </w:t>
+      </w:r>
+      <w:r>
+        <w:rPr>
+          <w:lang w:val="en-GB"/>
+        </w:rPr>
+        <w:t xml:space="preserve">-Context </w:t>
+      </w:r>
+      <w:proofErr w:type="spellStart"/>
+      <w:r>
+        <w:rPr>
+          <w:lang w:val="en-GB"/>
+        </w:rPr>
+        <w:t>AppDbContext</w:t>
+      </w:r>
+      <w:proofErr w:type="spellEnd"/>
+      <w:r>
+        <w:t xml:space="preserve"> -Output </w:t>
+      </w:r>
+      <w:r>
+        <w:rPr>
+          <w:lang w:val="en-GB"/>
+        </w:rPr>
+        <w:t>".\</w:t>
+      </w:r>
+      <w:proofErr w:type="spellStart"/>
+      <w:r>
+        <w:rPr>
+          <w:lang w:val="en-GB"/>
+        </w:rPr>
+        <w:t>MigrationScripts</w:t>
+      </w:r>
+      <w:proofErr w:type="spellEnd"/>
+      <w:r>
+        <w:rPr>
+          <w:lang w:val="en-GB"/>
+        </w:rPr>
+        <w:t>\</w:t>
+      </w:r>
+      <w:proofErr w:type="spellStart"/>
+      <w:r>
+        <w:rPr>
+          <w:lang w:val="en-GB"/>
+        </w:rPr>
+        <w:t>ModifyAttendanceTimesheet</w:t>
+      </w:r>
+      <w:r>
+        <w:rPr>
+          <w:lang w:val="en-GB"/>
+        </w:rPr>
+        <w:t>.sql</w:t>
+      </w:r>
+      <w:proofErr w:type="spellEnd"/>
+      <w:r>
+        <w:rPr>
+          <w:lang w:val="en-GB"/>
+        </w:rPr>
+        <w:t>"</w:t>
+      </w:r>
+    </w:p>
+    <w:p>
+      <w:pPr>
+        <w:ind w:left="720"/>
+        <w:rPr>
+          <w:b/>
+          <w:bCs/>
+          <w:color w:val="00B050"/>
+          <w:lang w:val="en-GB"/>
+        </w:rPr>
+      </w:pPr>
+      <w:r>
+        <w:rPr>
+          <w:lang w:val="en-GB"/>
+        </w:rPr>
+        <w:t>Status:</w:t>
+      </w:r>
+      <w:r>
+        <w:rPr>
+          <w:b/>
+          <w:bCs/>
+          <w:color w:val="00B050"/>
+          <w:lang w:val="en-GB"/>
+        </w:rPr>
+        <w:t xml:space="preserve"> </w:t>
+      </w:r>
+      <w:r>
+        <w:rPr>
+          <w:color w:val="00B050"/>
+        </w:rPr>
+        <w:t>Migration completed</w:t>
+      </w:r>
+      <w:r>
+        <w:rPr>
+          <w:color w:val="00B050"/>
+        </w:rPr>
+        <w:t xml:space="preserve"> on 08-Feb-2026</w:t>
+      </w:r>
+    </w:p>
+    <w:p>
+      <w:pPr>
         <w:ind w:left="720"/>
         <w:rPr>
           <w:b/>
@@ -12041,7 +12504,14 @@
         <w:rPr>
           <w:lang w:val="en-GB"/>
         </w:rPr>
-        <w:t>. Now, I realized that there are entity properties that I need to correct. So, I need to delete this migration. Note that this migration was not yet implemented in the database since I haven’t executed the command, Update-Database. Tell me how to remove this migration in my Blazor project without affecting the database.</w:t>
+        <w:t xml:space="preserve">. Now, I realized that there are entity properties that I need to correct. So, I need to delete this migration. Note that this migration was not yet implemented in the database since I haven’t executed the command, </w:t>
+      </w:r>
+      <w:r>
+        <w:rPr>
+          <w:lang w:val="en-GB"/>
+        </w:rPr>
+        <w:lastRenderedPageBreak/>
+        <w:t>Update-Database. Tell me how to remove this migration in my Blazor project without affecting the database.</w:t>
       </w:r>
     </w:p>
     <w:p/>

</xml_diff>